<commit_message>
Added the ability to slow time + Updated folio
</commit_message>
<xml_diff>
--- a/SDD Major Project Folio.docx
+++ b/SDD Major Project Folio.docx
@@ -146,23 +146,7 @@
           <w:rFonts w:ascii="Calibri" w:hAnsi="Calibri" w:cs="Calibri"/>
           <w:color w:val="000000" w:themeColor="text1"/>
         </w:rPr>
-        <w:t xml:space="preserve"> This problem was </w:t>
-      </w:r>
-      <w:proofErr w:type="gramStart"/>
-      <w:r>
-        <w:rPr>
-          <w:rFonts w:ascii="Calibri" w:hAnsi="Calibri" w:cs="Calibri"/>
-          <w:color w:val="000000" w:themeColor="text1"/>
-        </w:rPr>
-        <w:t>chose</w:t>
-      </w:r>
-      <w:proofErr w:type="gramEnd"/>
-      <w:r>
-        <w:rPr>
-          <w:rFonts w:ascii="Calibri" w:hAnsi="Calibri" w:cs="Calibri"/>
-          <w:color w:val="000000" w:themeColor="text1"/>
-        </w:rPr>
-        <w:t xml:space="preserve"> for my project as I wanted to make a enjoyable short gaming experience, and also because I enjoy making and playing games.</w:t>
+        <w:t xml:space="preserve"> This problem was chose for my project as I wanted to make a enjoyable short gaming experience, and also because I enjoy making and playing games.</w:t>
       </w:r>
     </w:p>
     <w:p>
@@ -609,8 +593,6 @@
         </w:rPr>
         <w:t> </w:t>
       </w:r>
-      <w:bookmarkStart w:id="0" w:name="_GoBack"/>
-      <w:bookmarkEnd w:id="0"/>
     </w:p>
     <w:p>
       <w:pPr>
@@ -650,25 +632,7 @@
           <w:color w:val="000000"/>
           <w:lang w:eastAsia="en-AU"/>
         </w:rPr>
-        <w:t xml:space="preserve"> top down game, a singular dodgeball player </w:t>
-      </w:r>
-      <w:proofErr w:type="gramStart"/>
-      <w:r>
-        <w:rPr>
-          <w:rFonts w:ascii="Calibri" w:eastAsia="Times New Roman" w:hAnsi="Calibri" w:cs="Calibri"/>
-          <w:color w:val="000000"/>
-          <w:lang w:eastAsia="en-AU"/>
-        </w:rPr>
-        <w:t>has to</w:t>
-      </w:r>
-      <w:proofErr w:type="gramEnd"/>
-      <w:r>
-        <w:rPr>
-          <w:rFonts w:ascii="Calibri" w:eastAsia="Times New Roman" w:hAnsi="Calibri" w:cs="Calibri"/>
-          <w:color w:val="000000"/>
-          <w:lang w:eastAsia="en-AU"/>
-        </w:rPr>
-        <w:t xml:space="preserve"> clear stages of progressively harder levels of enemy players. Replication of the ideas of dodgeball but in a basic minimalistic level with only black and white colours.</w:t>
+        <w:t xml:space="preserve"> top down game, a singular dodgeball player has to clear stages of progressively harder levels of enemy players. Replication of the ideas of dodgeball but in a basic minimalistic level with only black and white colours.</w:t>
       </w:r>
     </w:p>
     <w:p>
@@ -3147,10 +3111,733 @@
           <w:szCs w:val="28"/>
           <w:lang w:eastAsia="en-AU"/>
         </w:rPr>
-        <w:t xml:space="preserve">Consideration </w:t>
-      </w:r>
-      <w:proofErr w:type="gramStart"/>
-      <w:r>
+        <w:t xml:space="preserve">Consideration Of Issues: </w:t>
+      </w:r>
+    </w:p>
+    <w:p>
+      <w:pPr>
+        <w:spacing w:after="0" w:line="240" w:lineRule="auto"/>
+        <w:rPr>
+          <w:rFonts w:ascii="Calibri" w:eastAsia="Times New Roman" w:hAnsi="Calibri" w:cs="Calibri"/>
+          <w:color w:val="5B9BD5"/>
+          <w:lang w:eastAsia="en-AU"/>
+        </w:rPr>
+      </w:pPr>
+      <w:r>
+        <w:rPr>
+          <w:rFonts w:ascii="Calibri" w:eastAsia="Times New Roman" w:hAnsi="Calibri" w:cs="Calibri"/>
+          <w:color w:val="5B9BD5"/>
+          <w:lang w:eastAsia="en-AU"/>
+        </w:rPr>
+        <w:t> </w:t>
+      </w:r>
+    </w:p>
+    <w:p>
+      <w:pPr>
+        <w:spacing w:after="0" w:line="240" w:lineRule="auto"/>
+        <w:rPr>
+          <w:rFonts w:ascii="Calibri" w:eastAsia="Times New Roman" w:hAnsi="Calibri" w:cs="Calibri"/>
+          <w:lang w:eastAsia="en-AU"/>
+        </w:rPr>
+      </w:pPr>
+      <w:r>
+        <w:rPr>
+          <w:rFonts w:ascii="Calibri" w:eastAsia="Times New Roman" w:hAnsi="Calibri" w:cs="Calibri"/>
+          <w:color w:val="E84C22"/>
+          <w:lang w:eastAsia="en-AU"/>
+        </w:rPr>
+        <w:t>Ergonomics</w:t>
+      </w:r>
+      <w:r>
+        <w:rPr>
+          <w:rFonts w:ascii="Calibri" w:eastAsia="Times New Roman" w:hAnsi="Calibri" w:cs="Calibri"/>
+          <w:lang w:eastAsia="en-AU"/>
+        </w:rPr>
+        <w:t>:</w:t>
+      </w:r>
+    </w:p>
+    <w:p>
+      <w:pPr>
+        <w:spacing w:after="0" w:line="240" w:lineRule="auto"/>
+        <w:rPr>
+          <w:rFonts w:ascii="Calibri" w:eastAsia="Times New Roman" w:hAnsi="Calibri" w:cs="Calibri"/>
+          <w:lang w:eastAsia="en-AU"/>
+        </w:rPr>
+      </w:pPr>
+      <w:r>
+        <w:rPr>
+          <w:rFonts w:ascii="Calibri" w:eastAsia="Times New Roman" w:hAnsi="Calibri" w:cs="Calibri"/>
+          <w:lang w:eastAsia="en-AU"/>
+        </w:rPr>
+        <w:t> </w:t>
+      </w:r>
+    </w:p>
+    <w:p>
+      <w:pPr>
+        <w:spacing w:after="0" w:line="240" w:lineRule="auto"/>
+        <w:rPr>
+          <w:rFonts w:ascii="Calibri" w:eastAsia="Times New Roman" w:hAnsi="Calibri" w:cs="Calibri"/>
+          <w:lang w:eastAsia="en-AU"/>
+        </w:rPr>
+      </w:pPr>
+      <w:r>
+        <w:rPr>
+          <w:rFonts w:ascii="Calibri" w:eastAsia="Times New Roman" w:hAnsi="Calibri" w:cs="Calibri"/>
+          <w:lang w:eastAsia="en-AU"/>
+        </w:rPr>
+        <w:t>By considering ergonomics I can develop a game which is friendly for consumers to use and is intuitive which allows for users to have a good experience with the application.</w:t>
+      </w:r>
+    </w:p>
+    <w:p>
+      <w:pPr>
+        <w:spacing w:after="0" w:line="240" w:lineRule="auto"/>
+        <w:rPr>
+          <w:rFonts w:ascii="Calibri" w:eastAsia="Times New Roman" w:hAnsi="Calibri" w:cs="Calibri"/>
+          <w:lang w:eastAsia="en-AU"/>
+        </w:rPr>
+      </w:pPr>
+      <w:r>
+        <w:rPr>
+          <w:rFonts w:ascii="Calibri" w:eastAsia="Times New Roman" w:hAnsi="Calibri" w:cs="Calibri"/>
+          <w:lang w:eastAsia="en-AU"/>
+        </w:rPr>
+        <w:t> </w:t>
+      </w:r>
+    </w:p>
+    <w:p>
+      <w:pPr>
+        <w:numPr>
+          <w:ilvl w:val="0"/>
+          <w:numId w:val="9"/>
+        </w:numPr>
+        <w:spacing w:after="0" w:line="240" w:lineRule="auto"/>
+        <w:ind w:left="540"/>
+        <w:textAlignment w:val="center"/>
+        <w:rPr>
+          <w:rFonts w:ascii="Calibri" w:eastAsia="Times New Roman" w:hAnsi="Calibri" w:cs="Calibri"/>
+          <w:lang w:eastAsia="en-AU"/>
+        </w:rPr>
+      </w:pPr>
+      <w:r>
+        <w:rPr>
+          <w:rFonts w:ascii="Calibri" w:eastAsia="Times New Roman" w:hAnsi="Calibri" w:cs="Calibri"/>
+          <w:lang w:eastAsia="en-AU"/>
+        </w:rPr>
+        <w:t>User friendly - easy to pick up and including tutorial on how to play the game</w:t>
+      </w:r>
+    </w:p>
+    <w:p>
+      <w:pPr>
+        <w:numPr>
+          <w:ilvl w:val="0"/>
+          <w:numId w:val="9"/>
+        </w:numPr>
+        <w:spacing w:after="0" w:line="240" w:lineRule="auto"/>
+        <w:ind w:left="540"/>
+        <w:textAlignment w:val="center"/>
+        <w:rPr>
+          <w:rFonts w:ascii="Calibri" w:eastAsia="Times New Roman" w:hAnsi="Calibri" w:cs="Calibri"/>
+          <w:lang w:eastAsia="en-AU"/>
+        </w:rPr>
+      </w:pPr>
+      <w:r>
+        <w:rPr>
+          <w:rFonts w:ascii="Calibri" w:eastAsia="Times New Roman" w:hAnsi="Calibri" w:cs="Calibri"/>
+          <w:lang w:eastAsia="en-AU"/>
+        </w:rPr>
+        <w:t>Quick load times</w:t>
+      </w:r>
+    </w:p>
+    <w:p>
+      <w:pPr>
+        <w:numPr>
+          <w:ilvl w:val="0"/>
+          <w:numId w:val="9"/>
+        </w:numPr>
+        <w:spacing w:after="0" w:line="240" w:lineRule="auto"/>
+        <w:ind w:left="540"/>
+        <w:textAlignment w:val="center"/>
+        <w:rPr>
+          <w:rFonts w:ascii="Calibri" w:eastAsia="Times New Roman" w:hAnsi="Calibri" w:cs="Calibri"/>
+          <w:lang w:eastAsia="en-AU"/>
+        </w:rPr>
+      </w:pPr>
+      <w:r>
+        <w:rPr>
+          <w:rFonts w:ascii="Calibri" w:eastAsia="Times New Roman" w:hAnsi="Calibri" w:cs="Calibri"/>
+          <w:lang w:eastAsia="en-AU"/>
+        </w:rPr>
+        <w:t xml:space="preserve">Friendly colours which won't be hard to look at </w:t>
+      </w:r>
+    </w:p>
+    <w:p>
+      <w:pPr>
+        <w:numPr>
+          <w:ilvl w:val="0"/>
+          <w:numId w:val="9"/>
+        </w:numPr>
+        <w:spacing w:after="0" w:line="240" w:lineRule="auto"/>
+        <w:ind w:left="540"/>
+        <w:textAlignment w:val="center"/>
+        <w:rPr>
+          <w:rFonts w:ascii="Calibri" w:eastAsia="Times New Roman" w:hAnsi="Calibri" w:cs="Calibri"/>
+          <w:lang w:eastAsia="en-AU"/>
+        </w:rPr>
+      </w:pPr>
+      <w:r>
+        <w:rPr>
+          <w:rFonts w:ascii="Calibri" w:eastAsia="Times New Roman" w:hAnsi="Calibri" w:cs="Calibri"/>
+          <w:lang w:eastAsia="en-AU"/>
+        </w:rPr>
+        <w:t xml:space="preserve">Consistency of button placements and controls </w:t>
+      </w:r>
+    </w:p>
+    <w:p>
+      <w:pPr>
+        <w:spacing w:after="0" w:line="240" w:lineRule="auto"/>
+        <w:rPr>
+          <w:rFonts w:ascii="Calibri" w:eastAsia="Times New Roman" w:hAnsi="Calibri" w:cs="Calibri"/>
+          <w:lang w:eastAsia="en-AU"/>
+        </w:rPr>
+      </w:pPr>
+      <w:r>
+        <w:rPr>
+          <w:rFonts w:ascii="Calibri" w:eastAsia="Times New Roman" w:hAnsi="Calibri" w:cs="Calibri"/>
+          <w:lang w:eastAsia="en-AU"/>
+        </w:rPr>
+        <w:t> </w:t>
+      </w:r>
+    </w:p>
+    <w:p>
+      <w:pPr>
+        <w:spacing w:after="0" w:line="240" w:lineRule="auto"/>
+        <w:rPr>
+          <w:rFonts w:ascii="Calibri" w:eastAsia="Times New Roman" w:hAnsi="Calibri" w:cs="Calibri"/>
+          <w:lang w:eastAsia="en-AU"/>
+        </w:rPr>
+      </w:pPr>
+      <w:r>
+        <w:rPr>
+          <w:rFonts w:ascii="Calibri" w:eastAsia="Times New Roman" w:hAnsi="Calibri" w:cs="Calibri"/>
+          <w:color w:val="E84C22"/>
+          <w:lang w:eastAsia="en-AU"/>
+        </w:rPr>
+        <w:t>Inclusivity</w:t>
+      </w:r>
+      <w:r>
+        <w:rPr>
+          <w:rFonts w:ascii="Calibri" w:eastAsia="Times New Roman" w:hAnsi="Calibri" w:cs="Calibri"/>
+          <w:lang w:eastAsia="en-AU"/>
+        </w:rPr>
+        <w:t>:</w:t>
+      </w:r>
+    </w:p>
+    <w:p>
+      <w:pPr>
+        <w:spacing w:after="0" w:line="240" w:lineRule="auto"/>
+        <w:rPr>
+          <w:rFonts w:ascii="Calibri" w:eastAsia="Times New Roman" w:hAnsi="Calibri" w:cs="Calibri"/>
+          <w:lang w:eastAsia="en-AU"/>
+        </w:rPr>
+      </w:pPr>
+      <w:r>
+        <w:rPr>
+          <w:rFonts w:ascii="Calibri" w:eastAsia="Times New Roman" w:hAnsi="Calibri" w:cs="Calibri"/>
+          <w:lang w:eastAsia="en-AU"/>
+        </w:rPr>
+        <w:t> </w:t>
+      </w:r>
+    </w:p>
+    <w:p>
+      <w:pPr>
+        <w:spacing w:after="0" w:line="240" w:lineRule="auto"/>
+        <w:rPr>
+          <w:rFonts w:ascii="Calibri" w:eastAsia="Times New Roman" w:hAnsi="Calibri" w:cs="Calibri"/>
+          <w:lang w:eastAsia="en-AU"/>
+        </w:rPr>
+      </w:pPr>
+      <w:r>
+        <w:rPr>
+          <w:rFonts w:ascii="Calibri" w:eastAsia="Times New Roman" w:hAnsi="Calibri" w:cs="Calibri"/>
+          <w:color w:val="8064A2"/>
+          <w:lang w:eastAsia="en-AU"/>
+        </w:rPr>
+        <w:t>Cultural</w:t>
+      </w:r>
+      <w:r>
+        <w:rPr>
+          <w:rFonts w:ascii="Calibri" w:eastAsia="Times New Roman" w:hAnsi="Calibri" w:cs="Calibri"/>
+          <w:lang w:eastAsia="en-AU"/>
+        </w:rPr>
+        <w:t>:</w:t>
+      </w:r>
+    </w:p>
+    <w:p>
+      <w:pPr>
+        <w:numPr>
+          <w:ilvl w:val="0"/>
+          <w:numId w:val="10"/>
+        </w:numPr>
+        <w:spacing w:after="0" w:line="240" w:lineRule="auto"/>
+        <w:ind w:left="540"/>
+        <w:textAlignment w:val="center"/>
+        <w:rPr>
+          <w:rFonts w:ascii="Calibri" w:eastAsia="Times New Roman" w:hAnsi="Calibri" w:cs="Calibri"/>
+          <w:lang w:eastAsia="en-AU"/>
+        </w:rPr>
+      </w:pPr>
+      <w:r>
+        <w:rPr>
+          <w:rFonts w:ascii="Calibri" w:eastAsia="Times New Roman" w:hAnsi="Calibri" w:cs="Calibri"/>
+          <w:lang w:eastAsia="en-AU"/>
+        </w:rPr>
+        <w:t xml:space="preserve">All assets in this project will have no existing resemblance of anything real, if by some chance it is, the any negative intentions are not meant. The language of the game will be in English because it is the only language I know, and the target audience is </w:t>
+      </w:r>
+      <w:r>
+        <w:rPr>
+          <w:rFonts w:ascii="Calibri" w:eastAsia="Times New Roman" w:hAnsi="Calibri" w:cs="Calibri"/>
+          <w:lang w:eastAsia="en-AU"/>
+        </w:rPr>
+        <w:t>English-speaking users</w:t>
+      </w:r>
+      <w:r>
+        <w:rPr>
+          <w:rFonts w:ascii="Calibri" w:eastAsia="Times New Roman" w:hAnsi="Calibri" w:cs="Calibri"/>
+          <w:lang w:eastAsia="en-AU"/>
+        </w:rPr>
+        <w:t>.</w:t>
+      </w:r>
+    </w:p>
+    <w:p>
+      <w:pPr>
+        <w:spacing w:after="0" w:line="240" w:lineRule="auto"/>
+        <w:rPr>
+          <w:rFonts w:ascii="Calibri" w:eastAsia="Times New Roman" w:hAnsi="Calibri" w:cs="Calibri"/>
+          <w:lang w:eastAsia="en-AU"/>
+        </w:rPr>
+      </w:pPr>
+      <w:r>
+        <w:rPr>
+          <w:rFonts w:ascii="Calibri" w:eastAsia="Times New Roman" w:hAnsi="Calibri" w:cs="Calibri"/>
+          <w:lang w:eastAsia="en-AU"/>
+        </w:rPr>
+        <w:t> </w:t>
+      </w:r>
+    </w:p>
+    <w:p>
+      <w:pPr>
+        <w:spacing w:after="0" w:line="240" w:lineRule="auto"/>
+        <w:rPr>
+          <w:rFonts w:ascii="Calibri" w:eastAsia="Times New Roman" w:hAnsi="Calibri" w:cs="Calibri"/>
+          <w:lang w:eastAsia="en-AU"/>
+        </w:rPr>
+      </w:pPr>
+      <w:r>
+        <w:rPr>
+          <w:rFonts w:ascii="Calibri" w:eastAsia="Times New Roman" w:hAnsi="Calibri" w:cs="Calibri"/>
+          <w:color w:val="8064A2"/>
+          <w:lang w:eastAsia="en-AU"/>
+        </w:rPr>
+        <w:t>Economic</w:t>
+      </w:r>
+      <w:r>
+        <w:rPr>
+          <w:rFonts w:ascii="Calibri" w:eastAsia="Times New Roman" w:hAnsi="Calibri" w:cs="Calibri"/>
+          <w:lang w:eastAsia="en-AU"/>
+        </w:rPr>
+        <w:t>:</w:t>
+      </w:r>
+    </w:p>
+    <w:p>
+      <w:pPr>
+        <w:numPr>
+          <w:ilvl w:val="0"/>
+          <w:numId w:val="11"/>
+        </w:numPr>
+        <w:spacing w:after="0" w:line="240" w:lineRule="auto"/>
+        <w:ind w:left="540"/>
+        <w:textAlignment w:val="center"/>
+        <w:rPr>
+          <w:rFonts w:ascii="Calibri" w:eastAsia="Times New Roman" w:hAnsi="Calibri" w:cs="Calibri"/>
+          <w:lang w:eastAsia="en-AU"/>
+        </w:rPr>
+      </w:pPr>
+      <w:r>
+        <w:rPr>
+          <w:rFonts w:ascii="Calibri" w:eastAsia="Times New Roman" w:hAnsi="Calibri" w:cs="Calibri"/>
+          <w:lang w:eastAsia="en-AU"/>
+        </w:rPr>
+        <w:t xml:space="preserve">The game if was to be released would be released for cheap or for free, allowing for </w:t>
+      </w:r>
+      <w:r>
+        <w:rPr>
+          <w:rFonts w:ascii="Calibri" w:eastAsia="Times New Roman" w:hAnsi="Calibri" w:cs="Calibri"/>
+          <w:lang w:eastAsia="en-AU"/>
+        </w:rPr>
+        <w:t>many</w:t>
+      </w:r>
+      <w:r>
+        <w:rPr>
+          <w:rFonts w:ascii="Calibri" w:eastAsia="Times New Roman" w:hAnsi="Calibri" w:cs="Calibri"/>
+          <w:lang w:eastAsia="en-AU"/>
+        </w:rPr>
+        <w:t xml:space="preserve"> players.</w:t>
+      </w:r>
+    </w:p>
+    <w:p>
+      <w:pPr>
+        <w:spacing w:after="0" w:line="240" w:lineRule="auto"/>
+        <w:rPr>
+          <w:rFonts w:ascii="Calibri" w:eastAsia="Times New Roman" w:hAnsi="Calibri" w:cs="Calibri"/>
+          <w:lang w:eastAsia="en-AU"/>
+        </w:rPr>
+      </w:pPr>
+      <w:r>
+        <w:rPr>
+          <w:rFonts w:ascii="Calibri" w:eastAsia="Times New Roman" w:hAnsi="Calibri" w:cs="Calibri"/>
+          <w:lang w:eastAsia="en-AU"/>
+        </w:rPr>
+        <w:t> </w:t>
+      </w:r>
+    </w:p>
+    <w:p>
+      <w:pPr>
+        <w:spacing w:after="0" w:line="240" w:lineRule="auto"/>
+        <w:rPr>
+          <w:rFonts w:ascii="Calibri" w:eastAsia="Times New Roman" w:hAnsi="Calibri" w:cs="Calibri"/>
+          <w:lang w:eastAsia="en-AU"/>
+        </w:rPr>
+      </w:pPr>
+      <w:r>
+        <w:rPr>
+          <w:rFonts w:ascii="Calibri" w:eastAsia="Times New Roman" w:hAnsi="Calibri" w:cs="Calibri"/>
+          <w:color w:val="8064A2"/>
+          <w:lang w:eastAsia="en-AU"/>
+        </w:rPr>
+        <w:t>Gender</w:t>
+      </w:r>
+      <w:r>
+        <w:rPr>
+          <w:rFonts w:ascii="Calibri" w:eastAsia="Times New Roman" w:hAnsi="Calibri" w:cs="Calibri"/>
+          <w:lang w:eastAsia="en-AU"/>
+        </w:rPr>
+        <w:t>:</w:t>
+      </w:r>
+    </w:p>
+    <w:p>
+      <w:pPr>
+        <w:numPr>
+          <w:ilvl w:val="0"/>
+          <w:numId w:val="12"/>
+        </w:numPr>
+        <w:spacing w:after="0" w:line="240" w:lineRule="auto"/>
+        <w:ind w:left="540"/>
+        <w:textAlignment w:val="center"/>
+        <w:rPr>
+          <w:rFonts w:ascii="Calibri" w:eastAsia="Times New Roman" w:hAnsi="Calibri" w:cs="Calibri"/>
+          <w:lang w:eastAsia="en-AU"/>
+        </w:rPr>
+      </w:pPr>
+      <w:r>
+        <w:rPr>
+          <w:rFonts w:ascii="Calibri" w:eastAsia="Times New Roman" w:hAnsi="Calibri" w:cs="Calibri"/>
+          <w:lang w:eastAsia="en-AU"/>
+        </w:rPr>
+        <w:t>My game will not discriminate against any gender intentionally.</w:t>
+      </w:r>
+    </w:p>
+    <w:p>
+      <w:pPr>
+        <w:spacing w:after="0" w:line="240" w:lineRule="auto"/>
+        <w:rPr>
+          <w:rFonts w:ascii="Calibri" w:eastAsia="Times New Roman" w:hAnsi="Calibri" w:cs="Calibri"/>
+          <w:lang w:eastAsia="en-AU"/>
+        </w:rPr>
+      </w:pPr>
+      <w:r>
+        <w:rPr>
+          <w:rFonts w:ascii="Calibri" w:eastAsia="Times New Roman" w:hAnsi="Calibri" w:cs="Calibri"/>
+          <w:lang w:eastAsia="en-AU"/>
+        </w:rPr>
+        <w:t> </w:t>
+      </w:r>
+    </w:p>
+    <w:p>
+      <w:pPr>
+        <w:spacing w:after="0" w:line="240" w:lineRule="auto"/>
+        <w:rPr>
+          <w:rFonts w:ascii="Calibri" w:eastAsia="Times New Roman" w:hAnsi="Calibri" w:cs="Calibri"/>
+          <w:lang w:eastAsia="en-AU"/>
+        </w:rPr>
+      </w:pPr>
+      <w:r>
+        <w:rPr>
+          <w:rFonts w:ascii="Calibri" w:eastAsia="Times New Roman" w:hAnsi="Calibri" w:cs="Calibri"/>
+          <w:color w:val="8064A2"/>
+          <w:lang w:eastAsia="en-AU"/>
+        </w:rPr>
+        <w:t>Disabled</w:t>
+      </w:r>
+      <w:r>
+        <w:rPr>
+          <w:rFonts w:ascii="Calibri" w:eastAsia="Times New Roman" w:hAnsi="Calibri" w:cs="Calibri"/>
+          <w:lang w:eastAsia="en-AU"/>
+        </w:rPr>
+        <w:t>:</w:t>
+      </w:r>
+    </w:p>
+    <w:p>
+      <w:pPr>
+        <w:numPr>
+          <w:ilvl w:val="0"/>
+          <w:numId w:val="13"/>
+        </w:numPr>
+        <w:spacing w:after="0" w:line="240" w:lineRule="auto"/>
+        <w:ind w:left="540"/>
+        <w:textAlignment w:val="center"/>
+        <w:rPr>
+          <w:rFonts w:ascii="Calibri" w:eastAsia="Times New Roman" w:hAnsi="Calibri" w:cs="Calibri"/>
+          <w:lang w:eastAsia="en-AU"/>
+        </w:rPr>
+      </w:pPr>
+      <w:r>
+        <w:rPr>
+          <w:rFonts w:ascii="Calibri" w:eastAsia="Times New Roman" w:hAnsi="Calibri" w:cs="Calibri"/>
+          <w:lang w:eastAsia="en-AU"/>
+        </w:rPr>
+        <w:t xml:space="preserve">Due to the project deadline </w:t>
+      </w:r>
+      <w:r>
+        <w:rPr>
+          <w:rFonts w:ascii="Calibri" w:eastAsia="Times New Roman" w:hAnsi="Calibri" w:cs="Calibri"/>
+          <w:lang w:eastAsia="en-AU"/>
+        </w:rPr>
+        <w:t>there</w:t>
+      </w:r>
+      <w:r>
+        <w:rPr>
+          <w:rFonts w:ascii="Calibri" w:eastAsia="Times New Roman" w:hAnsi="Calibri" w:cs="Calibri"/>
+          <w:lang w:eastAsia="en-AU"/>
+        </w:rPr>
+        <w:t xml:space="preserve"> will unlikely be any disability options for the application. This would include colour-blind settings</w:t>
+      </w:r>
+      <w:r>
+        <w:rPr>
+          <w:rFonts w:ascii="Calibri" w:eastAsia="Times New Roman" w:hAnsi="Calibri" w:cs="Calibri"/>
+          <w:lang w:eastAsia="en-AU"/>
+        </w:rPr>
+        <w:t>,</w:t>
+      </w:r>
+      <w:r>
+        <w:rPr>
+          <w:rFonts w:ascii="Calibri" w:eastAsia="Times New Roman" w:hAnsi="Calibri" w:cs="Calibri"/>
+          <w:lang w:eastAsia="en-AU"/>
+        </w:rPr>
+        <w:t xml:space="preserve"> high contrast buttons and larger text.</w:t>
+      </w:r>
+    </w:p>
+    <w:p>
+      <w:pPr>
+        <w:spacing w:after="0" w:line="240" w:lineRule="auto"/>
+        <w:rPr>
+          <w:rFonts w:ascii="Calibri" w:eastAsia="Times New Roman" w:hAnsi="Calibri" w:cs="Calibri"/>
+          <w:lang w:eastAsia="en-AU"/>
+        </w:rPr>
+      </w:pPr>
+      <w:r>
+        <w:rPr>
+          <w:rFonts w:ascii="Calibri" w:eastAsia="Times New Roman" w:hAnsi="Calibri" w:cs="Calibri"/>
+          <w:lang w:eastAsia="en-AU"/>
+        </w:rPr>
+        <w:t> </w:t>
+      </w:r>
+    </w:p>
+    <w:p>
+      <w:pPr>
+        <w:spacing w:after="0" w:line="240" w:lineRule="auto"/>
+        <w:rPr>
+          <w:rFonts w:ascii="Calibri" w:eastAsia="Times New Roman" w:hAnsi="Calibri" w:cs="Calibri"/>
+          <w:color w:val="8064A2"/>
+          <w:lang w:eastAsia="en-AU"/>
+        </w:rPr>
+      </w:pPr>
+      <w:r>
+        <w:rPr>
+          <w:rFonts w:ascii="Calibri" w:eastAsia="Times New Roman" w:hAnsi="Calibri" w:cs="Calibri"/>
+          <w:color w:val="8064A2"/>
+          <w:lang w:eastAsia="en-AU"/>
+        </w:rPr>
+        <w:t>Privacy/ security</w:t>
+      </w:r>
+    </w:p>
+    <w:p>
+      <w:pPr>
+        <w:numPr>
+          <w:ilvl w:val="0"/>
+          <w:numId w:val="14"/>
+        </w:numPr>
+        <w:spacing w:after="0" w:line="240" w:lineRule="auto"/>
+        <w:ind w:left="540"/>
+        <w:textAlignment w:val="center"/>
+        <w:rPr>
+          <w:rFonts w:ascii="Calibri" w:eastAsia="Times New Roman" w:hAnsi="Calibri" w:cs="Calibri"/>
+          <w:lang w:eastAsia="en-AU"/>
+        </w:rPr>
+      </w:pPr>
+      <w:r>
+        <w:rPr>
+          <w:rFonts w:ascii="Calibri" w:eastAsia="Times New Roman" w:hAnsi="Calibri" w:cs="Calibri"/>
+          <w:lang w:eastAsia="en-AU"/>
+        </w:rPr>
+        <w:t>No personal data will be stored within the applicatio</w:t>
+      </w:r>
+      <w:r>
+        <w:rPr>
+          <w:rFonts w:ascii="Calibri" w:eastAsia="Times New Roman" w:hAnsi="Calibri" w:cs="Calibri"/>
+          <w:lang w:eastAsia="en-AU"/>
+        </w:rPr>
+        <w:t>n.</w:t>
+      </w:r>
+      <w:r>
+        <w:rPr>
+          <w:rFonts w:ascii="Calibri" w:eastAsia="Times New Roman" w:hAnsi="Calibri" w:cs="Calibri"/>
+          <w:lang w:eastAsia="en-AU"/>
+        </w:rPr>
+        <w:t xml:space="preserve"> </w:t>
+      </w:r>
+      <w:r>
+        <w:rPr>
+          <w:rFonts w:ascii="Calibri" w:eastAsia="Times New Roman" w:hAnsi="Calibri" w:cs="Calibri"/>
+          <w:lang w:eastAsia="en-AU"/>
+        </w:rPr>
+        <w:t>I</w:t>
+      </w:r>
+      <w:r>
+        <w:rPr>
+          <w:rFonts w:ascii="Calibri" w:eastAsia="Times New Roman" w:hAnsi="Calibri" w:cs="Calibri"/>
+          <w:lang w:eastAsia="en-AU"/>
+        </w:rPr>
+        <w:t xml:space="preserve">f the game </w:t>
+      </w:r>
+      <w:r>
+        <w:rPr>
+          <w:rFonts w:ascii="Calibri" w:eastAsia="Times New Roman" w:hAnsi="Calibri" w:cs="Calibri"/>
+          <w:lang w:eastAsia="en-AU"/>
+        </w:rPr>
+        <w:t>is</w:t>
+      </w:r>
+      <w:r>
+        <w:rPr>
+          <w:rFonts w:ascii="Calibri" w:eastAsia="Times New Roman" w:hAnsi="Calibri" w:cs="Calibri"/>
+          <w:lang w:eastAsia="en-AU"/>
+        </w:rPr>
+        <w:t xml:space="preserve"> further developed and released only high scores and achievements would be store</w:t>
+      </w:r>
+      <w:r>
+        <w:rPr>
+          <w:rFonts w:ascii="Calibri" w:eastAsia="Times New Roman" w:hAnsi="Calibri" w:cs="Calibri"/>
+          <w:lang w:eastAsia="en-AU"/>
+        </w:rPr>
+        <w:t>d</w:t>
+      </w:r>
+      <w:r>
+        <w:rPr>
+          <w:rFonts w:ascii="Calibri" w:eastAsia="Times New Roman" w:hAnsi="Calibri" w:cs="Calibri"/>
+          <w:lang w:eastAsia="en-AU"/>
+        </w:rPr>
+        <w:t>.</w:t>
+      </w:r>
+    </w:p>
+    <w:p>
+      <w:pPr>
+        <w:spacing w:after="0" w:line="240" w:lineRule="auto"/>
+        <w:rPr>
+          <w:rFonts w:ascii="Calibri" w:eastAsia="Times New Roman" w:hAnsi="Calibri" w:cs="Calibri"/>
+          <w:lang w:eastAsia="en-AU"/>
+        </w:rPr>
+      </w:pPr>
+      <w:r>
+        <w:rPr>
+          <w:rFonts w:ascii="Calibri" w:eastAsia="Times New Roman" w:hAnsi="Calibri" w:cs="Calibri"/>
+          <w:lang w:eastAsia="en-AU"/>
+        </w:rPr>
+        <w:t> </w:t>
+      </w:r>
+    </w:p>
+    <w:p>
+      <w:pPr>
+        <w:spacing w:after="0" w:line="240" w:lineRule="auto"/>
+        <w:rPr>
+          <w:rFonts w:ascii="Calibri" w:eastAsia="Times New Roman" w:hAnsi="Calibri" w:cs="Calibri"/>
+          <w:color w:val="E84C22"/>
+          <w:lang w:eastAsia="en-AU"/>
+        </w:rPr>
+      </w:pPr>
+      <w:r>
+        <w:rPr>
+          <w:rFonts w:ascii="Calibri" w:eastAsia="Times New Roman" w:hAnsi="Calibri" w:cs="Calibri"/>
+          <w:color w:val="E84C22"/>
+          <w:lang w:eastAsia="en-AU"/>
+        </w:rPr>
+        <w:t>Intellectual property and software license agreements.</w:t>
+      </w:r>
+    </w:p>
+    <w:p>
+      <w:pPr>
+        <w:spacing w:after="0" w:line="240" w:lineRule="auto"/>
+        <w:rPr>
+          <w:rFonts w:ascii="Calibri" w:eastAsia="Times New Roman" w:hAnsi="Calibri" w:cs="Calibri"/>
+          <w:lang w:eastAsia="en-AU"/>
+        </w:rPr>
+      </w:pPr>
+      <w:r>
+        <w:rPr>
+          <w:rFonts w:ascii="Calibri" w:eastAsia="Times New Roman" w:hAnsi="Calibri" w:cs="Calibri"/>
+          <w:lang w:eastAsia="en-AU"/>
+        </w:rPr>
+        <w:t> </w:t>
+      </w:r>
+    </w:p>
+    <w:p>
+      <w:pPr>
+        <w:spacing w:after="0" w:line="240" w:lineRule="auto"/>
+        <w:rPr>
+          <w:rFonts w:ascii="Calibri" w:eastAsia="Times New Roman" w:hAnsi="Calibri" w:cs="Calibri"/>
+          <w:lang w:eastAsia="en-AU"/>
+        </w:rPr>
+      </w:pPr>
+      <w:r>
+        <w:rPr>
+          <w:rFonts w:ascii="Calibri" w:eastAsia="Times New Roman" w:hAnsi="Calibri" w:cs="Calibri"/>
+          <w:lang w:eastAsia="en-AU"/>
+        </w:rPr>
+        <w:t xml:space="preserve">In the development of my project I will ensure all my code is to be fair use or credited if not my own. This is to ensure that there </w:t>
+      </w:r>
+      <w:r>
+        <w:rPr>
+          <w:rFonts w:ascii="Calibri" w:eastAsia="Times New Roman" w:hAnsi="Calibri" w:cs="Calibri"/>
+          <w:lang w:eastAsia="en-AU"/>
+        </w:rPr>
+        <w:t>are</w:t>
+      </w:r>
+      <w:r>
+        <w:rPr>
+          <w:rFonts w:ascii="Calibri" w:eastAsia="Times New Roman" w:hAnsi="Calibri" w:cs="Calibri"/>
+          <w:lang w:eastAsia="en-AU"/>
+        </w:rPr>
+        <w:t xml:space="preserve"> no possible legal issues that can occur with releasing my application in the future. </w:t>
+      </w:r>
+    </w:p>
+    <w:p>
+      <w:pPr>
+        <w:rPr>
+          <w:sz w:val="24"/>
+          <w:szCs w:val="24"/>
+        </w:rPr>
+      </w:pPr>
+    </w:p>
+    <w:p>
+      <w:pPr>
         <w:rPr>
           <w:rFonts w:ascii="Calibri" w:eastAsia="Times New Roman" w:hAnsi="Calibri" w:cs="Calibri"/>
           <w:color w:val="5B9BD5"/>
@@ -3158,9 +3845,7 @@
           <w:szCs w:val="28"/>
           <w:lang w:eastAsia="en-AU"/>
         </w:rPr>
-        <w:t>Of</w:t>
-      </w:r>
-      <w:proofErr w:type="gramEnd"/>
+      </w:pPr>
       <w:r>
         <w:rPr>
           <w:rFonts w:ascii="Calibri" w:eastAsia="Times New Roman" w:hAnsi="Calibri" w:cs="Calibri"/>
@@ -3169,733 +3854,12 @@
           <w:szCs w:val="28"/>
           <w:lang w:eastAsia="en-AU"/>
         </w:rPr>
-        <w:t xml:space="preserve"> Issues: </w:t>
-      </w:r>
-    </w:p>
-    <w:p>
-      <w:pPr>
-        <w:spacing w:after="0" w:line="240" w:lineRule="auto"/>
-        <w:rPr>
-          <w:rFonts w:ascii="Calibri" w:eastAsia="Times New Roman" w:hAnsi="Calibri" w:cs="Calibri"/>
-          <w:color w:val="5B9BD5"/>
-          <w:lang w:eastAsia="en-AU"/>
-        </w:rPr>
-      </w:pPr>
-      <w:r>
-        <w:rPr>
-          <w:rFonts w:ascii="Calibri" w:eastAsia="Times New Roman" w:hAnsi="Calibri" w:cs="Calibri"/>
-          <w:color w:val="5B9BD5"/>
-          <w:lang w:eastAsia="en-AU"/>
-        </w:rPr>
-        <w:t> </w:t>
-      </w:r>
-    </w:p>
-    <w:p>
-      <w:pPr>
-        <w:spacing w:after="0" w:line="240" w:lineRule="auto"/>
-        <w:rPr>
-          <w:rFonts w:ascii="Calibri" w:eastAsia="Times New Roman" w:hAnsi="Calibri" w:cs="Calibri"/>
-          <w:lang w:eastAsia="en-AU"/>
-        </w:rPr>
-      </w:pPr>
-      <w:r>
-        <w:rPr>
-          <w:rFonts w:ascii="Calibri" w:eastAsia="Times New Roman" w:hAnsi="Calibri" w:cs="Calibri"/>
-          <w:color w:val="E84C22"/>
-          <w:lang w:eastAsia="en-AU"/>
-        </w:rPr>
-        <w:t>Ergonomics</w:t>
-      </w:r>
-      <w:r>
-        <w:rPr>
-          <w:rFonts w:ascii="Calibri" w:eastAsia="Times New Roman" w:hAnsi="Calibri" w:cs="Calibri"/>
-          <w:lang w:eastAsia="en-AU"/>
-        </w:rPr>
-        <w:t>:</w:t>
-      </w:r>
-    </w:p>
-    <w:p>
-      <w:pPr>
-        <w:spacing w:after="0" w:line="240" w:lineRule="auto"/>
-        <w:rPr>
-          <w:rFonts w:ascii="Calibri" w:eastAsia="Times New Roman" w:hAnsi="Calibri" w:cs="Calibri"/>
-          <w:lang w:eastAsia="en-AU"/>
-        </w:rPr>
-      </w:pPr>
-      <w:r>
-        <w:rPr>
-          <w:rFonts w:ascii="Calibri" w:eastAsia="Times New Roman" w:hAnsi="Calibri" w:cs="Calibri"/>
-          <w:lang w:eastAsia="en-AU"/>
-        </w:rPr>
-        <w:t> </w:t>
-      </w:r>
-    </w:p>
-    <w:p>
-      <w:pPr>
-        <w:spacing w:after="0" w:line="240" w:lineRule="auto"/>
-        <w:rPr>
-          <w:rFonts w:ascii="Calibri" w:eastAsia="Times New Roman" w:hAnsi="Calibri" w:cs="Calibri"/>
-          <w:lang w:eastAsia="en-AU"/>
-        </w:rPr>
-      </w:pPr>
-      <w:r>
-        <w:rPr>
-          <w:rFonts w:ascii="Calibri" w:eastAsia="Times New Roman" w:hAnsi="Calibri" w:cs="Calibri"/>
-          <w:lang w:eastAsia="en-AU"/>
-        </w:rPr>
-        <w:t>By considering ergonomics I can develop a game which is friendly for consumers to use and is intuitive which allows for users to have a good experience with the application.</w:t>
-      </w:r>
-    </w:p>
-    <w:p>
-      <w:pPr>
-        <w:spacing w:after="0" w:line="240" w:lineRule="auto"/>
-        <w:rPr>
-          <w:rFonts w:ascii="Calibri" w:eastAsia="Times New Roman" w:hAnsi="Calibri" w:cs="Calibri"/>
-          <w:lang w:eastAsia="en-AU"/>
-        </w:rPr>
-      </w:pPr>
-      <w:r>
-        <w:rPr>
-          <w:rFonts w:ascii="Calibri" w:eastAsia="Times New Roman" w:hAnsi="Calibri" w:cs="Calibri"/>
-          <w:lang w:eastAsia="en-AU"/>
-        </w:rPr>
-        <w:t> </w:t>
-      </w:r>
-    </w:p>
-    <w:p>
-      <w:pPr>
-        <w:numPr>
-          <w:ilvl w:val="0"/>
-          <w:numId w:val="9"/>
-        </w:numPr>
-        <w:spacing w:after="0" w:line="240" w:lineRule="auto"/>
-        <w:ind w:left="540"/>
-        <w:textAlignment w:val="center"/>
-        <w:rPr>
-          <w:rFonts w:ascii="Calibri" w:eastAsia="Times New Roman" w:hAnsi="Calibri" w:cs="Calibri"/>
-          <w:lang w:eastAsia="en-AU"/>
-        </w:rPr>
-      </w:pPr>
-      <w:r>
-        <w:rPr>
-          <w:rFonts w:ascii="Calibri" w:eastAsia="Times New Roman" w:hAnsi="Calibri" w:cs="Calibri"/>
-          <w:lang w:eastAsia="en-AU"/>
-        </w:rPr>
-        <w:t>User friendly - easy to pick up and including tutorial on how to play the game</w:t>
-      </w:r>
-    </w:p>
-    <w:p>
-      <w:pPr>
-        <w:numPr>
-          <w:ilvl w:val="0"/>
-          <w:numId w:val="9"/>
-        </w:numPr>
-        <w:spacing w:after="0" w:line="240" w:lineRule="auto"/>
-        <w:ind w:left="540"/>
-        <w:textAlignment w:val="center"/>
-        <w:rPr>
-          <w:rFonts w:ascii="Calibri" w:eastAsia="Times New Roman" w:hAnsi="Calibri" w:cs="Calibri"/>
-          <w:lang w:eastAsia="en-AU"/>
-        </w:rPr>
-      </w:pPr>
-      <w:r>
-        <w:rPr>
-          <w:rFonts w:ascii="Calibri" w:eastAsia="Times New Roman" w:hAnsi="Calibri" w:cs="Calibri"/>
-          <w:lang w:eastAsia="en-AU"/>
-        </w:rPr>
-        <w:t>Quick load times</w:t>
-      </w:r>
-    </w:p>
-    <w:p>
-      <w:pPr>
-        <w:numPr>
-          <w:ilvl w:val="0"/>
-          <w:numId w:val="9"/>
-        </w:numPr>
-        <w:spacing w:after="0" w:line="240" w:lineRule="auto"/>
-        <w:ind w:left="540"/>
-        <w:textAlignment w:val="center"/>
-        <w:rPr>
-          <w:rFonts w:ascii="Calibri" w:eastAsia="Times New Roman" w:hAnsi="Calibri" w:cs="Calibri"/>
-          <w:lang w:eastAsia="en-AU"/>
-        </w:rPr>
-      </w:pPr>
-      <w:r>
-        <w:rPr>
-          <w:rFonts w:ascii="Calibri" w:eastAsia="Times New Roman" w:hAnsi="Calibri" w:cs="Calibri"/>
-          <w:lang w:eastAsia="en-AU"/>
-        </w:rPr>
-        <w:t xml:space="preserve">Friendly colours which won't be hard to look at </w:t>
-      </w:r>
-    </w:p>
-    <w:p>
-      <w:pPr>
-        <w:numPr>
-          <w:ilvl w:val="0"/>
-          <w:numId w:val="9"/>
-        </w:numPr>
-        <w:spacing w:after="0" w:line="240" w:lineRule="auto"/>
-        <w:ind w:left="540"/>
-        <w:textAlignment w:val="center"/>
-        <w:rPr>
-          <w:rFonts w:ascii="Calibri" w:eastAsia="Times New Roman" w:hAnsi="Calibri" w:cs="Calibri"/>
-          <w:lang w:eastAsia="en-AU"/>
-        </w:rPr>
-      </w:pPr>
-      <w:r>
-        <w:rPr>
-          <w:rFonts w:ascii="Calibri" w:eastAsia="Times New Roman" w:hAnsi="Calibri" w:cs="Calibri"/>
-          <w:lang w:eastAsia="en-AU"/>
-        </w:rPr>
-        <w:t xml:space="preserve">Consistency of button placements and controls </w:t>
-      </w:r>
-    </w:p>
-    <w:p>
-      <w:pPr>
-        <w:spacing w:after="0" w:line="240" w:lineRule="auto"/>
-        <w:rPr>
-          <w:rFonts w:ascii="Calibri" w:eastAsia="Times New Roman" w:hAnsi="Calibri" w:cs="Calibri"/>
-          <w:lang w:eastAsia="en-AU"/>
-        </w:rPr>
-      </w:pPr>
-      <w:r>
-        <w:rPr>
-          <w:rFonts w:ascii="Calibri" w:eastAsia="Times New Roman" w:hAnsi="Calibri" w:cs="Calibri"/>
-          <w:lang w:eastAsia="en-AU"/>
-        </w:rPr>
-        <w:t> </w:t>
-      </w:r>
-    </w:p>
-    <w:p>
-      <w:pPr>
-        <w:spacing w:after="0" w:line="240" w:lineRule="auto"/>
-        <w:rPr>
-          <w:rFonts w:ascii="Calibri" w:eastAsia="Times New Roman" w:hAnsi="Calibri" w:cs="Calibri"/>
-          <w:lang w:eastAsia="en-AU"/>
-        </w:rPr>
-      </w:pPr>
-      <w:r>
-        <w:rPr>
-          <w:rFonts w:ascii="Calibri" w:eastAsia="Times New Roman" w:hAnsi="Calibri" w:cs="Calibri"/>
-          <w:color w:val="E84C22"/>
-          <w:lang w:eastAsia="en-AU"/>
-        </w:rPr>
-        <w:t>Inclusivity</w:t>
-      </w:r>
-      <w:r>
-        <w:rPr>
-          <w:rFonts w:ascii="Calibri" w:eastAsia="Times New Roman" w:hAnsi="Calibri" w:cs="Calibri"/>
-          <w:lang w:eastAsia="en-AU"/>
-        </w:rPr>
-        <w:t>:</w:t>
-      </w:r>
-    </w:p>
-    <w:p>
-      <w:pPr>
-        <w:spacing w:after="0" w:line="240" w:lineRule="auto"/>
-        <w:rPr>
-          <w:rFonts w:ascii="Calibri" w:eastAsia="Times New Roman" w:hAnsi="Calibri" w:cs="Calibri"/>
-          <w:lang w:eastAsia="en-AU"/>
-        </w:rPr>
-      </w:pPr>
-      <w:r>
-        <w:rPr>
-          <w:rFonts w:ascii="Calibri" w:eastAsia="Times New Roman" w:hAnsi="Calibri" w:cs="Calibri"/>
-          <w:lang w:eastAsia="en-AU"/>
-        </w:rPr>
-        <w:t> </w:t>
-      </w:r>
-    </w:p>
-    <w:p>
-      <w:pPr>
-        <w:spacing w:after="0" w:line="240" w:lineRule="auto"/>
-        <w:rPr>
-          <w:rFonts w:ascii="Calibri" w:eastAsia="Times New Roman" w:hAnsi="Calibri" w:cs="Calibri"/>
-          <w:lang w:eastAsia="en-AU"/>
-        </w:rPr>
-      </w:pPr>
-      <w:r>
-        <w:rPr>
-          <w:rFonts w:ascii="Calibri" w:eastAsia="Times New Roman" w:hAnsi="Calibri" w:cs="Calibri"/>
-          <w:color w:val="8064A2"/>
-          <w:lang w:eastAsia="en-AU"/>
-        </w:rPr>
-        <w:t>Cultural</w:t>
-      </w:r>
-      <w:r>
-        <w:rPr>
-          <w:rFonts w:ascii="Calibri" w:eastAsia="Times New Roman" w:hAnsi="Calibri" w:cs="Calibri"/>
-          <w:lang w:eastAsia="en-AU"/>
-        </w:rPr>
-        <w:t>:</w:t>
-      </w:r>
-    </w:p>
-    <w:p>
-      <w:pPr>
-        <w:numPr>
-          <w:ilvl w:val="0"/>
-          <w:numId w:val="10"/>
-        </w:numPr>
-        <w:spacing w:after="0" w:line="240" w:lineRule="auto"/>
-        <w:ind w:left="540"/>
-        <w:textAlignment w:val="center"/>
-        <w:rPr>
-          <w:rFonts w:ascii="Calibri" w:eastAsia="Times New Roman" w:hAnsi="Calibri" w:cs="Calibri"/>
-          <w:lang w:eastAsia="en-AU"/>
-        </w:rPr>
-      </w:pPr>
-      <w:r>
-        <w:rPr>
-          <w:rFonts w:ascii="Calibri" w:eastAsia="Times New Roman" w:hAnsi="Calibri" w:cs="Calibri"/>
-          <w:lang w:eastAsia="en-AU"/>
-        </w:rPr>
-        <w:t xml:space="preserve">All assets in this project will have no existing resemblance of anything real, if by some chance it is, the any negative intentions are not meant. The language of the game will be in English because it is the only language I know, and the target audience is </w:t>
-      </w:r>
-      <w:r>
-        <w:rPr>
-          <w:rFonts w:ascii="Calibri" w:eastAsia="Times New Roman" w:hAnsi="Calibri" w:cs="Calibri"/>
-          <w:lang w:eastAsia="en-AU"/>
-        </w:rPr>
-        <w:t>English-speaking users</w:t>
-      </w:r>
-      <w:r>
-        <w:rPr>
-          <w:rFonts w:ascii="Calibri" w:eastAsia="Times New Roman" w:hAnsi="Calibri" w:cs="Calibri"/>
-          <w:lang w:eastAsia="en-AU"/>
-        </w:rPr>
-        <w:t>.</w:t>
-      </w:r>
-    </w:p>
-    <w:p>
-      <w:pPr>
-        <w:spacing w:after="0" w:line="240" w:lineRule="auto"/>
-        <w:rPr>
-          <w:rFonts w:ascii="Calibri" w:eastAsia="Times New Roman" w:hAnsi="Calibri" w:cs="Calibri"/>
-          <w:lang w:eastAsia="en-AU"/>
-        </w:rPr>
-      </w:pPr>
-      <w:r>
-        <w:rPr>
-          <w:rFonts w:ascii="Calibri" w:eastAsia="Times New Roman" w:hAnsi="Calibri" w:cs="Calibri"/>
-          <w:lang w:eastAsia="en-AU"/>
-        </w:rPr>
-        <w:t> </w:t>
-      </w:r>
-    </w:p>
-    <w:p>
-      <w:pPr>
-        <w:spacing w:after="0" w:line="240" w:lineRule="auto"/>
-        <w:rPr>
-          <w:rFonts w:ascii="Calibri" w:eastAsia="Times New Roman" w:hAnsi="Calibri" w:cs="Calibri"/>
-          <w:lang w:eastAsia="en-AU"/>
-        </w:rPr>
-      </w:pPr>
-      <w:r>
-        <w:rPr>
-          <w:rFonts w:ascii="Calibri" w:eastAsia="Times New Roman" w:hAnsi="Calibri" w:cs="Calibri"/>
-          <w:color w:val="8064A2"/>
-          <w:lang w:eastAsia="en-AU"/>
-        </w:rPr>
-        <w:t>Economic</w:t>
-      </w:r>
-      <w:r>
-        <w:rPr>
-          <w:rFonts w:ascii="Calibri" w:eastAsia="Times New Roman" w:hAnsi="Calibri" w:cs="Calibri"/>
-          <w:lang w:eastAsia="en-AU"/>
-        </w:rPr>
-        <w:t>:</w:t>
-      </w:r>
-    </w:p>
-    <w:p>
-      <w:pPr>
-        <w:numPr>
-          <w:ilvl w:val="0"/>
-          <w:numId w:val="11"/>
-        </w:numPr>
-        <w:spacing w:after="0" w:line="240" w:lineRule="auto"/>
-        <w:ind w:left="540"/>
-        <w:textAlignment w:val="center"/>
-        <w:rPr>
-          <w:rFonts w:ascii="Calibri" w:eastAsia="Times New Roman" w:hAnsi="Calibri" w:cs="Calibri"/>
-          <w:lang w:eastAsia="en-AU"/>
-        </w:rPr>
-      </w:pPr>
-      <w:r>
-        <w:rPr>
-          <w:rFonts w:ascii="Calibri" w:eastAsia="Times New Roman" w:hAnsi="Calibri" w:cs="Calibri"/>
-          <w:lang w:eastAsia="en-AU"/>
-        </w:rPr>
-        <w:t xml:space="preserve">The game if was to be released would be released for cheap or for free, allowing for </w:t>
-      </w:r>
-      <w:r>
-        <w:rPr>
-          <w:rFonts w:ascii="Calibri" w:eastAsia="Times New Roman" w:hAnsi="Calibri" w:cs="Calibri"/>
-          <w:lang w:eastAsia="en-AU"/>
-        </w:rPr>
-        <w:t>many</w:t>
-      </w:r>
-      <w:r>
-        <w:rPr>
-          <w:rFonts w:ascii="Calibri" w:eastAsia="Times New Roman" w:hAnsi="Calibri" w:cs="Calibri"/>
-          <w:lang w:eastAsia="en-AU"/>
-        </w:rPr>
-        <w:t xml:space="preserve"> players.</w:t>
-      </w:r>
-    </w:p>
-    <w:p>
-      <w:pPr>
-        <w:spacing w:after="0" w:line="240" w:lineRule="auto"/>
-        <w:rPr>
-          <w:rFonts w:ascii="Calibri" w:eastAsia="Times New Roman" w:hAnsi="Calibri" w:cs="Calibri"/>
-          <w:lang w:eastAsia="en-AU"/>
-        </w:rPr>
-      </w:pPr>
-      <w:r>
-        <w:rPr>
-          <w:rFonts w:ascii="Calibri" w:eastAsia="Times New Roman" w:hAnsi="Calibri" w:cs="Calibri"/>
-          <w:lang w:eastAsia="en-AU"/>
-        </w:rPr>
-        <w:t> </w:t>
-      </w:r>
-    </w:p>
-    <w:p>
-      <w:pPr>
-        <w:spacing w:after="0" w:line="240" w:lineRule="auto"/>
-        <w:rPr>
-          <w:rFonts w:ascii="Calibri" w:eastAsia="Times New Roman" w:hAnsi="Calibri" w:cs="Calibri"/>
-          <w:lang w:eastAsia="en-AU"/>
-        </w:rPr>
-      </w:pPr>
-      <w:r>
-        <w:rPr>
-          <w:rFonts w:ascii="Calibri" w:eastAsia="Times New Roman" w:hAnsi="Calibri" w:cs="Calibri"/>
-          <w:color w:val="8064A2"/>
-          <w:lang w:eastAsia="en-AU"/>
-        </w:rPr>
-        <w:t>Gender</w:t>
-      </w:r>
-      <w:r>
-        <w:rPr>
-          <w:rFonts w:ascii="Calibri" w:eastAsia="Times New Roman" w:hAnsi="Calibri" w:cs="Calibri"/>
-          <w:lang w:eastAsia="en-AU"/>
-        </w:rPr>
-        <w:t>:</w:t>
-      </w:r>
-    </w:p>
-    <w:p>
-      <w:pPr>
-        <w:numPr>
-          <w:ilvl w:val="0"/>
-          <w:numId w:val="12"/>
-        </w:numPr>
-        <w:spacing w:after="0" w:line="240" w:lineRule="auto"/>
-        <w:ind w:left="540"/>
-        <w:textAlignment w:val="center"/>
-        <w:rPr>
-          <w:rFonts w:ascii="Calibri" w:eastAsia="Times New Roman" w:hAnsi="Calibri" w:cs="Calibri"/>
-          <w:lang w:eastAsia="en-AU"/>
-        </w:rPr>
-      </w:pPr>
-      <w:r>
-        <w:rPr>
-          <w:rFonts w:ascii="Calibri" w:eastAsia="Times New Roman" w:hAnsi="Calibri" w:cs="Calibri"/>
-          <w:lang w:eastAsia="en-AU"/>
-        </w:rPr>
-        <w:t>My game will not discriminate against any gender intentionally.</w:t>
-      </w:r>
-    </w:p>
-    <w:p>
-      <w:pPr>
-        <w:spacing w:after="0" w:line="240" w:lineRule="auto"/>
-        <w:rPr>
-          <w:rFonts w:ascii="Calibri" w:eastAsia="Times New Roman" w:hAnsi="Calibri" w:cs="Calibri"/>
-          <w:lang w:eastAsia="en-AU"/>
-        </w:rPr>
-      </w:pPr>
-      <w:r>
-        <w:rPr>
-          <w:rFonts w:ascii="Calibri" w:eastAsia="Times New Roman" w:hAnsi="Calibri" w:cs="Calibri"/>
-          <w:lang w:eastAsia="en-AU"/>
-        </w:rPr>
-        <w:t> </w:t>
-      </w:r>
-    </w:p>
-    <w:p>
-      <w:pPr>
-        <w:spacing w:after="0" w:line="240" w:lineRule="auto"/>
-        <w:rPr>
-          <w:rFonts w:ascii="Calibri" w:eastAsia="Times New Roman" w:hAnsi="Calibri" w:cs="Calibri"/>
-          <w:lang w:eastAsia="en-AU"/>
-        </w:rPr>
-      </w:pPr>
-      <w:r>
-        <w:rPr>
-          <w:rFonts w:ascii="Calibri" w:eastAsia="Times New Roman" w:hAnsi="Calibri" w:cs="Calibri"/>
-          <w:color w:val="8064A2"/>
-          <w:lang w:eastAsia="en-AU"/>
-        </w:rPr>
-        <w:t>Disabled</w:t>
-      </w:r>
-      <w:r>
-        <w:rPr>
-          <w:rFonts w:ascii="Calibri" w:eastAsia="Times New Roman" w:hAnsi="Calibri" w:cs="Calibri"/>
-          <w:lang w:eastAsia="en-AU"/>
-        </w:rPr>
-        <w:t>:</w:t>
-      </w:r>
-    </w:p>
-    <w:p>
-      <w:pPr>
-        <w:numPr>
-          <w:ilvl w:val="0"/>
-          <w:numId w:val="13"/>
-        </w:numPr>
-        <w:spacing w:after="0" w:line="240" w:lineRule="auto"/>
-        <w:ind w:left="540"/>
-        <w:textAlignment w:val="center"/>
-        <w:rPr>
-          <w:rFonts w:ascii="Calibri" w:eastAsia="Times New Roman" w:hAnsi="Calibri" w:cs="Calibri"/>
-          <w:lang w:eastAsia="en-AU"/>
-        </w:rPr>
-      </w:pPr>
-      <w:r>
-        <w:rPr>
-          <w:rFonts w:ascii="Calibri" w:eastAsia="Times New Roman" w:hAnsi="Calibri" w:cs="Calibri"/>
-          <w:lang w:eastAsia="en-AU"/>
-        </w:rPr>
-        <w:t xml:space="preserve">Due to the project deadline </w:t>
-      </w:r>
-      <w:r>
-        <w:rPr>
-          <w:rFonts w:ascii="Calibri" w:eastAsia="Times New Roman" w:hAnsi="Calibri" w:cs="Calibri"/>
-          <w:lang w:eastAsia="en-AU"/>
-        </w:rPr>
-        <w:t>there</w:t>
-      </w:r>
-      <w:r>
-        <w:rPr>
-          <w:rFonts w:ascii="Calibri" w:eastAsia="Times New Roman" w:hAnsi="Calibri" w:cs="Calibri"/>
-          <w:lang w:eastAsia="en-AU"/>
-        </w:rPr>
-        <w:t xml:space="preserve"> will unlikely be any disability options for the application. This would include colour-blind settings</w:t>
-      </w:r>
-      <w:r>
-        <w:rPr>
-          <w:rFonts w:ascii="Calibri" w:eastAsia="Times New Roman" w:hAnsi="Calibri" w:cs="Calibri"/>
-          <w:lang w:eastAsia="en-AU"/>
-        </w:rPr>
-        <w:t>,</w:t>
-      </w:r>
-      <w:r>
-        <w:rPr>
-          <w:rFonts w:ascii="Calibri" w:eastAsia="Times New Roman" w:hAnsi="Calibri" w:cs="Calibri"/>
-          <w:lang w:eastAsia="en-AU"/>
-        </w:rPr>
-        <w:t xml:space="preserve"> high contrast buttons and larger text.</w:t>
-      </w:r>
-    </w:p>
-    <w:p>
-      <w:pPr>
-        <w:spacing w:after="0" w:line="240" w:lineRule="auto"/>
-        <w:rPr>
-          <w:rFonts w:ascii="Calibri" w:eastAsia="Times New Roman" w:hAnsi="Calibri" w:cs="Calibri"/>
-          <w:lang w:eastAsia="en-AU"/>
-        </w:rPr>
-      </w:pPr>
-      <w:r>
-        <w:rPr>
-          <w:rFonts w:ascii="Calibri" w:eastAsia="Times New Roman" w:hAnsi="Calibri" w:cs="Calibri"/>
-          <w:lang w:eastAsia="en-AU"/>
-        </w:rPr>
-        <w:t> </w:t>
-      </w:r>
-    </w:p>
-    <w:p>
-      <w:pPr>
-        <w:spacing w:after="0" w:line="240" w:lineRule="auto"/>
-        <w:rPr>
-          <w:rFonts w:ascii="Calibri" w:eastAsia="Times New Roman" w:hAnsi="Calibri" w:cs="Calibri"/>
-          <w:color w:val="8064A2"/>
-          <w:lang w:eastAsia="en-AU"/>
-        </w:rPr>
-      </w:pPr>
-      <w:r>
-        <w:rPr>
-          <w:rFonts w:ascii="Calibri" w:eastAsia="Times New Roman" w:hAnsi="Calibri" w:cs="Calibri"/>
-          <w:color w:val="8064A2"/>
-          <w:lang w:eastAsia="en-AU"/>
-        </w:rPr>
-        <w:t>Privacy/ security</w:t>
-      </w:r>
-    </w:p>
-    <w:p>
-      <w:pPr>
-        <w:numPr>
-          <w:ilvl w:val="0"/>
-          <w:numId w:val="14"/>
-        </w:numPr>
-        <w:spacing w:after="0" w:line="240" w:lineRule="auto"/>
-        <w:ind w:left="540"/>
-        <w:textAlignment w:val="center"/>
-        <w:rPr>
-          <w:rFonts w:ascii="Calibri" w:eastAsia="Times New Roman" w:hAnsi="Calibri" w:cs="Calibri"/>
-          <w:lang w:eastAsia="en-AU"/>
-        </w:rPr>
-      </w:pPr>
-      <w:r>
-        <w:rPr>
-          <w:rFonts w:ascii="Calibri" w:eastAsia="Times New Roman" w:hAnsi="Calibri" w:cs="Calibri"/>
-          <w:lang w:eastAsia="en-AU"/>
-        </w:rPr>
-        <w:t>No personal data will be stored within the applicatio</w:t>
-      </w:r>
-      <w:r>
-        <w:rPr>
-          <w:rFonts w:ascii="Calibri" w:eastAsia="Times New Roman" w:hAnsi="Calibri" w:cs="Calibri"/>
-          <w:lang w:eastAsia="en-AU"/>
-        </w:rPr>
-        <w:t>n.</w:t>
-      </w:r>
-      <w:r>
-        <w:rPr>
-          <w:rFonts w:ascii="Calibri" w:eastAsia="Times New Roman" w:hAnsi="Calibri" w:cs="Calibri"/>
-          <w:lang w:eastAsia="en-AU"/>
-        </w:rPr>
-        <w:t xml:space="preserve"> </w:t>
-      </w:r>
-      <w:r>
-        <w:rPr>
-          <w:rFonts w:ascii="Calibri" w:eastAsia="Times New Roman" w:hAnsi="Calibri" w:cs="Calibri"/>
-          <w:lang w:eastAsia="en-AU"/>
-        </w:rPr>
-        <w:t>I</w:t>
-      </w:r>
-      <w:r>
-        <w:rPr>
-          <w:rFonts w:ascii="Calibri" w:eastAsia="Times New Roman" w:hAnsi="Calibri" w:cs="Calibri"/>
-          <w:lang w:eastAsia="en-AU"/>
-        </w:rPr>
-        <w:t xml:space="preserve">f the game </w:t>
-      </w:r>
-      <w:r>
-        <w:rPr>
-          <w:rFonts w:ascii="Calibri" w:eastAsia="Times New Roman" w:hAnsi="Calibri" w:cs="Calibri"/>
-          <w:lang w:eastAsia="en-AU"/>
-        </w:rPr>
-        <w:t>is</w:t>
-      </w:r>
-      <w:r>
-        <w:rPr>
-          <w:rFonts w:ascii="Calibri" w:eastAsia="Times New Roman" w:hAnsi="Calibri" w:cs="Calibri"/>
-          <w:lang w:eastAsia="en-AU"/>
-        </w:rPr>
-        <w:t xml:space="preserve"> further developed and released only high scores and achievements would be store</w:t>
-      </w:r>
-      <w:r>
-        <w:rPr>
-          <w:rFonts w:ascii="Calibri" w:eastAsia="Times New Roman" w:hAnsi="Calibri" w:cs="Calibri"/>
-          <w:lang w:eastAsia="en-AU"/>
-        </w:rPr>
-        <w:t>d</w:t>
-      </w:r>
-      <w:r>
-        <w:rPr>
-          <w:rFonts w:ascii="Calibri" w:eastAsia="Times New Roman" w:hAnsi="Calibri" w:cs="Calibri"/>
-          <w:lang w:eastAsia="en-AU"/>
-        </w:rPr>
-        <w:t>.</w:t>
-      </w:r>
-    </w:p>
-    <w:p>
-      <w:pPr>
-        <w:spacing w:after="0" w:line="240" w:lineRule="auto"/>
-        <w:rPr>
-          <w:rFonts w:ascii="Calibri" w:eastAsia="Times New Roman" w:hAnsi="Calibri" w:cs="Calibri"/>
-          <w:lang w:eastAsia="en-AU"/>
-        </w:rPr>
-      </w:pPr>
-      <w:r>
-        <w:rPr>
-          <w:rFonts w:ascii="Calibri" w:eastAsia="Times New Roman" w:hAnsi="Calibri" w:cs="Calibri"/>
-          <w:lang w:eastAsia="en-AU"/>
-        </w:rPr>
-        <w:t> </w:t>
-      </w:r>
-    </w:p>
-    <w:p>
-      <w:pPr>
-        <w:spacing w:after="0" w:line="240" w:lineRule="auto"/>
-        <w:rPr>
-          <w:rFonts w:ascii="Calibri" w:eastAsia="Times New Roman" w:hAnsi="Calibri" w:cs="Calibri"/>
-          <w:color w:val="E84C22"/>
-          <w:lang w:eastAsia="en-AU"/>
-        </w:rPr>
-      </w:pPr>
-      <w:r>
-        <w:rPr>
-          <w:rFonts w:ascii="Calibri" w:eastAsia="Times New Roman" w:hAnsi="Calibri" w:cs="Calibri"/>
-          <w:color w:val="E84C22"/>
-          <w:lang w:eastAsia="en-AU"/>
-        </w:rPr>
-        <w:t>Intellectual property and software license agreements.</w:t>
-      </w:r>
-    </w:p>
-    <w:p>
-      <w:pPr>
-        <w:spacing w:after="0" w:line="240" w:lineRule="auto"/>
-        <w:rPr>
-          <w:rFonts w:ascii="Calibri" w:eastAsia="Times New Roman" w:hAnsi="Calibri" w:cs="Calibri"/>
-          <w:lang w:eastAsia="en-AU"/>
-        </w:rPr>
-      </w:pPr>
-      <w:r>
-        <w:rPr>
-          <w:rFonts w:ascii="Calibri" w:eastAsia="Times New Roman" w:hAnsi="Calibri" w:cs="Calibri"/>
-          <w:lang w:eastAsia="en-AU"/>
-        </w:rPr>
-        <w:t> </w:t>
-      </w:r>
-    </w:p>
-    <w:p>
-      <w:pPr>
-        <w:spacing w:after="0" w:line="240" w:lineRule="auto"/>
-        <w:rPr>
-          <w:rFonts w:ascii="Calibri" w:eastAsia="Times New Roman" w:hAnsi="Calibri" w:cs="Calibri"/>
-          <w:lang w:eastAsia="en-AU"/>
-        </w:rPr>
-      </w:pPr>
-      <w:r>
-        <w:rPr>
-          <w:rFonts w:ascii="Calibri" w:eastAsia="Times New Roman" w:hAnsi="Calibri" w:cs="Calibri"/>
-          <w:lang w:eastAsia="en-AU"/>
-        </w:rPr>
-        <w:t xml:space="preserve">In the development of my project I will ensure all my code is to be fair use or credited if not my own. This is to ensure that there </w:t>
-      </w:r>
-      <w:r>
-        <w:rPr>
-          <w:rFonts w:ascii="Calibri" w:eastAsia="Times New Roman" w:hAnsi="Calibri" w:cs="Calibri"/>
-          <w:lang w:eastAsia="en-AU"/>
-        </w:rPr>
-        <w:t>are</w:t>
-      </w:r>
-      <w:r>
-        <w:rPr>
-          <w:rFonts w:ascii="Calibri" w:eastAsia="Times New Roman" w:hAnsi="Calibri" w:cs="Calibri"/>
-          <w:lang w:eastAsia="en-AU"/>
-        </w:rPr>
-        <w:t xml:space="preserve"> no possible legal issues that can occur with releasing my application in the future. </w:t>
-      </w:r>
-    </w:p>
-    <w:p>
-      <w:pPr>
-        <w:rPr>
-          <w:sz w:val="24"/>
-          <w:szCs w:val="24"/>
-        </w:rPr>
-      </w:pPr>
-    </w:p>
-    <w:p>
-      <w:pPr>
+        <w:br w:type="page"/>
+      </w:r>
+    </w:p>
+    <w:p>
+      <w:pPr>
+        <w:spacing w:after="0" w:line="240" w:lineRule="auto"/>
         <w:rPr>
           <w:rFonts w:ascii="Calibri" w:eastAsia="Times New Roman" w:hAnsi="Calibri" w:cs="Calibri"/>
           <w:color w:val="5B9BD5"/>
@@ -3912,15 +3876,15 @@
           <w:szCs w:val="28"/>
           <w:lang w:eastAsia="en-AU"/>
         </w:rPr>
-        <w:br w:type="page"/>
-      </w:r>
-    </w:p>
-    <w:p>
-      <w:pPr>
-        <w:spacing w:after="0" w:line="240" w:lineRule="auto"/>
-        <w:rPr>
-          <w:rFonts w:ascii="Calibri" w:eastAsia="Times New Roman" w:hAnsi="Calibri" w:cs="Calibri"/>
-          <w:color w:val="5B9BD5"/>
+        <w:lastRenderedPageBreak/>
+        <w:t>Programming Language Selection:</w:t>
+      </w:r>
+    </w:p>
+    <w:p>
+      <w:pPr>
+        <w:spacing w:after="0" w:line="240" w:lineRule="auto"/>
+        <w:rPr>
+          <w:rFonts w:ascii="Calibri" w:eastAsia="Times New Roman" w:hAnsi="Calibri" w:cs="Calibri"/>
           <w:sz w:val="28"/>
           <w:szCs w:val="28"/>
           <w:lang w:eastAsia="en-AU"/>
@@ -3929,32 +3893,10 @@
       <w:r>
         <w:rPr>
           <w:rFonts w:ascii="Calibri" w:eastAsia="Times New Roman" w:hAnsi="Calibri" w:cs="Calibri"/>
-          <w:color w:val="5B9BD5"/>
           <w:sz w:val="28"/>
           <w:szCs w:val="28"/>
           <w:lang w:eastAsia="en-AU"/>
         </w:rPr>
-        <w:lastRenderedPageBreak/>
-        <w:t>Programming Language Selection:</w:t>
-      </w:r>
-    </w:p>
-    <w:p>
-      <w:pPr>
-        <w:spacing w:after="0" w:line="240" w:lineRule="auto"/>
-        <w:rPr>
-          <w:rFonts w:ascii="Calibri" w:eastAsia="Times New Roman" w:hAnsi="Calibri" w:cs="Calibri"/>
-          <w:sz w:val="28"/>
-          <w:szCs w:val="28"/>
-          <w:lang w:eastAsia="en-AU"/>
-        </w:rPr>
-      </w:pPr>
-      <w:r>
-        <w:rPr>
-          <w:rFonts w:ascii="Calibri" w:eastAsia="Times New Roman" w:hAnsi="Calibri" w:cs="Calibri"/>
-          <w:sz w:val="28"/>
-          <w:szCs w:val="28"/>
-          <w:lang w:eastAsia="en-AU"/>
-        </w:rPr>
         <w:t> </w:t>
       </w:r>
     </w:p>
@@ -4043,7 +3985,6 @@
         </w:rPr>
         <w:t xml:space="preserve"> is only exclusive on the game maker studio suite of applications which require expensive licensing for developing which is not ideal for a project. The other main language I'm experienced using is </w:t>
       </w:r>
-      <w:proofErr w:type="gramStart"/>
       <w:r>
         <w:rPr>
           <w:rFonts w:ascii="Calibri" w:eastAsia="Times New Roman" w:hAnsi="Calibri" w:cs="Calibri"/>
@@ -4056,15 +3997,7 @@
           <w:rFonts w:ascii="Calibri" w:eastAsia="Times New Roman" w:hAnsi="Calibri" w:cs="Calibri"/>
           <w:lang w:eastAsia="en-AU"/>
         </w:rPr>
-        <w:t>ython</w:t>
-      </w:r>
-      <w:proofErr w:type="gramEnd"/>
-      <w:r>
-        <w:rPr>
-          <w:rFonts w:ascii="Calibri" w:eastAsia="Times New Roman" w:hAnsi="Calibri" w:cs="Calibri"/>
-          <w:lang w:eastAsia="en-AU"/>
-        </w:rPr>
-        <w:t xml:space="preserve"> but it is not an ideal choice as I will have to use a library named </w:t>
+        <w:t xml:space="preserve">ython but it is not an ideal choice as I will have to use a library named </w:t>
       </w:r>
       <w:r>
         <w:rPr>
@@ -5885,6 +5818,201 @@
         <w:t>Game Pause + Settings</w:t>
       </w:r>
     </w:p>
+    <w:p/>
+    <w:p/>
+    <w:p/>
+    <w:p/>
+    <w:p/>
+    <w:p/>
+    <w:p/>
+    <w:p/>
+    <w:p/>
+    <w:p/>
+    <w:p/>
+    <w:p/>
+    <w:p/>
+    <w:p/>
+    <w:p>
+      <w:r>
+        <w:br w:type="page"/>
+      </w:r>
+    </w:p>
+    <w:p>
+      <w:r>
+        <w:lastRenderedPageBreak/>
+        <w:t xml:space="preserve">New Idea to be worked on: </w:t>
+      </w:r>
+    </w:p>
+    <w:p>
+      <w:r>
+        <w:t>Initial idea new / to be developed</w:t>
+      </w:r>
+    </w:p>
+    <w:p>
+      <w:r>
+        <w:t xml:space="preserve">This will be a 2d Platformer where the player has to run </w:t>
+      </w:r>
+      <w:r>
+        <w:t xml:space="preserve">and complete levels. The character will have multiple ways in order to quickly get through each level and avoid obstacles.  The game will be a </w:t>
+      </w:r>
+      <w:r>
+        <w:t>fast-paced</w:t>
+      </w:r>
+      <w:r>
+        <w:t xml:space="preserve"> </w:t>
+      </w:r>
+      <w:bookmarkStart w:id="0" w:name="_GoBack"/>
+      <w:bookmarkEnd w:id="0"/>
+      <w:r>
+        <w:t>platformer in order to keep the player engage it will have multiple varying levels and introduce progressive new mechanics overtime.</w:t>
+      </w:r>
+    </w:p>
+    <w:p/>
+    <w:p>
+      <w:r>
+        <w:t>Feasibility Study</w:t>
+      </w:r>
+    </w:p>
+    <w:p>
+      <w:pPr>
+        <w:pStyle w:val="ListParagraph"/>
+        <w:numPr>
+          <w:ilvl w:val="0"/>
+          <w:numId w:val="16"/>
+        </w:numPr>
+      </w:pPr>
+      <w:r>
+        <w:t>Godot is an open source free to use game engine with no costs associated</w:t>
+      </w:r>
+    </w:p>
+    <w:p>
+      <w:pPr>
+        <w:pStyle w:val="ListParagraph"/>
+        <w:numPr>
+          <w:ilvl w:val="0"/>
+          <w:numId w:val="16"/>
+        </w:numPr>
+      </w:pPr>
+      <w:r>
+        <w:t xml:space="preserve">The game will require low specs to run, with a low amount of storage </w:t>
+      </w:r>
+    </w:p>
+    <w:p>
+      <w:pPr>
+        <w:pStyle w:val="ListParagraph"/>
+        <w:numPr>
+          <w:ilvl w:val="0"/>
+          <w:numId w:val="16"/>
+        </w:numPr>
+      </w:pPr>
+      <w:r>
+        <w:t xml:space="preserve">The language which will be used will be </w:t>
+      </w:r>
+      <w:proofErr w:type="spellStart"/>
+      <w:r>
+        <w:t>GDScript</w:t>
+      </w:r>
+      <w:proofErr w:type="spellEnd"/>
+      <w:r>
+        <w:t>, this is a language similar to python and is the main language of Godot, because this is the chosen language it will have to be learnt which will take more time as I’m unfamiliar with it.</w:t>
+      </w:r>
+    </w:p>
+    <w:p>
+      <w:pPr>
+        <w:pStyle w:val="ListParagraph"/>
+        <w:numPr>
+          <w:ilvl w:val="0"/>
+          <w:numId w:val="16"/>
+        </w:numPr>
+      </w:pPr>
+      <w:r>
+        <w:rPr>
+          <w:rFonts w:ascii="Calibri" w:eastAsia="Times New Roman" w:hAnsi="Calibri" w:cs="Calibri"/>
+          <w:color w:val="000000" w:themeColor="text1"/>
+          <w:lang w:eastAsia="en-AU"/>
+        </w:rPr>
+        <w:t xml:space="preserve">Art will be created in an application called </w:t>
+      </w:r>
+      <w:proofErr w:type="spellStart"/>
+      <w:r>
+        <w:rPr>
+          <w:rFonts w:ascii="Calibri" w:eastAsia="Times New Roman" w:hAnsi="Calibri" w:cs="Calibri"/>
+          <w:color w:val="000000" w:themeColor="text1"/>
+          <w:lang w:eastAsia="en-AU"/>
+        </w:rPr>
+        <w:t>Aesprite</w:t>
+      </w:r>
+      <w:proofErr w:type="spellEnd"/>
+      <w:r>
+        <w:rPr>
+          <w:rFonts w:ascii="Calibri" w:eastAsia="Times New Roman" w:hAnsi="Calibri" w:cs="Calibri"/>
+          <w:color w:val="000000" w:themeColor="text1"/>
+          <w:lang w:eastAsia="en-AU"/>
+        </w:rPr>
+        <w:t xml:space="preserve"> and </w:t>
+      </w:r>
+      <w:proofErr w:type="spellStart"/>
+      <w:r>
+        <w:rPr>
+          <w:rFonts w:ascii="Calibri" w:eastAsia="Times New Roman" w:hAnsi="Calibri" w:cs="Calibri"/>
+          <w:color w:val="000000" w:themeColor="text1"/>
+          <w:lang w:eastAsia="en-AU"/>
+        </w:rPr>
+        <w:t>Tilesetter</w:t>
+      </w:r>
+      <w:proofErr w:type="spellEnd"/>
+      <w:r>
+        <w:rPr>
+          <w:rFonts w:ascii="Calibri" w:eastAsia="Times New Roman" w:hAnsi="Calibri" w:cs="Calibri"/>
+          <w:color w:val="000000" w:themeColor="text1"/>
+          <w:lang w:eastAsia="en-AU"/>
+        </w:rPr>
+        <w:t xml:space="preserve"> </w:t>
+      </w:r>
+    </w:p>
+    <w:p>
+      <w:pPr>
+        <w:pStyle w:val="ListParagraph"/>
+        <w:numPr>
+          <w:ilvl w:val="0"/>
+          <w:numId w:val="16"/>
+        </w:numPr>
+      </w:pPr>
+      <w:r>
+        <w:rPr>
+          <w:rFonts w:ascii="Calibri" w:eastAsia="Times New Roman" w:hAnsi="Calibri" w:cs="Calibri"/>
+          <w:color w:val="000000" w:themeColor="text1"/>
+          <w:lang w:eastAsia="en-AU"/>
+        </w:rPr>
+        <w:t>Game Idea can be expanded upon with new map ideas, enemy types, weapon types, etc.</w:t>
+      </w:r>
+    </w:p>
+    <w:p>
+      <w:pPr>
+        <w:pStyle w:val="ListParagraph"/>
+        <w:numPr>
+          <w:ilvl w:val="0"/>
+          <w:numId w:val="16"/>
+        </w:numPr>
+      </w:pPr>
+      <w:r>
+        <w:rPr>
+          <w:rFonts w:ascii="Calibri" w:eastAsia="Times New Roman" w:hAnsi="Calibri" w:cs="Calibri"/>
+          <w:color w:val="000000" w:themeColor="text1"/>
+          <w:lang w:eastAsia="en-AU"/>
+        </w:rPr>
+        <w:t xml:space="preserve">Game idea is simple to pick up </w:t>
+      </w:r>
+      <w:r>
+        <w:rPr>
+          <w:rFonts w:ascii="Calibri" w:eastAsia="Times New Roman" w:hAnsi="Calibri" w:cs="Calibri"/>
+          <w:color w:val="000000" w:themeColor="text1"/>
+          <w:lang w:eastAsia="en-AU"/>
+        </w:rPr>
+        <w:t xml:space="preserve">and has depth </w:t>
+      </w:r>
+    </w:p>
+    <w:p/>
     <w:p/>
     <w:sectPr>
       <w:pgSz w:w="11906" w:h="16838"/>
@@ -8776,6 +8904,17 @@
       <w:lang w:eastAsia="en-AU"/>
     </w:rPr>
   </w:style>
+  <w:style w:type="paragraph" w:styleId="ListParagraph">
+    <w:name w:val="List Paragraph"/>
+    <w:basedOn w:val="Normal"/>
+    <w:uiPriority w:val="34"/>
+    <w:qFormat/>
+    <w:rsid w:val="00406944"/>
+    <w:pPr>
+      <w:ind w:left="720"/>
+      <w:contextualSpacing/>
+    </w:pPr>
+  </w:style>
 </w:styles>
 </file>
 
@@ -9075,9 +9214,12 @@
 </file>
 
 <file path=customXml/item1.xml><?xml version="1.0" encoding="utf-8"?>
-<p:properties xmlns:p="http://schemas.microsoft.com/office/2006/metadata/properties" xmlns:xsi="http://www.w3.org/2001/XMLSchema-instance" xmlns:pc="http://schemas.microsoft.com/office/infopath/2007/PartnerControls">
-  <documentManagement/>
-</p:properties>
+<?mso-contentType ?>
+<FormTemplates xmlns="http://schemas.microsoft.com/sharepoint/v3/contenttype/forms">
+  <Display>DocumentLibraryForm</Display>
+  <Edit>DocumentLibraryForm</Edit>
+  <New>DocumentLibraryForm</New>
+</FormTemplates>
 </file>
 
 <file path=customXml/item2.xml><?xml version="1.0" encoding="utf-8"?>
@@ -9213,19 +9355,15 @@
 </file>
 
 <file path=customXml/item3.xml><?xml version="1.0" encoding="utf-8"?>
-<?mso-contentType ?>
-<FormTemplates xmlns="http://schemas.microsoft.com/sharepoint/v3/contenttype/forms">
-  <Display>DocumentLibraryForm</Display>
-  <Edit>DocumentLibraryForm</Edit>
-  <New>DocumentLibraryForm</New>
-</FormTemplates>
+<p:properties xmlns:p="http://schemas.microsoft.com/office/2006/metadata/properties" xmlns:xsi="http://www.w3.org/2001/XMLSchema-instance" xmlns:pc="http://schemas.microsoft.com/office/infopath/2007/PartnerControls">
+  <documentManagement/>
+</p:properties>
 </file>
 
 <file path=customXml/itemProps1.xml><?xml version="1.0" encoding="utf-8"?>
-<ds:datastoreItem xmlns:ds="http://schemas.openxmlformats.org/officeDocument/2006/customXml" ds:itemID="{ECF3877E-AD08-40B5-950A-9B175DA51A5B}">
+<ds:datastoreItem xmlns:ds="http://schemas.openxmlformats.org/officeDocument/2006/customXml" ds:itemID="{DFA5D5D6-8ABC-4392-83B7-EFB6B68442F8}">
   <ds:schemaRefs>
-    <ds:schemaRef ds:uri="http://schemas.microsoft.com/office/2006/metadata/properties"/>
-    <ds:schemaRef ds:uri="http://schemas.microsoft.com/office/infopath/2007/PartnerControls"/>
+    <ds:schemaRef ds:uri="http://schemas.microsoft.com/sharepoint/v3/contenttype/forms"/>
   </ds:schemaRefs>
 </ds:datastoreItem>
 </file>
@@ -9249,9 +9387,10 @@
 </file>
 
 <file path=customXml/itemProps3.xml><?xml version="1.0" encoding="utf-8"?>
-<ds:datastoreItem xmlns:ds="http://schemas.openxmlformats.org/officeDocument/2006/customXml" ds:itemID="{DFA5D5D6-8ABC-4392-83B7-EFB6B68442F8}">
+<ds:datastoreItem xmlns:ds="http://schemas.openxmlformats.org/officeDocument/2006/customXml" ds:itemID="{ECF3877E-AD08-40B5-950A-9B175DA51A5B}">
   <ds:schemaRefs>
-    <ds:schemaRef ds:uri="http://schemas.microsoft.com/sharepoint/v3/contenttype/forms"/>
+    <ds:schemaRef ds:uri="http://schemas.microsoft.com/office/2006/metadata/properties"/>
+    <ds:schemaRef ds:uri="http://schemas.microsoft.com/office/infopath/2007/PartnerControls"/>
   </ds:schemaRefs>
 </ds:datastoreItem>
 </file>
</xml_diff>

<commit_message>
Updated Portfolio + Updated players wall jump + Added more comments
Wall Jump speed adjustments
Wall Jump delay from wall

+ ruined run animation frame 1
</commit_message>
<xml_diff>
--- a/SDD Major Project Folio.docx
+++ b/SDD Major Project Folio.docx
@@ -5838,13 +5838,33 @@
       </w:r>
     </w:p>
     <w:p>
-      <w:r>
+      <w:pPr>
+        <w:rPr>
+          <w:color w:val="4472C4" w:themeColor="accent1"/>
+        </w:rPr>
+      </w:pPr>
+      <w:r>
+        <w:rPr>
+          <w:color w:val="4472C4" w:themeColor="accent1"/>
+        </w:rPr>
         <w:lastRenderedPageBreak/>
         <w:t xml:space="preserve">New Idea to be worked on: </w:t>
       </w:r>
     </w:p>
     <w:p>
-      <w:r>
+      <w:pPr>
+        <w:rPr>
+          <w:rFonts w:ascii="Calibri" w:eastAsia="Times New Roman" w:hAnsi="Calibri" w:cs="Calibri"/>
+          <w:color w:val="E84C22"/>
+          <w:lang w:eastAsia="en-AU"/>
+        </w:rPr>
+      </w:pPr>
+      <w:r>
+        <w:rPr>
+          <w:rFonts w:ascii="Calibri" w:eastAsia="Times New Roman" w:hAnsi="Calibri" w:cs="Calibri"/>
+          <w:color w:val="E84C22"/>
+          <w:lang w:eastAsia="en-AU"/>
+        </w:rPr>
         <w:t>Initial idea new / to be developed</w:t>
       </w:r>
     </w:p>
@@ -5859,160 +5879,448 @@
         <w:t>fast-paced</w:t>
       </w:r>
       <w:r>
+        <w:t xml:space="preserve"> platformer in order to keep the player engage it will have multiple varying levels and introduce progressive new mechanics overtime.</w:t>
+      </w:r>
+    </w:p>
+    <w:p/>
+    <w:p>
+      <w:pPr>
+        <w:rPr>
+          <w:rFonts w:ascii="Calibri" w:eastAsia="Times New Roman" w:hAnsi="Calibri" w:cs="Calibri"/>
+          <w:color w:val="E84C22"/>
+          <w:lang w:eastAsia="en-AU"/>
+        </w:rPr>
+      </w:pPr>
+      <w:r>
+        <w:rPr>
+          <w:rFonts w:ascii="Calibri" w:eastAsia="Times New Roman" w:hAnsi="Calibri" w:cs="Calibri"/>
+          <w:color w:val="E84C22"/>
+          <w:lang w:eastAsia="en-AU"/>
+        </w:rPr>
+        <w:t>Design</w:t>
+      </w:r>
+      <w:r>
+        <w:rPr>
+          <w:b/>
+          <w:bCs/>
+          <w:color w:val="C45911" w:themeColor="accent2" w:themeShade="BF"/>
+        </w:rPr>
         <w:t xml:space="preserve"> </w:t>
+      </w:r>
+      <w:r>
+        <w:rPr>
+          <w:rFonts w:ascii="Calibri" w:eastAsia="Times New Roman" w:hAnsi="Calibri" w:cs="Calibri"/>
+          <w:color w:val="E84C22"/>
+          <w:lang w:eastAsia="en-AU"/>
+        </w:rPr>
+        <w:t>specifications</w:t>
+      </w:r>
+    </w:p>
+    <w:p>
+      <w:pPr>
+        <w:pStyle w:val="ListParagraph"/>
+        <w:numPr>
+          <w:ilvl w:val="0"/>
+          <w:numId w:val="16"/>
+        </w:numPr>
+        <w:rPr>
+          <w:b/>
+          <w:bCs/>
+        </w:rPr>
+      </w:pPr>
+      <w:r>
+        <w:t xml:space="preserve">Movement </w:t>
+      </w:r>
+    </w:p>
+    <w:p>
+      <w:pPr>
+        <w:pStyle w:val="ListParagraph"/>
+        <w:numPr>
+          <w:ilvl w:val="1"/>
+          <w:numId w:val="16"/>
+        </w:numPr>
+        <w:rPr>
+          <w:b/>
+          <w:bCs/>
+        </w:rPr>
+      </w:pPr>
+      <w:r>
+        <w:t xml:space="preserve">Left Right movement </w:t>
+      </w:r>
+    </w:p>
+    <w:p>
+      <w:pPr>
+        <w:pStyle w:val="ListParagraph"/>
+        <w:numPr>
+          <w:ilvl w:val="1"/>
+          <w:numId w:val="16"/>
+        </w:numPr>
+        <w:rPr>
+          <w:b/>
+          <w:bCs/>
+        </w:rPr>
+      </w:pPr>
+      <w:r>
+        <w:t xml:space="preserve">Wall jumping </w:t>
+      </w:r>
+    </w:p>
+    <w:p>
+      <w:pPr>
+        <w:pStyle w:val="ListParagraph"/>
+        <w:numPr>
+          <w:ilvl w:val="1"/>
+          <w:numId w:val="16"/>
+        </w:numPr>
+        <w:rPr>
+          <w:b/>
+          <w:bCs/>
+        </w:rPr>
+      </w:pPr>
+      <w:r>
+        <w:t>Animations</w:t>
+      </w:r>
+    </w:p>
+    <w:p>
+      <w:pPr>
+        <w:pStyle w:val="ListParagraph"/>
+        <w:numPr>
+          <w:ilvl w:val="0"/>
+          <w:numId w:val="16"/>
+        </w:numPr>
+        <w:rPr>
+          <w:b/>
+          <w:bCs/>
+        </w:rPr>
+      </w:pPr>
+      <w:r>
+        <w:t xml:space="preserve">Time slow down </w:t>
+      </w:r>
+    </w:p>
+    <w:p>
+      <w:pPr>
+        <w:pStyle w:val="ListParagraph"/>
+        <w:numPr>
+          <w:ilvl w:val="0"/>
+          <w:numId w:val="16"/>
+        </w:numPr>
+        <w:rPr>
+          <w:b/>
+          <w:bCs/>
+        </w:rPr>
+      </w:pPr>
+      <w:r>
+        <w:t xml:space="preserve">Basic UI/ main menu </w:t>
+      </w:r>
+    </w:p>
+    <w:p>
+      <w:pPr>
+        <w:pStyle w:val="ListParagraph"/>
+        <w:numPr>
+          <w:ilvl w:val="0"/>
+          <w:numId w:val="16"/>
+        </w:numPr>
+        <w:rPr>
+          <w:b/>
+          <w:bCs/>
+        </w:rPr>
+      </w:pPr>
+      <w:r>
+        <w:t>Traps/ obstacles for player</w:t>
+      </w:r>
+    </w:p>
+    <w:p>
+      <w:pPr>
+        <w:pStyle w:val="ListParagraph"/>
+        <w:numPr>
+          <w:ilvl w:val="1"/>
+          <w:numId w:val="16"/>
+        </w:numPr>
+        <w:rPr>
+          <w:b/>
+          <w:bCs/>
+        </w:rPr>
+      </w:pPr>
+      <w:r>
+        <w:t>Spikes</w:t>
+      </w:r>
+    </w:p>
+    <w:p>
+      <w:pPr>
+        <w:pStyle w:val="ListParagraph"/>
+        <w:numPr>
+          <w:ilvl w:val="1"/>
+          <w:numId w:val="16"/>
+        </w:numPr>
+        <w:rPr>
+          <w:b/>
+          <w:bCs/>
+        </w:rPr>
+      </w:pPr>
+      <w:r>
+        <w:t xml:space="preserve">Pressure related traps </w:t>
+      </w:r>
+    </w:p>
+    <w:p>
+      <w:pPr>
+        <w:pStyle w:val="ListParagraph"/>
+        <w:numPr>
+          <w:ilvl w:val="0"/>
+          <w:numId w:val="16"/>
+        </w:numPr>
+        <w:rPr>
+          <w:b/>
+          <w:bCs/>
+        </w:rPr>
+      </w:pPr>
+      <w:r>
+        <w:t xml:space="preserve">Map </w:t>
+      </w:r>
+    </w:p>
+    <w:p>
+      <w:pPr>
+        <w:pStyle w:val="ListParagraph"/>
+        <w:numPr>
+          <w:ilvl w:val="1"/>
+          <w:numId w:val="16"/>
+        </w:numPr>
+        <w:rPr>
+          <w:b/>
+          <w:bCs/>
+        </w:rPr>
+      </w:pPr>
+      <w:r>
+        <w:t xml:space="preserve">Custom made levels with increasing difficulty </w:t>
+      </w:r>
+    </w:p>
+    <w:p/>
+    <w:p>
+      <w:pPr>
+        <w:rPr>
+          <w:rFonts w:ascii="Calibri" w:eastAsia="Times New Roman" w:hAnsi="Calibri" w:cs="Calibri"/>
+          <w:color w:val="E84C22"/>
+          <w:lang w:eastAsia="en-AU"/>
+        </w:rPr>
+      </w:pPr>
+      <w:r>
+        <w:rPr>
+          <w:rFonts w:ascii="Calibri" w:eastAsia="Times New Roman" w:hAnsi="Calibri" w:cs="Calibri"/>
+          <w:color w:val="E84C22"/>
+          <w:lang w:eastAsia="en-AU"/>
+        </w:rPr>
+        <w:t>Feasibility Study</w:t>
+      </w:r>
+    </w:p>
+    <w:p>
+      <w:pPr>
+        <w:pStyle w:val="ListParagraph"/>
+        <w:numPr>
+          <w:ilvl w:val="0"/>
+          <w:numId w:val="16"/>
+        </w:numPr>
+      </w:pPr>
+      <w:r>
+        <w:t>Godot is an open source free to use game engine with no costs associated</w:t>
+      </w:r>
+    </w:p>
+    <w:p>
+      <w:pPr>
+        <w:pStyle w:val="ListParagraph"/>
+        <w:numPr>
+          <w:ilvl w:val="0"/>
+          <w:numId w:val="16"/>
+        </w:numPr>
+      </w:pPr>
+      <w:r>
+        <w:t xml:space="preserve">The game will require low specs to run, with a low amount of storage </w:t>
+      </w:r>
+    </w:p>
+    <w:p>
+      <w:pPr>
+        <w:pStyle w:val="ListParagraph"/>
+        <w:numPr>
+          <w:ilvl w:val="0"/>
+          <w:numId w:val="16"/>
+        </w:numPr>
+      </w:pPr>
+      <w:r>
+        <w:t xml:space="preserve">The language which will be used will be </w:t>
+      </w:r>
+      <w:proofErr w:type="spellStart"/>
+      <w:r>
+        <w:t>GDScript</w:t>
+      </w:r>
+      <w:proofErr w:type="spellEnd"/>
+      <w:r>
+        <w:t>, this is a language similar to python and is the main language of Godot, because this is the chosen language it will have to be learnt which will take more time as I’m unfamiliar with it.</w:t>
+      </w:r>
+    </w:p>
+    <w:p>
+      <w:pPr>
+        <w:pStyle w:val="ListParagraph"/>
+        <w:numPr>
+          <w:ilvl w:val="0"/>
+          <w:numId w:val="16"/>
+        </w:numPr>
+      </w:pPr>
+      <w:r>
+        <w:rPr>
+          <w:rFonts w:ascii="Calibri" w:eastAsia="Times New Roman" w:hAnsi="Calibri" w:cs="Calibri"/>
+          <w:color w:val="000000" w:themeColor="text1"/>
+          <w:lang w:eastAsia="en-AU"/>
+        </w:rPr>
+        <w:t xml:space="preserve">Art will be created in an application called </w:t>
+      </w:r>
+      <w:proofErr w:type="spellStart"/>
+      <w:r>
+        <w:rPr>
+          <w:rFonts w:ascii="Calibri" w:eastAsia="Times New Roman" w:hAnsi="Calibri" w:cs="Calibri"/>
+          <w:color w:val="000000" w:themeColor="text1"/>
+          <w:lang w:eastAsia="en-AU"/>
+        </w:rPr>
+        <w:t>Aesprite</w:t>
+      </w:r>
+      <w:proofErr w:type="spellEnd"/>
+      <w:r>
+        <w:rPr>
+          <w:rFonts w:ascii="Calibri" w:eastAsia="Times New Roman" w:hAnsi="Calibri" w:cs="Calibri"/>
+          <w:color w:val="000000" w:themeColor="text1"/>
+          <w:lang w:eastAsia="en-AU"/>
+        </w:rPr>
+        <w:t xml:space="preserve"> and </w:t>
+      </w:r>
+      <w:proofErr w:type="spellStart"/>
+      <w:r>
+        <w:rPr>
+          <w:rFonts w:ascii="Calibri" w:eastAsia="Times New Roman" w:hAnsi="Calibri" w:cs="Calibri"/>
+          <w:color w:val="000000" w:themeColor="text1"/>
+          <w:lang w:eastAsia="en-AU"/>
+        </w:rPr>
+        <w:t>Tilesetter</w:t>
+      </w:r>
+      <w:proofErr w:type="spellEnd"/>
+      <w:r>
+        <w:rPr>
+          <w:rFonts w:ascii="Calibri" w:eastAsia="Times New Roman" w:hAnsi="Calibri" w:cs="Calibri"/>
+          <w:color w:val="000000" w:themeColor="text1"/>
+          <w:lang w:eastAsia="en-AU"/>
+        </w:rPr>
+        <w:t xml:space="preserve"> </w:t>
+      </w:r>
+    </w:p>
+    <w:p>
+      <w:pPr>
+        <w:pStyle w:val="ListParagraph"/>
+        <w:numPr>
+          <w:ilvl w:val="0"/>
+          <w:numId w:val="16"/>
+        </w:numPr>
+      </w:pPr>
+      <w:r>
+        <w:rPr>
+          <w:rFonts w:ascii="Calibri" w:eastAsia="Times New Roman" w:hAnsi="Calibri" w:cs="Calibri"/>
+          <w:color w:val="000000" w:themeColor="text1"/>
+          <w:lang w:eastAsia="en-AU"/>
+        </w:rPr>
+        <w:t>Game Idea can be expanded upon with new map ideas, enemy types, weapon types, etc.</w:t>
+      </w:r>
+    </w:p>
+    <w:p>
+      <w:pPr>
+        <w:pStyle w:val="ListParagraph"/>
+        <w:numPr>
+          <w:ilvl w:val="0"/>
+          <w:numId w:val="16"/>
+        </w:numPr>
+      </w:pPr>
+      <w:r>
+        <w:rPr>
+          <w:rFonts w:ascii="Calibri" w:eastAsia="Times New Roman" w:hAnsi="Calibri" w:cs="Calibri"/>
+          <w:color w:val="000000" w:themeColor="text1"/>
+          <w:lang w:eastAsia="en-AU"/>
+        </w:rPr>
+        <w:t xml:space="preserve">Game idea is simple to pick up </w:t>
+      </w:r>
+      <w:r>
+        <w:rPr>
+          <w:rFonts w:ascii="Calibri" w:eastAsia="Times New Roman" w:hAnsi="Calibri" w:cs="Calibri"/>
+          <w:color w:val="000000" w:themeColor="text1"/>
+          <w:lang w:eastAsia="en-AU"/>
+        </w:rPr>
+        <w:t xml:space="preserve">and has depth </w:t>
+      </w:r>
+    </w:p>
+    <w:p>
+      <w:pPr>
+        <w:rPr>
+          <w:rFonts w:ascii="Calibri" w:eastAsia="Times New Roman" w:hAnsi="Calibri" w:cs="Calibri"/>
+          <w:color w:val="E84C22"/>
+          <w:lang w:eastAsia="en-AU"/>
+        </w:rPr>
+      </w:pPr>
+      <w:r>
+        <w:rPr>
+          <w:rFonts w:ascii="Calibri" w:eastAsia="Times New Roman" w:hAnsi="Calibri" w:cs="Calibri"/>
+          <w:color w:val="E84C22"/>
+          <w:lang w:eastAsia="en-AU"/>
+        </w:rPr>
+        <w:t xml:space="preserve">Programming language </w:t>
+      </w:r>
+    </w:p>
+    <w:p>
+      <w:pPr>
+        <w:rPr>
+          <w:rFonts w:ascii="Calibri" w:eastAsia="Times New Roman" w:hAnsi="Calibri" w:cs="Calibri"/>
+          <w:color w:val="000000" w:themeColor="text1"/>
+          <w:lang w:eastAsia="en-AU"/>
+        </w:rPr>
+      </w:pPr>
+      <w:proofErr w:type="spellStart"/>
+      <w:r>
+        <w:rPr>
+          <w:rFonts w:ascii="Calibri" w:eastAsia="Times New Roman" w:hAnsi="Calibri" w:cs="Calibri"/>
+          <w:color w:val="000000" w:themeColor="text1"/>
+          <w:lang w:eastAsia="en-AU"/>
+        </w:rPr>
+        <w:t>GDScript</w:t>
+      </w:r>
+      <w:proofErr w:type="spellEnd"/>
+      <w:r>
+        <w:rPr>
+          <w:rFonts w:ascii="Calibri" w:eastAsia="Times New Roman" w:hAnsi="Calibri" w:cs="Calibri"/>
+          <w:color w:val="000000" w:themeColor="text1"/>
+          <w:lang w:eastAsia="en-AU"/>
+        </w:rPr>
+        <w:t xml:space="preserve">, </w:t>
+      </w:r>
+      <w:r>
+        <w:rPr>
+          <w:rFonts w:ascii="Calibri" w:eastAsia="Times New Roman" w:hAnsi="Calibri" w:cs="Calibri"/>
+          <w:color w:val="000000" w:themeColor="text1"/>
+          <w:lang w:eastAsia="en-AU"/>
+        </w:rPr>
+        <w:t xml:space="preserve"> I chose to use </w:t>
+      </w:r>
+      <w:proofErr w:type="spellStart"/>
+      <w:r>
+        <w:rPr>
+          <w:rFonts w:ascii="Calibri" w:eastAsia="Times New Roman" w:hAnsi="Calibri" w:cs="Calibri"/>
+          <w:color w:val="000000" w:themeColor="text1"/>
+          <w:lang w:eastAsia="en-AU"/>
+        </w:rPr>
+        <w:t>GDScript</w:t>
+      </w:r>
+      <w:proofErr w:type="spellEnd"/>
+      <w:r>
+        <w:rPr>
+          <w:rFonts w:ascii="Calibri" w:eastAsia="Times New Roman" w:hAnsi="Calibri" w:cs="Calibri"/>
+          <w:color w:val="000000" w:themeColor="text1"/>
+          <w:lang w:eastAsia="en-AU"/>
+        </w:rPr>
+        <w:t xml:space="preserve"> as it is the preferred and best supported language of my chosen game engine Godot. </w:t>
       </w:r>
       <w:bookmarkStart w:id="0" w:name="_GoBack"/>
       <w:bookmarkEnd w:id="0"/>
-      <w:r>
-        <w:t>platformer in order to keep the player engage it will have multiple varying levels and introduce progressive new mechanics overtime.</w:t>
-      </w:r>
-    </w:p>
-    <w:p/>
-    <w:p>
-      <w:r>
-        <w:t>Feasibility Study</w:t>
-      </w:r>
-    </w:p>
-    <w:p>
-      <w:pPr>
-        <w:pStyle w:val="ListParagraph"/>
-        <w:numPr>
-          <w:ilvl w:val="0"/>
-          <w:numId w:val="16"/>
-        </w:numPr>
-      </w:pPr>
-      <w:r>
-        <w:t>Godot is an open source free to use game engine with no costs associated</w:t>
-      </w:r>
-    </w:p>
-    <w:p>
-      <w:pPr>
-        <w:pStyle w:val="ListParagraph"/>
-        <w:numPr>
-          <w:ilvl w:val="0"/>
-          <w:numId w:val="16"/>
-        </w:numPr>
-      </w:pPr>
-      <w:r>
-        <w:t xml:space="preserve">The game will require low specs to run, with a low amount of storage </w:t>
-      </w:r>
-    </w:p>
-    <w:p>
-      <w:pPr>
-        <w:pStyle w:val="ListParagraph"/>
-        <w:numPr>
-          <w:ilvl w:val="0"/>
-          <w:numId w:val="16"/>
-        </w:numPr>
-      </w:pPr>
-      <w:r>
-        <w:t xml:space="preserve">The language which will be used will be </w:t>
-      </w:r>
-      <w:proofErr w:type="spellStart"/>
-      <w:r>
-        <w:t>GDScript</w:t>
-      </w:r>
-      <w:proofErr w:type="spellEnd"/>
-      <w:r>
-        <w:t>, this is a language similar to python and is the main language of Godot, because this is the chosen language it will have to be learnt which will take more time as I’m unfamiliar with it.</w:t>
-      </w:r>
-    </w:p>
-    <w:p>
-      <w:pPr>
-        <w:pStyle w:val="ListParagraph"/>
-        <w:numPr>
-          <w:ilvl w:val="0"/>
-          <w:numId w:val="16"/>
-        </w:numPr>
-      </w:pPr>
-      <w:r>
-        <w:rPr>
-          <w:rFonts w:ascii="Calibri" w:eastAsia="Times New Roman" w:hAnsi="Calibri" w:cs="Calibri"/>
-          <w:color w:val="000000" w:themeColor="text1"/>
-          <w:lang w:eastAsia="en-AU"/>
-        </w:rPr>
-        <w:t xml:space="preserve">Art will be created in an application called </w:t>
-      </w:r>
-      <w:proofErr w:type="spellStart"/>
-      <w:r>
-        <w:rPr>
-          <w:rFonts w:ascii="Calibri" w:eastAsia="Times New Roman" w:hAnsi="Calibri" w:cs="Calibri"/>
-          <w:color w:val="000000" w:themeColor="text1"/>
-          <w:lang w:eastAsia="en-AU"/>
-        </w:rPr>
-        <w:t>Aesprite</w:t>
-      </w:r>
-      <w:proofErr w:type="spellEnd"/>
-      <w:r>
-        <w:rPr>
-          <w:rFonts w:ascii="Calibri" w:eastAsia="Times New Roman" w:hAnsi="Calibri" w:cs="Calibri"/>
-          <w:color w:val="000000" w:themeColor="text1"/>
-          <w:lang w:eastAsia="en-AU"/>
-        </w:rPr>
-        <w:t xml:space="preserve"> and </w:t>
-      </w:r>
-      <w:proofErr w:type="spellStart"/>
-      <w:r>
-        <w:rPr>
-          <w:rFonts w:ascii="Calibri" w:eastAsia="Times New Roman" w:hAnsi="Calibri" w:cs="Calibri"/>
-          <w:color w:val="000000" w:themeColor="text1"/>
-          <w:lang w:eastAsia="en-AU"/>
-        </w:rPr>
-        <w:t>Tilesetter</w:t>
-      </w:r>
-      <w:proofErr w:type="spellEnd"/>
-      <w:r>
-        <w:rPr>
-          <w:rFonts w:ascii="Calibri" w:eastAsia="Times New Roman" w:hAnsi="Calibri" w:cs="Calibri"/>
-          <w:color w:val="000000" w:themeColor="text1"/>
-          <w:lang w:eastAsia="en-AU"/>
-        </w:rPr>
-        <w:t xml:space="preserve"> </w:t>
-      </w:r>
-    </w:p>
-    <w:p>
-      <w:pPr>
-        <w:pStyle w:val="ListParagraph"/>
-        <w:numPr>
-          <w:ilvl w:val="0"/>
-          <w:numId w:val="16"/>
-        </w:numPr>
-      </w:pPr>
-      <w:r>
-        <w:rPr>
-          <w:rFonts w:ascii="Calibri" w:eastAsia="Times New Roman" w:hAnsi="Calibri" w:cs="Calibri"/>
-          <w:color w:val="000000" w:themeColor="text1"/>
-          <w:lang w:eastAsia="en-AU"/>
-        </w:rPr>
-        <w:t>Game Idea can be expanded upon with new map ideas, enemy types, weapon types, etc.</w:t>
-      </w:r>
-    </w:p>
-    <w:p>
-      <w:pPr>
-        <w:pStyle w:val="ListParagraph"/>
-        <w:numPr>
-          <w:ilvl w:val="0"/>
-          <w:numId w:val="16"/>
-        </w:numPr>
-      </w:pPr>
-      <w:r>
-        <w:rPr>
-          <w:rFonts w:ascii="Calibri" w:eastAsia="Times New Roman" w:hAnsi="Calibri" w:cs="Calibri"/>
-          <w:color w:val="000000" w:themeColor="text1"/>
-          <w:lang w:eastAsia="en-AU"/>
-        </w:rPr>
-        <w:t xml:space="preserve">Game idea is simple to pick up </w:t>
-      </w:r>
-      <w:r>
-        <w:rPr>
-          <w:rFonts w:ascii="Calibri" w:eastAsia="Times New Roman" w:hAnsi="Calibri" w:cs="Calibri"/>
-          <w:color w:val="000000" w:themeColor="text1"/>
-          <w:lang w:eastAsia="en-AU"/>
-        </w:rPr>
-        <w:t xml:space="preserve">and has depth </w:t>
-      </w:r>
-    </w:p>
-    <w:p/>
+    </w:p>
     <w:p/>
     <w:sectPr>
       <w:pgSz w:w="11906" w:h="16838"/>
@@ -9223,6 +9531,12 @@
 </file>
 
 <file path=customXml/item2.xml><?xml version="1.0" encoding="utf-8"?>
+<p:properties xmlns:p="http://schemas.microsoft.com/office/2006/metadata/properties" xmlns:xsi="http://www.w3.org/2001/XMLSchema-instance" xmlns:pc="http://schemas.microsoft.com/office/infopath/2007/PartnerControls">
+  <documentManagement/>
+</p:properties>
+</file>
+
+<file path=customXml/item3.xml><?xml version="1.0" encoding="utf-8"?>
 <ct:contentTypeSchema xmlns:ct="http://schemas.microsoft.com/office/2006/metadata/contentType" xmlns:ma="http://schemas.microsoft.com/office/2006/metadata/properties/metaAttributes" ct:_="" ma:_="" ma:contentTypeName="Document" ma:contentTypeID="0x01010084A1F732B907164FB0FA3791F02CF0F5" ma:contentTypeVersion="2" ma:contentTypeDescription="Create a new document." ma:contentTypeScope="" ma:versionID="30a8a100f49a0c24a077e6e01d984313">
   <xsd:schema xmlns:xsd="http://www.w3.org/2001/XMLSchema" xmlns:xs="http://www.w3.org/2001/XMLSchema" xmlns:p="http://schemas.microsoft.com/office/2006/metadata/properties" xmlns:ns3="d842d2ec-2d99-4727-b299-15d98a6aa5e3" targetNamespace="http://schemas.microsoft.com/office/2006/metadata/properties" ma:root="true" ma:fieldsID="548ff44d0cacfb853e68125acf23830a" ns3:_="">
     <xsd:import namespace="d842d2ec-2d99-4727-b299-15d98a6aa5e3"/>
@@ -9354,12 +9668,6 @@
 </ct:contentTypeSchema>
 </file>
 
-<file path=customXml/item3.xml><?xml version="1.0" encoding="utf-8"?>
-<p:properties xmlns:p="http://schemas.microsoft.com/office/2006/metadata/properties" xmlns:xsi="http://www.w3.org/2001/XMLSchema-instance" xmlns:pc="http://schemas.microsoft.com/office/infopath/2007/PartnerControls">
-  <documentManagement/>
-</p:properties>
-</file>
-
 <file path=customXml/itemProps1.xml><?xml version="1.0" encoding="utf-8"?>
 <ds:datastoreItem xmlns:ds="http://schemas.openxmlformats.org/officeDocument/2006/customXml" ds:itemID="{DFA5D5D6-8ABC-4392-83B7-EFB6B68442F8}">
   <ds:schemaRefs>
@@ -9369,6 +9677,15 @@
 </file>
 
 <file path=customXml/itemProps2.xml><?xml version="1.0" encoding="utf-8"?>
+<ds:datastoreItem xmlns:ds="http://schemas.openxmlformats.org/officeDocument/2006/customXml" ds:itemID="{ECF3877E-AD08-40B5-950A-9B175DA51A5B}">
+  <ds:schemaRefs>
+    <ds:schemaRef ds:uri="http://schemas.microsoft.com/office/2006/metadata/properties"/>
+    <ds:schemaRef ds:uri="http://schemas.microsoft.com/office/infopath/2007/PartnerControls"/>
+  </ds:schemaRefs>
+</ds:datastoreItem>
+</file>
+
+<file path=customXml/itemProps3.xml><?xml version="1.0" encoding="utf-8"?>
 <ds:datastoreItem xmlns:ds="http://schemas.openxmlformats.org/officeDocument/2006/customXml" ds:itemID="{19E8AB1F-7670-4E37-92C2-D495B50C02E1}">
   <ds:schemaRefs>
     <ds:schemaRef ds:uri="http://schemas.microsoft.com/office/2006/metadata/contentType"/>
@@ -9384,13 +9701,4 @@
     <ds:schemaRef ds:uri="http://schemas.microsoft.com/internal/obd"/>
   </ds:schemaRefs>
 </ds:datastoreItem>
-</file>
-
-<file path=customXml/itemProps3.xml><?xml version="1.0" encoding="utf-8"?>
-<ds:datastoreItem xmlns:ds="http://schemas.openxmlformats.org/officeDocument/2006/customXml" ds:itemID="{ECF3877E-AD08-40B5-950A-9B175DA51A5B}">
-  <ds:schemaRefs>
-    <ds:schemaRef ds:uri="http://schemas.microsoft.com/office/2006/metadata/properties"/>
-    <ds:schemaRef ds:uri="http://schemas.microsoft.com/office/infopath/2007/PartnerControls"/>
-  </ds:schemaRefs>
-</ds:datastoreItem>
 </file>
</xml_diff>

<commit_message>
Made code neater + Added original Icon to stop error + Removed useless code + Update folio with pseudocode
</commit_message>
<xml_diff>
--- a/SDD Major Project Folio.docx
+++ b/SDD Major Project Folio.docx
@@ -146,7 +146,23 @@
           <w:rFonts w:ascii="Calibri" w:hAnsi="Calibri" w:cs="Calibri"/>
           <w:color w:val="000000" w:themeColor="text1"/>
         </w:rPr>
-        <w:t xml:space="preserve"> This problem was chose for my project as I wanted to make a enjoyable short gaming experience, and also because I enjoy making and playing games.</w:t>
+        <w:t xml:space="preserve"> This problem was </w:t>
+      </w:r>
+      <w:proofErr w:type="gramStart"/>
+      <w:r>
+        <w:rPr>
+          <w:rFonts w:ascii="Calibri" w:hAnsi="Calibri" w:cs="Calibri"/>
+          <w:color w:val="000000" w:themeColor="text1"/>
+        </w:rPr>
+        <w:t>chose</w:t>
+      </w:r>
+      <w:proofErr w:type="gramEnd"/>
+      <w:r>
+        <w:rPr>
+          <w:rFonts w:ascii="Calibri" w:hAnsi="Calibri" w:cs="Calibri"/>
+          <w:color w:val="000000" w:themeColor="text1"/>
+        </w:rPr>
+        <w:t xml:space="preserve"> for my project as I wanted to make a enjoyable short gaming experience, and also because I enjoy making and playing games.</w:t>
       </w:r>
     </w:p>
     <w:p>
@@ -632,7 +648,25 @@
           <w:color w:val="000000"/>
           <w:lang w:eastAsia="en-AU"/>
         </w:rPr>
-        <w:t xml:space="preserve"> top down game, a singular dodgeball player has to clear stages of progressively harder levels of enemy players. Replication of the ideas of dodgeball but in a basic minimalistic level with only black and white colours.</w:t>
+        <w:t xml:space="preserve"> top down game, a singular dodgeball player </w:t>
+      </w:r>
+      <w:proofErr w:type="gramStart"/>
+      <w:r>
+        <w:rPr>
+          <w:rFonts w:ascii="Calibri" w:eastAsia="Times New Roman" w:hAnsi="Calibri" w:cs="Calibri"/>
+          <w:color w:val="000000"/>
+          <w:lang w:eastAsia="en-AU"/>
+        </w:rPr>
+        <w:t>has to</w:t>
+      </w:r>
+      <w:proofErr w:type="gramEnd"/>
+      <w:r>
+        <w:rPr>
+          <w:rFonts w:ascii="Calibri" w:eastAsia="Times New Roman" w:hAnsi="Calibri" w:cs="Calibri"/>
+          <w:color w:val="000000"/>
+          <w:lang w:eastAsia="en-AU"/>
+        </w:rPr>
+        <w:t xml:space="preserve"> clear stages of progressively harder levels of enemy players. Replication of the ideas of dodgeball but in a basic minimalistic level with only black and white colours.</w:t>
       </w:r>
     </w:p>
     <w:p>
@@ -2154,7 +2188,25 @@
           <w:color w:val="000000"/>
           <w:lang w:eastAsia="en-AU"/>
         </w:rPr>
-        <w:t>teamworks API people say it is hard to use and understand in the beginning so scheduling would have to possibly take into account the learning of the steamworks API.</w:t>
+        <w:t xml:space="preserve">teamworks API people say it is hard to use and understand in the beginning so scheduling would have to possibly </w:t>
+      </w:r>
+      <w:proofErr w:type="gramStart"/>
+      <w:r>
+        <w:rPr>
+          <w:rFonts w:ascii="Calibri" w:eastAsia="Times New Roman" w:hAnsi="Calibri" w:cs="Calibri"/>
+          <w:color w:val="000000"/>
+          <w:lang w:eastAsia="en-AU"/>
+        </w:rPr>
+        <w:t>take into account</w:t>
+      </w:r>
+      <w:proofErr w:type="gramEnd"/>
+      <w:r>
+        <w:rPr>
+          <w:rFonts w:ascii="Calibri" w:eastAsia="Times New Roman" w:hAnsi="Calibri" w:cs="Calibri"/>
+          <w:color w:val="000000"/>
+          <w:lang w:eastAsia="en-AU"/>
+        </w:rPr>
+        <w:t xml:space="preserve"> the learning of the steamworks API.</w:t>
       </w:r>
     </w:p>
     <w:p>
@@ -3111,733 +3163,10 @@
           <w:szCs w:val="28"/>
           <w:lang w:eastAsia="en-AU"/>
         </w:rPr>
-        <w:t xml:space="preserve">Consideration Of Issues: </w:t>
-      </w:r>
-    </w:p>
-    <w:p>
-      <w:pPr>
-        <w:spacing w:after="0" w:line="240" w:lineRule="auto"/>
-        <w:rPr>
-          <w:rFonts w:ascii="Calibri" w:eastAsia="Times New Roman" w:hAnsi="Calibri" w:cs="Calibri"/>
-          <w:color w:val="5B9BD5"/>
-          <w:lang w:eastAsia="en-AU"/>
-        </w:rPr>
-      </w:pPr>
-      <w:r>
-        <w:rPr>
-          <w:rFonts w:ascii="Calibri" w:eastAsia="Times New Roman" w:hAnsi="Calibri" w:cs="Calibri"/>
-          <w:color w:val="5B9BD5"/>
-          <w:lang w:eastAsia="en-AU"/>
-        </w:rPr>
-        <w:t> </w:t>
-      </w:r>
-    </w:p>
-    <w:p>
-      <w:pPr>
-        <w:spacing w:after="0" w:line="240" w:lineRule="auto"/>
-        <w:rPr>
-          <w:rFonts w:ascii="Calibri" w:eastAsia="Times New Roman" w:hAnsi="Calibri" w:cs="Calibri"/>
-          <w:lang w:eastAsia="en-AU"/>
-        </w:rPr>
-      </w:pPr>
-      <w:r>
-        <w:rPr>
-          <w:rFonts w:ascii="Calibri" w:eastAsia="Times New Roman" w:hAnsi="Calibri" w:cs="Calibri"/>
-          <w:color w:val="E84C22"/>
-          <w:lang w:eastAsia="en-AU"/>
-        </w:rPr>
-        <w:t>Ergonomics</w:t>
-      </w:r>
-      <w:r>
-        <w:rPr>
-          <w:rFonts w:ascii="Calibri" w:eastAsia="Times New Roman" w:hAnsi="Calibri" w:cs="Calibri"/>
-          <w:lang w:eastAsia="en-AU"/>
-        </w:rPr>
-        <w:t>:</w:t>
-      </w:r>
-    </w:p>
-    <w:p>
-      <w:pPr>
-        <w:spacing w:after="0" w:line="240" w:lineRule="auto"/>
-        <w:rPr>
-          <w:rFonts w:ascii="Calibri" w:eastAsia="Times New Roman" w:hAnsi="Calibri" w:cs="Calibri"/>
-          <w:lang w:eastAsia="en-AU"/>
-        </w:rPr>
-      </w:pPr>
-      <w:r>
-        <w:rPr>
-          <w:rFonts w:ascii="Calibri" w:eastAsia="Times New Roman" w:hAnsi="Calibri" w:cs="Calibri"/>
-          <w:lang w:eastAsia="en-AU"/>
-        </w:rPr>
-        <w:t> </w:t>
-      </w:r>
-    </w:p>
-    <w:p>
-      <w:pPr>
-        <w:spacing w:after="0" w:line="240" w:lineRule="auto"/>
-        <w:rPr>
-          <w:rFonts w:ascii="Calibri" w:eastAsia="Times New Roman" w:hAnsi="Calibri" w:cs="Calibri"/>
-          <w:lang w:eastAsia="en-AU"/>
-        </w:rPr>
-      </w:pPr>
-      <w:r>
-        <w:rPr>
-          <w:rFonts w:ascii="Calibri" w:eastAsia="Times New Roman" w:hAnsi="Calibri" w:cs="Calibri"/>
-          <w:lang w:eastAsia="en-AU"/>
-        </w:rPr>
-        <w:t>By considering ergonomics I can develop a game which is friendly for consumers to use and is intuitive which allows for users to have a good experience with the application.</w:t>
-      </w:r>
-    </w:p>
-    <w:p>
-      <w:pPr>
-        <w:spacing w:after="0" w:line="240" w:lineRule="auto"/>
-        <w:rPr>
-          <w:rFonts w:ascii="Calibri" w:eastAsia="Times New Roman" w:hAnsi="Calibri" w:cs="Calibri"/>
-          <w:lang w:eastAsia="en-AU"/>
-        </w:rPr>
-      </w:pPr>
-      <w:r>
-        <w:rPr>
-          <w:rFonts w:ascii="Calibri" w:eastAsia="Times New Roman" w:hAnsi="Calibri" w:cs="Calibri"/>
-          <w:lang w:eastAsia="en-AU"/>
-        </w:rPr>
-        <w:t> </w:t>
-      </w:r>
-    </w:p>
-    <w:p>
-      <w:pPr>
-        <w:numPr>
-          <w:ilvl w:val="0"/>
-          <w:numId w:val="9"/>
-        </w:numPr>
-        <w:spacing w:after="0" w:line="240" w:lineRule="auto"/>
-        <w:ind w:left="540"/>
-        <w:textAlignment w:val="center"/>
-        <w:rPr>
-          <w:rFonts w:ascii="Calibri" w:eastAsia="Times New Roman" w:hAnsi="Calibri" w:cs="Calibri"/>
-          <w:lang w:eastAsia="en-AU"/>
-        </w:rPr>
-      </w:pPr>
-      <w:r>
-        <w:rPr>
-          <w:rFonts w:ascii="Calibri" w:eastAsia="Times New Roman" w:hAnsi="Calibri" w:cs="Calibri"/>
-          <w:lang w:eastAsia="en-AU"/>
-        </w:rPr>
-        <w:t>User friendly - easy to pick up and including tutorial on how to play the game</w:t>
-      </w:r>
-    </w:p>
-    <w:p>
-      <w:pPr>
-        <w:numPr>
-          <w:ilvl w:val="0"/>
-          <w:numId w:val="9"/>
-        </w:numPr>
-        <w:spacing w:after="0" w:line="240" w:lineRule="auto"/>
-        <w:ind w:left="540"/>
-        <w:textAlignment w:val="center"/>
-        <w:rPr>
-          <w:rFonts w:ascii="Calibri" w:eastAsia="Times New Roman" w:hAnsi="Calibri" w:cs="Calibri"/>
-          <w:lang w:eastAsia="en-AU"/>
-        </w:rPr>
-      </w:pPr>
-      <w:r>
-        <w:rPr>
-          <w:rFonts w:ascii="Calibri" w:eastAsia="Times New Roman" w:hAnsi="Calibri" w:cs="Calibri"/>
-          <w:lang w:eastAsia="en-AU"/>
-        </w:rPr>
-        <w:t>Quick load times</w:t>
-      </w:r>
-    </w:p>
-    <w:p>
-      <w:pPr>
-        <w:numPr>
-          <w:ilvl w:val="0"/>
-          <w:numId w:val="9"/>
-        </w:numPr>
-        <w:spacing w:after="0" w:line="240" w:lineRule="auto"/>
-        <w:ind w:left="540"/>
-        <w:textAlignment w:val="center"/>
-        <w:rPr>
-          <w:rFonts w:ascii="Calibri" w:eastAsia="Times New Roman" w:hAnsi="Calibri" w:cs="Calibri"/>
-          <w:lang w:eastAsia="en-AU"/>
-        </w:rPr>
-      </w:pPr>
-      <w:r>
-        <w:rPr>
-          <w:rFonts w:ascii="Calibri" w:eastAsia="Times New Roman" w:hAnsi="Calibri" w:cs="Calibri"/>
-          <w:lang w:eastAsia="en-AU"/>
-        </w:rPr>
-        <w:t xml:space="preserve">Friendly colours which won't be hard to look at </w:t>
-      </w:r>
-    </w:p>
-    <w:p>
-      <w:pPr>
-        <w:numPr>
-          <w:ilvl w:val="0"/>
-          <w:numId w:val="9"/>
-        </w:numPr>
-        <w:spacing w:after="0" w:line="240" w:lineRule="auto"/>
-        <w:ind w:left="540"/>
-        <w:textAlignment w:val="center"/>
-        <w:rPr>
-          <w:rFonts w:ascii="Calibri" w:eastAsia="Times New Roman" w:hAnsi="Calibri" w:cs="Calibri"/>
-          <w:lang w:eastAsia="en-AU"/>
-        </w:rPr>
-      </w:pPr>
-      <w:r>
-        <w:rPr>
-          <w:rFonts w:ascii="Calibri" w:eastAsia="Times New Roman" w:hAnsi="Calibri" w:cs="Calibri"/>
-          <w:lang w:eastAsia="en-AU"/>
-        </w:rPr>
-        <w:t xml:space="preserve">Consistency of button placements and controls </w:t>
-      </w:r>
-    </w:p>
-    <w:p>
-      <w:pPr>
-        <w:spacing w:after="0" w:line="240" w:lineRule="auto"/>
-        <w:rPr>
-          <w:rFonts w:ascii="Calibri" w:eastAsia="Times New Roman" w:hAnsi="Calibri" w:cs="Calibri"/>
-          <w:lang w:eastAsia="en-AU"/>
-        </w:rPr>
-      </w:pPr>
-      <w:r>
-        <w:rPr>
-          <w:rFonts w:ascii="Calibri" w:eastAsia="Times New Roman" w:hAnsi="Calibri" w:cs="Calibri"/>
-          <w:lang w:eastAsia="en-AU"/>
-        </w:rPr>
-        <w:t> </w:t>
-      </w:r>
-    </w:p>
-    <w:p>
-      <w:pPr>
-        <w:spacing w:after="0" w:line="240" w:lineRule="auto"/>
-        <w:rPr>
-          <w:rFonts w:ascii="Calibri" w:eastAsia="Times New Roman" w:hAnsi="Calibri" w:cs="Calibri"/>
-          <w:lang w:eastAsia="en-AU"/>
-        </w:rPr>
-      </w:pPr>
-      <w:r>
-        <w:rPr>
-          <w:rFonts w:ascii="Calibri" w:eastAsia="Times New Roman" w:hAnsi="Calibri" w:cs="Calibri"/>
-          <w:color w:val="E84C22"/>
-          <w:lang w:eastAsia="en-AU"/>
-        </w:rPr>
-        <w:t>Inclusivity</w:t>
-      </w:r>
-      <w:r>
-        <w:rPr>
-          <w:rFonts w:ascii="Calibri" w:eastAsia="Times New Roman" w:hAnsi="Calibri" w:cs="Calibri"/>
-          <w:lang w:eastAsia="en-AU"/>
-        </w:rPr>
-        <w:t>:</w:t>
-      </w:r>
-    </w:p>
-    <w:p>
-      <w:pPr>
-        <w:spacing w:after="0" w:line="240" w:lineRule="auto"/>
-        <w:rPr>
-          <w:rFonts w:ascii="Calibri" w:eastAsia="Times New Roman" w:hAnsi="Calibri" w:cs="Calibri"/>
-          <w:lang w:eastAsia="en-AU"/>
-        </w:rPr>
-      </w:pPr>
-      <w:r>
-        <w:rPr>
-          <w:rFonts w:ascii="Calibri" w:eastAsia="Times New Roman" w:hAnsi="Calibri" w:cs="Calibri"/>
-          <w:lang w:eastAsia="en-AU"/>
-        </w:rPr>
-        <w:t> </w:t>
-      </w:r>
-    </w:p>
-    <w:p>
-      <w:pPr>
-        <w:spacing w:after="0" w:line="240" w:lineRule="auto"/>
-        <w:rPr>
-          <w:rFonts w:ascii="Calibri" w:eastAsia="Times New Roman" w:hAnsi="Calibri" w:cs="Calibri"/>
-          <w:lang w:eastAsia="en-AU"/>
-        </w:rPr>
-      </w:pPr>
-      <w:r>
-        <w:rPr>
-          <w:rFonts w:ascii="Calibri" w:eastAsia="Times New Roman" w:hAnsi="Calibri" w:cs="Calibri"/>
-          <w:color w:val="8064A2"/>
-          <w:lang w:eastAsia="en-AU"/>
-        </w:rPr>
-        <w:t>Cultural</w:t>
-      </w:r>
-      <w:r>
-        <w:rPr>
-          <w:rFonts w:ascii="Calibri" w:eastAsia="Times New Roman" w:hAnsi="Calibri" w:cs="Calibri"/>
-          <w:lang w:eastAsia="en-AU"/>
-        </w:rPr>
-        <w:t>:</w:t>
-      </w:r>
-    </w:p>
-    <w:p>
-      <w:pPr>
-        <w:numPr>
-          <w:ilvl w:val="0"/>
-          <w:numId w:val="10"/>
-        </w:numPr>
-        <w:spacing w:after="0" w:line="240" w:lineRule="auto"/>
-        <w:ind w:left="540"/>
-        <w:textAlignment w:val="center"/>
-        <w:rPr>
-          <w:rFonts w:ascii="Calibri" w:eastAsia="Times New Roman" w:hAnsi="Calibri" w:cs="Calibri"/>
-          <w:lang w:eastAsia="en-AU"/>
-        </w:rPr>
-      </w:pPr>
-      <w:r>
-        <w:rPr>
-          <w:rFonts w:ascii="Calibri" w:eastAsia="Times New Roman" w:hAnsi="Calibri" w:cs="Calibri"/>
-          <w:lang w:eastAsia="en-AU"/>
-        </w:rPr>
-        <w:t xml:space="preserve">All assets in this project will have no existing resemblance of anything real, if by some chance it is, the any negative intentions are not meant. The language of the game will be in English because it is the only language I know, and the target audience is </w:t>
-      </w:r>
-      <w:r>
-        <w:rPr>
-          <w:rFonts w:ascii="Calibri" w:eastAsia="Times New Roman" w:hAnsi="Calibri" w:cs="Calibri"/>
-          <w:lang w:eastAsia="en-AU"/>
-        </w:rPr>
-        <w:t>English-speaking users</w:t>
-      </w:r>
-      <w:r>
-        <w:rPr>
-          <w:rFonts w:ascii="Calibri" w:eastAsia="Times New Roman" w:hAnsi="Calibri" w:cs="Calibri"/>
-          <w:lang w:eastAsia="en-AU"/>
-        </w:rPr>
-        <w:t>.</w:t>
-      </w:r>
-    </w:p>
-    <w:p>
-      <w:pPr>
-        <w:spacing w:after="0" w:line="240" w:lineRule="auto"/>
-        <w:rPr>
-          <w:rFonts w:ascii="Calibri" w:eastAsia="Times New Roman" w:hAnsi="Calibri" w:cs="Calibri"/>
-          <w:lang w:eastAsia="en-AU"/>
-        </w:rPr>
-      </w:pPr>
-      <w:r>
-        <w:rPr>
-          <w:rFonts w:ascii="Calibri" w:eastAsia="Times New Roman" w:hAnsi="Calibri" w:cs="Calibri"/>
-          <w:lang w:eastAsia="en-AU"/>
-        </w:rPr>
-        <w:t> </w:t>
-      </w:r>
-    </w:p>
-    <w:p>
-      <w:pPr>
-        <w:spacing w:after="0" w:line="240" w:lineRule="auto"/>
-        <w:rPr>
-          <w:rFonts w:ascii="Calibri" w:eastAsia="Times New Roman" w:hAnsi="Calibri" w:cs="Calibri"/>
-          <w:lang w:eastAsia="en-AU"/>
-        </w:rPr>
-      </w:pPr>
-      <w:r>
-        <w:rPr>
-          <w:rFonts w:ascii="Calibri" w:eastAsia="Times New Roman" w:hAnsi="Calibri" w:cs="Calibri"/>
-          <w:color w:val="8064A2"/>
-          <w:lang w:eastAsia="en-AU"/>
-        </w:rPr>
-        <w:t>Economic</w:t>
-      </w:r>
-      <w:r>
-        <w:rPr>
-          <w:rFonts w:ascii="Calibri" w:eastAsia="Times New Roman" w:hAnsi="Calibri" w:cs="Calibri"/>
-          <w:lang w:eastAsia="en-AU"/>
-        </w:rPr>
-        <w:t>:</w:t>
-      </w:r>
-    </w:p>
-    <w:p>
-      <w:pPr>
-        <w:numPr>
-          <w:ilvl w:val="0"/>
-          <w:numId w:val="11"/>
-        </w:numPr>
-        <w:spacing w:after="0" w:line="240" w:lineRule="auto"/>
-        <w:ind w:left="540"/>
-        <w:textAlignment w:val="center"/>
-        <w:rPr>
-          <w:rFonts w:ascii="Calibri" w:eastAsia="Times New Roman" w:hAnsi="Calibri" w:cs="Calibri"/>
-          <w:lang w:eastAsia="en-AU"/>
-        </w:rPr>
-      </w:pPr>
-      <w:r>
-        <w:rPr>
-          <w:rFonts w:ascii="Calibri" w:eastAsia="Times New Roman" w:hAnsi="Calibri" w:cs="Calibri"/>
-          <w:lang w:eastAsia="en-AU"/>
-        </w:rPr>
-        <w:t xml:space="preserve">The game if was to be released would be released for cheap or for free, allowing for </w:t>
-      </w:r>
-      <w:r>
-        <w:rPr>
-          <w:rFonts w:ascii="Calibri" w:eastAsia="Times New Roman" w:hAnsi="Calibri" w:cs="Calibri"/>
-          <w:lang w:eastAsia="en-AU"/>
-        </w:rPr>
-        <w:t>many</w:t>
-      </w:r>
-      <w:r>
-        <w:rPr>
-          <w:rFonts w:ascii="Calibri" w:eastAsia="Times New Roman" w:hAnsi="Calibri" w:cs="Calibri"/>
-          <w:lang w:eastAsia="en-AU"/>
-        </w:rPr>
-        <w:t xml:space="preserve"> players.</w:t>
-      </w:r>
-    </w:p>
-    <w:p>
-      <w:pPr>
-        <w:spacing w:after="0" w:line="240" w:lineRule="auto"/>
-        <w:rPr>
-          <w:rFonts w:ascii="Calibri" w:eastAsia="Times New Roman" w:hAnsi="Calibri" w:cs="Calibri"/>
-          <w:lang w:eastAsia="en-AU"/>
-        </w:rPr>
-      </w:pPr>
-      <w:r>
-        <w:rPr>
-          <w:rFonts w:ascii="Calibri" w:eastAsia="Times New Roman" w:hAnsi="Calibri" w:cs="Calibri"/>
-          <w:lang w:eastAsia="en-AU"/>
-        </w:rPr>
-        <w:t> </w:t>
-      </w:r>
-    </w:p>
-    <w:p>
-      <w:pPr>
-        <w:spacing w:after="0" w:line="240" w:lineRule="auto"/>
-        <w:rPr>
-          <w:rFonts w:ascii="Calibri" w:eastAsia="Times New Roman" w:hAnsi="Calibri" w:cs="Calibri"/>
-          <w:lang w:eastAsia="en-AU"/>
-        </w:rPr>
-      </w:pPr>
-      <w:r>
-        <w:rPr>
-          <w:rFonts w:ascii="Calibri" w:eastAsia="Times New Roman" w:hAnsi="Calibri" w:cs="Calibri"/>
-          <w:color w:val="8064A2"/>
-          <w:lang w:eastAsia="en-AU"/>
-        </w:rPr>
-        <w:t>Gender</w:t>
-      </w:r>
-      <w:r>
-        <w:rPr>
-          <w:rFonts w:ascii="Calibri" w:eastAsia="Times New Roman" w:hAnsi="Calibri" w:cs="Calibri"/>
-          <w:lang w:eastAsia="en-AU"/>
-        </w:rPr>
-        <w:t>:</w:t>
-      </w:r>
-    </w:p>
-    <w:p>
-      <w:pPr>
-        <w:numPr>
-          <w:ilvl w:val="0"/>
-          <w:numId w:val="12"/>
-        </w:numPr>
-        <w:spacing w:after="0" w:line="240" w:lineRule="auto"/>
-        <w:ind w:left="540"/>
-        <w:textAlignment w:val="center"/>
-        <w:rPr>
-          <w:rFonts w:ascii="Calibri" w:eastAsia="Times New Roman" w:hAnsi="Calibri" w:cs="Calibri"/>
-          <w:lang w:eastAsia="en-AU"/>
-        </w:rPr>
-      </w:pPr>
-      <w:r>
-        <w:rPr>
-          <w:rFonts w:ascii="Calibri" w:eastAsia="Times New Roman" w:hAnsi="Calibri" w:cs="Calibri"/>
-          <w:lang w:eastAsia="en-AU"/>
-        </w:rPr>
-        <w:t>My game will not discriminate against any gender intentionally.</w:t>
-      </w:r>
-    </w:p>
-    <w:p>
-      <w:pPr>
-        <w:spacing w:after="0" w:line="240" w:lineRule="auto"/>
-        <w:rPr>
-          <w:rFonts w:ascii="Calibri" w:eastAsia="Times New Roman" w:hAnsi="Calibri" w:cs="Calibri"/>
-          <w:lang w:eastAsia="en-AU"/>
-        </w:rPr>
-      </w:pPr>
-      <w:r>
-        <w:rPr>
-          <w:rFonts w:ascii="Calibri" w:eastAsia="Times New Roman" w:hAnsi="Calibri" w:cs="Calibri"/>
-          <w:lang w:eastAsia="en-AU"/>
-        </w:rPr>
-        <w:t> </w:t>
-      </w:r>
-    </w:p>
-    <w:p>
-      <w:pPr>
-        <w:spacing w:after="0" w:line="240" w:lineRule="auto"/>
-        <w:rPr>
-          <w:rFonts w:ascii="Calibri" w:eastAsia="Times New Roman" w:hAnsi="Calibri" w:cs="Calibri"/>
-          <w:lang w:eastAsia="en-AU"/>
-        </w:rPr>
-      </w:pPr>
-      <w:r>
-        <w:rPr>
-          <w:rFonts w:ascii="Calibri" w:eastAsia="Times New Roman" w:hAnsi="Calibri" w:cs="Calibri"/>
-          <w:color w:val="8064A2"/>
-          <w:lang w:eastAsia="en-AU"/>
-        </w:rPr>
-        <w:t>Disabled</w:t>
-      </w:r>
-      <w:r>
-        <w:rPr>
-          <w:rFonts w:ascii="Calibri" w:eastAsia="Times New Roman" w:hAnsi="Calibri" w:cs="Calibri"/>
-          <w:lang w:eastAsia="en-AU"/>
-        </w:rPr>
-        <w:t>:</w:t>
-      </w:r>
-    </w:p>
-    <w:p>
-      <w:pPr>
-        <w:numPr>
-          <w:ilvl w:val="0"/>
-          <w:numId w:val="13"/>
-        </w:numPr>
-        <w:spacing w:after="0" w:line="240" w:lineRule="auto"/>
-        <w:ind w:left="540"/>
-        <w:textAlignment w:val="center"/>
-        <w:rPr>
-          <w:rFonts w:ascii="Calibri" w:eastAsia="Times New Roman" w:hAnsi="Calibri" w:cs="Calibri"/>
-          <w:lang w:eastAsia="en-AU"/>
-        </w:rPr>
-      </w:pPr>
-      <w:r>
-        <w:rPr>
-          <w:rFonts w:ascii="Calibri" w:eastAsia="Times New Roman" w:hAnsi="Calibri" w:cs="Calibri"/>
-          <w:lang w:eastAsia="en-AU"/>
-        </w:rPr>
-        <w:t xml:space="preserve">Due to the project deadline </w:t>
-      </w:r>
-      <w:r>
-        <w:rPr>
-          <w:rFonts w:ascii="Calibri" w:eastAsia="Times New Roman" w:hAnsi="Calibri" w:cs="Calibri"/>
-          <w:lang w:eastAsia="en-AU"/>
-        </w:rPr>
-        <w:t>there</w:t>
-      </w:r>
-      <w:r>
-        <w:rPr>
-          <w:rFonts w:ascii="Calibri" w:eastAsia="Times New Roman" w:hAnsi="Calibri" w:cs="Calibri"/>
-          <w:lang w:eastAsia="en-AU"/>
-        </w:rPr>
-        <w:t xml:space="preserve"> will unlikely be any disability options for the application. This would include colour-blind settings</w:t>
-      </w:r>
-      <w:r>
-        <w:rPr>
-          <w:rFonts w:ascii="Calibri" w:eastAsia="Times New Roman" w:hAnsi="Calibri" w:cs="Calibri"/>
-          <w:lang w:eastAsia="en-AU"/>
-        </w:rPr>
-        <w:t>,</w:t>
-      </w:r>
-      <w:r>
-        <w:rPr>
-          <w:rFonts w:ascii="Calibri" w:eastAsia="Times New Roman" w:hAnsi="Calibri" w:cs="Calibri"/>
-          <w:lang w:eastAsia="en-AU"/>
-        </w:rPr>
-        <w:t xml:space="preserve"> high contrast buttons and larger text.</w:t>
-      </w:r>
-    </w:p>
-    <w:p>
-      <w:pPr>
-        <w:spacing w:after="0" w:line="240" w:lineRule="auto"/>
-        <w:rPr>
-          <w:rFonts w:ascii="Calibri" w:eastAsia="Times New Roman" w:hAnsi="Calibri" w:cs="Calibri"/>
-          <w:lang w:eastAsia="en-AU"/>
-        </w:rPr>
-      </w:pPr>
-      <w:r>
-        <w:rPr>
-          <w:rFonts w:ascii="Calibri" w:eastAsia="Times New Roman" w:hAnsi="Calibri" w:cs="Calibri"/>
-          <w:lang w:eastAsia="en-AU"/>
-        </w:rPr>
-        <w:t> </w:t>
-      </w:r>
-    </w:p>
-    <w:p>
-      <w:pPr>
-        <w:spacing w:after="0" w:line="240" w:lineRule="auto"/>
-        <w:rPr>
-          <w:rFonts w:ascii="Calibri" w:eastAsia="Times New Roman" w:hAnsi="Calibri" w:cs="Calibri"/>
-          <w:color w:val="8064A2"/>
-          <w:lang w:eastAsia="en-AU"/>
-        </w:rPr>
-      </w:pPr>
-      <w:r>
-        <w:rPr>
-          <w:rFonts w:ascii="Calibri" w:eastAsia="Times New Roman" w:hAnsi="Calibri" w:cs="Calibri"/>
-          <w:color w:val="8064A2"/>
-          <w:lang w:eastAsia="en-AU"/>
-        </w:rPr>
-        <w:t>Privacy/ security</w:t>
-      </w:r>
-    </w:p>
-    <w:p>
-      <w:pPr>
-        <w:numPr>
-          <w:ilvl w:val="0"/>
-          <w:numId w:val="14"/>
-        </w:numPr>
-        <w:spacing w:after="0" w:line="240" w:lineRule="auto"/>
-        <w:ind w:left="540"/>
-        <w:textAlignment w:val="center"/>
-        <w:rPr>
-          <w:rFonts w:ascii="Calibri" w:eastAsia="Times New Roman" w:hAnsi="Calibri" w:cs="Calibri"/>
-          <w:lang w:eastAsia="en-AU"/>
-        </w:rPr>
-      </w:pPr>
-      <w:r>
-        <w:rPr>
-          <w:rFonts w:ascii="Calibri" w:eastAsia="Times New Roman" w:hAnsi="Calibri" w:cs="Calibri"/>
-          <w:lang w:eastAsia="en-AU"/>
-        </w:rPr>
-        <w:t>No personal data will be stored within the applicatio</w:t>
-      </w:r>
-      <w:r>
-        <w:rPr>
-          <w:rFonts w:ascii="Calibri" w:eastAsia="Times New Roman" w:hAnsi="Calibri" w:cs="Calibri"/>
-          <w:lang w:eastAsia="en-AU"/>
-        </w:rPr>
-        <w:t>n.</w:t>
-      </w:r>
-      <w:r>
-        <w:rPr>
-          <w:rFonts w:ascii="Calibri" w:eastAsia="Times New Roman" w:hAnsi="Calibri" w:cs="Calibri"/>
-          <w:lang w:eastAsia="en-AU"/>
-        </w:rPr>
-        <w:t xml:space="preserve"> </w:t>
-      </w:r>
-      <w:r>
-        <w:rPr>
-          <w:rFonts w:ascii="Calibri" w:eastAsia="Times New Roman" w:hAnsi="Calibri" w:cs="Calibri"/>
-          <w:lang w:eastAsia="en-AU"/>
-        </w:rPr>
-        <w:t>I</w:t>
-      </w:r>
-      <w:r>
-        <w:rPr>
-          <w:rFonts w:ascii="Calibri" w:eastAsia="Times New Roman" w:hAnsi="Calibri" w:cs="Calibri"/>
-          <w:lang w:eastAsia="en-AU"/>
-        </w:rPr>
-        <w:t xml:space="preserve">f the game </w:t>
-      </w:r>
-      <w:r>
-        <w:rPr>
-          <w:rFonts w:ascii="Calibri" w:eastAsia="Times New Roman" w:hAnsi="Calibri" w:cs="Calibri"/>
-          <w:lang w:eastAsia="en-AU"/>
-        </w:rPr>
-        <w:t>is</w:t>
-      </w:r>
-      <w:r>
-        <w:rPr>
-          <w:rFonts w:ascii="Calibri" w:eastAsia="Times New Roman" w:hAnsi="Calibri" w:cs="Calibri"/>
-          <w:lang w:eastAsia="en-AU"/>
-        </w:rPr>
-        <w:t xml:space="preserve"> further developed and released only high scores and achievements would be store</w:t>
-      </w:r>
-      <w:r>
-        <w:rPr>
-          <w:rFonts w:ascii="Calibri" w:eastAsia="Times New Roman" w:hAnsi="Calibri" w:cs="Calibri"/>
-          <w:lang w:eastAsia="en-AU"/>
-        </w:rPr>
-        <w:t>d</w:t>
-      </w:r>
-      <w:r>
-        <w:rPr>
-          <w:rFonts w:ascii="Calibri" w:eastAsia="Times New Roman" w:hAnsi="Calibri" w:cs="Calibri"/>
-          <w:lang w:eastAsia="en-AU"/>
-        </w:rPr>
-        <w:t>.</w:t>
-      </w:r>
-    </w:p>
-    <w:p>
-      <w:pPr>
-        <w:spacing w:after="0" w:line="240" w:lineRule="auto"/>
-        <w:rPr>
-          <w:rFonts w:ascii="Calibri" w:eastAsia="Times New Roman" w:hAnsi="Calibri" w:cs="Calibri"/>
-          <w:lang w:eastAsia="en-AU"/>
-        </w:rPr>
-      </w:pPr>
-      <w:r>
-        <w:rPr>
-          <w:rFonts w:ascii="Calibri" w:eastAsia="Times New Roman" w:hAnsi="Calibri" w:cs="Calibri"/>
-          <w:lang w:eastAsia="en-AU"/>
-        </w:rPr>
-        <w:t> </w:t>
-      </w:r>
-    </w:p>
-    <w:p>
-      <w:pPr>
-        <w:spacing w:after="0" w:line="240" w:lineRule="auto"/>
-        <w:rPr>
-          <w:rFonts w:ascii="Calibri" w:eastAsia="Times New Roman" w:hAnsi="Calibri" w:cs="Calibri"/>
-          <w:color w:val="E84C22"/>
-          <w:lang w:eastAsia="en-AU"/>
-        </w:rPr>
-      </w:pPr>
-      <w:r>
-        <w:rPr>
-          <w:rFonts w:ascii="Calibri" w:eastAsia="Times New Roman" w:hAnsi="Calibri" w:cs="Calibri"/>
-          <w:color w:val="E84C22"/>
-          <w:lang w:eastAsia="en-AU"/>
-        </w:rPr>
-        <w:t>Intellectual property and software license agreements.</w:t>
-      </w:r>
-    </w:p>
-    <w:p>
-      <w:pPr>
-        <w:spacing w:after="0" w:line="240" w:lineRule="auto"/>
-        <w:rPr>
-          <w:rFonts w:ascii="Calibri" w:eastAsia="Times New Roman" w:hAnsi="Calibri" w:cs="Calibri"/>
-          <w:lang w:eastAsia="en-AU"/>
-        </w:rPr>
-      </w:pPr>
-      <w:r>
-        <w:rPr>
-          <w:rFonts w:ascii="Calibri" w:eastAsia="Times New Roman" w:hAnsi="Calibri" w:cs="Calibri"/>
-          <w:lang w:eastAsia="en-AU"/>
-        </w:rPr>
-        <w:t> </w:t>
-      </w:r>
-    </w:p>
-    <w:p>
-      <w:pPr>
-        <w:spacing w:after="0" w:line="240" w:lineRule="auto"/>
-        <w:rPr>
-          <w:rFonts w:ascii="Calibri" w:eastAsia="Times New Roman" w:hAnsi="Calibri" w:cs="Calibri"/>
-          <w:lang w:eastAsia="en-AU"/>
-        </w:rPr>
-      </w:pPr>
-      <w:r>
-        <w:rPr>
-          <w:rFonts w:ascii="Calibri" w:eastAsia="Times New Roman" w:hAnsi="Calibri" w:cs="Calibri"/>
-          <w:lang w:eastAsia="en-AU"/>
-        </w:rPr>
-        <w:t xml:space="preserve">In the development of my project I will ensure all my code is to be fair use or credited if not my own. This is to ensure that there </w:t>
-      </w:r>
-      <w:r>
-        <w:rPr>
-          <w:rFonts w:ascii="Calibri" w:eastAsia="Times New Roman" w:hAnsi="Calibri" w:cs="Calibri"/>
-          <w:lang w:eastAsia="en-AU"/>
-        </w:rPr>
-        <w:t>are</w:t>
-      </w:r>
-      <w:r>
-        <w:rPr>
-          <w:rFonts w:ascii="Calibri" w:eastAsia="Times New Roman" w:hAnsi="Calibri" w:cs="Calibri"/>
-          <w:lang w:eastAsia="en-AU"/>
-        </w:rPr>
-        <w:t xml:space="preserve"> no possible legal issues that can occur with releasing my application in the future. </w:t>
-      </w:r>
-    </w:p>
-    <w:p>
-      <w:pPr>
-        <w:rPr>
-          <w:sz w:val="24"/>
-          <w:szCs w:val="24"/>
-        </w:rPr>
-      </w:pPr>
-    </w:p>
-    <w:p>
-      <w:pPr>
+        <w:t xml:space="preserve">Consideration </w:t>
+      </w:r>
+      <w:proofErr w:type="gramStart"/>
+      <w:r>
         <w:rPr>
           <w:rFonts w:ascii="Calibri" w:eastAsia="Times New Roman" w:hAnsi="Calibri" w:cs="Calibri"/>
           <w:color w:val="5B9BD5"/>
@@ -3845,7 +3174,9 @@
           <w:szCs w:val="28"/>
           <w:lang w:eastAsia="en-AU"/>
         </w:rPr>
-      </w:pPr>
+        <w:t>Of</w:t>
+      </w:r>
+      <w:proofErr w:type="gramEnd"/>
       <w:r>
         <w:rPr>
           <w:rFonts w:ascii="Calibri" w:eastAsia="Times New Roman" w:hAnsi="Calibri" w:cs="Calibri"/>
@@ -3854,12 +3185,733 @@
           <w:szCs w:val="28"/>
           <w:lang w:eastAsia="en-AU"/>
         </w:rPr>
-        <w:br w:type="page"/>
-      </w:r>
-    </w:p>
-    <w:p>
-      <w:pPr>
-        <w:spacing w:after="0" w:line="240" w:lineRule="auto"/>
+        <w:t xml:space="preserve"> Issues: </w:t>
+      </w:r>
+    </w:p>
+    <w:p>
+      <w:pPr>
+        <w:spacing w:after="0" w:line="240" w:lineRule="auto"/>
+        <w:rPr>
+          <w:rFonts w:ascii="Calibri" w:eastAsia="Times New Roman" w:hAnsi="Calibri" w:cs="Calibri"/>
+          <w:color w:val="5B9BD5"/>
+          <w:lang w:eastAsia="en-AU"/>
+        </w:rPr>
+      </w:pPr>
+      <w:r>
+        <w:rPr>
+          <w:rFonts w:ascii="Calibri" w:eastAsia="Times New Roman" w:hAnsi="Calibri" w:cs="Calibri"/>
+          <w:color w:val="5B9BD5"/>
+          <w:lang w:eastAsia="en-AU"/>
+        </w:rPr>
+        <w:t> </w:t>
+      </w:r>
+    </w:p>
+    <w:p>
+      <w:pPr>
+        <w:spacing w:after="0" w:line="240" w:lineRule="auto"/>
+        <w:rPr>
+          <w:rFonts w:ascii="Calibri" w:eastAsia="Times New Roman" w:hAnsi="Calibri" w:cs="Calibri"/>
+          <w:lang w:eastAsia="en-AU"/>
+        </w:rPr>
+      </w:pPr>
+      <w:r>
+        <w:rPr>
+          <w:rFonts w:ascii="Calibri" w:eastAsia="Times New Roman" w:hAnsi="Calibri" w:cs="Calibri"/>
+          <w:color w:val="E84C22"/>
+          <w:lang w:eastAsia="en-AU"/>
+        </w:rPr>
+        <w:t>Ergonomics</w:t>
+      </w:r>
+      <w:r>
+        <w:rPr>
+          <w:rFonts w:ascii="Calibri" w:eastAsia="Times New Roman" w:hAnsi="Calibri" w:cs="Calibri"/>
+          <w:lang w:eastAsia="en-AU"/>
+        </w:rPr>
+        <w:t>:</w:t>
+      </w:r>
+    </w:p>
+    <w:p>
+      <w:pPr>
+        <w:spacing w:after="0" w:line="240" w:lineRule="auto"/>
+        <w:rPr>
+          <w:rFonts w:ascii="Calibri" w:eastAsia="Times New Roman" w:hAnsi="Calibri" w:cs="Calibri"/>
+          <w:lang w:eastAsia="en-AU"/>
+        </w:rPr>
+      </w:pPr>
+      <w:r>
+        <w:rPr>
+          <w:rFonts w:ascii="Calibri" w:eastAsia="Times New Roman" w:hAnsi="Calibri" w:cs="Calibri"/>
+          <w:lang w:eastAsia="en-AU"/>
+        </w:rPr>
+        <w:t> </w:t>
+      </w:r>
+    </w:p>
+    <w:p>
+      <w:pPr>
+        <w:spacing w:after="0" w:line="240" w:lineRule="auto"/>
+        <w:rPr>
+          <w:rFonts w:ascii="Calibri" w:eastAsia="Times New Roman" w:hAnsi="Calibri" w:cs="Calibri"/>
+          <w:lang w:eastAsia="en-AU"/>
+        </w:rPr>
+      </w:pPr>
+      <w:r>
+        <w:rPr>
+          <w:rFonts w:ascii="Calibri" w:eastAsia="Times New Roman" w:hAnsi="Calibri" w:cs="Calibri"/>
+          <w:lang w:eastAsia="en-AU"/>
+        </w:rPr>
+        <w:t>By considering ergonomics I can develop a game which is friendly for consumers to use and is intuitive which allows for users to have a good experience with the application.</w:t>
+      </w:r>
+    </w:p>
+    <w:p>
+      <w:pPr>
+        <w:spacing w:after="0" w:line="240" w:lineRule="auto"/>
+        <w:rPr>
+          <w:rFonts w:ascii="Calibri" w:eastAsia="Times New Roman" w:hAnsi="Calibri" w:cs="Calibri"/>
+          <w:lang w:eastAsia="en-AU"/>
+        </w:rPr>
+      </w:pPr>
+      <w:r>
+        <w:rPr>
+          <w:rFonts w:ascii="Calibri" w:eastAsia="Times New Roman" w:hAnsi="Calibri" w:cs="Calibri"/>
+          <w:lang w:eastAsia="en-AU"/>
+        </w:rPr>
+        <w:t> </w:t>
+      </w:r>
+    </w:p>
+    <w:p>
+      <w:pPr>
+        <w:numPr>
+          <w:ilvl w:val="0"/>
+          <w:numId w:val="9"/>
+        </w:numPr>
+        <w:spacing w:after="0" w:line="240" w:lineRule="auto"/>
+        <w:ind w:left="540"/>
+        <w:textAlignment w:val="center"/>
+        <w:rPr>
+          <w:rFonts w:ascii="Calibri" w:eastAsia="Times New Roman" w:hAnsi="Calibri" w:cs="Calibri"/>
+          <w:lang w:eastAsia="en-AU"/>
+        </w:rPr>
+      </w:pPr>
+      <w:r>
+        <w:rPr>
+          <w:rFonts w:ascii="Calibri" w:eastAsia="Times New Roman" w:hAnsi="Calibri" w:cs="Calibri"/>
+          <w:lang w:eastAsia="en-AU"/>
+        </w:rPr>
+        <w:t>User friendly - easy to pick up and including tutorial on how to play the game</w:t>
+      </w:r>
+    </w:p>
+    <w:p>
+      <w:pPr>
+        <w:numPr>
+          <w:ilvl w:val="0"/>
+          <w:numId w:val="9"/>
+        </w:numPr>
+        <w:spacing w:after="0" w:line="240" w:lineRule="auto"/>
+        <w:ind w:left="540"/>
+        <w:textAlignment w:val="center"/>
+        <w:rPr>
+          <w:rFonts w:ascii="Calibri" w:eastAsia="Times New Roman" w:hAnsi="Calibri" w:cs="Calibri"/>
+          <w:lang w:eastAsia="en-AU"/>
+        </w:rPr>
+      </w:pPr>
+      <w:r>
+        <w:rPr>
+          <w:rFonts w:ascii="Calibri" w:eastAsia="Times New Roman" w:hAnsi="Calibri" w:cs="Calibri"/>
+          <w:lang w:eastAsia="en-AU"/>
+        </w:rPr>
+        <w:t>Quick load times</w:t>
+      </w:r>
+    </w:p>
+    <w:p>
+      <w:pPr>
+        <w:numPr>
+          <w:ilvl w:val="0"/>
+          <w:numId w:val="9"/>
+        </w:numPr>
+        <w:spacing w:after="0" w:line="240" w:lineRule="auto"/>
+        <w:ind w:left="540"/>
+        <w:textAlignment w:val="center"/>
+        <w:rPr>
+          <w:rFonts w:ascii="Calibri" w:eastAsia="Times New Roman" w:hAnsi="Calibri" w:cs="Calibri"/>
+          <w:lang w:eastAsia="en-AU"/>
+        </w:rPr>
+      </w:pPr>
+      <w:r>
+        <w:rPr>
+          <w:rFonts w:ascii="Calibri" w:eastAsia="Times New Roman" w:hAnsi="Calibri" w:cs="Calibri"/>
+          <w:lang w:eastAsia="en-AU"/>
+        </w:rPr>
+        <w:t xml:space="preserve">Friendly colours which won't be hard to look at </w:t>
+      </w:r>
+    </w:p>
+    <w:p>
+      <w:pPr>
+        <w:numPr>
+          <w:ilvl w:val="0"/>
+          <w:numId w:val="9"/>
+        </w:numPr>
+        <w:spacing w:after="0" w:line="240" w:lineRule="auto"/>
+        <w:ind w:left="540"/>
+        <w:textAlignment w:val="center"/>
+        <w:rPr>
+          <w:rFonts w:ascii="Calibri" w:eastAsia="Times New Roman" w:hAnsi="Calibri" w:cs="Calibri"/>
+          <w:lang w:eastAsia="en-AU"/>
+        </w:rPr>
+      </w:pPr>
+      <w:r>
+        <w:rPr>
+          <w:rFonts w:ascii="Calibri" w:eastAsia="Times New Roman" w:hAnsi="Calibri" w:cs="Calibri"/>
+          <w:lang w:eastAsia="en-AU"/>
+        </w:rPr>
+        <w:t xml:space="preserve">Consistency of button placements and controls </w:t>
+      </w:r>
+    </w:p>
+    <w:p>
+      <w:pPr>
+        <w:spacing w:after="0" w:line="240" w:lineRule="auto"/>
+        <w:rPr>
+          <w:rFonts w:ascii="Calibri" w:eastAsia="Times New Roman" w:hAnsi="Calibri" w:cs="Calibri"/>
+          <w:lang w:eastAsia="en-AU"/>
+        </w:rPr>
+      </w:pPr>
+      <w:r>
+        <w:rPr>
+          <w:rFonts w:ascii="Calibri" w:eastAsia="Times New Roman" w:hAnsi="Calibri" w:cs="Calibri"/>
+          <w:lang w:eastAsia="en-AU"/>
+        </w:rPr>
+        <w:t> </w:t>
+      </w:r>
+    </w:p>
+    <w:p>
+      <w:pPr>
+        <w:spacing w:after="0" w:line="240" w:lineRule="auto"/>
+        <w:rPr>
+          <w:rFonts w:ascii="Calibri" w:eastAsia="Times New Roman" w:hAnsi="Calibri" w:cs="Calibri"/>
+          <w:lang w:eastAsia="en-AU"/>
+        </w:rPr>
+      </w:pPr>
+      <w:r>
+        <w:rPr>
+          <w:rFonts w:ascii="Calibri" w:eastAsia="Times New Roman" w:hAnsi="Calibri" w:cs="Calibri"/>
+          <w:color w:val="E84C22"/>
+          <w:lang w:eastAsia="en-AU"/>
+        </w:rPr>
+        <w:t>Inclusivity</w:t>
+      </w:r>
+      <w:r>
+        <w:rPr>
+          <w:rFonts w:ascii="Calibri" w:eastAsia="Times New Roman" w:hAnsi="Calibri" w:cs="Calibri"/>
+          <w:lang w:eastAsia="en-AU"/>
+        </w:rPr>
+        <w:t>:</w:t>
+      </w:r>
+    </w:p>
+    <w:p>
+      <w:pPr>
+        <w:spacing w:after="0" w:line="240" w:lineRule="auto"/>
+        <w:rPr>
+          <w:rFonts w:ascii="Calibri" w:eastAsia="Times New Roman" w:hAnsi="Calibri" w:cs="Calibri"/>
+          <w:lang w:eastAsia="en-AU"/>
+        </w:rPr>
+      </w:pPr>
+      <w:r>
+        <w:rPr>
+          <w:rFonts w:ascii="Calibri" w:eastAsia="Times New Roman" w:hAnsi="Calibri" w:cs="Calibri"/>
+          <w:lang w:eastAsia="en-AU"/>
+        </w:rPr>
+        <w:t> </w:t>
+      </w:r>
+    </w:p>
+    <w:p>
+      <w:pPr>
+        <w:spacing w:after="0" w:line="240" w:lineRule="auto"/>
+        <w:rPr>
+          <w:rFonts w:ascii="Calibri" w:eastAsia="Times New Roman" w:hAnsi="Calibri" w:cs="Calibri"/>
+          <w:lang w:eastAsia="en-AU"/>
+        </w:rPr>
+      </w:pPr>
+      <w:r>
+        <w:rPr>
+          <w:rFonts w:ascii="Calibri" w:eastAsia="Times New Roman" w:hAnsi="Calibri" w:cs="Calibri"/>
+          <w:color w:val="8064A2"/>
+          <w:lang w:eastAsia="en-AU"/>
+        </w:rPr>
+        <w:t>Cultural</w:t>
+      </w:r>
+      <w:r>
+        <w:rPr>
+          <w:rFonts w:ascii="Calibri" w:eastAsia="Times New Roman" w:hAnsi="Calibri" w:cs="Calibri"/>
+          <w:lang w:eastAsia="en-AU"/>
+        </w:rPr>
+        <w:t>:</w:t>
+      </w:r>
+    </w:p>
+    <w:p>
+      <w:pPr>
+        <w:numPr>
+          <w:ilvl w:val="0"/>
+          <w:numId w:val="10"/>
+        </w:numPr>
+        <w:spacing w:after="0" w:line="240" w:lineRule="auto"/>
+        <w:ind w:left="540"/>
+        <w:textAlignment w:val="center"/>
+        <w:rPr>
+          <w:rFonts w:ascii="Calibri" w:eastAsia="Times New Roman" w:hAnsi="Calibri" w:cs="Calibri"/>
+          <w:lang w:eastAsia="en-AU"/>
+        </w:rPr>
+      </w:pPr>
+      <w:r>
+        <w:rPr>
+          <w:rFonts w:ascii="Calibri" w:eastAsia="Times New Roman" w:hAnsi="Calibri" w:cs="Calibri"/>
+          <w:lang w:eastAsia="en-AU"/>
+        </w:rPr>
+        <w:t xml:space="preserve">All assets in this project will have no existing resemblance of anything real, if by some chance it is, the any negative intentions are not meant. The language of the game will be in English because it is the only language I know, and the target audience is </w:t>
+      </w:r>
+      <w:r>
+        <w:rPr>
+          <w:rFonts w:ascii="Calibri" w:eastAsia="Times New Roman" w:hAnsi="Calibri" w:cs="Calibri"/>
+          <w:lang w:eastAsia="en-AU"/>
+        </w:rPr>
+        <w:t>English-speaking users</w:t>
+      </w:r>
+      <w:r>
+        <w:rPr>
+          <w:rFonts w:ascii="Calibri" w:eastAsia="Times New Roman" w:hAnsi="Calibri" w:cs="Calibri"/>
+          <w:lang w:eastAsia="en-AU"/>
+        </w:rPr>
+        <w:t>.</w:t>
+      </w:r>
+    </w:p>
+    <w:p>
+      <w:pPr>
+        <w:spacing w:after="0" w:line="240" w:lineRule="auto"/>
+        <w:rPr>
+          <w:rFonts w:ascii="Calibri" w:eastAsia="Times New Roman" w:hAnsi="Calibri" w:cs="Calibri"/>
+          <w:lang w:eastAsia="en-AU"/>
+        </w:rPr>
+      </w:pPr>
+      <w:r>
+        <w:rPr>
+          <w:rFonts w:ascii="Calibri" w:eastAsia="Times New Roman" w:hAnsi="Calibri" w:cs="Calibri"/>
+          <w:lang w:eastAsia="en-AU"/>
+        </w:rPr>
+        <w:t> </w:t>
+      </w:r>
+    </w:p>
+    <w:p>
+      <w:pPr>
+        <w:spacing w:after="0" w:line="240" w:lineRule="auto"/>
+        <w:rPr>
+          <w:rFonts w:ascii="Calibri" w:eastAsia="Times New Roman" w:hAnsi="Calibri" w:cs="Calibri"/>
+          <w:lang w:eastAsia="en-AU"/>
+        </w:rPr>
+      </w:pPr>
+      <w:r>
+        <w:rPr>
+          <w:rFonts w:ascii="Calibri" w:eastAsia="Times New Roman" w:hAnsi="Calibri" w:cs="Calibri"/>
+          <w:color w:val="8064A2"/>
+          <w:lang w:eastAsia="en-AU"/>
+        </w:rPr>
+        <w:t>Economic</w:t>
+      </w:r>
+      <w:r>
+        <w:rPr>
+          <w:rFonts w:ascii="Calibri" w:eastAsia="Times New Roman" w:hAnsi="Calibri" w:cs="Calibri"/>
+          <w:lang w:eastAsia="en-AU"/>
+        </w:rPr>
+        <w:t>:</w:t>
+      </w:r>
+    </w:p>
+    <w:p>
+      <w:pPr>
+        <w:numPr>
+          <w:ilvl w:val="0"/>
+          <w:numId w:val="11"/>
+        </w:numPr>
+        <w:spacing w:after="0" w:line="240" w:lineRule="auto"/>
+        <w:ind w:left="540"/>
+        <w:textAlignment w:val="center"/>
+        <w:rPr>
+          <w:rFonts w:ascii="Calibri" w:eastAsia="Times New Roman" w:hAnsi="Calibri" w:cs="Calibri"/>
+          <w:lang w:eastAsia="en-AU"/>
+        </w:rPr>
+      </w:pPr>
+      <w:r>
+        <w:rPr>
+          <w:rFonts w:ascii="Calibri" w:eastAsia="Times New Roman" w:hAnsi="Calibri" w:cs="Calibri"/>
+          <w:lang w:eastAsia="en-AU"/>
+        </w:rPr>
+        <w:t xml:space="preserve">The game if was to be released would be released for cheap or for free, allowing for </w:t>
+      </w:r>
+      <w:r>
+        <w:rPr>
+          <w:rFonts w:ascii="Calibri" w:eastAsia="Times New Roman" w:hAnsi="Calibri" w:cs="Calibri"/>
+          <w:lang w:eastAsia="en-AU"/>
+        </w:rPr>
+        <w:t>many</w:t>
+      </w:r>
+      <w:r>
+        <w:rPr>
+          <w:rFonts w:ascii="Calibri" w:eastAsia="Times New Roman" w:hAnsi="Calibri" w:cs="Calibri"/>
+          <w:lang w:eastAsia="en-AU"/>
+        </w:rPr>
+        <w:t xml:space="preserve"> players.</w:t>
+      </w:r>
+    </w:p>
+    <w:p>
+      <w:pPr>
+        <w:spacing w:after="0" w:line="240" w:lineRule="auto"/>
+        <w:rPr>
+          <w:rFonts w:ascii="Calibri" w:eastAsia="Times New Roman" w:hAnsi="Calibri" w:cs="Calibri"/>
+          <w:lang w:eastAsia="en-AU"/>
+        </w:rPr>
+      </w:pPr>
+      <w:r>
+        <w:rPr>
+          <w:rFonts w:ascii="Calibri" w:eastAsia="Times New Roman" w:hAnsi="Calibri" w:cs="Calibri"/>
+          <w:lang w:eastAsia="en-AU"/>
+        </w:rPr>
+        <w:t> </w:t>
+      </w:r>
+    </w:p>
+    <w:p>
+      <w:pPr>
+        <w:spacing w:after="0" w:line="240" w:lineRule="auto"/>
+        <w:rPr>
+          <w:rFonts w:ascii="Calibri" w:eastAsia="Times New Roman" w:hAnsi="Calibri" w:cs="Calibri"/>
+          <w:lang w:eastAsia="en-AU"/>
+        </w:rPr>
+      </w:pPr>
+      <w:r>
+        <w:rPr>
+          <w:rFonts w:ascii="Calibri" w:eastAsia="Times New Roman" w:hAnsi="Calibri" w:cs="Calibri"/>
+          <w:color w:val="8064A2"/>
+          <w:lang w:eastAsia="en-AU"/>
+        </w:rPr>
+        <w:t>Gender</w:t>
+      </w:r>
+      <w:r>
+        <w:rPr>
+          <w:rFonts w:ascii="Calibri" w:eastAsia="Times New Roman" w:hAnsi="Calibri" w:cs="Calibri"/>
+          <w:lang w:eastAsia="en-AU"/>
+        </w:rPr>
+        <w:t>:</w:t>
+      </w:r>
+    </w:p>
+    <w:p>
+      <w:pPr>
+        <w:numPr>
+          <w:ilvl w:val="0"/>
+          <w:numId w:val="12"/>
+        </w:numPr>
+        <w:spacing w:after="0" w:line="240" w:lineRule="auto"/>
+        <w:ind w:left="540"/>
+        <w:textAlignment w:val="center"/>
+        <w:rPr>
+          <w:rFonts w:ascii="Calibri" w:eastAsia="Times New Roman" w:hAnsi="Calibri" w:cs="Calibri"/>
+          <w:lang w:eastAsia="en-AU"/>
+        </w:rPr>
+      </w:pPr>
+      <w:r>
+        <w:rPr>
+          <w:rFonts w:ascii="Calibri" w:eastAsia="Times New Roman" w:hAnsi="Calibri" w:cs="Calibri"/>
+          <w:lang w:eastAsia="en-AU"/>
+        </w:rPr>
+        <w:t>My game will not discriminate against any gender intentionally.</w:t>
+      </w:r>
+    </w:p>
+    <w:p>
+      <w:pPr>
+        <w:spacing w:after="0" w:line="240" w:lineRule="auto"/>
+        <w:rPr>
+          <w:rFonts w:ascii="Calibri" w:eastAsia="Times New Roman" w:hAnsi="Calibri" w:cs="Calibri"/>
+          <w:lang w:eastAsia="en-AU"/>
+        </w:rPr>
+      </w:pPr>
+      <w:r>
+        <w:rPr>
+          <w:rFonts w:ascii="Calibri" w:eastAsia="Times New Roman" w:hAnsi="Calibri" w:cs="Calibri"/>
+          <w:lang w:eastAsia="en-AU"/>
+        </w:rPr>
+        <w:t> </w:t>
+      </w:r>
+    </w:p>
+    <w:p>
+      <w:pPr>
+        <w:spacing w:after="0" w:line="240" w:lineRule="auto"/>
+        <w:rPr>
+          <w:rFonts w:ascii="Calibri" w:eastAsia="Times New Roman" w:hAnsi="Calibri" w:cs="Calibri"/>
+          <w:lang w:eastAsia="en-AU"/>
+        </w:rPr>
+      </w:pPr>
+      <w:r>
+        <w:rPr>
+          <w:rFonts w:ascii="Calibri" w:eastAsia="Times New Roman" w:hAnsi="Calibri" w:cs="Calibri"/>
+          <w:color w:val="8064A2"/>
+          <w:lang w:eastAsia="en-AU"/>
+        </w:rPr>
+        <w:t>Disabled</w:t>
+      </w:r>
+      <w:r>
+        <w:rPr>
+          <w:rFonts w:ascii="Calibri" w:eastAsia="Times New Roman" w:hAnsi="Calibri" w:cs="Calibri"/>
+          <w:lang w:eastAsia="en-AU"/>
+        </w:rPr>
+        <w:t>:</w:t>
+      </w:r>
+    </w:p>
+    <w:p>
+      <w:pPr>
+        <w:numPr>
+          <w:ilvl w:val="0"/>
+          <w:numId w:val="13"/>
+        </w:numPr>
+        <w:spacing w:after="0" w:line="240" w:lineRule="auto"/>
+        <w:ind w:left="540"/>
+        <w:textAlignment w:val="center"/>
+        <w:rPr>
+          <w:rFonts w:ascii="Calibri" w:eastAsia="Times New Roman" w:hAnsi="Calibri" w:cs="Calibri"/>
+          <w:lang w:eastAsia="en-AU"/>
+        </w:rPr>
+      </w:pPr>
+      <w:r>
+        <w:rPr>
+          <w:rFonts w:ascii="Calibri" w:eastAsia="Times New Roman" w:hAnsi="Calibri" w:cs="Calibri"/>
+          <w:lang w:eastAsia="en-AU"/>
+        </w:rPr>
+        <w:t xml:space="preserve">Due to the project deadline </w:t>
+      </w:r>
+      <w:r>
+        <w:rPr>
+          <w:rFonts w:ascii="Calibri" w:eastAsia="Times New Roman" w:hAnsi="Calibri" w:cs="Calibri"/>
+          <w:lang w:eastAsia="en-AU"/>
+        </w:rPr>
+        <w:t>there</w:t>
+      </w:r>
+      <w:r>
+        <w:rPr>
+          <w:rFonts w:ascii="Calibri" w:eastAsia="Times New Roman" w:hAnsi="Calibri" w:cs="Calibri"/>
+          <w:lang w:eastAsia="en-AU"/>
+        </w:rPr>
+        <w:t xml:space="preserve"> will unlikely be any disability options for the application. This would include colour-blind settings</w:t>
+      </w:r>
+      <w:r>
+        <w:rPr>
+          <w:rFonts w:ascii="Calibri" w:eastAsia="Times New Roman" w:hAnsi="Calibri" w:cs="Calibri"/>
+          <w:lang w:eastAsia="en-AU"/>
+        </w:rPr>
+        <w:t>,</w:t>
+      </w:r>
+      <w:r>
+        <w:rPr>
+          <w:rFonts w:ascii="Calibri" w:eastAsia="Times New Roman" w:hAnsi="Calibri" w:cs="Calibri"/>
+          <w:lang w:eastAsia="en-AU"/>
+        </w:rPr>
+        <w:t xml:space="preserve"> high contrast buttons and larger text.</w:t>
+      </w:r>
+    </w:p>
+    <w:p>
+      <w:pPr>
+        <w:spacing w:after="0" w:line="240" w:lineRule="auto"/>
+        <w:rPr>
+          <w:rFonts w:ascii="Calibri" w:eastAsia="Times New Roman" w:hAnsi="Calibri" w:cs="Calibri"/>
+          <w:lang w:eastAsia="en-AU"/>
+        </w:rPr>
+      </w:pPr>
+      <w:r>
+        <w:rPr>
+          <w:rFonts w:ascii="Calibri" w:eastAsia="Times New Roman" w:hAnsi="Calibri" w:cs="Calibri"/>
+          <w:lang w:eastAsia="en-AU"/>
+        </w:rPr>
+        <w:t> </w:t>
+      </w:r>
+    </w:p>
+    <w:p>
+      <w:pPr>
+        <w:spacing w:after="0" w:line="240" w:lineRule="auto"/>
+        <w:rPr>
+          <w:rFonts w:ascii="Calibri" w:eastAsia="Times New Roman" w:hAnsi="Calibri" w:cs="Calibri"/>
+          <w:color w:val="8064A2"/>
+          <w:lang w:eastAsia="en-AU"/>
+        </w:rPr>
+      </w:pPr>
+      <w:r>
+        <w:rPr>
+          <w:rFonts w:ascii="Calibri" w:eastAsia="Times New Roman" w:hAnsi="Calibri" w:cs="Calibri"/>
+          <w:color w:val="8064A2"/>
+          <w:lang w:eastAsia="en-AU"/>
+        </w:rPr>
+        <w:t>Privacy/ security</w:t>
+      </w:r>
+    </w:p>
+    <w:p>
+      <w:pPr>
+        <w:numPr>
+          <w:ilvl w:val="0"/>
+          <w:numId w:val="14"/>
+        </w:numPr>
+        <w:spacing w:after="0" w:line="240" w:lineRule="auto"/>
+        <w:ind w:left="540"/>
+        <w:textAlignment w:val="center"/>
+        <w:rPr>
+          <w:rFonts w:ascii="Calibri" w:eastAsia="Times New Roman" w:hAnsi="Calibri" w:cs="Calibri"/>
+          <w:lang w:eastAsia="en-AU"/>
+        </w:rPr>
+      </w:pPr>
+      <w:r>
+        <w:rPr>
+          <w:rFonts w:ascii="Calibri" w:eastAsia="Times New Roman" w:hAnsi="Calibri" w:cs="Calibri"/>
+          <w:lang w:eastAsia="en-AU"/>
+        </w:rPr>
+        <w:t>No personal data will be stored within the applicatio</w:t>
+      </w:r>
+      <w:r>
+        <w:rPr>
+          <w:rFonts w:ascii="Calibri" w:eastAsia="Times New Roman" w:hAnsi="Calibri" w:cs="Calibri"/>
+          <w:lang w:eastAsia="en-AU"/>
+        </w:rPr>
+        <w:t>n.</w:t>
+      </w:r>
+      <w:r>
+        <w:rPr>
+          <w:rFonts w:ascii="Calibri" w:eastAsia="Times New Roman" w:hAnsi="Calibri" w:cs="Calibri"/>
+          <w:lang w:eastAsia="en-AU"/>
+        </w:rPr>
+        <w:t xml:space="preserve"> </w:t>
+      </w:r>
+      <w:r>
+        <w:rPr>
+          <w:rFonts w:ascii="Calibri" w:eastAsia="Times New Roman" w:hAnsi="Calibri" w:cs="Calibri"/>
+          <w:lang w:eastAsia="en-AU"/>
+        </w:rPr>
+        <w:t>I</w:t>
+      </w:r>
+      <w:r>
+        <w:rPr>
+          <w:rFonts w:ascii="Calibri" w:eastAsia="Times New Roman" w:hAnsi="Calibri" w:cs="Calibri"/>
+          <w:lang w:eastAsia="en-AU"/>
+        </w:rPr>
+        <w:t xml:space="preserve">f the game </w:t>
+      </w:r>
+      <w:r>
+        <w:rPr>
+          <w:rFonts w:ascii="Calibri" w:eastAsia="Times New Roman" w:hAnsi="Calibri" w:cs="Calibri"/>
+          <w:lang w:eastAsia="en-AU"/>
+        </w:rPr>
+        <w:t>is</w:t>
+      </w:r>
+      <w:r>
+        <w:rPr>
+          <w:rFonts w:ascii="Calibri" w:eastAsia="Times New Roman" w:hAnsi="Calibri" w:cs="Calibri"/>
+          <w:lang w:eastAsia="en-AU"/>
+        </w:rPr>
+        <w:t xml:space="preserve"> further developed and released only high scores and achievements would be store</w:t>
+      </w:r>
+      <w:r>
+        <w:rPr>
+          <w:rFonts w:ascii="Calibri" w:eastAsia="Times New Roman" w:hAnsi="Calibri" w:cs="Calibri"/>
+          <w:lang w:eastAsia="en-AU"/>
+        </w:rPr>
+        <w:t>d</w:t>
+      </w:r>
+      <w:r>
+        <w:rPr>
+          <w:rFonts w:ascii="Calibri" w:eastAsia="Times New Roman" w:hAnsi="Calibri" w:cs="Calibri"/>
+          <w:lang w:eastAsia="en-AU"/>
+        </w:rPr>
+        <w:t>.</w:t>
+      </w:r>
+    </w:p>
+    <w:p>
+      <w:pPr>
+        <w:spacing w:after="0" w:line="240" w:lineRule="auto"/>
+        <w:rPr>
+          <w:rFonts w:ascii="Calibri" w:eastAsia="Times New Roman" w:hAnsi="Calibri" w:cs="Calibri"/>
+          <w:lang w:eastAsia="en-AU"/>
+        </w:rPr>
+      </w:pPr>
+      <w:r>
+        <w:rPr>
+          <w:rFonts w:ascii="Calibri" w:eastAsia="Times New Roman" w:hAnsi="Calibri" w:cs="Calibri"/>
+          <w:lang w:eastAsia="en-AU"/>
+        </w:rPr>
+        <w:t> </w:t>
+      </w:r>
+    </w:p>
+    <w:p>
+      <w:pPr>
+        <w:spacing w:after="0" w:line="240" w:lineRule="auto"/>
+        <w:rPr>
+          <w:rFonts w:ascii="Calibri" w:eastAsia="Times New Roman" w:hAnsi="Calibri" w:cs="Calibri"/>
+          <w:color w:val="E84C22"/>
+          <w:lang w:eastAsia="en-AU"/>
+        </w:rPr>
+      </w:pPr>
+      <w:r>
+        <w:rPr>
+          <w:rFonts w:ascii="Calibri" w:eastAsia="Times New Roman" w:hAnsi="Calibri" w:cs="Calibri"/>
+          <w:color w:val="E84C22"/>
+          <w:lang w:eastAsia="en-AU"/>
+        </w:rPr>
+        <w:t>Intellectual property and software license agreements.</w:t>
+      </w:r>
+    </w:p>
+    <w:p>
+      <w:pPr>
+        <w:spacing w:after="0" w:line="240" w:lineRule="auto"/>
+        <w:rPr>
+          <w:rFonts w:ascii="Calibri" w:eastAsia="Times New Roman" w:hAnsi="Calibri" w:cs="Calibri"/>
+          <w:lang w:eastAsia="en-AU"/>
+        </w:rPr>
+      </w:pPr>
+      <w:r>
+        <w:rPr>
+          <w:rFonts w:ascii="Calibri" w:eastAsia="Times New Roman" w:hAnsi="Calibri" w:cs="Calibri"/>
+          <w:lang w:eastAsia="en-AU"/>
+        </w:rPr>
+        <w:t> </w:t>
+      </w:r>
+    </w:p>
+    <w:p>
+      <w:pPr>
+        <w:spacing w:after="0" w:line="240" w:lineRule="auto"/>
+        <w:rPr>
+          <w:rFonts w:ascii="Calibri" w:eastAsia="Times New Roman" w:hAnsi="Calibri" w:cs="Calibri"/>
+          <w:lang w:eastAsia="en-AU"/>
+        </w:rPr>
+      </w:pPr>
+      <w:r>
+        <w:rPr>
+          <w:rFonts w:ascii="Calibri" w:eastAsia="Times New Roman" w:hAnsi="Calibri" w:cs="Calibri"/>
+          <w:lang w:eastAsia="en-AU"/>
+        </w:rPr>
+        <w:t xml:space="preserve">In the development of my project I will ensure all my code is to be fair use or credited if not my own. This is to ensure that there </w:t>
+      </w:r>
+      <w:r>
+        <w:rPr>
+          <w:rFonts w:ascii="Calibri" w:eastAsia="Times New Roman" w:hAnsi="Calibri" w:cs="Calibri"/>
+          <w:lang w:eastAsia="en-AU"/>
+        </w:rPr>
+        <w:t>are</w:t>
+      </w:r>
+      <w:r>
+        <w:rPr>
+          <w:rFonts w:ascii="Calibri" w:eastAsia="Times New Roman" w:hAnsi="Calibri" w:cs="Calibri"/>
+          <w:lang w:eastAsia="en-AU"/>
+        </w:rPr>
+        <w:t xml:space="preserve"> no possible legal issues that can occur with releasing my application in the future. </w:t>
+      </w:r>
+    </w:p>
+    <w:p>
+      <w:pPr>
+        <w:rPr>
+          <w:sz w:val="24"/>
+          <w:szCs w:val="24"/>
+        </w:rPr>
+      </w:pPr>
+    </w:p>
+    <w:p>
+      <w:pPr>
         <w:rPr>
           <w:rFonts w:ascii="Calibri" w:eastAsia="Times New Roman" w:hAnsi="Calibri" w:cs="Calibri"/>
           <w:color w:val="5B9BD5"/>
@@ -3876,6 +3928,28 @@
           <w:szCs w:val="28"/>
           <w:lang w:eastAsia="en-AU"/>
         </w:rPr>
+        <w:br w:type="page"/>
+      </w:r>
+    </w:p>
+    <w:p>
+      <w:pPr>
+        <w:spacing w:after="0" w:line="240" w:lineRule="auto"/>
+        <w:rPr>
+          <w:rFonts w:ascii="Calibri" w:eastAsia="Times New Roman" w:hAnsi="Calibri" w:cs="Calibri"/>
+          <w:color w:val="5B9BD5"/>
+          <w:sz w:val="28"/>
+          <w:szCs w:val="28"/>
+          <w:lang w:eastAsia="en-AU"/>
+        </w:rPr>
+      </w:pPr>
+      <w:r>
+        <w:rPr>
+          <w:rFonts w:ascii="Calibri" w:eastAsia="Times New Roman" w:hAnsi="Calibri" w:cs="Calibri"/>
+          <w:color w:val="5B9BD5"/>
+          <w:sz w:val="28"/>
+          <w:szCs w:val="28"/>
+          <w:lang w:eastAsia="en-AU"/>
+        </w:rPr>
         <w:lastRenderedPageBreak/>
         <w:t>Programming Language Selection:</w:t>
       </w:r>
@@ -3985,6 +4059,7 @@
         </w:rPr>
         <w:t xml:space="preserve"> is only exclusive on the game maker studio suite of applications which require expensive licensing for developing which is not ideal for a project. The other main language I'm experienced using is </w:t>
       </w:r>
+      <w:proofErr w:type="gramStart"/>
       <w:r>
         <w:rPr>
           <w:rFonts w:ascii="Calibri" w:eastAsia="Times New Roman" w:hAnsi="Calibri" w:cs="Calibri"/>
@@ -3997,7 +4072,15 @@
           <w:rFonts w:ascii="Calibri" w:eastAsia="Times New Roman" w:hAnsi="Calibri" w:cs="Calibri"/>
           <w:lang w:eastAsia="en-AU"/>
         </w:rPr>
-        <w:t xml:space="preserve">ython but it is not an ideal choice as I will have to use a library named </w:t>
+        <w:t>ython</w:t>
+      </w:r>
+      <w:proofErr w:type="gramEnd"/>
+      <w:r>
+        <w:rPr>
+          <w:rFonts w:ascii="Calibri" w:eastAsia="Times New Roman" w:hAnsi="Calibri" w:cs="Calibri"/>
+          <w:lang w:eastAsia="en-AU"/>
+        </w:rPr>
+        <w:t xml:space="preserve"> but it is not an ideal choice as I will have to use a library named </w:t>
       </w:r>
       <w:r>
         <w:rPr>
@@ -5870,7 +5953,15 @@
     </w:p>
     <w:p>
       <w:r>
-        <w:t xml:space="preserve">This will be a 2d Platformer where the player has to run </w:t>
+        <w:t xml:space="preserve">This will be a 2d Platformer where the player </w:t>
+      </w:r>
+      <w:proofErr w:type="gramStart"/>
+      <w:r>
+        <w:t>has to</w:t>
+      </w:r>
+      <w:proofErr w:type="gramEnd"/>
+      <w:r>
+        <w:t xml:space="preserve"> run </w:t>
       </w:r>
       <w:r>
         <w:t xml:space="preserve">and complete levels. The character will have multiple ways in order to quickly get through each level and avoid obstacles.  The game will be a </w:t>
@@ -6143,15 +6234,7 @@
         </w:numPr>
       </w:pPr>
       <w:r>
-        <w:t xml:space="preserve">The language which will be used will be </w:t>
-      </w:r>
-      <w:proofErr w:type="spellStart"/>
-      <w:r>
-        <w:t>GDScript</w:t>
-      </w:r>
-      <w:proofErr w:type="spellEnd"/>
-      <w:r>
-        <w:t>, this is a language similar to python and is the main language of Godot, because this is the chosen language it will have to be learnt which will take more time as I’m unfamiliar with it.</w:t>
+        <w:t>The language which will be used will be GDScript, this is a language similar to python and is the main language of Godot, because this is the chosen language it will have to be learnt which will take more time as I’m unfamiliar with it.</w:t>
       </w:r>
     </w:p>
     <w:p>
@@ -6274,54 +6357,1391 @@
           <w:lang w:eastAsia="en-AU"/>
         </w:rPr>
       </w:pPr>
+      <w:r>
+        <w:rPr>
+          <w:rFonts w:ascii="Calibri" w:eastAsia="Times New Roman" w:hAnsi="Calibri" w:cs="Calibri"/>
+          <w:color w:val="000000" w:themeColor="text1"/>
+          <w:lang w:eastAsia="en-AU"/>
+        </w:rPr>
+        <w:t xml:space="preserve">GDScript, </w:t>
+      </w:r>
+      <w:r>
+        <w:rPr>
+          <w:rFonts w:ascii="Calibri" w:eastAsia="Times New Roman" w:hAnsi="Calibri" w:cs="Calibri"/>
+          <w:color w:val="000000" w:themeColor="text1"/>
+          <w:lang w:eastAsia="en-AU"/>
+        </w:rPr>
+        <w:t>I</w:t>
+      </w:r>
+      <w:r>
+        <w:rPr>
+          <w:rFonts w:ascii="Calibri" w:eastAsia="Times New Roman" w:hAnsi="Calibri" w:cs="Calibri"/>
+          <w:color w:val="000000" w:themeColor="text1"/>
+          <w:lang w:eastAsia="en-AU"/>
+        </w:rPr>
+        <w:t xml:space="preserve"> chose to use GDScript as it is the preferred and best supported language of my chosen game engine Godot. </w:t>
+      </w:r>
+      <w:r>
+        <w:rPr>
+          <w:rFonts w:ascii="Calibri" w:eastAsia="Times New Roman" w:hAnsi="Calibri" w:cs="Calibri"/>
+          <w:color w:val="000000" w:themeColor="text1"/>
+          <w:lang w:eastAsia="en-AU"/>
+        </w:rPr>
+        <w:t xml:space="preserve"> Originally, I was going to use Unity to create my project but due to some network issues and the unity launcher I decided I would work faster in Godot using GDScript. I could have used C# but due to it not being the normal language of the engine forum answers are usually not written in it.  Everything else mentioned in the original mention of programming language.</w:t>
+      </w:r>
+    </w:p>
+    <w:p>
+      <w:pPr>
+        <w:rPr>
+          <w:rFonts w:ascii="Calibri" w:eastAsia="Times New Roman" w:hAnsi="Calibri" w:cs="Calibri"/>
+          <w:color w:val="000000" w:themeColor="text1"/>
+          <w:lang w:eastAsia="en-AU"/>
+        </w:rPr>
+      </w:pPr>
+    </w:p>
+    <w:p>
+      <w:pPr>
+        <w:rPr>
+          <w:rFonts w:ascii="Calibri" w:eastAsia="Times New Roman" w:hAnsi="Calibri" w:cs="Calibri"/>
+          <w:color w:val="000000" w:themeColor="text1"/>
+          <w:lang w:eastAsia="en-AU"/>
+        </w:rPr>
+      </w:pPr>
+    </w:p>
+    <w:p>
+      <w:pPr>
+        <w:rPr>
+          <w:rFonts w:ascii="Calibri" w:eastAsia="Times New Roman" w:hAnsi="Calibri" w:cs="Calibri"/>
+          <w:color w:val="000000" w:themeColor="text1"/>
+          <w:lang w:eastAsia="en-AU"/>
+        </w:rPr>
+      </w:pPr>
+    </w:p>
+    <w:p>
+      <w:pPr>
+        <w:rPr>
+          <w:rFonts w:ascii="Calibri" w:eastAsia="Times New Roman" w:hAnsi="Calibri" w:cs="Calibri"/>
+          <w:color w:val="000000" w:themeColor="text1"/>
+          <w:lang w:eastAsia="en-AU"/>
+        </w:rPr>
+      </w:pPr>
+      <w:r>
+        <w:rPr>
+          <w:rFonts w:ascii="Calibri" w:eastAsia="Times New Roman" w:hAnsi="Calibri" w:cs="Calibri"/>
+          <w:color w:val="000000" w:themeColor="text1"/>
+          <w:lang w:eastAsia="en-AU"/>
+        </w:rPr>
+        <w:br w:type="page"/>
+      </w:r>
+    </w:p>
+    <w:p>
+      <w:pPr>
+        <w:rPr>
+          <w:sz w:val="48"/>
+          <w:szCs w:val="48"/>
+        </w:rPr>
+      </w:pPr>
+      <w:r>
+        <w:rPr>
+          <w:sz w:val="48"/>
+          <w:szCs w:val="48"/>
+        </w:rPr>
+        <w:lastRenderedPageBreak/>
+        <w:t>Part A – Planning and Designing checkpoint</w:t>
+      </w:r>
+    </w:p>
+    <w:p>
+      <w:pPr>
+        <w:rPr>
+          <w:color w:val="4472C4" w:themeColor="accent1"/>
+        </w:rPr>
+      </w:pPr>
+      <w:r>
+        <w:rPr>
+          <w:color w:val="4472C4" w:themeColor="accent1"/>
+        </w:rPr>
+        <w:t>Screen Designs and discussion of UI design</w:t>
+      </w:r>
+    </w:p>
+    <w:p>
+      <w:pPr>
+        <w:rPr>
+          <w:color w:val="4472C4" w:themeColor="accent1"/>
+        </w:rPr>
+      </w:pPr>
+      <w:r>
+        <w:rPr>
+          <w:color w:val="4472C4" w:themeColor="accent1"/>
+        </w:rPr>
+        <w:t>Input Process Output table for one module</w:t>
+      </w:r>
+    </w:p>
+    <w:p>
+      <w:pPr>
+        <w:rPr>
+          <w:color w:val="4472C4" w:themeColor="accent1"/>
+        </w:rPr>
+      </w:pPr>
+      <w:r>
+        <w:rPr>
+          <w:color w:val="4472C4" w:themeColor="accent1"/>
+        </w:rPr>
+        <w:t>Id</w:t>
+      </w:r>
+      <w:r>
+        <w:rPr>
+          <w:color w:val="4472C4" w:themeColor="accent1"/>
+        </w:rPr>
+        <w:t>entify and describe all key functions (module)</w:t>
+      </w:r>
+    </w:p>
+    <w:p>
+      <w:pPr>
+        <w:rPr>
+          <w:color w:val="4472C4" w:themeColor="accent1"/>
+        </w:rPr>
+      </w:pPr>
+      <w:r>
+        <w:rPr>
+          <w:color w:val="4472C4" w:themeColor="accent1"/>
+        </w:rPr>
+        <w:t>Structure chart</w:t>
+      </w:r>
+    </w:p>
+    <w:p>
+      <w:pPr>
+        <w:rPr>
+          <w:color w:val="4472C4" w:themeColor="accent1"/>
+        </w:rPr>
+      </w:pPr>
+      <w:r>
+        <w:rPr>
+          <w:color w:val="4472C4" w:themeColor="accent1"/>
+        </w:rPr>
+        <w:t>Pseudocode (</w:t>
+      </w:r>
+      <w:r>
+        <w:rPr>
+          <w:color w:val="4472C4" w:themeColor="accent1"/>
+        </w:rPr>
+        <w:t>Horizontal Movement function</w:t>
+      </w:r>
+      <w:r>
+        <w:rPr>
+          <w:color w:val="4472C4" w:themeColor="accent1"/>
+        </w:rPr>
+        <w:t>)</w:t>
+      </w:r>
+    </w:p>
+    <w:p>
+      <w:pPr>
+        <w:spacing w:line="240" w:lineRule="auto"/>
+        <w:rPr>
+          <w:sz w:val="18"/>
+          <w:szCs w:val="18"/>
+        </w:rPr>
+      </w:pPr>
+      <w:r>
+        <w:rPr>
+          <w:sz w:val="18"/>
+          <w:szCs w:val="18"/>
+        </w:rPr>
+        <w:t>Begin</w:t>
+      </w:r>
+    </w:p>
+    <w:p>
+      <w:pPr>
+        <w:spacing w:line="240" w:lineRule="auto"/>
+        <w:rPr>
+          <w:sz w:val="18"/>
+          <w:szCs w:val="18"/>
+        </w:rPr>
+      </w:pPr>
+      <w:r>
+        <w:rPr>
+          <w:sz w:val="18"/>
+          <w:szCs w:val="18"/>
+        </w:rPr>
+        <w:tab/>
+        <w:t xml:space="preserve">REM </w:t>
+      </w:r>
+      <w:r>
+        <w:rPr>
+          <w:sz w:val="18"/>
+          <w:szCs w:val="18"/>
+        </w:rPr>
+        <w:sym w:font="Wingdings" w:char="F0E0"/>
+      </w:r>
+      <w:r>
+        <w:rPr>
+          <w:sz w:val="18"/>
+          <w:szCs w:val="18"/>
+        </w:rPr>
+        <w:t xml:space="preserve"> Where min returns the lowest of 2 values and max returns the largest of 2 values</w:t>
+      </w:r>
+    </w:p>
+    <w:p>
+      <w:pPr>
+        <w:spacing w:line="240" w:lineRule="auto"/>
+        <w:rPr>
+          <w:sz w:val="18"/>
+          <w:szCs w:val="18"/>
+        </w:rPr>
+      </w:pPr>
+      <w:r>
+        <w:rPr>
+          <w:sz w:val="18"/>
+          <w:szCs w:val="18"/>
+        </w:rPr>
+        <w:tab/>
+        <w:t>var motion = Vector2</w:t>
+      </w:r>
+    </w:p>
+    <w:p>
+      <w:pPr>
+        <w:spacing w:line="240" w:lineRule="auto"/>
+        <w:ind w:firstLine="720"/>
+        <w:rPr>
+          <w:sz w:val="18"/>
+          <w:szCs w:val="18"/>
+        </w:rPr>
+      </w:pPr>
+      <w:r>
+        <w:rPr>
+          <w:sz w:val="18"/>
+          <w:szCs w:val="18"/>
+        </w:rPr>
+        <w:t>LET</w:t>
+      </w:r>
+      <w:r>
+        <w:rPr>
+          <w:sz w:val="18"/>
+          <w:szCs w:val="18"/>
+        </w:rPr>
+        <w:t xml:space="preserve"> ACCELERATION = 30</w:t>
+      </w:r>
+    </w:p>
+    <w:p>
+      <w:pPr>
+        <w:spacing w:line="240" w:lineRule="auto"/>
+        <w:ind w:firstLine="720"/>
+        <w:rPr>
+          <w:sz w:val="18"/>
+          <w:szCs w:val="18"/>
+        </w:rPr>
+      </w:pPr>
+      <w:r>
+        <w:rPr>
+          <w:sz w:val="18"/>
+          <w:szCs w:val="18"/>
+        </w:rPr>
+        <w:t>LET</w:t>
+      </w:r>
+      <w:r>
+        <w:rPr>
+          <w:sz w:val="18"/>
+          <w:szCs w:val="18"/>
+        </w:rPr>
+        <w:t xml:space="preserve"> MAX_SPEED = 450</w:t>
+      </w:r>
+    </w:p>
+    <w:p>
+      <w:pPr>
+        <w:spacing w:line="240" w:lineRule="auto"/>
+        <w:rPr>
+          <w:sz w:val="18"/>
+          <w:szCs w:val="18"/>
+        </w:rPr>
+      </w:pPr>
+      <w:r>
+        <w:rPr>
+          <w:sz w:val="18"/>
+          <w:szCs w:val="18"/>
+        </w:rPr>
+        <w:tab/>
+        <w:t xml:space="preserve">var left = </w:t>
+      </w:r>
+      <w:r>
+        <w:rPr>
+          <w:sz w:val="18"/>
+          <w:szCs w:val="18"/>
+        </w:rPr>
+        <w:t>FALSE</w:t>
+      </w:r>
+    </w:p>
+    <w:p>
+      <w:pPr>
+        <w:spacing w:line="240" w:lineRule="auto"/>
+        <w:rPr>
+          <w:sz w:val="18"/>
+          <w:szCs w:val="18"/>
+        </w:rPr>
+      </w:pPr>
+      <w:r>
+        <w:rPr>
+          <w:sz w:val="18"/>
+          <w:szCs w:val="18"/>
+        </w:rPr>
+        <w:tab/>
+        <w:t xml:space="preserve">var Sprint =1 </w:t>
+      </w:r>
+    </w:p>
+    <w:p>
+      <w:pPr>
+        <w:spacing w:line="240" w:lineRule="auto"/>
+        <w:rPr>
+          <w:sz w:val="18"/>
+          <w:szCs w:val="18"/>
+        </w:rPr>
+      </w:pPr>
+      <w:r>
+        <w:rPr>
+          <w:sz w:val="18"/>
+          <w:szCs w:val="18"/>
+        </w:rPr>
+        <w:tab/>
+      </w:r>
+      <w:r>
+        <w:rPr>
+          <w:sz w:val="18"/>
+          <w:szCs w:val="18"/>
+        </w:rPr>
+        <w:t>IF</w:t>
+      </w:r>
+      <w:r>
+        <w:rPr>
+          <w:sz w:val="18"/>
+          <w:szCs w:val="18"/>
+        </w:rPr>
+        <w:t xml:space="preserve"> </w:t>
+      </w:r>
+      <w:r>
+        <w:rPr>
+          <w:sz w:val="18"/>
+          <w:szCs w:val="18"/>
+        </w:rPr>
+        <w:t>SHIFT key is PRESEED</w:t>
+      </w:r>
+    </w:p>
+    <w:p>
+      <w:pPr>
+        <w:spacing w:line="240" w:lineRule="auto"/>
+        <w:rPr>
+          <w:sz w:val="18"/>
+          <w:szCs w:val="18"/>
+        </w:rPr>
+      </w:pPr>
+      <w:r>
+        <w:rPr>
+          <w:sz w:val="18"/>
+          <w:szCs w:val="18"/>
+        </w:rPr>
+        <w:tab/>
+      </w:r>
+      <w:r>
+        <w:rPr>
+          <w:sz w:val="18"/>
+          <w:szCs w:val="18"/>
+        </w:rPr>
+        <w:tab/>
+        <w:t>Sprint = 1.3</w:t>
+      </w:r>
+    </w:p>
+    <w:p>
+      <w:pPr>
+        <w:spacing w:line="240" w:lineRule="auto"/>
+        <w:rPr>
+          <w:sz w:val="18"/>
+          <w:szCs w:val="18"/>
+        </w:rPr>
+      </w:pPr>
+      <w:r>
+        <w:rPr>
+          <w:sz w:val="18"/>
+          <w:szCs w:val="18"/>
+        </w:rPr>
+        <w:tab/>
+      </w:r>
+      <w:r>
+        <w:rPr>
+          <w:sz w:val="18"/>
+          <w:szCs w:val="18"/>
+        </w:rPr>
+        <w:t>IF</w:t>
+      </w:r>
+      <w:r>
+        <w:rPr>
+          <w:sz w:val="18"/>
+          <w:szCs w:val="18"/>
+        </w:rPr>
+        <w:t xml:space="preserve"> </w:t>
+      </w:r>
+      <w:r>
+        <w:rPr>
+          <w:sz w:val="18"/>
+          <w:szCs w:val="18"/>
+        </w:rPr>
+        <w:t>SHIFT key is RELEASE</w:t>
+      </w:r>
+      <w:r>
+        <w:rPr>
+          <w:sz w:val="18"/>
+          <w:szCs w:val="18"/>
+        </w:rPr>
+        <w:t>D</w:t>
+      </w:r>
+    </w:p>
+    <w:p>
+      <w:pPr>
+        <w:spacing w:line="240" w:lineRule="auto"/>
+        <w:rPr>
+          <w:sz w:val="18"/>
+          <w:szCs w:val="18"/>
+        </w:rPr>
+      </w:pPr>
+      <w:r>
+        <w:rPr>
+          <w:sz w:val="18"/>
+          <w:szCs w:val="18"/>
+        </w:rPr>
+        <w:tab/>
+      </w:r>
+      <w:r>
+        <w:rPr>
+          <w:sz w:val="18"/>
+          <w:szCs w:val="18"/>
+        </w:rPr>
+        <w:tab/>
+        <w:t>Sprint = 1</w:t>
+      </w:r>
+    </w:p>
+    <w:p>
+      <w:pPr>
+        <w:spacing w:line="240" w:lineRule="auto"/>
+        <w:rPr>
+          <w:sz w:val="18"/>
+          <w:szCs w:val="18"/>
+        </w:rPr>
+      </w:pPr>
+      <w:r>
+        <w:rPr>
+          <w:sz w:val="18"/>
+          <w:szCs w:val="18"/>
+        </w:rPr>
+        <w:tab/>
+        <w:t>ENDIF</w:t>
+      </w:r>
+    </w:p>
+    <w:p>
+      <w:pPr>
+        <w:spacing w:line="240" w:lineRule="auto"/>
+        <w:rPr>
+          <w:sz w:val="18"/>
+          <w:szCs w:val="18"/>
+        </w:rPr>
+      </w:pPr>
+      <w:r>
+        <w:rPr>
+          <w:sz w:val="18"/>
+          <w:szCs w:val="18"/>
+        </w:rPr>
+        <w:tab/>
+      </w:r>
+      <w:r>
+        <w:rPr>
+          <w:sz w:val="18"/>
+          <w:szCs w:val="18"/>
+        </w:rPr>
+        <w:t>IF</w:t>
+      </w:r>
+      <w:r>
+        <w:rPr>
+          <w:sz w:val="18"/>
+          <w:szCs w:val="18"/>
+        </w:rPr>
+        <w:t xml:space="preserve"> </w:t>
+      </w:r>
+      <w:r>
+        <w:rPr>
+          <w:sz w:val="18"/>
+          <w:szCs w:val="18"/>
+        </w:rPr>
+        <w:t>RIGHT ARROW or D is PRESSED</w:t>
+      </w:r>
+    </w:p>
+    <w:p>
+      <w:pPr>
+        <w:spacing w:line="240" w:lineRule="auto"/>
+        <w:rPr>
+          <w:sz w:val="18"/>
+          <w:szCs w:val="18"/>
+        </w:rPr>
+      </w:pPr>
+      <w:r>
+        <w:rPr>
+          <w:sz w:val="18"/>
+          <w:szCs w:val="18"/>
+        </w:rPr>
+        <w:tab/>
+      </w:r>
+      <w:r>
+        <w:rPr>
+          <w:sz w:val="18"/>
+          <w:szCs w:val="18"/>
+        </w:rPr>
+        <w:tab/>
+      </w:r>
       <w:proofErr w:type="spellStart"/>
       <w:r>
         <w:rPr>
-          <w:rFonts w:ascii="Calibri" w:eastAsia="Times New Roman" w:hAnsi="Calibri" w:cs="Calibri"/>
-          <w:color w:val="000000" w:themeColor="text1"/>
-          <w:lang w:eastAsia="en-AU"/>
-        </w:rPr>
-        <w:t>GDScript</w:t>
+          <w:sz w:val="18"/>
+          <w:szCs w:val="18"/>
+        </w:rPr>
+        <w:t>motion.x</w:t>
       </w:r>
       <w:proofErr w:type="spellEnd"/>
       <w:r>
         <w:rPr>
-          <w:rFonts w:ascii="Calibri" w:eastAsia="Times New Roman" w:hAnsi="Calibri" w:cs="Calibri"/>
-          <w:color w:val="000000" w:themeColor="text1"/>
-          <w:lang w:eastAsia="en-AU"/>
-        </w:rPr>
-        <w:t xml:space="preserve">, </w:t>
-      </w:r>
-      <w:r>
-        <w:rPr>
-          <w:rFonts w:ascii="Calibri" w:eastAsia="Times New Roman" w:hAnsi="Calibri" w:cs="Calibri"/>
-          <w:color w:val="000000" w:themeColor="text1"/>
-          <w:lang w:eastAsia="en-AU"/>
-        </w:rPr>
-        <w:t xml:space="preserve"> I chose to use </w:t>
+          <w:sz w:val="18"/>
+          <w:szCs w:val="18"/>
+        </w:rPr>
+        <w:t xml:space="preserve"> = </w:t>
+      </w:r>
+      <w:proofErr w:type="gramStart"/>
+      <w:r>
+        <w:rPr>
+          <w:sz w:val="18"/>
+          <w:szCs w:val="18"/>
+        </w:rPr>
+        <w:t>min(</w:t>
       </w:r>
       <w:proofErr w:type="spellStart"/>
-      <w:r>
-        <w:rPr>
-          <w:rFonts w:ascii="Calibri" w:eastAsia="Times New Roman" w:hAnsi="Calibri" w:cs="Calibri"/>
-          <w:color w:val="000000" w:themeColor="text1"/>
-          <w:lang w:eastAsia="en-AU"/>
-        </w:rPr>
-        <w:t>GDScript</w:t>
+      <w:proofErr w:type="gramEnd"/>
+      <w:r>
+        <w:rPr>
+          <w:sz w:val="18"/>
+          <w:szCs w:val="18"/>
+        </w:rPr>
+        <w:t>motion.x</w:t>
       </w:r>
       <w:proofErr w:type="spellEnd"/>
       <w:r>
         <w:rPr>
-          <w:rFonts w:ascii="Calibri" w:eastAsia="Times New Roman" w:hAnsi="Calibri" w:cs="Calibri"/>
-          <w:color w:val="000000" w:themeColor="text1"/>
-          <w:lang w:eastAsia="en-AU"/>
-        </w:rPr>
-        <w:t xml:space="preserve"> as it is the preferred and best supported language of my chosen game engine Godot. </w:t>
+          <w:sz w:val="18"/>
+          <w:szCs w:val="18"/>
+        </w:rPr>
+        <w:t xml:space="preserve"> + ACCELERATION , MAX_SPEED * Sprint)</w:t>
+      </w:r>
+      <w:r>
+        <w:rPr>
+          <w:sz w:val="18"/>
+          <w:szCs w:val="18"/>
+        </w:rPr>
+        <w:tab/>
+      </w:r>
+    </w:p>
+    <w:p>
+      <w:pPr>
+        <w:spacing w:line="240" w:lineRule="auto"/>
+        <w:rPr>
+          <w:sz w:val="18"/>
+          <w:szCs w:val="18"/>
+        </w:rPr>
+      </w:pPr>
+      <w:r>
+        <w:rPr>
+          <w:sz w:val="18"/>
+          <w:szCs w:val="18"/>
+        </w:rPr>
+        <w:tab/>
+      </w:r>
+      <w:r>
+        <w:rPr>
+          <w:sz w:val="18"/>
+          <w:szCs w:val="18"/>
+        </w:rPr>
+        <w:tab/>
+        <w:t xml:space="preserve">PLAY run animation </w:t>
+      </w:r>
+      <w:r>
+        <w:rPr>
+          <w:sz w:val="18"/>
+          <w:szCs w:val="18"/>
+        </w:rPr>
+        <w:tab/>
+      </w:r>
+    </w:p>
+    <w:p>
+      <w:pPr>
+        <w:spacing w:line="240" w:lineRule="auto"/>
+        <w:rPr>
+          <w:sz w:val="18"/>
+          <w:szCs w:val="18"/>
+        </w:rPr>
+      </w:pPr>
+      <w:r>
+        <w:rPr>
+          <w:sz w:val="18"/>
+          <w:szCs w:val="18"/>
+        </w:rPr>
+        <w:tab/>
+        <w:t>ENDIF</w:t>
+      </w:r>
+    </w:p>
+    <w:p>
+      <w:pPr>
+        <w:spacing w:line="240" w:lineRule="auto"/>
+        <w:rPr>
+          <w:sz w:val="18"/>
+          <w:szCs w:val="18"/>
+        </w:rPr>
+      </w:pPr>
+      <w:r>
+        <w:rPr>
+          <w:sz w:val="18"/>
+          <w:szCs w:val="18"/>
+        </w:rPr>
+        <w:tab/>
+      </w:r>
+      <w:r>
+        <w:rPr>
+          <w:sz w:val="18"/>
+          <w:szCs w:val="18"/>
+        </w:rPr>
+        <w:tab/>
+      </w:r>
+    </w:p>
+    <w:p>
+      <w:pPr>
+        <w:spacing w:line="240" w:lineRule="auto"/>
+        <w:rPr>
+          <w:sz w:val="18"/>
+          <w:szCs w:val="18"/>
+        </w:rPr>
+      </w:pPr>
+      <w:r>
+        <w:rPr>
+          <w:sz w:val="18"/>
+          <w:szCs w:val="18"/>
+        </w:rPr>
+        <w:tab/>
+      </w:r>
+      <w:r>
+        <w:rPr>
+          <w:sz w:val="18"/>
+          <w:szCs w:val="18"/>
+        </w:rPr>
+        <w:t xml:space="preserve">ELSE IF LEFT ARROW or S is </w:t>
+      </w:r>
+      <w:r>
+        <w:rPr>
+          <w:sz w:val="18"/>
+          <w:szCs w:val="18"/>
+        </w:rPr>
+        <w:t>PRESSED</w:t>
+      </w:r>
+    </w:p>
+    <w:p>
+      <w:pPr>
+        <w:spacing w:line="240" w:lineRule="auto"/>
+        <w:rPr>
+          <w:sz w:val="18"/>
+          <w:szCs w:val="18"/>
+        </w:rPr>
+      </w:pPr>
+      <w:r>
+        <w:rPr>
+          <w:sz w:val="18"/>
+          <w:szCs w:val="18"/>
+        </w:rPr>
+        <w:tab/>
+      </w:r>
+      <w:r>
+        <w:rPr>
+          <w:sz w:val="18"/>
+          <w:szCs w:val="18"/>
+        </w:rPr>
+        <w:tab/>
+      </w:r>
+      <w:proofErr w:type="spellStart"/>
+      <w:r>
+        <w:rPr>
+          <w:sz w:val="18"/>
+          <w:szCs w:val="18"/>
+        </w:rPr>
+        <w:t>motion.x</w:t>
+      </w:r>
+      <w:proofErr w:type="spellEnd"/>
+      <w:r>
+        <w:rPr>
+          <w:sz w:val="18"/>
+          <w:szCs w:val="18"/>
+        </w:rPr>
+        <w:t xml:space="preserve"> = </w:t>
+      </w:r>
+      <w:proofErr w:type="gramStart"/>
+      <w:r>
+        <w:rPr>
+          <w:sz w:val="18"/>
+          <w:szCs w:val="18"/>
+        </w:rPr>
+        <w:t>max(</w:t>
+      </w:r>
+      <w:proofErr w:type="spellStart"/>
+      <w:proofErr w:type="gramEnd"/>
+      <w:r>
+        <w:rPr>
+          <w:sz w:val="18"/>
+          <w:szCs w:val="18"/>
+        </w:rPr>
+        <w:t>motion.x</w:t>
+      </w:r>
+      <w:proofErr w:type="spellEnd"/>
+      <w:r>
+        <w:rPr>
+          <w:sz w:val="18"/>
+          <w:szCs w:val="18"/>
+        </w:rPr>
+        <w:t xml:space="preserve"> - ACCELERATION, -MAX_SPEED * Sprint)</w:t>
+      </w:r>
+    </w:p>
+    <w:p>
+      <w:pPr>
+        <w:spacing w:line="240" w:lineRule="auto"/>
+        <w:rPr>
+          <w:sz w:val="18"/>
+          <w:szCs w:val="18"/>
+        </w:rPr>
+      </w:pPr>
+      <w:r>
+        <w:rPr>
+          <w:sz w:val="18"/>
+          <w:szCs w:val="18"/>
+        </w:rPr>
+        <w:tab/>
+      </w:r>
+      <w:r>
+        <w:rPr>
+          <w:sz w:val="18"/>
+          <w:szCs w:val="18"/>
+        </w:rPr>
+        <w:tab/>
+        <w:t>FLIP SPRITE</w:t>
+      </w:r>
+      <w:r>
+        <w:rPr>
+          <w:sz w:val="18"/>
+          <w:szCs w:val="18"/>
+        </w:rPr>
+        <w:tab/>
+      </w:r>
+    </w:p>
+    <w:p>
+      <w:pPr>
+        <w:spacing w:line="240" w:lineRule="auto"/>
+        <w:rPr>
+          <w:sz w:val="18"/>
+          <w:szCs w:val="18"/>
+        </w:rPr>
+      </w:pPr>
+      <w:r>
+        <w:rPr>
+          <w:sz w:val="18"/>
+          <w:szCs w:val="18"/>
+        </w:rPr>
+        <w:tab/>
+      </w:r>
+      <w:r>
+        <w:rPr>
+          <w:sz w:val="18"/>
+          <w:szCs w:val="18"/>
+        </w:rPr>
+        <w:tab/>
+        <w:t>PLAY run animation</w:t>
+      </w:r>
+      <w:r>
+        <w:rPr>
+          <w:sz w:val="18"/>
+          <w:szCs w:val="18"/>
+        </w:rPr>
+        <w:tab/>
+      </w:r>
+    </w:p>
+    <w:p>
+      <w:pPr>
+        <w:spacing w:line="240" w:lineRule="auto"/>
+        <w:rPr>
+          <w:sz w:val="18"/>
+          <w:szCs w:val="18"/>
+        </w:rPr>
+      </w:pPr>
+      <w:r>
+        <w:rPr>
+          <w:sz w:val="18"/>
+          <w:szCs w:val="18"/>
+        </w:rPr>
+        <w:tab/>
+      </w:r>
+      <w:r>
+        <w:rPr>
+          <w:sz w:val="18"/>
+          <w:szCs w:val="18"/>
+        </w:rPr>
+        <w:t>ELSE</w:t>
+      </w:r>
+    </w:p>
+    <w:p>
+      <w:pPr>
+        <w:spacing w:line="240" w:lineRule="auto"/>
+        <w:rPr>
+          <w:sz w:val="18"/>
+          <w:szCs w:val="18"/>
+        </w:rPr>
+      </w:pPr>
+      <w:r>
+        <w:rPr>
+          <w:sz w:val="18"/>
+          <w:szCs w:val="18"/>
+        </w:rPr>
+        <w:tab/>
+      </w:r>
+      <w:r>
+        <w:rPr>
+          <w:sz w:val="18"/>
+          <w:szCs w:val="18"/>
+        </w:rPr>
+        <w:tab/>
+      </w:r>
+      <w:proofErr w:type="spellStart"/>
+      <w:r>
+        <w:rPr>
+          <w:sz w:val="18"/>
+          <w:szCs w:val="18"/>
+        </w:rPr>
+        <w:t>motion.x</w:t>
+      </w:r>
+      <w:proofErr w:type="spellEnd"/>
+      <w:r>
+        <w:rPr>
+          <w:sz w:val="18"/>
+          <w:szCs w:val="18"/>
+        </w:rPr>
+        <w:t xml:space="preserve"> = 0</w:t>
+      </w:r>
+      <w:r>
+        <w:rPr>
+          <w:sz w:val="18"/>
+          <w:szCs w:val="18"/>
+        </w:rPr>
+        <w:tab/>
+      </w:r>
+    </w:p>
+    <w:p>
+      <w:pPr>
+        <w:spacing w:line="240" w:lineRule="auto"/>
+        <w:rPr>
+          <w:sz w:val="18"/>
+          <w:szCs w:val="18"/>
+        </w:rPr>
+      </w:pPr>
+      <w:r>
+        <w:rPr>
+          <w:sz w:val="18"/>
+          <w:szCs w:val="18"/>
+        </w:rPr>
+        <w:tab/>
+        <w:t>ENDIF</w:t>
+      </w:r>
+    </w:p>
+    <w:p>
+      <w:pPr>
+        <w:spacing w:line="240" w:lineRule="auto"/>
+        <w:rPr>
+          <w:sz w:val="18"/>
+          <w:szCs w:val="18"/>
+        </w:rPr>
+      </w:pPr>
+      <w:r>
+        <w:rPr>
+          <w:sz w:val="18"/>
+          <w:szCs w:val="18"/>
+        </w:rPr>
+        <w:tab/>
+      </w:r>
+      <w:r>
+        <w:rPr>
+          <w:sz w:val="18"/>
+          <w:szCs w:val="18"/>
+        </w:rPr>
+        <w:t>IF DOWN ARROW or LEFT is PRESSED</w:t>
+      </w:r>
+    </w:p>
+    <w:p>
+      <w:pPr>
+        <w:spacing w:line="240" w:lineRule="auto"/>
+        <w:rPr>
+          <w:sz w:val="18"/>
+          <w:szCs w:val="18"/>
+        </w:rPr>
+      </w:pPr>
+      <w:r>
+        <w:rPr>
+          <w:sz w:val="18"/>
+          <w:szCs w:val="18"/>
+        </w:rPr>
+        <w:tab/>
+      </w:r>
+      <w:r>
+        <w:rPr>
+          <w:sz w:val="18"/>
+          <w:szCs w:val="18"/>
+        </w:rPr>
+        <w:tab/>
+      </w:r>
+      <w:proofErr w:type="spellStart"/>
+      <w:proofErr w:type="gramStart"/>
+      <w:r>
+        <w:rPr>
+          <w:sz w:val="18"/>
+          <w:szCs w:val="18"/>
+        </w:rPr>
+        <w:t>motion.y</w:t>
+      </w:r>
+      <w:proofErr w:type="spellEnd"/>
+      <w:proofErr w:type="gramEnd"/>
+      <w:r>
+        <w:rPr>
+          <w:sz w:val="18"/>
+          <w:szCs w:val="18"/>
+        </w:rPr>
+        <w:t xml:space="preserve"> += 35</w:t>
+      </w:r>
+    </w:p>
+    <w:p>
+      <w:r>
+        <w:br w:type="page"/>
       </w:r>
       <w:bookmarkStart w:id="0" w:name="_GoBack"/>
       <w:bookmarkEnd w:id="0"/>
     </w:p>
+    <w:p>
+      <w:pPr>
+        <w:rPr>
+          <w:color w:val="4472C4" w:themeColor="accent1"/>
+        </w:rPr>
+      </w:pPr>
+      <w:r>
+        <w:rPr>
+          <w:color w:val="4472C4" w:themeColor="accent1"/>
+        </w:rPr>
+        <w:lastRenderedPageBreak/>
+        <w:t>Program flowchart (1 module)</w:t>
+      </w:r>
+    </w:p>
+    <w:p>
+      <w:pPr>
+        <w:rPr>
+          <w:color w:val="4472C4" w:themeColor="accent1"/>
+        </w:rPr>
+      </w:pPr>
+      <w:r>
+        <w:rPr>
+          <w:color w:val="4472C4" w:themeColor="accent1"/>
+        </w:rPr>
+        <w:t xml:space="preserve">Data dictionary </w:t>
+      </w:r>
+    </w:p>
+    <w:tbl>
+      <w:tblPr>
+        <w:tblStyle w:val="TableGrid"/>
+        <w:tblW w:w="0" w:type="auto"/>
+        <w:tblLook w:val="04A0" w:firstRow="1" w:lastRow="0" w:firstColumn="1" w:lastColumn="0" w:noHBand="0" w:noVBand="1"/>
+      </w:tblPr>
+      <w:tblGrid>
+        <w:gridCol w:w="1542"/>
+        <w:gridCol w:w="1447"/>
+        <w:gridCol w:w="1629"/>
+        <w:gridCol w:w="1514"/>
+        <w:gridCol w:w="1567"/>
+        <w:gridCol w:w="1317"/>
+      </w:tblGrid>
+      <w:tr>
+        <w:tc>
+          <w:tcPr>
+            <w:tcW w:w="1542" w:type="dxa"/>
+          </w:tcPr>
+          <w:p>
+            <w:r>
+              <w:t xml:space="preserve">Variable Name </w:t>
+            </w:r>
+          </w:p>
+        </w:tc>
+        <w:tc>
+          <w:tcPr>
+            <w:tcW w:w="1447" w:type="dxa"/>
+          </w:tcPr>
+          <w:p>
+            <w:r>
+              <w:t xml:space="preserve">Data Type </w:t>
+            </w:r>
+          </w:p>
+        </w:tc>
+        <w:tc>
+          <w:tcPr>
+            <w:tcW w:w="1629" w:type="dxa"/>
+          </w:tcPr>
+          <w:p>
+            <w:r>
+              <w:t>Description of Purpose</w:t>
+            </w:r>
+          </w:p>
+        </w:tc>
+        <w:tc>
+          <w:tcPr>
+            <w:tcW w:w="1514" w:type="dxa"/>
+          </w:tcPr>
+          <w:p>
+            <w:r>
+              <w:t xml:space="preserve">Format of data values </w:t>
+            </w:r>
+          </w:p>
+        </w:tc>
+        <w:tc>
+          <w:tcPr>
+            <w:tcW w:w="1567" w:type="dxa"/>
+          </w:tcPr>
+          <w:p>
+            <w:r>
+              <w:t>Expected values</w:t>
+            </w:r>
+          </w:p>
+        </w:tc>
+        <w:tc>
+          <w:tcPr>
+            <w:tcW w:w="1317" w:type="dxa"/>
+          </w:tcPr>
+          <w:p>
+            <w:r>
+              <w:t>Data Validation</w:t>
+            </w:r>
+          </w:p>
+        </w:tc>
+      </w:tr>
+      <w:tr>
+        <w:tc>
+          <w:tcPr>
+            <w:tcW w:w="1542" w:type="dxa"/>
+          </w:tcPr>
+          <w:p/>
+        </w:tc>
+        <w:tc>
+          <w:tcPr>
+            <w:tcW w:w="1447" w:type="dxa"/>
+          </w:tcPr>
+          <w:p/>
+        </w:tc>
+        <w:tc>
+          <w:tcPr>
+            <w:tcW w:w="1629" w:type="dxa"/>
+          </w:tcPr>
+          <w:p/>
+        </w:tc>
+        <w:tc>
+          <w:tcPr>
+            <w:tcW w:w="1514" w:type="dxa"/>
+          </w:tcPr>
+          <w:p/>
+        </w:tc>
+        <w:tc>
+          <w:tcPr>
+            <w:tcW w:w="1567" w:type="dxa"/>
+          </w:tcPr>
+          <w:p/>
+        </w:tc>
+        <w:tc>
+          <w:tcPr>
+            <w:tcW w:w="1317" w:type="dxa"/>
+          </w:tcPr>
+          <w:p/>
+        </w:tc>
+      </w:tr>
+      <w:tr>
+        <w:tc>
+          <w:tcPr>
+            <w:tcW w:w="1542" w:type="dxa"/>
+          </w:tcPr>
+          <w:p/>
+        </w:tc>
+        <w:tc>
+          <w:tcPr>
+            <w:tcW w:w="1447" w:type="dxa"/>
+          </w:tcPr>
+          <w:p/>
+        </w:tc>
+        <w:tc>
+          <w:tcPr>
+            <w:tcW w:w="1629" w:type="dxa"/>
+          </w:tcPr>
+          <w:p/>
+        </w:tc>
+        <w:tc>
+          <w:tcPr>
+            <w:tcW w:w="1514" w:type="dxa"/>
+          </w:tcPr>
+          <w:p/>
+        </w:tc>
+        <w:tc>
+          <w:tcPr>
+            <w:tcW w:w="1567" w:type="dxa"/>
+          </w:tcPr>
+          <w:p/>
+        </w:tc>
+        <w:tc>
+          <w:tcPr>
+            <w:tcW w:w="1317" w:type="dxa"/>
+          </w:tcPr>
+          <w:p/>
+        </w:tc>
+      </w:tr>
+      <w:tr>
+        <w:tc>
+          <w:tcPr>
+            <w:tcW w:w="1542" w:type="dxa"/>
+          </w:tcPr>
+          <w:p/>
+        </w:tc>
+        <w:tc>
+          <w:tcPr>
+            <w:tcW w:w="1447" w:type="dxa"/>
+          </w:tcPr>
+          <w:p/>
+        </w:tc>
+        <w:tc>
+          <w:tcPr>
+            <w:tcW w:w="1629" w:type="dxa"/>
+          </w:tcPr>
+          <w:p/>
+        </w:tc>
+        <w:tc>
+          <w:tcPr>
+            <w:tcW w:w="1514" w:type="dxa"/>
+          </w:tcPr>
+          <w:p/>
+        </w:tc>
+        <w:tc>
+          <w:tcPr>
+            <w:tcW w:w="1567" w:type="dxa"/>
+          </w:tcPr>
+          <w:p/>
+        </w:tc>
+        <w:tc>
+          <w:tcPr>
+            <w:tcW w:w="1317" w:type="dxa"/>
+          </w:tcPr>
+          <w:p/>
+        </w:tc>
+      </w:tr>
+      <w:tr>
+        <w:tc>
+          <w:tcPr>
+            <w:tcW w:w="1542" w:type="dxa"/>
+          </w:tcPr>
+          <w:p/>
+        </w:tc>
+        <w:tc>
+          <w:tcPr>
+            <w:tcW w:w="1447" w:type="dxa"/>
+          </w:tcPr>
+          <w:p/>
+        </w:tc>
+        <w:tc>
+          <w:tcPr>
+            <w:tcW w:w="1629" w:type="dxa"/>
+          </w:tcPr>
+          <w:p/>
+        </w:tc>
+        <w:tc>
+          <w:tcPr>
+            <w:tcW w:w="1514" w:type="dxa"/>
+          </w:tcPr>
+          <w:p/>
+        </w:tc>
+        <w:tc>
+          <w:tcPr>
+            <w:tcW w:w="1567" w:type="dxa"/>
+          </w:tcPr>
+          <w:p/>
+        </w:tc>
+        <w:tc>
+          <w:tcPr>
+            <w:tcW w:w="1317" w:type="dxa"/>
+          </w:tcPr>
+          <w:p/>
+        </w:tc>
+      </w:tr>
+      <w:tr>
+        <w:tc>
+          <w:tcPr>
+            <w:tcW w:w="1542" w:type="dxa"/>
+          </w:tcPr>
+          <w:p/>
+        </w:tc>
+        <w:tc>
+          <w:tcPr>
+            <w:tcW w:w="1447" w:type="dxa"/>
+          </w:tcPr>
+          <w:p/>
+        </w:tc>
+        <w:tc>
+          <w:tcPr>
+            <w:tcW w:w="1629" w:type="dxa"/>
+          </w:tcPr>
+          <w:p/>
+        </w:tc>
+        <w:tc>
+          <w:tcPr>
+            <w:tcW w:w="1514" w:type="dxa"/>
+          </w:tcPr>
+          <w:p/>
+        </w:tc>
+        <w:tc>
+          <w:tcPr>
+            <w:tcW w:w="1567" w:type="dxa"/>
+          </w:tcPr>
+          <w:p/>
+        </w:tc>
+        <w:tc>
+          <w:tcPr>
+            <w:tcW w:w="1317" w:type="dxa"/>
+          </w:tcPr>
+          <w:p/>
+        </w:tc>
+      </w:tr>
+      <w:tr>
+        <w:tc>
+          <w:tcPr>
+            <w:tcW w:w="1542" w:type="dxa"/>
+          </w:tcPr>
+          <w:p/>
+        </w:tc>
+        <w:tc>
+          <w:tcPr>
+            <w:tcW w:w="1447" w:type="dxa"/>
+          </w:tcPr>
+          <w:p/>
+        </w:tc>
+        <w:tc>
+          <w:tcPr>
+            <w:tcW w:w="1629" w:type="dxa"/>
+          </w:tcPr>
+          <w:p/>
+        </w:tc>
+        <w:tc>
+          <w:tcPr>
+            <w:tcW w:w="1514" w:type="dxa"/>
+          </w:tcPr>
+          <w:p/>
+        </w:tc>
+        <w:tc>
+          <w:tcPr>
+            <w:tcW w:w="1567" w:type="dxa"/>
+          </w:tcPr>
+          <w:p/>
+        </w:tc>
+        <w:tc>
+          <w:tcPr>
+            <w:tcW w:w="1317" w:type="dxa"/>
+          </w:tcPr>
+          <w:p/>
+        </w:tc>
+      </w:tr>
+      <w:tr>
+        <w:tc>
+          <w:tcPr>
+            <w:tcW w:w="1542" w:type="dxa"/>
+          </w:tcPr>
+          <w:p/>
+        </w:tc>
+        <w:tc>
+          <w:tcPr>
+            <w:tcW w:w="1447" w:type="dxa"/>
+          </w:tcPr>
+          <w:p/>
+        </w:tc>
+        <w:tc>
+          <w:tcPr>
+            <w:tcW w:w="1629" w:type="dxa"/>
+          </w:tcPr>
+          <w:p/>
+        </w:tc>
+        <w:tc>
+          <w:tcPr>
+            <w:tcW w:w="1514" w:type="dxa"/>
+          </w:tcPr>
+          <w:p/>
+        </w:tc>
+        <w:tc>
+          <w:tcPr>
+            <w:tcW w:w="1567" w:type="dxa"/>
+          </w:tcPr>
+          <w:p/>
+        </w:tc>
+        <w:tc>
+          <w:tcPr>
+            <w:tcW w:w="1317" w:type="dxa"/>
+          </w:tcPr>
+          <w:p/>
+        </w:tc>
+      </w:tr>
+    </w:tbl>
     <w:p/>
+    <w:p>
+      <w:pPr>
+        <w:rPr>
+          <w:color w:val="4472C4" w:themeColor="accent1"/>
+        </w:rPr>
+      </w:pPr>
+      <w:r>
+        <w:rPr>
+          <w:color w:val="4472C4" w:themeColor="accent1"/>
+        </w:rPr>
+        <w:t>Test data (1 module)</w:t>
+      </w:r>
+    </w:p>
+    <w:p>
+      <w:pPr>
+        <w:rPr>
+          <w:color w:val="4472C4" w:themeColor="accent1"/>
+        </w:rPr>
+      </w:pPr>
+      <w:r>
+        <w:rPr>
+          <w:color w:val="4472C4" w:themeColor="accent1"/>
+        </w:rPr>
+        <w:t>Desk check results (1 module)</w:t>
+      </w:r>
+    </w:p>
+    <w:p>
+      <w:pPr>
+        <w:rPr>
+          <w:color w:val="4472C4" w:themeColor="accent1"/>
+        </w:rPr>
+      </w:pPr>
+      <w:proofErr w:type="gramStart"/>
+      <w:r>
+        <w:rPr>
+          <w:color w:val="4472C4" w:themeColor="accent1"/>
+        </w:rPr>
+        <w:t>Log book</w:t>
+      </w:r>
+      <w:proofErr w:type="gramEnd"/>
+      <w:r>
+        <w:rPr>
+          <w:color w:val="4472C4" w:themeColor="accent1"/>
+        </w:rPr>
+        <w:t xml:space="preserve">/ GitHub updates </w:t>
+      </w:r>
+    </w:p>
     <w:sectPr>
       <w:pgSz w:w="11906" w:h="16838"/>
       <w:pgMar w:top="1440" w:right="1440" w:bottom="1440" w:left="1440" w:header="708" w:footer="708" w:gutter="0"/>
@@ -9223,6 +10643,25 @@
       <w:contextualSpacing/>
     </w:pPr>
   </w:style>
+  <w:style w:type="table" w:styleId="TableGrid">
+    <w:name w:val="Table Grid"/>
+    <w:basedOn w:val="TableNormal"/>
+    <w:uiPriority w:val="39"/>
+    <w:rsid w:val="0014466C"/>
+    <w:pPr>
+      <w:spacing w:after="0" w:line="240" w:lineRule="auto"/>
+    </w:pPr>
+    <w:tblPr>
+      <w:tblBorders>
+        <w:top w:val="single" w:sz="4" w:space="0" w:color="auto"/>
+        <w:left w:val="single" w:sz="4" w:space="0" w:color="auto"/>
+        <w:bottom w:val="single" w:sz="4" w:space="0" w:color="auto"/>
+        <w:right w:val="single" w:sz="4" w:space="0" w:color="auto"/>
+        <w:insideH w:val="single" w:sz="4" w:space="0" w:color="auto"/>
+        <w:insideV w:val="single" w:sz="4" w:space="0" w:color="auto"/>
+      </w:tblBorders>
+    </w:tblPr>
+  </w:style>
 </w:styles>
 </file>
 
@@ -9531,12 +10970,6 @@
 </file>
 
 <file path=customXml/item2.xml><?xml version="1.0" encoding="utf-8"?>
-<p:properties xmlns:p="http://schemas.microsoft.com/office/2006/metadata/properties" xmlns:xsi="http://www.w3.org/2001/XMLSchema-instance" xmlns:pc="http://schemas.microsoft.com/office/infopath/2007/PartnerControls">
-  <documentManagement/>
-</p:properties>
-</file>
-
-<file path=customXml/item3.xml><?xml version="1.0" encoding="utf-8"?>
 <ct:contentTypeSchema xmlns:ct="http://schemas.microsoft.com/office/2006/metadata/contentType" xmlns:ma="http://schemas.microsoft.com/office/2006/metadata/properties/metaAttributes" ct:_="" ma:_="" ma:contentTypeName="Document" ma:contentTypeID="0x01010084A1F732B907164FB0FA3791F02CF0F5" ma:contentTypeVersion="2" ma:contentTypeDescription="Create a new document." ma:contentTypeScope="" ma:versionID="30a8a100f49a0c24a077e6e01d984313">
   <xsd:schema xmlns:xsd="http://www.w3.org/2001/XMLSchema" xmlns:xs="http://www.w3.org/2001/XMLSchema" xmlns:p="http://schemas.microsoft.com/office/2006/metadata/properties" xmlns:ns3="d842d2ec-2d99-4727-b299-15d98a6aa5e3" targetNamespace="http://schemas.microsoft.com/office/2006/metadata/properties" ma:root="true" ma:fieldsID="548ff44d0cacfb853e68125acf23830a" ns3:_="">
     <xsd:import namespace="d842d2ec-2d99-4727-b299-15d98a6aa5e3"/>
@@ -9668,6 +11101,12 @@
 </ct:contentTypeSchema>
 </file>
 
+<file path=customXml/item3.xml><?xml version="1.0" encoding="utf-8"?>
+<p:properties xmlns:p="http://schemas.microsoft.com/office/2006/metadata/properties" xmlns:xsi="http://www.w3.org/2001/XMLSchema-instance" xmlns:pc="http://schemas.microsoft.com/office/infopath/2007/PartnerControls">
+  <documentManagement/>
+</p:properties>
+</file>
+
 <file path=customXml/itemProps1.xml><?xml version="1.0" encoding="utf-8"?>
 <ds:datastoreItem xmlns:ds="http://schemas.openxmlformats.org/officeDocument/2006/customXml" ds:itemID="{DFA5D5D6-8ABC-4392-83B7-EFB6B68442F8}">
   <ds:schemaRefs>
@@ -9677,15 +11116,6 @@
 </file>
 
 <file path=customXml/itemProps2.xml><?xml version="1.0" encoding="utf-8"?>
-<ds:datastoreItem xmlns:ds="http://schemas.openxmlformats.org/officeDocument/2006/customXml" ds:itemID="{ECF3877E-AD08-40B5-950A-9B175DA51A5B}">
-  <ds:schemaRefs>
-    <ds:schemaRef ds:uri="http://schemas.microsoft.com/office/2006/metadata/properties"/>
-    <ds:schemaRef ds:uri="http://schemas.microsoft.com/office/infopath/2007/PartnerControls"/>
-  </ds:schemaRefs>
-</ds:datastoreItem>
-</file>
-
-<file path=customXml/itemProps3.xml><?xml version="1.0" encoding="utf-8"?>
 <ds:datastoreItem xmlns:ds="http://schemas.openxmlformats.org/officeDocument/2006/customXml" ds:itemID="{19E8AB1F-7670-4E37-92C2-D495B50C02E1}">
   <ds:schemaRefs>
     <ds:schemaRef ds:uri="http://schemas.microsoft.com/office/2006/metadata/contentType"/>
@@ -9701,4 +11131,13 @@
     <ds:schemaRef ds:uri="http://schemas.microsoft.com/internal/obd"/>
   </ds:schemaRefs>
 </ds:datastoreItem>
+</file>
+
+<file path=customXml/itemProps3.xml><?xml version="1.0" encoding="utf-8"?>
+<ds:datastoreItem xmlns:ds="http://schemas.openxmlformats.org/officeDocument/2006/customXml" ds:itemID="{ECF3877E-AD08-40B5-950A-9B175DA51A5B}">
+  <ds:schemaRefs>
+    <ds:schemaRef ds:uri="http://schemas.microsoft.com/office/2006/metadata/properties"/>
+    <ds:schemaRef ds:uri="http://schemas.microsoft.com/office/infopath/2007/PartnerControls"/>
+  </ds:schemaRefs>
+</ds:datastoreItem>
 </file>
</xml_diff>

<commit_message>
Updated Folio with Flow Charts, Data Dictionaries, and IPO also adjusted code
</commit_message>
<xml_diff>
--- a/SDD Major Project Folio.docx
+++ b/SDD Major Project Folio.docx
@@ -1516,7 +1516,6 @@
         </w:rPr>
         <w:t xml:space="preserve">Art will be created in an application called </w:t>
       </w:r>
-      <w:proofErr w:type="spellStart"/>
       <w:r>
         <w:rPr>
           <w:rFonts w:ascii="Calibri" w:eastAsia="Times New Roman" w:hAnsi="Calibri" w:cs="Calibri"/>
@@ -1525,7 +1524,6 @@
         </w:rPr>
         <w:t>Aesprite</w:t>
       </w:r>
-      <w:proofErr w:type="spellEnd"/>
       <w:r>
         <w:rPr>
           <w:rFonts w:ascii="Calibri" w:eastAsia="Times New Roman" w:hAnsi="Calibri" w:cs="Calibri"/>
@@ -1534,7 +1532,6 @@
         </w:rPr>
         <w:t xml:space="preserve"> and </w:t>
       </w:r>
-      <w:proofErr w:type="spellStart"/>
       <w:r>
         <w:rPr>
           <w:rFonts w:ascii="Calibri" w:eastAsia="Times New Roman" w:hAnsi="Calibri" w:cs="Calibri"/>
@@ -1543,7 +1540,6 @@
         </w:rPr>
         <w:t>Tilesetter</w:t>
       </w:r>
-      <w:proofErr w:type="spellEnd"/>
       <w:r>
         <w:rPr>
           <w:rFonts w:ascii="Calibri" w:eastAsia="Times New Roman" w:hAnsi="Calibri" w:cs="Calibri"/>
@@ -1826,43 +1822,7 @@
           <w:color w:val="000000" w:themeColor="text1"/>
           <w:lang w:eastAsia="en-AU"/>
         </w:rPr>
-        <w:t xml:space="preserve">Art will be created in an application called </w:t>
-      </w:r>
-      <w:proofErr w:type="spellStart"/>
-      <w:r>
-        <w:rPr>
-          <w:rFonts w:ascii="Calibri" w:eastAsia="Times New Roman" w:hAnsi="Calibri" w:cs="Calibri"/>
-          <w:color w:val="000000" w:themeColor="text1"/>
-          <w:lang w:eastAsia="en-AU"/>
-        </w:rPr>
-        <w:t>Aesprite</w:t>
-      </w:r>
-      <w:proofErr w:type="spellEnd"/>
-      <w:r>
-        <w:rPr>
-          <w:rFonts w:ascii="Calibri" w:eastAsia="Times New Roman" w:hAnsi="Calibri" w:cs="Calibri"/>
-          <w:color w:val="000000" w:themeColor="text1"/>
-          <w:lang w:eastAsia="en-AU"/>
-        </w:rPr>
-        <w:t xml:space="preserve"> and </w:t>
-      </w:r>
-      <w:proofErr w:type="spellStart"/>
-      <w:r>
-        <w:rPr>
-          <w:rFonts w:ascii="Calibri" w:eastAsia="Times New Roman" w:hAnsi="Calibri" w:cs="Calibri"/>
-          <w:color w:val="000000" w:themeColor="text1"/>
-          <w:lang w:eastAsia="en-AU"/>
-        </w:rPr>
-        <w:t>Tilesetter</w:t>
-      </w:r>
-      <w:proofErr w:type="spellEnd"/>
-      <w:r>
-        <w:rPr>
-          <w:rFonts w:ascii="Calibri" w:eastAsia="Times New Roman" w:hAnsi="Calibri" w:cs="Calibri"/>
-          <w:color w:val="000000" w:themeColor="text1"/>
-          <w:lang w:eastAsia="en-AU"/>
-        </w:rPr>
-        <w:t xml:space="preserve"> </w:t>
+        <w:t xml:space="preserve">Art will be created in an application called Aesprite and Tilesetter </w:t>
       </w:r>
     </w:p>
     <w:p>
@@ -5456,7 +5416,7 @@
                     <pic:cNvPicPr/>
                   </pic:nvPicPr>
                   <pic:blipFill>
-                    <a:blip r:embed="rId8" cstate="print">
+                    <a:blip r:embed="rId9" cstate="print">
                       <a:extLst>
                         <a:ext uri="{28A0092B-C50C-407E-A947-70E740481C1C}">
                           <a14:useLocalDpi xmlns:a14="http://schemas.microsoft.com/office/drawing/2010/main" val="0"/>
@@ -5537,7 +5497,7 @@
                     <pic:cNvPicPr/>
                   </pic:nvPicPr>
                   <pic:blipFill>
-                    <a:blip r:embed="rId9" cstate="print">
+                    <a:blip r:embed="rId10" cstate="print">
                       <a:extLst>
                         <a:ext uri="{28A0092B-C50C-407E-A947-70E740481C1C}">
                           <a14:useLocalDpi xmlns:a14="http://schemas.microsoft.com/office/drawing/2010/main" val="0"/>
@@ -5617,7 +5577,7 @@
                     </pic:cNvPicPr>
                   </pic:nvPicPr>
                   <pic:blipFill>
-                    <a:blip r:embed="rId10" cstate="print">
+                    <a:blip r:embed="rId11" cstate="print">
                       <a:extLst>
                         <a:ext uri="{28A0092B-C50C-407E-A947-70E740481C1C}">
                           <a14:useLocalDpi xmlns:a14="http://schemas.microsoft.com/office/drawing/2010/main" val="0"/>
@@ -5695,7 +5655,7 @@
                     </pic:cNvPicPr>
                   </pic:nvPicPr>
                   <pic:blipFill>
-                    <a:blip r:embed="rId11" cstate="print">
+                    <a:blip r:embed="rId12" cstate="print">
                       <a:extLst>
                         <a:ext uri="{28A0092B-C50C-407E-A947-70E740481C1C}">
                           <a14:useLocalDpi xmlns:a14="http://schemas.microsoft.com/office/drawing/2010/main" val="0"/>
@@ -5784,7 +5744,7 @@
                     </pic:cNvPicPr>
                   </pic:nvPicPr>
                   <pic:blipFill rotWithShape="1">
-                    <a:blip r:embed="rId12" cstate="print">
+                    <a:blip r:embed="rId13" cstate="print">
                       <a:extLst>
                         <a:ext uri="{28A0092B-C50C-407E-A947-70E740481C1C}">
                           <a14:useLocalDpi xmlns:a14="http://schemas.microsoft.com/office/drawing/2010/main" val="0"/>
@@ -5860,7 +5820,7 @@
                     </pic:cNvPicPr>
                   </pic:nvPicPr>
                   <pic:blipFill>
-                    <a:blip r:embed="rId13" cstate="print">
+                    <a:blip r:embed="rId14" cstate="print">
                       <a:extLst>
                         <a:ext uri="{28A0092B-C50C-407E-A947-70E740481C1C}">
                           <a14:useLocalDpi xmlns:a14="http://schemas.microsoft.com/office/drawing/2010/main" val="0"/>
@@ -6251,43 +6211,7 @@
           <w:color w:val="000000" w:themeColor="text1"/>
           <w:lang w:eastAsia="en-AU"/>
         </w:rPr>
-        <w:t xml:space="preserve">Art will be created in an application called </w:t>
-      </w:r>
-      <w:proofErr w:type="spellStart"/>
-      <w:r>
-        <w:rPr>
-          <w:rFonts w:ascii="Calibri" w:eastAsia="Times New Roman" w:hAnsi="Calibri" w:cs="Calibri"/>
-          <w:color w:val="000000" w:themeColor="text1"/>
-          <w:lang w:eastAsia="en-AU"/>
-        </w:rPr>
-        <w:t>Aesprite</w:t>
-      </w:r>
-      <w:proofErr w:type="spellEnd"/>
-      <w:r>
-        <w:rPr>
-          <w:rFonts w:ascii="Calibri" w:eastAsia="Times New Roman" w:hAnsi="Calibri" w:cs="Calibri"/>
-          <w:color w:val="000000" w:themeColor="text1"/>
-          <w:lang w:eastAsia="en-AU"/>
-        </w:rPr>
-        <w:t xml:space="preserve"> and </w:t>
-      </w:r>
-      <w:proofErr w:type="spellStart"/>
-      <w:r>
-        <w:rPr>
-          <w:rFonts w:ascii="Calibri" w:eastAsia="Times New Roman" w:hAnsi="Calibri" w:cs="Calibri"/>
-          <w:color w:val="000000" w:themeColor="text1"/>
-          <w:lang w:eastAsia="en-AU"/>
-        </w:rPr>
-        <w:t>Tilesetter</w:t>
-      </w:r>
-      <w:proofErr w:type="spellEnd"/>
-      <w:r>
-        <w:rPr>
-          <w:rFonts w:ascii="Calibri" w:eastAsia="Times New Roman" w:hAnsi="Calibri" w:cs="Calibri"/>
-          <w:color w:val="000000" w:themeColor="text1"/>
-          <w:lang w:eastAsia="en-AU"/>
-        </w:rPr>
-        <w:t xml:space="preserve"> </w:t>
+        <w:t xml:space="preserve">Art will be created in an application called Aesprite and Tilesetter </w:t>
       </w:r>
     </w:p>
     <w:p>
@@ -6475,880 +6399,11 @@
         </w:rPr>
         <w:t>Input Process Output table for one module</w:t>
       </w:r>
-    </w:p>
-    <w:p>
-      <w:pPr>
+      <w:r>
         <w:rPr>
           <w:color w:val="4472C4" w:themeColor="accent1"/>
         </w:rPr>
-      </w:pPr>
-      <w:r>
-        <w:rPr>
-          <w:color w:val="4472C4" w:themeColor="accent1"/>
-        </w:rPr>
-        <w:t>Id</w:t>
-      </w:r>
-      <w:r>
-        <w:rPr>
-          <w:color w:val="4472C4" w:themeColor="accent1"/>
-        </w:rPr>
-        <w:t>entify and describe all key functions (module)</w:t>
-      </w:r>
-    </w:p>
-    <w:p>
-      <w:pPr>
-        <w:rPr>
-          <w:color w:val="4472C4" w:themeColor="accent1"/>
-        </w:rPr>
-      </w:pPr>
-      <w:r>
-        <w:rPr>
-          <w:color w:val="4472C4" w:themeColor="accent1"/>
-        </w:rPr>
-        <w:t>Structure chart</w:t>
-      </w:r>
-    </w:p>
-    <w:p>
-      <w:pPr>
-        <w:rPr>
-          <w:color w:val="4472C4" w:themeColor="accent1"/>
-        </w:rPr>
-      </w:pPr>
-      <w:r>
-        <w:rPr>
-          <w:color w:val="4472C4" w:themeColor="accent1"/>
-        </w:rPr>
-        <w:t>Pseudocode (</w:t>
-      </w:r>
-      <w:r>
-        <w:rPr>
-          <w:color w:val="4472C4" w:themeColor="accent1"/>
-        </w:rPr>
-        <w:t>Horizontal Movement function</w:t>
-      </w:r>
-      <w:r>
-        <w:rPr>
-          <w:color w:val="4472C4" w:themeColor="accent1"/>
-        </w:rPr>
-        <w:t>)</w:t>
-      </w:r>
-    </w:p>
-    <w:p>
-      <w:pPr>
-        <w:spacing w:line="240" w:lineRule="auto"/>
-        <w:rPr>
-          <w:sz w:val="18"/>
-          <w:szCs w:val="18"/>
-        </w:rPr>
-      </w:pPr>
-      <w:r>
-        <w:rPr>
-          <w:sz w:val="18"/>
-          <w:szCs w:val="18"/>
-        </w:rPr>
-        <w:t>Begin</w:t>
-      </w:r>
-    </w:p>
-    <w:p>
-      <w:pPr>
-        <w:spacing w:line="240" w:lineRule="auto"/>
-        <w:rPr>
-          <w:sz w:val="18"/>
-          <w:szCs w:val="18"/>
-        </w:rPr>
-      </w:pPr>
-      <w:r>
-        <w:rPr>
-          <w:sz w:val="18"/>
-          <w:szCs w:val="18"/>
-        </w:rPr>
-        <w:tab/>
-        <w:t xml:space="preserve">REM </w:t>
-      </w:r>
-      <w:r>
-        <w:rPr>
-          <w:sz w:val="18"/>
-          <w:szCs w:val="18"/>
-        </w:rPr>
-        <w:sym w:font="Wingdings" w:char="F0E0"/>
-      </w:r>
-      <w:r>
-        <w:rPr>
-          <w:sz w:val="18"/>
-          <w:szCs w:val="18"/>
-        </w:rPr>
-        <w:t xml:space="preserve"> Where min returns the lowest of 2 values and max returns the largest of 2 values</w:t>
-      </w:r>
-    </w:p>
-    <w:p>
-      <w:pPr>
-        <w:spacing w:line="240" w:lineRule="auto"/>
-        <w:rPr>
-          <w:sz w:val="18"/>
-          <w:szCs w:val="18"/>
-        </w:rPr>
-      </w:pPr>
-      <w:r>
-        <w:rPr>
-          <w:sz w:val="18"/>
-          <w:szCs w:val="18"/>
-        </w:rPr>
-        <w:tab/>
-        <w:t>var motion = Vector2</w:t>
-      </w:r>
-    </w:p>
-    <w:p>
-      <w:pPr>
-        <w:spacing w:line="240" w:lineRule="auto"/>
-        <w:ind w:firstLine="720"/>
-        <w:rPr>
-          <w:sz w:val="18"/>
-          <w:szCs w:val="18"/>
-        </w:rPr>
-      </w:pPr>
-      <w:r>
-        <w:rPr>
-          <w:sz w:val="18"/>
-          <w:szCs w:val="18"/>
-        </w:rPr>
-        <w:t>LET</w:t>
-      </w:r>
-      <w:r>
-        <w:rPr>
-          <w:sz w:val="18"/>
-          <w:szCs w:val="18"/>
-        </w:rPr>
-        <w:t xml:space="preserve"> ACCELERATION = 30</w:t>
-      </w:r>
-    </w:p>
-    <w:p>
-      <w:pPr>
-        <w:spacing w:line="240" w:lineRule="auto"/>
-        <w:ind w:firstLine="720"/>
-        <w:rPr>
-          <w:sz w:val="18"/>
-          <w:szCs w:val="18"/>
-        </w:rPr>
-      </w:pPr>
-      <w:r>
-        <w:rPr>
-          <w:sz w:val="18"/>
-          <w:szCs w:val="18"/>
-        </w:rPr>
-        <w:t>LET</w:t>
-      </w:r>
-      <w:r>
-        <w:rPr>
-          <w:sz w:val="18"/>
-          <w:szCs w:val="18"/>
-        </w:rPr>
-        <w:t xml:space="preserve"> MAX_SPEED = 450</w:t>
-      </w:r>
-    </w:p>
-    <w:p>
-      <w:pPr>
-        <w:spacing w:line="240" w:lineRule="auto"/>
-        <w:rPr>
-          <w:sz w:val="18"/>
-          <w:szCs w:val="18"/>
-        </w:rPr>
-      </w:pPr>
-      <w:r>
-        <w:rPr>
-          <w:sz w:val="18"/>
-          <w:szCs w:val="18"/>
-        </w:rPr>
-        <w:tab/>
-        <w:t xml:space="preserve">var left = </w:t>
-      </w:r>
-      <w:r>
-        <w:rPr>
-          <w:sz w:val="18"/>
-          <w:szCs w:val="18"/>
-        </w:rPr>
-        <w:t>FALSE</w:t>
-      </w:r>
-    </w:p>
-    <w:p>
-      <w:pPr>
-        <w:spacing w:line="240" w:lineRule="auto"/>
-        <w:rPr>
-          <w:sz w:val="18"/>
-          <w:szCs w:val="18"/>
-        </w:rPr>
-      </w:pPr>
-      <w:r>
-        <w:rPr>
-          <w:sz w:val="18"/>
-          <w:szCs w:val="18"/>
-        </w:rPr>
-        <w:tab/>
-        <w:t xml:space="preserve">var Sprint =1 </w:t>
-      </w:r>
-    </w:p>
-    <w:p>
-      <w:pPr>
-        <w:spacing w:line="240" w:lineRule="auto"/>
-        <w:rPr>
-          <w:sz w:val="18"/>
-          <w:szCs w:val="18"/>
-        </w:rPr>
-      </w:pPr>
-      <w:r>
-        <w:rPr>
-          <w:sz w:val="18"/>
-          <w:szCs w:val="18"/>
-        </w:rPr>
-        <w:tab/>
-      </w:r>
-      <w:r>
-        <w:rPr>
-          <w:sz w:val="18"/>
-          <w:szCs w:val="18"/>
-        </w:rPr>
-        <w:t>IF</w:t>
-      </w:r>
-      <w:r>
-        <w:rPr>
-          <w:sz w:val="18"/>
-          <w:szCs w:val="18"/>
-        </w:rPr>
-        <w:t xml:space="preserve"> </w:t>
-      </w:r>
-      <w:r>
-        <w:rPr>
-          <w:sz w:val="18"/>
-          <w:szCs w:val="18"/>
-        </w:rPr>
-        <w:t>SHIFT key is PRESEED</w:t>
-      </w:r>
-    </w:p>
-    <w:p>
-      <w:pPr>
-        <w:spacing w:line="240" w:lineRule="auto"/>
-        <w:rPr>
-          <w:sz w:val="18"/>
-          <w:szCs w:val="18"/>
-        </w:rPr>
-      </w:pPr>
-      <w:r>
-        <w:rPr>
-          <w:sz w:val="18"/>
-          <w:szCs w:val="18"/>
-        </w:rPr>
-        <w:tab/>
-      </w:r>
-      <w:r>
-        <w:rPr>
-          <w:sz w:val="18"/>
-          <w:szCs w:val="18"/>
-        </w:rPr>
-        <w:tab/>
-        <w:t>Sprint = 1.3</w:t>
-      </w:r>
-    </w:p>
-    <w:p>
-      <w:pPr>
-        <w:spacing w:line="240" w:lineRule="auto"/>
-        <w:rPr>
-          <w:sz w:val="18"/>
-          <w:szCs w:val="18"/>
-        </w:rPr>
-      </w:pPr>
-      <w:r>
-        <w:rPr>
-          <w:sz w:val="18"/>
-          <w:szCs w:val="18"/>
-        </w:rPr>
-        <w:tab/>
-      </w:r>
-      <w:r>
-        <w:rPr>
-          <w:sz w:val="18"/>
-          <w:szCs w:val="18"/>
-        </w:rPr>
-        <w:t>IF</w:t>
-      </w:r>
-      <w:r>
-        <w:rPr>
-          <w:sz w:val="18"/>
-          <w:szCs w:val="18"/>
-        </w:rPr>
-        <w:t xml:space="preserve"> </w:t>
-      </w:r>
-      <w:r>
-        <w:rPr>
-          <w:sz w:val="18"/>
-          <w:szCs w:val="18"/>
-        </w:rPr>
-        <w:t>SHIFT key is RELEASE</w:t>
-      </w:r>
-      <w:r>
-        <w:rPr>
-          <w:sz w:val="18"/>
-          <w:szCs w:val="18"/>
-        </w:rPr>
-        <w:t>D</w:t>
-      </w:r>
-    </w:p>
-    <w:p>
-      <w:pPr>
-        <w:spacing w:line="240" w:lineRule="auto"/>
-        <w:rPr>
-          <w:sz w:val="18"/>
-          <w:szCs w:val="18"/>
-        </w:rPr>
-      </w:pPr>
-      <w:r>
-        <w:rPr>
-          <w:sz w:val="18"/>
-          <w:szCs w:val="18"/>
-        </w:rPr>
-        <w:tab/>
-      </w:r>
-      <w:r>
-        <w:rPr>
-          <w:sz w:val="18"/>
-          <w:szCs w:val="18"/>
-        </w:rPr>
-        <w:tab/>
-        <w:t>Sprint = 1</w:t>
-      </w:r>
-    </w:p>
-    <w:p>
-      <w:pPr>
-        <w:spacing w:line="240" w:lineRule="auto"/>
-        <w:rPr>
-          <w:sz w:val="18"/>
-          <w:szCs w:val="18"/>
-        </w:rPr>
-      </w:pPr>
-      <w:r>
-        <w:rPr>
-          <w:sz w:val="18"/>
-          <w:szCs w:val="18"/>
-        </w:rPr>
-        <w:tab/>
-        <w:t>ENDIF</w:t>
-      </w:r>
-    </w:p>
-    <w:p>
-      <w:pPr>
-        <w:spacing w:line="240" w:lineRule="auto"/>
-        <w:rPr>
-          <w:sz w:val="18"/>
-          <w:szCs w:val="18"/>
-        </w:rPr>
-      </w:pPr>
-      <w:r>
-        <w:rPr>
-          <w:sz w:val="18"/>
-          <w:szCs w:val="18"/>
-        </w:rPr>
-        <w:tab/>
-      </w:r>
-      <w:r>
-        <w:rPr>
-          <w:sz w:val="18"/>
-          <w:szCs w:val="18"/>
-        </w:rPr>
-        <w:t>IF</w:t>
-      </w:r>
-      <w:r>
-        <w:rPr>
-          <w:sz w:val="18"/>
-          <w:szCs w:val="18"/>
-        </w:rPr>
-        <w:t xml:space="preserve"> </w:t>
-      </w:r>
-      <w:r>
-        <w:rPr>
-          <w:sz w:val="18"/>
-          <w:szCs w:val="18"/>
-        </w:rPr>
-        <w:t>RIGHT ARROW or D is PRESSED</w:t>
-      </w:r>
-    </w:p>
-    <w:p>
-      <w:pPr>
-        <w:spacing w:line="240" w:lineRule="auto"/>
-        <w:rPr>
-          <w:sz w:val="18"/>
-          <w:szCs w:val="18"/>
-        </w:rPr>
-      </w:pPr>
-      <w:r>
-        <w:rPr>
-          <w:sz w:val="18"/>
-          <w:szCs w:val="18"/>
-        </w:rPr>
-        <w:tab/>
-      </w:r>
-      <w:r>
-        <w:rPr>
-          <w:sz w:val="18"/>
-          <w:szCs w:val="18"/>
-        </w:rPr>
-        <w:tab/>
-      </w:r>
-      <w:proofErr w:type="spellStart"/>
-      <w:r>
-        <w:rPr>
-          <w:sz w:val="18"/>
-          <w:szCs w:val="18"/>
-        </w:rPr>
-        <w:t>motion.x</w:t>
-      </w:r>
-      <w:proofErr w:type="spellEnd"/>
-      <w:r>
-        <w:rPr>
-          <w:sz w:val="18"/>
-          <w:szCs w:val="18"/>
-        </w:rPr>
-        <w:t xml:space="preserve"> = </w:t>
-      </w:r>
-      <w:proofErr w:type="gramStart"/>
-      <w:r>
-        <w:rPr>
-          <w:sz w:val="18"/>
-          <w:szCs w:val="18"/>
-        </w:rPr>
-        <w:t>min(</w:t>
-      </w:r>
-      <w:proofErr w:type="spellStart"/>
-      <w:proofErr w:type="gramEnd"/>
-      <w:r>
-        <w:rPr>
-          <w:sz w:val="18"/>
-          <w:szCs w:val="18"/>
-        </w:rPr>
-        <w:t>motion.x</w:t>
-      </w:r>
-      <w:proofErr w:type="spellEnd"/>
-      <w:r>
-        <w:rPr>
-          <w:sz w:val="18"/>
-          <w:szCs w:val="18"/>
-        </w:rPr>
-        <w:t xml:space="preserve"> + ACCELERATION , MAX_SPEED * Sprint)</w:t>
-      </w:r>
-      <w:r>
-        <w:rPr>
-          <w:sz w:val="18"/>
-          <w:szCs w:val="18"/>
-        </w:rPr>
-        <w:tab/>
-      </w:r>
-    </w:p>
-    <w:p>
-      <w:pPr>
-        <w:spacing w:line="240" w:lineRule="auto"/>
-        <w:rPr>
-          <w:sz w:val="18"/>
-          <w:szCs w:val="18"/>
-        </w:rPr>
-      </w:pPr>
-      <w:r>
-        <w:rPr>
-          <w:sz w:val="18"/>
-          <w:szCs w:val="18"/>
-        </w:rPr>
-        <w:tab/>
-      </w:r>
-      <w:r>
-        <w:rPr>
-          <w:sz w:val="18"/>
-          <w:szCs w:val="18"/>
-        </w:rPr>
-        <w:tab/>
-        <w:t xml:space="preserve">PLAY run animation </w:t>
-      </w:r>
-      <w:r>
-        <w:rPr>
-          <w:sz w:val="18"/>
-          <w:szCs w:val="18"/>
-        </w:rPr>
-        <w:tab/>
-      </w:r>
-    </w:p>
-    <w:p>
-      <w:pPr>
-        <w:spacing w:line="240" w:lineRule="auto"/>
-        <w:rPr>
-          <w:sz w:val="18"/>
-          <w:szCs w:val="18"/>
-        </w:rPr>
-      </w:pPr>
-      <w:r>
-        <w:rPr>
-          <w:sz w:val="18"/>
-          <w:szCs w:val="18"/>
-        </w:rPr>
-        <w:tab/>
-        <w:t>ENDIF</w:t>
-      </w:r>
-    </w:p>
-    <w:p>
-      <w:pPr>
-        <w:spacing w:line="240" w:lineRule="auto"/>
-        <w:rPr>
-          <w:sz w:val="18"/>
-          <w:szCs w:val="18"/>
-        </w:rPr>
-      </w:pPr>
-      <w:r>
-        <w:rPr>
-          <w:sz w:val="18"/>
-          <w:szCs w:val="18"/>
-        </w:rPr>
-        <w:tab/>
-      </w:r>
-      <w:r>
-        <w:rPr>
-          <w:sz w:val="18"/>
-          <w:szCs w:val="18"/>
-        </w:rPr>
-        <w:tab/>
-      </w:r>
-    </w:p>
-    <w:p>
-      <w:pPr>
-        <w:spacing w:line="240" w:lineRule="auto"/>
-        <w:rPr>
-          <w:sz w:val="18"/>
-          <w:szCs w:val="18"/>
-        </w:rPr>
-      </w:pPr>
-      <w:r>
-        <w:rPr>
-          <w:sz w:val="18"/>
-          <w:szCs w:val="18"/>
-        </w:rPr>
-        <w:tab/>
-      </w:r>
-      <w:r>
-        <w:rPr>
-          <w:sz w:val="18"/>
-          <w:szCs w:val="18"/>
-        </w:rPr>
-        <w:t xml:space="preserve">ELSE IF LEFT ARROW or S is </w:t>
-      </w:r>
-      <w:r>
-        <w:rPr>
-          <w:sz w:val="18"/>
-          <w:szCs w:val="18"/>
-        </w:rPr>
-        <w:t>PRESSED</w:t>
-      </w:r>
-    </w:p>
-    <w:p>
-      <w:pPr>
-        <w:spacing w:line="240" w:lineRule="auto"/>
-        <w:rPr>
-          <w:sz w:val="18"/>
-          <w:szCs w:val="18"/>
-        </w:rPr>
-      </w:pPr>
-      <w:r>
-        <w:rPr>
-          <w:sz w:val="18"/>
-          <w:szCs w:val="18"/>
-        </w:rPr>
-        <w:tab/>
-      </w:r>
-      <w:r>
-        <w:rPr>
-          <w:sz w:val="18"/>
-          <w:szCs w:val="18"/>
-        </w:rPr>
-        <w:tab/>
-      </w:r>
-      <w:proofErr w:type="spellStart"/>
-      <w:r>
-        <w:rPr>
-          <w:sz w:val="18"/>
-          <w:szCs w:val="18"/>
-        </w:rPr>
-        <w:t>motion.x</w:t>
-      </w:r>
-      <w:proofErr w:type="spellEnd"/>
-      <w:r>
-        <w:rPr>
-          <w:sz w:val="18"/>
-          <w:szCs w:val="18"/>
-        </w:rPr>
-        <w:t xml:space="preserve"> = </w:t>
-      </w:r>
-      <w:proofErr w:type="gramStart"/>
-      <w:r>
-        <w:rPr>
-          <w:sz w:val="18"/>
-          <w:szCs w:val="18"/>
-        </w:rPr>
-        <w:t>max(</w:t>
-      </w:r>
-      <w:proofErr w:type="spellStart"/>
-      <w:proofErr w:type="gramEnd"/>
-      <w:r>
-        <w:rPr>
-          <w:sz w:val="18"/>
-          <w:szCs w:val="18"/>
-        </w:rPr>
-        <w:t>motion.x</w:t>
-      </w:r>
-      <w:proofErr w:type="spellEnd"/>
-      <w:r>
-        <w:rPr>
-          <w:sz w:val="18"/>
-          <w:szCs w:val="18"/>
-        </w:rPr>
-        <w:t xml:space="preserve"> - ACCELERATION, -MAX_SPEED * Sprint)</w:t>
-      </w:r>
-    </w:p>
-    <w:p>
-      <w:pPr>
-        <w:spacing w:line="240" w:lineRule="auto"/>
-        <w:rPr>
-          <w:sz w:val="18"/>
-          <w:szCs w:val="18"/>
-        </w:rPr>
-      </w:pPr>
-      <w:r>
-        <w:rPr>
-          <w:sz w:val="18"/>
-          <w:szCs w:val="18"/>
-        </w:rPr>
-        <w:tab/>
-      </w:r>
-      <w:r>
-        <w:rPr>
-          <w:sz w:val="18"/>
-          <w:szCs w:val="18"/>
-        </w:rPr>
-        <w:tab/>
-        <w:t>FLIP SPRITE</w:t>
-      </w:r>
-      <w:r>
-        <w:rPr>
-          <w:sz w:val="18"/>
-          <w:szCs w:val="18"/>
-        </w:rPr>
-        <w:tab/>
-      </w:r>
-    </w:p>
-    <w:p>
-      <w:pPr>
-        <w:spacing w:line="240" w:lineRule="auto"/>
-        <w:rPr>
-          <w:sz w:val="18"/>
-          <w:szCs w:val="18"/>
-        </w:rPr>
-      </w:pPr>
-      <w:r>
-        <w:rPr>
-          <w:sz w:val="18"/>
-          <w:szCs w:val="18"/>
-        </w:rPr>
-        <w:tab/>
-      </w:r>
-      <w:r>
-        <w:rPr>
-          <w:sz w:val="18"/>
-          <w:szCs w:val="18"/>
-        </w:rPr>
-        <w:tab/>
-        <w:t>PLAY run animation</w:t>
-      </w:r>
-      <w:r>
-        <w:rPr>
-          <w:sz w:val="18"/>
-          <w:szCs w:val="18"/>
-        </w:rPr>
-        <w:tab/>
-      </w:r>
-    </w:p>
-    <w:p>
-      <w:pPr>
-        <w:spacing w:line="240" w:lineRule="auto"/>
-        <w:rPr>
-          <w:sz w:val="18"/>
-          <w:szCs w:val="18"/>
-        </w:rPr>
-      </w:pPr>
-      <w:r>
-        <w:rPr>
-          <w:sz w:val="18"/>
-          <w:szCs w:val="18"/>
-        </w:rPr>
-        <w:tab/>
-      </w:r>
-      <w:r>
-        <w:rPr>
-          <w:sz w:val="18"/>
-          <w:szCs w:val="18"/>
-        </w:rPr>
-        <w:t>ELSE</w:t>
-      </w:r>
-    </w:p>
-    <w:p>
-      <w:pPr>
-        <w:spacing w:line="240" w:lineRule="auto"/>
-        <w:rPr>
-          <w:sz w:val="18"/>
-          <w:szCs w:val="18"/>
-        </w:rPr>
-      </w:pPr>
-      <w:r>
-        <w:rPr>
-          <w:sz w:val="18"/>
-          <w:szCs w:val="18"/>
-        </w:rPr>
-        <w:tab/>
-      </w:r>
-      <w:r>
-        <w:rPr>
-          <w:sz w:val="18"/>
-          <w:szCs w:val="18"/>
-        </w:rPr>
-        <w:tab/>
-      </w:r>
-      <w:proofErr w:type="spellStart"/>
-      <w:r>
-        <w:rPr>
-          <w:sz w:val="18"/>
-          <w:szCs w:val="18"/>
-        </w:rPr>
-        <w:t>motion.x</w:t>
-      </w:r>
-      <w:proofErr w:type="spellEnd"/>
-      <w:r>
-        <w:rPr>
-          <w:sz w:val="18"/>
-          <w:szCs w:val="18"/>
-        </w:rPr>
-        <w:t xml:space="preserve"> = 0</w:t>
-      </w:r>
-      <w:r>
-        <w:rPr>
-          <w:sz w:val="18"/>
-          <w:szCs w:val="18"/>
-        </w:rPr>
-        <w:tab/>
-      </w:r>
-    </w:p>
-    <w:p>
-      <w:pPr>
-        <w:spacing w:line="240" w:lineRule="auto"/>
-        <w:rPr>
-          <w:sz w:val="18"/>
-          <w:szCs w:val="18"/>
-        </w:rPr>
-      </w:pPr>
-      <w:r>
-        <w:rPr>
-          <w:sz w:val="18"/>
-          <w:szCs w:val="18"/>
-        </w:rPr>
-        <w:tab/>
-        <w:t>ENDIF</w:t>
-      </w:r>
-    </w:p>
-    <w:p>
-      <w:pPr>
-        <w:spacing w:line="240" w:lineRule="auto"/>
-        <w:rPr>
-          <w:sz w:val="18"/>
-          <w:szCs w:val="18"/>
-        </w:rPr>
-      </w:pPr>
-      <w:r>
-        <w:rPr>
-          <w:sz w:val="18"/>
-          <w:szCs w:val="18"/>
-        </w:rPr>
-        <w:tab/>
-      </w:r>
-      <w:r>
-        <w:rPr>
-          <w:sz w:val="18"/>
-          <w:szCs w:val="18"/>
-        </w:rPr>
-        <w:t>IF DOWN ARROW or LEFT is PRESSED</w:t>
-      </w:r>
-    </w:p>
-    <w:p>
-      <w:pPr>
-        <w:spacing w:line="240" w:lineRule="auto"/>
-        <w:rPr>
-          <w:sz w:val="18"/>
-          <w:szCs w:val="18"/>
-        </w:rPr>
-      </w:pPr>
-      <w:r>
-        <w:rPr>
-          <w:sz w:val="18"/>
-          <w:szCs w:val="18"/>
-        </w:rPr>
-        <w:tab/>
-      </w:r>
-      <w:r>
-        <w:rPr>
-          <w:sz w:val="18"/>
-          <w:szCs w:val="18"/>
-        </w:rPr>
-        <w:tab/>
-      </w:r>
-      <w:proofErr w:type="spellStart"/>
-      <w:proofErr w:type="gramStart"/>
-      <w:r>
-        <w:rPr>
-          <w:sz w:val="18"/>
-          <w:szCs w:val="18"/>
-        </w:rPr>
-        <w:t>motion.y</w:t>
-      </w:r>
-      <w:proofErr w:type="spellEnd"/>
-      <w:proofErr w:type="gramEnd"/>
-      <w:r>
-        <w:rPr>
-          <w:sz w:val="18"/>
-          <w:szCs w:val="18"/>
-        </w:rPr>
-        <w:t xml:space="preserve"> += 35</w:t>
-      </w:r>
-    </w:p>
-    <w:p>
-      <w:r>
-        <w:br w:type="page"/>
-      </w:r>
-      <w:bookmarkStart w:id="0" w:name="_GoBack"/>
-      <w:bookmarkEnd w:id="0"/>
-    </w:p>
-    <w:p>
-      <w:pPr>
-        <w:rPr>
-          <w:color w:val="4472C4" w:themeColor="accent1"/>
-        </w:rPr>
-      </w:pPr>
-      <w:r>
-        <w:rPr>
-          <w:color w:val="4472C4" w:themeColor="accent1"/>
-        </w:rPr>
-        <w:lastRenderedPageBreak/>
-        <w:t>Program flowchart (1 module)</w:t>
-      </w:r>
-    </w:p>
-    <w:p>
-      <w:pPr>
-        <w:rPr>
-          <w:color w:val="4472C4" w:themeColor="accent1"/>
-        </w:rPr>
-      </w:pPr>
-      <w:r>
-        <w:rPr>
-          <w:color w:val="4472C4" w:themeColor="accent1"/>
-        </w:rPr>
-        <w:t xml:space="preserve">Data dictionary </w:t>
+        <w:t xml:space="preserve"> – (Jump mechanics) function</w:t>
       </w:r>
     </w:p>
     <w:tbl>
@@ -7358,71 +6413,74 @@
         <w:tblLook w:val="04A0" w:firstRow="1" w:lastRow="0" w:firstColumn="1" w:lastColumn="0" w:noHBand="0" w:noVBand="1"/>
       </w:tblPr>
       <w:tblGrid>
-        <w:gridCol w:w="1542"/>
-        <w:gridCol w:w="1447"/>
-        <w:gridCol w:w="1629"/>
-        <w:gridCol w:w="1514"/>
-        <w:gridCol w:w="1567"/>
-        <w:gridCol w:w="1317"/>
+        <w:gridCol w:w="3005"/>
+        <w:gridCol w:w="3005"/>
+        <w:gridCol w:w="3006"/>
       </w:tblGrid>
       <w:tr>
         <w:tc>
           <w:tcPr>
-            <w:tcW w:w="1542" w:type="dxa"/>
+            <w:tcW w:w="3005" w:type="dxa"/>
           </w:tcPr>
           <w:p>
-            <w:r>
-              <w:t xml:space="preserve">Variable Name </w:t>
+            <w:pPr>
+              <w:rPr>
+                <w:b/>
+                <w:bCs/>
+                <w:color w:val="000000" w:themeColor="text1"/>
+              </w:rPr>
+            </w:pPr>
+            <w:r>
+              <w:rPr>
+                <w:b/>
+                <w:bCs/>
+                <w:color w:val="000000" w:themeColor="text1"/>
+              </w:rPr>
+              <w:t xml:space="preserve">Input </w:t>
             </w:r>
           </w:p>
         </w:tc>
         <w:tc>
           <w:tcPr>
-            <w:tcW w:w="1447" w:type="dxa"/>
+            <w:tcW w:w="3005" w:type="dxa"/>
           </w:tcPr>
           <w:p>
-            <w:r>
-              <w:t xml:space="preserve">Data Type </w:t>
+            <w:pPr>
+              <w:rPr>
+                <w:b/>
+                <w:bCs/>
+                <w:color w:val="000000" w:themeColor="text1"/>
+              </w:rPr>
+            </w:pPr>
+            <w:r>
+              <w:rPr>
+                <w:b/>
+                <w:bCs/>
+                <w:color w:val="000000" w:themeColor="text1"/>
+              </w:rPr>
+              <w:t>Process</w:t>
             </w:r>
           </w:p>
         </w:tc>
         <w:tc>
           <w:tcPr>
-            <w:tcW w:w="1629" w:type="dxa"/>
+            <w:tcW w:w="3006" w:type="dxa"/>
           </w:tcPr>
           <w:p>
-            <w:r>
-              <w:t>Description of Purpose</w:t>
-            </w:r>
-          </w:p>
-        </w:tc>
-        <w:tc>
-          <w:tcPr>
-            <w:tcW w:w="1514" w:type="dxa"/>
-          </w:tcPr>
-          <w:p>
-            <w:r>
-              <w:t xml:space="preserve">Format of data values </w:t>
-            </w:r>
-          </w:p>
-        </w:tc>
-        <w:tc>
-          <w:tcPr>
-            <w:tcW w:w="1567" w:type="dxa"/>
-          </w:tcPr>
-          <w:p>
-            <w:r>
-              <w:t>Expected values</w:t>
-            </w:r>
-          </w:p>
-        </w:tc>
-        <w:tc>
-          <w:tcPr>
-            <w:tcW w:w="1317" w:type="dxa"/>
-          </w:tcPr>
-          <w:p>
-            <w:r>
-              <w:t>Data Validation</w:t>
+            <w:pPr>
+              <w:rPr>
+                <w:b/>
+                <w:bCs/>
+                <w:color w:val="000000" w:themeColor="text1"/>
+              </w:rPr>
+            </w:pPr>
+            <w:r>
+              <w:rPr>
+                <w:b/>
+                <w:bCs/>
+                <w:color w:val="000000" w:themeColor="text1"/>
+              </w:rPr>
+              <w:t>Output</w:t>
             </w:r>
           </w:p>
         </w:tc>
@@ -7430,267 +6488,3315 @@
       <w:tr>
         <w:tc>
           <w:tcPr>
-            <w:tcW w:w="1542" w:type="dxa"/>
+            <w:tcW w:w="3005" w:type="dxa"/>
           </w:tcPr>
-          <w:p/>
+          <w:p>
+            <w:pPr>
+              <w:rPr>
+                <w:color w:val="000000" w:themeColor="text1"/>
+              </w:rPr>
+            </w:pPr>
+            <w:r>
+              <w:rPr>
+                <w:color w:val="000000" w:themeColor="text1"/>
+              </w:rPr>
+              <w:t>The direction that the player is facing known as left in the code</w:t>
+            </w:r>
+          </w:p>
+          <w:p>
+            <w:pPr>
+              <w:rPr>
+                <w:color w:val="000000" w:themeColor="text1"/>
+              </w:rPr>
+            </w:pPr>
+          </w:p>
+          <w:p>
+            <w:pPr>
+              <w:rPr>
+                <w:color w:val="000000" w:themeColor="text1"/>
+              </w:rPr>
+            </w:pPr>
+            <w:r>
+              <w:rPr>
+                <w:color w:val="000000" w:themeColor="text1"/>
+              </w:rPr>
+              <w:t>Whether the Space key is pressed</w:t>
+            </w:r>
+          </w:p>
         </w:tc>
         <w:tc>
           <w:tcPr>
-            <w:tcW w:w="1447" w:type="dxa"/>
+            <w:tcW w:w="3005" w:type="dxa"/>
           </w:tcPr>
-          <w:p/>
+          <w:p>
+            <w:pPr>
+              <w:rPr>
+                <w:color w:val="000000" w:themeColor="text1"/>
+              </w:rPr>
+            </w:pPr>
+            <w:r>
+              <w:rPr>
+                <w:color w:val="000000" w:themeColor="text1"/>
+              </w:rPr>
+              <w:t xml:space="preserve">Checks whether player is on the floor </w:t>
+            </w:r>
+            <w:r>
+              <w:rPr>
+                <w:color w:val="000000" w:themeColor="text1"/>
+              </w:rPr>
+              <w:t>and whether they press the Jump key</w:t>
+            </w:r>
+          </w:p>
+          <w:p>
+            <w:pPr>
+              <w:rPr>
+                <w:color w:val="000000" w:themeColor="text1"/>
+              </w:rPr>
+            </w:pPr>
+          </w:p>
+          <w:p>
+            <w:pPr>
+              <w:rPr>
+                <w:color w:val="000000" w:themeColor="text1"/>
+              </w:rPr>
+            </w:pPr>
+            <w:r>
+              <w:rPr>
+                <w:color w:val="000000" w:themeColor="text1"/>
+              </w:rPr>
+              <w:t>If player is on the wall, checks whether the player is pressing against it and whether they press the Jump key</w:t>
+            </w:r>
+          </w:p>
+          <w:p>
+            <w:pPr>
+              <w:jc w:val="center"/>
+            </w:pPr>
+          </w:p>
         </w:tc>
         <w:tc>
           <w:tcPr>
-            <w:tcW w:w="1629" w:type="dxa"/>
+            <w:tcW w:w="3006" w:type="dxa"/>
           </w:tcPr>
-          <w:p/>
+          <w:p>
+            <w:pPr>
+              <w:rPr>
+                <w:color w:val="000000" w:themeColor="text1"/>
+              </w:rPr>
+            </w:pPr>
+            <w:r>
+              <w:rPr>
+                <w:color w:val="000000" w:themeColor="text1"/>
+              </w:rPr>
+              <w:t>The player Jumps if they are on the ground or if they are touching the wall, If the player is sliding down the wall it slows the gravity showing a sliding effect.</w:t>
+            </w:r>
+          </w:p>
+        </w:tc>
+      </w:tr>
+    </w:tbl>
+    <w:p>
+      <w:pPr>
+        <w:rPr>
+          <w:color w:val="FFFFFF" w:themeColor="background1"/>
+        </w:rPr>
+      </w:pPr>
+    </w:p>
+    <w:p>
+      <w:pPr>
+        <w:rPr>
+          <w:color w:val="4472C4" w:themeColor="accent1"/>
+        </w:rPr>
+      </w:pPr>
+      <w:r>
+        <w:rPr>
+          <w:color w:val="4472C4" w:themeColor="accent1"/>
+        </w:rPr>
+        <w:t>Id</w:t>
+      </w:r>
+      <w:r>
+        <w:rPr>
+          <w:color w:val="4472C4" w:themeColor="accent1"/>
+        </w:rPr>
+        <w:t>entify and describe all key functions (module)</w:t>
+      </w:r>
+    </w:p>
+    <w:p>
+      <w:pPr>
+        <w:rPr>
+          <w:color w:val="000000" w:themeColor="text1"/>
+        </w:rPr>
+      </w:pPr>
+      <w:r>
+        <w:rPr>
+          <w:color w:val="000000" w:themeColor="text1"/>
+        </w:rPr>
+        <w:t>Player controller (KinematicBody2D.gd)</w:t>
+      </w:r>
+    </w:p>
+    <w:tbl>
+      <w:tblPr>
+        <w:tblStyle w:val="TableGrid"/>
+        <w:tblW w:w="0" w:type="auto"/>
+        <w:tblLook w:val="04A0" w:firstRow="1" w:lastRow="0" w:firstColumn="1" w:lastColumn="0" w:noHBand="0" w:noVBand="1"/>
+      </w:tblPr>
+      <w:tblGrid>
+        <w:gridCol w:w="4508"/>
+        <w:gridCol w:w="4508"/>
+      </w:tblGrid>
+      <w:tr>
+        <w:tc>
+          <w:tcPr>
+            <w:tcW w:w="4508" w:type="dxa"/>
+          </w:tcPr>
+          <w:p>
+            <w:pPr>
+              <w:rPr>
+                <w:b/>
+                <w:bCs/>
+                <w:color w:val="000000" w:themeColor="text1"/>
+              </w:rPr>
+            </w:pPr>
+            <w:r>
+              <w:rPr>
+                <w:b/>
+                <w:bCs/>
+                <w:color w:val="000000" w:themeColor="text1"/>
+              </w:rPr>
+              <w:t>Function</w:t>
+            </w:r>
+          </w:p>
         </w:tc>
         <w:tc>
           <w:tcPr>
-            <w:tcW w:w="1514" w:type="dxa"/>
+            <w:tcW w:w="4508" w:type="dxa"/>
           </w:tcPr>
-          <w:p/>
-        </w:tc>
-        <w:tc>
-          <w:tcPr>
-            <w:tcW w:w="1567" w:type="dxa"/>
-          </w:tcPr>
-          <w:p/>
-        </w:tc>
-        <w:tc>
-          <w:tcPr>
-            <w:tcW w:w="1317" w:type="dxa"/>
-          </w:tcPr>
-          <w:p/>
+          <w:p>
+            <w:pPr>
+              <w:rPr>
+                <w:b/>
+                <w:bCs/>
+                <w:color w:val="000000" w:themeColor="text1"/>
+              </w:rPr>
+            </w:pPr>
+            <w:r>
+              <w:rPr>
+                <w:b/>
+                <w:bCs/>
+                <w:color w:val="000000" w:themeColor="text1"/>
+              </w:rPr>
+              <w:t xml:space="preserve">Application </w:t>
+            </w:r>
+          </w:p>
         </w:tc>
       </w:tr>
       <w:tr>
         <w:tc>
           <w:tcPr>
-            <w:tcW w:w="1542" w:type="dxa"/>
+            <w:tcW w:w="4508" w:type="dxa"/>
           </w:tcPr>
-          <w:p/>
+          <w:p>
+            <w:pPr>
+              <w:rPr>
+                <w:color w:val="000000" w:themeColor="text1"/>
+              </w:rPr>
+            </w:pPr>
+            <w:r>
+              <w:rPr>
+                <w:color w:val="000000" w:themeColor="text1"/>
+              </w:rPr>
+              <w:t>_physics_process(delta)</w:t>
+            </w:r>
+          </w:p>
         </w:tc>
         <w:tc>
           <w:tcPr>
-            <w:tcW w:w="1447" w:type="dxa"/>
+            <w:tcW w:w="4508" w:type="dxa"/>
           </w:tcPr>
-          <w:p/>
-        </w:tc>
-        <w:tc>
-          <w:tcPr>
-            <w:tcW w:w="1629" w:type="dxa"/>
-          </w:tcPr>
-          <w:p/>
-        </w:tc>
-        <w:tc>
-          <w:tcPr>
-            <w:tcW w:w="1514" w:type="dxa"/>
-          </w:tcPr>
-          <w:p/>
-        </w:tc>
-        <w:tc>
-          <w:tcPr>
-            <w:tcW w:w="1567" w:type="dxa"/>
-          </w:tcPr>
-          <w:p/>
-        </w:tc>
-        <w:tc>
-          <w:tcPr>
-            <w:tcW w:w="1317" w:type="dxa"/>
-          </w:tcPr>
-          <w:p/>
+          <w:p>
+            <w:pPr>
+              <w:rPr>
+                <w:color w:val="000000" w:themeColor="text1"/>
+              </w:rPr>
+            </w:pPr>
+            <w:r>
+              <w:rPr>
+                <w:color w:val="000000" w:themeColor="text1"/>
+              </w:rPr>
+              <w:t>Called during the physics processing step of the main loop. Physics processing means that the frame rate is synced to the physics, i.e. the delta variable should be constant.</w:t>
+            </w:r>
+          </w:p>
+          <w:p>
+            <w:pPr>
+              <w:rPr>
+                <w:color w:val="000000" w:themeColor="text1"/>
+              </w:rPr>
+            </w:pPr>
+            <w:r>
+              <w:rPr>
+                <w:color w:val="000000" w:themeColor="text1"/>
+              </w:rPr>
+              <w:t xml:space="preserve">Function calls </w:t>
+            </w:r>
+            <w:proofErr w:type="gramStart"/>
+            <w:r>
+              <w:rPr>
+                <w:color w:val="000000" w:themeColor="text1"/>
+              </w:rPr>
+              <w:t>Movement(</w:t>
+            </w:r>
+            <w:proofErr w:type="gramEnd"/>
+            <w:r>
+              <w:rPr>
+                <w:color w:val="000000" w:themeColor="text1"/>
+              </w:rPr>
+              <w:t>)</w:t>
+            </w:r>
+          </w:p>
         </w:tc>
       </w:tr>
       <w:tr>
         <w:tc>
           <w:tcPr>
-            <w:tcW w:w="1542" w:type="dxa"/>
+            <w:tcW w:w="4508" w:type="dxa"/>
           </w:tcPr>
-          <w:p/>
+          <w:p>
+            <w:pPr>
+              <w:rPr>
+                <w:color w:val="000000" w:themeColor="text1"/>
+              </w:rPr>
+            </w:pPr>
+            <w:proofErr w:type="gramStart"/>
+            <w:r>
+              <w:rPr>
+                <w:color w:val="000000" w:themeColor="text1"/>
+              </w:rPr>
+              <w:t>Movement(</w:t>
+            </w:r>
+            <w:proofErr w:type="gramEnd"/>
+            <w:r>
+              <w:rPr>
+                <w:color w:val="000000" w:themeColor="text1"/>
+              </w:rPr>
+              <w:t>)</w:t>
+            </w:r>
+          </w:p>
         </w:tc>
         <w:tc>
           <w:tcPr>
-            <w:tcW w:w="1447" w:type="dxa"/>
+            <w:tcW w:w="4508" w:type="dxa"/>
           </w:tcPr>
-          <w:p/>
-        </w:tc>
-        <w:tc>
-          <w:tcPr>
-            <w:tcW w:w="1629" w:type="dxa"/>
-          </w:tcPr>
-          <w:p/>
-        </w:tc>
-        <w:tc>
-          <w:tcPr>
-            <w:tcW w:w="1514" w:type="dxa"/>
-          </w:tcPr>
-          <w:p/>
-        </w:tc>
-        <w:tc>
-          <w:tcPr>
-            <w:tcW w:w="1567" w:type="dxa"/>
-          </w:tcPr>
-          <w:p/>
-        </w:tc>
-        <w:tc>
-          <w:tcPr>
-            <w:tcW w:w="1317" w:type="dxa"/>
-          </w:tcPr>
-          <w:p/>
+          <w:p>
+            <w:pPr>
+              <w:rPr>
+                <w:color w:val="000000" w:themeColor="text1"/>
+              </w:rPr>
+            </w:pPr>
+            <w:r>
+              <w:rPr>
+                <w:color w:val="000000" w:themeColor="text1"/>
+              </w:rPr>
+              <w:t xml:space="preserve">Calls the Functions below and controls the gravity mechanic as well as using the </w:t>
+            </w:r>
+            <w:proofErr w:type="gramStart"/>
+            <w:r>
+              <w:rPr>
+                <w:color w:val="000000" w:themeColor="text1"/>
+              </w:rPr>
+              <w:t>in built</w:t>
+            </w:r>
+            <w:proofErr w:type="gramEnd"/>
+            <w:r>
+              <w:rPr>
+                <w:color w:val="000000" w:themeColor="text1"/>
+              </w:rPr>
+              <w:t xml:space="preserve"> move_and_slide function for player movement</w:t>
+            </w:r>
+          </w:p>
         </w:tc>
       </w:tr>
       <w:tr>
         <w:tc>
           <w:tcPr>
-            <w:tcW w:w="1542" w:type="dxa"/>
+            <w:tcW w:w="4508" w:type="dxa"/>
           </w:tcPr>
-          <w:p/>
+          <w:p>
+            <w:pPr>
+              <w:rPr>
+                <w:color w:val="000000" w:themeColor="text1"/>
+              </w:rPr>
+            </w:pPr>
+            <w:proofErr w:type="gramStart"/>
+            <w:r>
+              <w:rPr>
+                <w:color w:val="000000" w:themeColor="text1"/>
+              </w:rPr>
+              <w:t>HorizontalMechanics(</w:t>
+            </w:r>
+            <w:proofErr w:type="gramEnd"/>
+            <w:r>
+              <w:rPr>
+                <w:color w:val="000000" w:themeColor="text1"/>
+              </w:rPr>
+              <w:t>)</w:t>
+            </w:r>
+          </w:p>
         </w:tc>
         <w:tc>
           <w:tcPr>
-            <w:tcW w:w="1447" w:type="dxa"/>
+            <w:tcW w:w="4508" w:type="dxa"/>
           </w:tcPr>
-          <w:p/>
+          <w:p>
+            <w:pPr>
+              <w:rPr>
+                <w:color w:val="000000" w:themeColor="text1"/>
+              </w:rPr>
+            </w:pPr>
+            <w:r>
+              <w:rPr>
+                <w:color w:val="000000" w:themeColor="text1"/>
+              </w:rPr>
+              <w:t>Controls are values to do with movement on the x axis as well as determining the direction of the player</w:t>
+            </w:r>
+          </w:p>
+        </w:tc>
+      </w:tr>
+      <w:tr>
+        <w:trPr>
+          <w:trHeight w:val="241"/>
+        </w:trPr>
+        <w:tc>
+          <w:tcPr>
+            <w:tcW w:w="4508" w:type="dxa"/>
+          </w:tcPr>
+          <w:p>
+            <w:pPr>
+              <w:rPr>
+                <w:color w:val="000000" w:themeColor="text1"/>
+              </w:rPr>
+            </w:pPr>
+            <w:r>
+              <w:rPr>
+                <w:color w:val="000000" w:themeColor="text1"/>
+              </w:rPr>
+              <w:t>JumpMechanics(left)</w:t>
+            </w:r>
+          </w:p>
         </w:tc>
         <w:tc>
           <w:tcPr>
-            <w:tcW w:w="1629" w:type="dxa"/>
+            <w:tcW w:w="4508" w:type="dxa"/>
           </w:tcPr>
-          <w:p/>
+          <w:p>
+            <w:pPr>
+              <w:rPr>
+                <w:color w:val="000000" w:themeColor="text1"/>
+              </w:rPr>
+            </w:pPr>
+            <w:r>
+              <w:rPr>
+                <w:color w:val="000000" w:themeColor="text1"/>
+              </w:rPr>
+              <w:t>Controls all values to do with the Y value including wall jumping</w:t>
+            </w:r>
+          </w:p>
+        </w:tc>
+      </w:tr>
+      <w:tr>
+        <w:trPr>
+          <w:trHeight w:val="241"/>
+        </w:trPr>
+        <w:tc>
+          <w:tcPr>
+            <w:tcW w:w="4508" w:type="dxa"/>
+          </w:tcPr>
+          <w:p>
+            <w:pPr>
+              <w:rPr>
+                <w:color w:val="000000" w:themeColor="text1"/>
+              </w:rPr>
+            </w:pPr>
+            <w:r>
+              <w:rPr>
+                <w:color w:val="000000" w:themeColor="text1"/>
+              </w:rPr>
+              <w:t>on_UpGravity_body_shape_</w:t>
+            </w:r>
+            <w:proofErr w:type="gramStart"/>
+            <w:r>
+              <w:rPr>
+                <w:color w:val="000000" w:themeColor="text1"/>
+              </w:rPr>
+              <w:t>entered(</w:t>
+            </w:r>
+            <w:proofErr w:type="gramEnd"/>
+            <w:r>
+              <w:rPr>
+                <w:color w:val="000000" w:themeColor="text1"/>
+              </w:rPr>
+              <w:t>body_id, body, body_shape, area_shape)</w:t>
+            </w:r>
+          </w:p>
         </w:tc>
         <w:tc>
           <w:tcPr>
-            <w:tcW w:w="1514" w:type="dxa"/>
+            <w:tcW w:w="4508" w:type="dxa"/>
           </w:tcPr>
-          <w:p/>
+          <w:p>
+            <w:pPr>
+              <w:rPr>
+                <w:color w:val="000000" w:themeColor="text1"/>
+              </w:rPr>
+            </w:pPr>
+            <w:r>
+              <w:rPr>
+                <w:color w:val="000000" w:themeColor="text1"/>
+              </w:rPr>
+              <w:t xml:space="preserve">Detects whether an object enters the body, </w:t>
+            </w:r>
+            <w:proofErr w:type="gramStart"/>
+            <w:r>
+              <w:rPr>
+                <w:color w:val="000000" w:themeColor="text1"/>
+              </w:rPr>
+              <w:t>than</w:t>
+            </w:r>
+            <w:proofErr w:type="gramEnd"/>
+            <w:r>
+              <w:rPr>
+                <w:color w:val="000000" w:themeColor="text1"/>
+              </w:rPr>
+              <w:t xml:space="preserve"> makes the flips the gravity</w:t>
+            </w:r>
+          </w:p>
+        </w:tc>
+      </w:tr>
+      <w:tr>
+        <w:trPr>
+          <w:trHeight w:val="241"/>
+        </w:trPr>
+        <w:tc>
+          <w:tcPr>
+            <w:tcW w:w="4508" w:type="dxa"/>
+          </w:tcPr>
+          <w:p>
+            <w:pPr>
+              <w:rPr>
+                <w:color w:val="000000" w:themeColor="text1"/>
+              </w:rPr>
+            </w:pPr>
+            <w:r>
+              <w:rPr>
+                <w:color w:val="000000" w:themeColor="text1"/>
+              </w:rPr>
+              <w:t>_on_UpGravity_body_shape_</w:t>
+            </w:r>
+            <w:proofErr w:type="gramStart"/>
+            <w:r>
+              <w:rPr>
+                <w:color w:val="000000" w:themeColor="text1"/>
+              </w:rPr>
+              <w:t>exited(</w:t>
+            </w:r>
+            <w:proofErr w:type="gramEnd"/>
+            <w:r>
+              <w:rPr>
+                <w:color w:val="000000" w:themeColor="text1"/>
+              </w:rPr>
+              <w:t>body_id, body, body_shape, area_shape)</w:t>
+            </w:r>
+          </w:p>
         </w:tc>
         <w:tc>
           <w:tcPr>
-            <w:tcW w:w="1567" w:type="dxa"/>
+            <w:tcW w:w="4508" w:type="dxa"/>
           </w:tcPr>
-          <w:p/>
+          <w:p>
+            <w:pPr>
+              <w:rPr>
+                <w:color w:val="000000" w:themeColor="text1"/>
+              </w:rPr>
+            </w:pPr>
+            <w:r>
+              <w:rPr>
+                <w:color w:val="000000" w:themeColor="text1"/>
+              </w:rPr>
+              <w:t>Detects when an object exits the bod</w:t>
+            </w:r>
+            <w:r>
+              <w:rPr>
+                <w:color w:val="000000" w:themeColor="text1"/>
+              </w:rPr>
+              <w:t>, then restores gravity</w:t>
+            </w:r>
+          </w:p>
+        </w:tc>
+      </w:tr>
+    </w:tbl>
+    <w:p>
+      <w:pPr>
+        <w:rPr>
+          <w:color w:val="000000" w:themeColor="text1"/>
+        </w:rPr>
+      </w:pPr>
+    </w:p>
+    <w:p>
+      <w:pPr>
+        <w:rPr>
+          <w:color w:val="000000" w:themeColor="text1"/>
+        </w:rPr>
+      </w:pPr>
+      <w:r>
+        <w:rPr>
+          <w:color w:val="000000" w:themeColor="text1"/>
+        </w:rPr>
+        <w:br w:type="page"/>
+      </w:r>
+    </w:p>
+    <w:p>
+      <w:pPr>
+        <w:rPr>
+          <w:color w:val="4472C4" w:themeColor="accent1"/>
+        </w:rPr>
+      </w:pPr>
+      <w:r>
+        <w:rPr>
+          <w:color w:val="4472C4" w:themeColor="accent1"/>
+        </w:rPr>
+        <w:lastRenderedPageBreak/>
+        <w:t>Structure chart</w:t>
+      </w:r>
+    </w:p>
+    <w:p>
+      <w:pPr>
+        <w:rPr>
+          <w:color w:val="4472C4" w:themeColor="accent1"/>
+        </w:rPr>
+      </w:pPr>
+      <w:r>
+        <w:rPr>
+          <w:color w:val="4472C4" w:themeColor="accent1"/>
+        </w:rPr>
+        <w:drawing>
+          <wp:inline distT="0" distB="0" distL="0" distR="0" wp14:anchorId="625C6EC6" wp14:editId="4D579503">
+            <wp:extent cx="5731510" cy="5581650"/>
+            <wp:effectExtent l="0" t="0" r="2540" b="0"/>
+            <wp:docPr id="8" name="Picture 8"/>
+            <wp:cNvGraphicFramePr>
+              <a:graphicFrameLocks xmlns:a="http://schemas.openxmlformats.org/drawingml/2006/main" noChangeAspect="1"/>
+            </wp:cNvGraphicFramePr>
+            <a:graphic xmlns:a="http://schemas.openxmlformats.org/drawingml/2006/main">
+              <a:graphicData uri="http://schemas.openxmlformats.org/drawingml/2006/picture">
+                <pic:pic xmlns:pic="http://schemas.openxmlformats.org/drawingml/2006/picture">
+                  <pic:nvPicPr>
+                    <pic:cNvPr id="1" name=""/>
+                    <pic:cNvPicPr/>
+                  </pic:nvPicPr>
+                  <pic:blipFill>
+                    <a:blip r:embed="rId15"/>
+                    <a:stretch>
+                      <a:fillRect/>
+                    </a:stretch>
+                  </pic:blipFill>
+                  <pic:spPr>
+                    <a:xfrm>
+                      <a:off x="0" y="0"/>
+                      <a:ext cx="5731510" cy="5581650"/>
+                    </a:xfrm>
+                    <a:prstGeom prst="rect">
+                      <a:avLst/>
+                    </a:prstGeom>
+                  </pic:spPr>
+                </pic:pic>
+              </a:graphicData>
+            </a:graphic>
+          </wp:inline>
+        </w:drawing>
+      </w:r>
+      <w:bookmarkStart w:id="0" w:name="_GoBack"/>
+      <w:bookmarkEnd w:id="0"/>
+      <w:r>
+        <w:rPr>
+          <w:color w:val="4472C4" w:themeColor="accent1"/>
+        </w:rPr>
+        <w:br w:type="page"/>
+      </w:r>
+    </w:p>
+    <w:p>
+      <w:pPr>
+        <w:rPr>
+          <w:color w:val="4472C4" w:themeColor="accent1"/>
+        </w:rPr>
+      </w:pPr>
+      <w:r>
+        <w:rPr>
+          <w:color w:val="4472C4" w:themeColor="accent1"/>
+        </w:rPr>
+        <w:lastRenderedPageBreak/>
+        <w:t>Pseudocode (</w:t>
+      </w:r>
+      <w:r>
+        <w:rPr>
+          <w:color w:val="4472C4" w:themeColor="accent1"/>
+        </w:rPr>
+        <w:t>Horizontal Movement function</w:t>
+      </w:r>
+      <w:r>
+        <w:rPr>
+          <w:color w:val="4472C4" w:themeColor="accent1"/>
+        </w:rPr>
+        <w:t>)</w:t>
+      </w:r>
+    </w:p>
+    <w:p>
+      <w:pPr>
+        <w:spacing w:line="240" w:lineRule="auto"/>
+        <w:rPr>
+          <w:sz w:val="18"/>
+          <w:szCs w:val="18"/>
+        </w:rPr>
+      </w:pPr>
+      <w:r>
+        <w:rPr>
+          <w:sz w:val="18"/>
+          <w:szCs w:val="18"/>
+        </w:rPr>
+        <w:t>Begin</w:t>
+      </w:r>
+    </w:p>
+    <w:p>
+      <w:pPr>
+        <w:spacing w:line="240" w:lineRule="auto"/>
+        <w:rPr>
+          <w:sz w:val="18"/>
+          <w:szCs w:val="18"/>
+        </w:rPr>
+      </w:pPr>
+      <w:r>
+        <w:rPr>
+          <w:sz w:val="18"/>
+          <w:szCs w:val="18"/>
+        </w:rPr>
+        <w:tab/>
+        <w:t xml:space="preserve">REM </w:t>
+      </w:r>
+      <w:r>
+        <w:rPr>
+          <w:sz w:val="18"/>
+          <w:szCs w:val="18"/>
+        </w:rPr>
+        <w:sym w:font="Wingdings" w:char="F0E0"/>
+      </w:r>
+      <w:r>
+        <w:rPr>
+          <w:sz w:val="18"/>
+          <w:szCs w:val="18"/>
+        </w:rPr>
+        <w:t xml:space="preserve"> Where min returns the lowest of 2 values and max returns the largest of 2 values</w:t>
+      </w:r>
+    </w:p>
+    <w:p>
+      <w:pPr>
+        <w:spacing w:line="240" w:lineRule="auto"/>
+        <w:rPr>
+          <w:sz w:val="18"/>
+          <w:szCs w:val="18"/>
+        </w:rPr>
+      </w:pPr>
+      <w:r>
+        <w:rPr>
+          <w:sz w:val="18"/>
+          <w:szCs w:val="18"/>
+        </w:rPr>
+        <w:tab/>
+        <w:t>var motion = Vector2</w:t>
+      </w:r>
+    </w:p>
+    <w:p>
+      <w:pPr>
+        <w:spacing w:line="240" w:lineRule="auto"/>
+        <w:ind w:firstLine="720"/>
+        <w:rPr>
+          <w:sz w:val="18"/>
+          <w:szCs w:val="18"/>
+        </w:rPr>
+      </w:pPr>
+      <w:r>
+        <w:rPr>
+          <w:sz w:val="18"/>
+          <w:szCs w:val="18"/>
+        </w:rPr>
+        <w:t>LET</w:t>
+      </w:r>
+      <w:r>
+        <w:rPr>
+          <w:sz w:val="18"/>
+          <w:szCs w:val="18"/>
+        </w:rPr>
+        <w:t xml:space="preserve"> ACCELERATION = 30</w:t>
+      </w:r>
+    </w:p>
+    <w:p>
+      <w:pPr>
+        <w:spacing w:line="240" w:lineRule="auto"/>
+        <w:ind w:firstLine="720"/>
+        <w:rPr>
+          <w:sz w:val="18"/>
+          <w:szCs w:val="18"/>
+        </w:rPr>
+      </w:pPr>
+      <w:r>
+        <w:rPr>
+          <w:sz w:val="18"/>
+          <w:szCs w:val="18"/>
+        </w:rPr>
+        <w:t>LET</w:t>
+      </w:r>
+      <w:r>
+        <w:rPr>
+          <w:sz w:val="18"/>
+          <w:szCs w:val="18"/>
+        </w:rPr>
+        <w:t xml:space="preserve"> MAX_SPEED = 450</w:t>
+      </w:r>
+    </w:p>
+    <w:p>
+      <w:pPr>
+        <w:spacing w:line="240" w:lineRule="auto"/>
+        <w:rPr>
+          <w:sz w:val="18"/>
+          <w:szCs w:val="18"/>
+        </w:rPr>
+      </w:pPr>
+      <w:r>
+        <w:rPr>
+          <w:sz w:val="18"/>
+          <w:szCs w:val="18"/>
+        </w:rPr>
+        <w:tab/>
+        <w:t xml:space="preserve">var left = </w:t>
+      </w:r>
+      <w:r>
+        <w:rPr>
+          <w:sz w:val="18"/>
+          <w:szCs w:val="18"/>
+        </w:rPr>
+        <w:t>FALSE</w:t>
+      </w:r>
+    </w:p>
+    <w:p>
+      <w:pPr>
+        <w:spacing w:line="240" w:lineRule="auto"/>
+        <w:rPr>
+          <w:sz w:val="18"/>
+          <w:szCs w:val="18"/>
+        </w:rPr>
+      </w:pPr>
+      <w:r>
+        <w:rPr>
+          <w:sz w:val="18"/>
+          <w:szCs w:val="18"/>
+        </w:rPr>
+        <w:tab/>
+        <w:t xml:space="preserve">var Sprint =1 </w:t>
+      </w:r>
+    </w:p>
+    <w:p>
+      <w:pPr>
+        <w:spacing w:line="240" w:lineRule="auto"/>
+        <w:rPr>
+          <w:sz w:val="18"/>
+          <w:szCs w:val="18"/>
+        </w:rPr>
+      </w:pPr>
+      <w:r>
+        <w:rPr>
+          <w:sz w:val="18"/>
+          <w:szCs w:val="18"/>
+        </w:rPr>
+        <w:tab/>
+      </w:r>
+      <w:r>
+        <w:rPr>
+          <w:sz w:val="18"/>
+          <w:szCs w:val="18"/>
+        </w:rPr>
+        <w:t>IF</w:t>
+      </w:r>
+      <w:r>
+        <w:rPr>
+          <w:sz w:val="18"/>
+          <w:szCs w:val="18"/>
+        </w:rPr>
+        <w:t xml:space="preserve"> </w:t>
+      </w:r>
+      <w:r>
+        <w:rPr>
+          <w:sz w:val="18"/>
+          <w:szCs w:val="18"/>
+        </w:rPr>
+        <w:t>SHIFT key is PRESEED</w:t>
+      </w:r>
+    </w:p>
+    <w:p>
+      <w:pPr>
+        <w:spacing w:line="240" w:lineRule="auto"/>
+        <w:rPr>
+          <w:sz w:val="18"/>
+          <w:szCs w:val="18"/>
+        </w:rPr>
+      </w:pPr>
+      <w:r>
+        <w:rPr>
+          <w:sz w:val="18"/>
+          <w:szCs w:val="18"/>
+        </w:rPr>
+        <w:tab/>
+      </w:r>
+      <w:r>
+        <w:rPr>
+          <w:sz w:val="18"/>
+          <w:szCs w:val="18"/>
+        </w:rPr>
+        <w:tab/>
+        <w:t>Sprint = 1.3</w:t>
+      </w:r>
+    </w:p>
+    <w:p>
+      <w:pPr>
+        <w:spacing w:line="240" w:lineRule="auto"/>
+        <w:rPr>
+          <w:sz w:val="18"/>
+          <w:szCs w:val="18"/>
+        </w:rPr>
+      </w:pPr>
+      <w:r>
+        <w:rPr>
+          <w:sz w:val="18"/>
+          <w:szCs w:val="18"/>
+        </w:rPr>
+        <w:tab/>
+      </w:r>
+      <w:r>
+        <w:rPr>
+          <w:sz w:val="18"/>
+          <w:szCs w:val="18"/>
+        </w:rPr>
+        <w:t>IF</w:t>
+      </w:r>
+      <w:r>
+        <w:rPr>
+          <w:sz w:val="18"/>
+          <w:szCs w:val="18"/>
+        </w:rPr>
+        <w:t xml:space="preserve"> </w:t>
+      </w:r>
+      <w:r>
+        <w:rPr>
+          <w:sz w:val="18"/>
+          <w:szCs w:val="18"/>
+        </w:rPr>
+        <w:t>SHIFT key is RELEASE</w:t>
+      </w:r>
+      <w:r>
+        <w:rPr>
+          <w:sz w:val="18"/>
+          <w:szCs w:val="18"/>
+        </w:rPr>
+        <w:t>D</w:t>
+      </w:r>
+    </w:p>
+    <w:p>
+      <w:pPr>
+        <w:spacing w:line="240" w:lineRule="auto"/>
+        <w:rPr>
+          <w:sz w:val="18"/>
+          <w:szCs w:val="18"/>
+        </w:rPr>
+      </w:pPr>
+      <w:r>
+        <w:rPr>
+          <w:sz w:val="18"/>
+          <w:szCs w:val="18"/>
+        </w:rPr>
+        <w:tab/>
+      </w:r>
+      <w:r>
+        <w:rPr>
+          <w:sz w:val="18"/>
+          <w:szCs w:val="18"/>
+        </w:rPr>
+        <w:tab/>
+        <w:t>Sprint = 1</w:t>
+      </w:r>
+    </w:p>
+    <w:p>
+      <w:pPr>
+        <w:spacing w:line="240" w:lineRule="auto"/>
+        <w:rPr>
+          <w:sz w:val="18"/>
+          <w:szCs w:val="18"/>
+        </w:rPr>
+      </w:pPr>
+      <w:r>
+        <w:rPr>
+          <w:sz w:val="18"/>
+          <w:szCs w:val="18"/>
+        </w:rPr>
+        <w:tab/>
+        <w:t>ENDIF</w:t>
+      </w:r>
+    </w:p>
+    <w:p>
+      <w:pPr>
+        <w:spacing w:line="240" w:lineRule="auto"/>
+        <w:rPr>
+          <w:sz w:val="18"/>
+          <w:szCs w:val="18"/>
+        </w:rPr>
+      </w:pPr>
+      <w:r>
+        <w:rPr>
+          <w:sz w:val="18"/>
+          <w:szCs w:val="18"/>
+        </w:rPr>
+        <w:tab/>
+      </w:r>
+      <w:r>
+        <w:rPr>
+          <w:sz w:val="18"/>
+          <w:szCs w:val="18"/>
+        </w:rPr>
+        <w:t>IF</w:t>
+      </w:r>
+      <w:r>
+        <w:rPr>
+          <w:sz w:val="18"/>
+          <w:szCs w:val="18"/>
+        </w:rPr>
+        <w:t xml:space="preserve"> </w:t>
+      </w:r>
+      <w:r>
+        <w:rPr>
+          <w:sz w:val="18"/>
+          <w:szCs w:val="18"/>
+        </w:rPr>
+        <w:t>RIGHT ARROW or D is PRESSED</w:t>
+      </w:r>
+    </w:p>
+    <w:p>
+      <w:pPr>
+        <w:spacing w:line="240" w:lineRule="auto"/>
+        <w:rPr>
+          <w:sz w:val="18"/>
+          <w:szCs w:val="18"/>
+        </w:rPr>
+      </w:pPr>
+      <w:r>
+        <w:rPr>
+          <w:sz w:val="18"/>
+          <w:szCs w:val="18"/>
+        </w:rPr>
+        <w:tab/>
+      </w:r>
+      <w:r>
+        <w:rPr>
+          <w:sz w:val="18"/>
+          <w:szCs w:val="18"/>
+        </w:rPr>
+        <w:tab/>
+        <w:t xml:space="preserve">motion.x = </w:t>
+      </w:r>
+      <w:proofErr w:type="gramStart"/>
+      <w:r>
+        <w:rPr>
+          <w:sz w:val="18"/>
+          <w:szCs w:val="18"/>
+        </w:rPr>
+        <w:t>min(</w:t>
+      </w:r>
+      <w:proofErr w:type="gramEnd"/>
+      <w:r>
+        <w:rPr>
+          <w:sz w:val="18"/>
+          <w:szCs w:val="18"/>
+        </w:rPr>
+        <w:t>motion.x + ACCELERATION , MAX_SPEED * Sprint)</w:t>
+      </w:r>
+      <w:r>
+        <w:rPr>
+          <w:sz w:val="18"/>
+          <w:szCs w:val="18"/>
+        </w:rPr>
+        <w:tab/>
+      </w:r>
+    </w:p>
+    <w:p>
+      <w:pPr>
+        <w:spacing w:line="240" w:lineRule="auto"/>
+        <w:rPr>
+          <w:sz w:val="18"/>
+          <w:szCs w:val="18"/>
+        </w:rPr>
+      </w:pPr>
+      <w:r>
+        <w:rPr>
+          <w:sz w:val="18"/>
+          <w:szCs w:val="18"/>
+        </w:rPr>
+        <w:tab/>
+      </w:r>
+      <w:r>
+        <w:rPr>
+          <w:sz w:val="18"/>
+          <w:szCs w:val="18"/>
+        </w:rPr>
+        <w:tab/>
+        <w:t xml:space="preserve">PLAY run animation </w:t>
+      </w:r>
+      <w:r>
+        <w:rPr>
+          <w:sz w:val="18"/>
+          <w:szCs w:val="18"/>
+        </w:rPr>
+        <w:tab/>
+      </w:r>
+    </w:p>
+    <w:p>
+      <w:pPr>
+        <w:spacing w:line="240" w:lineRule="auto"/>
+        <w:rPr>
+          <w:sz w:val="18"/>
+          <w:szCs w:val="18"/>
+        </w:rPr>
+      </w:pPr>
+      <w:r>
+        <w:rPr>
+          <w:sz w:val="18"/>
+          <w:szCs w:val="18"/>
+        </w:rPr>
+        <w:tab/>
+        <w:t>ENDIF</w:t>
+      </w:r>
+    </w:p>
+    <w:p>
+      <w:pPr>
+        <w:spacing w:line="240" w:lineRule="auto"/>
+        <w:rPr>
+          <w:sz w:val="18"/>
+          <w:szCs w:val="18"/>
+        </w:rPr>
+      </w:pPr>
+      <w:r>
+        <w:rPr>
+          <w:sz w:val="18"/>
+          <w:szCs w:val="18"/>
+        </w:rPr>
+        <w:tab/>
+      </w:r>
+      <w:r>
+        <w:rPr>
+          <w:sz w:val="18"/>
+          <w:szCs w:val="18"/>
+        </w:rPr>
+        <w:tab/>
+      </w:r>
+    </w:p>
+    <w:p>
+      <w:pPr>
+        <w:spacing w:line="240" w:lineRule="auto"/>
+        <w:rPr>
+          <w:sz w:val="18"/>
+          <w:szCs w:val="18"/>
+        </w:rPr>
+      </w:pPr>
+      <w:r>
+        <w:rPr>
+          <w:sz w:val="18"/>
+          <w:szCs w:val="18"/>
+        </w:rPr>
+        <w:tab/>
+      </w:r>
+      <w:r>
+        <w:rPr>
+          <w:sz w:val="18"/>
+          <w:szCs w:val="18"/>
+        </w:rPr>
+        <w:t xml:space="preserve">ELSE IF LEFT ARROW or S is </w:t>
+      </w:r>
+      <w:r>
+        <w:rPr>
+          <w:sz w:val="18"/>
+          <w:szCs w:val="18"/>
+        </w:rPr>
+        <w:t>PRESSED</w:t>
+      </w:r>
+    </w:p>
+    <w:p>
+      <w:pPr>
+        <w:spacing w:line="240" w:lineRule="auto"/>
+        <w:rPr>
+          <w:sz w:val="18"/>
+          <w:szCs w:val="18"/>
+        </w:rPr>
+      </w:pPr>
+      <w:r>
+        <w:rPr>
+          <w:sz w:val="18"/>
+          <w:szCs w:val="18"/>
+        </w:rPr>
+        <w:tab/>
+      </w:r>
+      <w:r>
+        <w:rPr>
+          <w:sz w:val="18"/>
+          <w:szCs w:val="18"/>
+        </w:rPr>
+        <w:tab/>
+        <w:t xml:space="preserve">motion.x = </w:t>
+      </w:r>
+      <w:proofErr w:type="gramStart"/>
+      <w:r>
+        <w:rPr>
+          <w:sz w:val="18"/>
+          <w:szCs w:val="18"/>
+        </w:rPr>
+        <w:t>max(</w:t>
+      </w:r>
+      <w:proofErr w:type="gramEnd"/>
+      <w:r>
+        <w:rPr>
+          <w:sz w:val="18"/>
+          <w:szCs w:val="18"/>
+        </w:rPr>
+        <w:t>motion.x - ACCELERATION, -MAX_SPEED * Sprint)</w:t>
+      </w:r>
+    </w:p>
+    <w:p>
+      <w:pPr>
+        <w:spacing w:line="240" w:lineRule="auto"/>
+        <w:rPr>
+          <w:sz w:val="18"/>
+          <w:szCs w:val="18"/>
+        </w:rPr>
+      </w:pPr>
+      <w:r>
+        <w:rPr>
+          <w:sz w:val="18"/>
+          <w:szCs w:val="18"/>
+        </w:rPr>
+        <w:tab/>
+      </w:r>
+      <w:r>
+        <w:rPr>
+          <w:sz w:val="18"/>
+          <w:szCs w:val="18"/>
+        </w:rPr>
+        <w:tab/>
+        <w:t>FLIP SPRITE</w:t>
+      </w:r>
+      <w:r>
+        <w:rPr>
+          <w:sz w:val="18"/>
+          <w:szCs w:val="18"/>
+        </w:rPr>
+        <w:tab/>
+      </w:r>
+    </w:p>
+    <w:p>
+      <w:pPr>
+        <w:spacing w:line="240" w:lineRule="auto"/>
+        <w:rPr>
+          <w:sz w:val="18"/>
+          <w:szCs w:val="18"/>
+        </w:rPr>
+      </w:pPr>
+      <w:r>
+        <w:rPr>
+          <w:sz w:val="18"/>
+          <w:szCs w:val="18"/>
+        </w:rPr>
+        <w:tab/>
+      </w:r>
+      <w:r>
+        <w:rPr>
+          <w:sz w:val="18"/>
+          <w:szCs w:val="18"/>
+        </w:rPr>
+        <w:tab/>
+        <w:t>PLAY run animation</w:t>
+      </w:r>
+      <w:r>
+        <w:rPr>
+          <w:sz w:val="18"/>
+          <w:szCs w:val="18"/>
+        </w:rPr>
+        <w:tab/>
+      </w:r>
+    </w:p>
+    <w:p>
+      <w:pPr>
+        <w:spacing w:line="240" w:lineRule="auto"/>
+        <w:rPr>
+          <w:sz w:val="18"/>
+          <w:szCs w:val="18"/>
+        </w:rPr>
+      </w:pPr>
+      <w:r>
+        <w:rPr>
+          <w:sz w:val="18"/>
+          <w:szCs w:val="18"/>
+        </w:rPr>
+        <w:tab/>
+      </w:r>
+      <w:r>
+        <w:rPr>
+          <w:sz w:val="18"/>
+          <w:szCs w:val="18"/>
+        </w:rPr>
+        <w:t>ELSE</w:t>
+      </w:r>
+    </w:p>
+    <w:p>
+      <w:pPr>
+        <w:spacing w:line="240" w:lineRule="auto"/>
+        <w:rPr>
+          <w:sz w:val="18"/>
+          <w:szCs w:val="18"/>
+        </w:rPr>
+      </w:pPr>
+      <w:r>
+        <w:rPr>
+          <w:sz w:val="18"/>
+          <w:szCs w:val="18"/>
+        </w:rPr>
+        <w:tab/>
+      </w:r>
+      <w:r>
+        <w:rPr>
+          <w:sz w:val="18"/>
+          <w:szCs w:val="18"/>
+        </w:rPr>
+        <w:tab/>
+        <w:t>motion.x = 0</w:t>
+      </w:r>
+      <w:r>
+        <w:rPr>
+          <w:sz w:val="18"/>
+          <w:szCs w:val="18"/>
+        </w:rPr>
+        <w:tab/>
+      </w:r>
+    </w:p>
+    <w:p>
+      <w:pPr>
+        <w:spacing w:line="240" w:lineRule="auto"/>
+        <w:rPr>
+          <w:sz w:val="18"/>
+          <w:szCs w:val="18"/>
+        </w:rPr>
+      </w:pPr>
+      <w:r>
+        <w:rPr>
+          <w:sz w:val="18"/>
+          <w:szCs w:val="18"/>
+        </w:rPr>
+        <w:tab/>
+        <w:t>ENDIF</w:t>
+      </w:r>
+    </w:p>
+    <w:p>
+      <w:r>
+        <w:br w:type="page"/>
+      </w:r>
+    </w:p>
+    <w:p>
+      <w:pPr>
+        <w:rPr>
+          <w:color w:val="4472C4" w:themeColor="accent1"/>
+        </w:rPr>
+      </w:pPr>
+      <w:r>
+        <w:rPr>
+          <w:color w:val="4472C4" w:themeColor="accent1"/>
+        </w:rPr>
+        <w:lastRenderedPageBreak/>
+        <w:t>Program flowchart (1 module)</w:t>
+      </w:r>
+    </w:p>
+    <w:p>
+      <w:pPr>
+        <w:rPr>
+          <w:color w:val="4472C4" w:themeColor="accent1"/>
+        </w:rPr>
+      </w:pPr>
+    </w:p>
+    <w:p>
+      <w:pPr>
+        <w:rPr>
+          <w:color w:val="4472C4" w:themeColor="accent1"/>
+        </w:rPr>
+      </w:pPr>
+      <w:r>
+        <w:rPr>
+          <w:color w:val="4472C4" w:themeColor="accent1"/>
+        </w:rPr>
+        <w:drawing>
+          <wp:inline distT="0" distB="0" distL="0" distR="0" wp14:anchorId="7855ACE7" wp14:editId="4B052791">
+            <wp:extent cx="8231056" cy="6510249"/>
+            <wp:effectExtent l="3175" t="0" r="1905" b="1905"/>
+            <wp:docPr id="7" name="Picture 7"/>
+            <wp:cNvGraphicFramePr>
+              <a:graphicFrameLocks xmlns:a="http://schemas.openxmlformats.org/drawingml/2006/main" noChangeAspect="1"/>
+            </wp:cNvGraphicFramePr>
+            <a:graphic xmlns:a="http://schemas.openxmlformats.org/drawingml/2006/main">
+              <a:graphicData uri="http://schemas.openxmlformats.org/drawingml/2006/picture">
+                <pic:pic xmlns:pic="http://schemas.openxmlformats.org/drawingml/2006/picture">
+                  <pic:nvPicPr>
+                    <pic:cNvPr id="1" name=""/>
+                    <pic:cNvPicPr/>
+                  </pic:nvPicPr>
+                  <pic:blipFill>
+                    <a:blip r:embed="rId16"/>
+                    <a:stretch>
+                      <a:fillRect/>
+                    </a:stretch>
+                  </pic:blipFill>
+                  <pic:spPr>
+                    <a:xfrm rot="5400000">
+                      <a:off x="0" y="0"/>
+                      <a:ext cx="8252550" cy="6527250"/>
+                    </a:xfrm>
+                    <a:prstGeom prst="rect">
+                      <a:avLst/>
+                    </a:prstGeom>
+                  </pic:spPr>
+                </pic:pic>
+              </a:graphicData>
+            </a:graphic>
+          </wp:inline>
+        </w:drawing>
+      </w:r>
+    </w:p>
+    <w:p>
+      <w:pPr>
+        <w:rPr>
+          <w:color w:val="4472C4" w:themeColor="accent1"/>
+        </w:rPr>
+      </w:pPr>
+      <w:r>
+        <w:rPr>
+          <w:color w:val="4472C4" w:themeColor="accent1"/>
+        </w:rPr>
+        <w:lastRenderedPageBreak/>
+        <w:t xml:space="preserve">Data dictionary </w:t>
+      </w:r>
+    </w:p>
+    <w:tbl>
+      <w:tblPr>
+        <w:tblStyle w:val="TableGrid"/>
+        <w:tblW w:w="0" w:type="auto"/>
+        <w:tblLook w:val="04A0" w:firstRow="1" w:lastRow="0" w:firstColumn="1" w:lastColumn="0" w:noHBand="0" w:noVBand="1"/>
+      </w:tblPr>
+      <w:tblGrid>
+        <w:gridCol w:w="1583"/>
+        <w:gridCol w:w="1414"/>
+        <w:gridCol w:w="1685"/>
+        <w:gridCol w:w="1473"/>
+        <w:gridCol w:w="1556"/>
+        <w:gridCol w:w="1305"/>
+      </w:tblGrid>
+      <w:tr>
+        <w:tc>
+          <w:tcPr>
+            <w:tcW w:w="1583" w:type="dxa"/>
+          </w:tcPr>
+          <w:p>
+            <w:pPr>
+              <w:rPr>
+                <w:b/>
+                <w:bCs/>
+                <w:sz w:val="18"/>
+                <w:szCs w:val="18"/>
+              </w:rPr>
+            </w:pPr>
+            <w:r>
+              <w:rPr>
+                <w:b/>
+                <w:bCs/>
+                <w:sz w:val="18"/>
+                <w:szCs w:val="18"/>
+              </w:rPr>
+              <w:t xml:space="preserve">Variable Name </w:t>
+            </w:r>
+          </w:p>
         </w:tc>
         <w:tc>
           <w:tcPr>
-            <w:tcW w:w="1317" w:type="dxa"/>
+            <w:tcW w:w="1414" w:type="dxa"/>
           </w:tcPr>
-          <w:p/>
+          <w:p>
+            <w:pPr>
+              <w:rPr>
+                <w:b/>
+                <w:bCs/>
+                <w:sz w:val="18"/>
+                <w:szCs w:val="18"/>
+              </w:rPr>
+            </w:pPr>
+            <w:r>
+              <w:rPr>
+                <w:b/>
+                <w:bCs/>
+                <w:sz w:val="18"/>
+                <w:szCs w:val="18"/>
+              </w:rPr>
+              <w:t xml:space="preserve">Data Type </w:t>
+            </w:r>
+          </w:p>
+        </w:tc>
+        <w:tc>
+          <w:tcPr>
+            <w:tcW w:w="1685" w:type="dxa"/>
+          </w:tcPr>
+          <w:p>
+            <w:pPr>
+              <w:rPr>
+                <w:b/>
+                <w:bCs/>
+                <w:sz w:val="18"/>
+                <w:szCs w:val="18"/>
+              </w:rPr>
+            </w:pPr>
+            <w:r>
+              <w:rPr>
+                <w:b/>
+                <w:bCs/>
+                <w:sz w:val="18"/>
+                <w:szCs w:val="18"/>
+              </w:rPr>
+              <w:t>Description of Purpose</w:t>
+            </w:r>
+          </w:p>
+        </w:tc>
+        <w:tc>
+          <w:tcPr>
+            <w:tcW w:w="1473" w:type="dxa"/>
+          </w:tcPr>
+          <w:p>
+            <w:pPr>
+              <w:rPr>
+                <w:b/>
+                <w:bCs/>
+                <w:sz w:val="18"/>
+                <w:szCs w:val="18"/>
+              </w:rPr>
+            </w:pPr>
+            <w:r>
+              <w:rPr>
+                <w:b/>
+                <w:bCs/>
+                <w:sz w:val="18"/>
+                <w:szCs w:val="18"/>
+              </w:rPr>
+              <w:t xml:space="preserve">Format of data values </w:t>
+            </w:r>
+          </w:p>
+        </w:tc>
+        <w:tc>
+          <w:tcPr>
+            <w:tcW w:w="1556" w:type="dxa"/>
+          </w:tcPr>
+          <w:p>
+            <w:pPr>
+              <w:rPr>
+                <w:b/>
+                <w:bCs/>
+                <w:sz w:val="18"/>
+                <w:szCs w:val="18"/>
+              </w:rPr>
+            </w:pPr>
+            <w:r>
+              <w:rPr>
+                <w:b/>
+                <w:bCs/>
+                <w:sz w:val="18"/>
+                <w:szCs w:val="18"/>
+              </w:rPr>
+              <w:t>Expected values</w:t>
+            </w:r>
+          </w:p>
+        </w:tc>
+        <w:tc>
+          <w:tcPr>
+            <w:tcW w:w="1305" w:type="dxa"/>
+          </w:tcPr>
+          <w:p>
+            <w:pPr>
+              <w:rPr>
+                <w:b/>
+                <w:bCs/>
+                <w:sz w:val="18"/>
+                <w:szCs w:val="18"/>
+              </w:rPr>
+            </w:pPr>
+            <w:r>
+              <w:rPr>
+                <w:b/>
+                <w:bCs/>
+                <w:sz w:val="18"/>
+                <w:szCs w:val="18"/>
+              </w:rPr>
+              <w:t>Data Validation</w:t>
+            </w:r>
+          </w:p>
         </w:tc>
       </w:tr>
       <w:tr>
         <w:tc>
           <w:tcPr>
-            <w:tcW w:w="1542" w:type="dxa"/>
+            <w:tcW w:w="1583" w:type="dxa"/>
           </w:tcPr>
-          <w:p/>
+          <w:p>
+            <w:pPr>
+              <w:rPr>
+                <w:sz w:val="18"/>
+                <w:szCs w:val="18"/>
+              </w:rPr>
+            </w:pPr>
+            <w:r>
+              <w:rPr>
+                <w:sz w:val="18"/>
+                <w:szCs w:val="18"/>
+              </w:rPr>
+              <w:t>FLOOR</w:t>
+            </w:r>
+          </w:p>
         </w:tc>
         <w:tc>
           <w:tcPr>
-            <w:tcW w:w="1447" w:type="dxa"/>
+            <w:tcW w:w="1414" w:type="dxa"/>
           </w:tcPr>
-          <w:p/>
+          <w:p>
+            <w:pPr>
+              <w:rPr>
+                <w:sz w:val="18"/>
+                <w:szCs w:val="18"/>
+              </w:rPr>
+            </w:pPr>
+            <w:r>
+              <w:rPr>
+                <w:sz w:val="18"/>
+                <w:szCs w:val="18"/>
+              </w:rPr>
+              <w:t>Vector 2</w:t>
+            </w:r>
+          </w:p>
         </w:tc>
         <w:tc>
           <w:tcPr>
-            <w:tcW w:w="1629" w:type="dxa"/>
+            <w:tcW w:w="1685" w:type="dxa"/>
           </w:tcPr>
-          <w:p/>
+          <w:p>
+            <w:pPr>
+              <w:rPr>
+                <w:sz w:val="18"/>
+                <w:szCs w:val="18"/>
+              </w:rPr>
+            </w:pPr>
+            <w:r>
+              <w:rPr>
+                <w:sz w:val="18"/>
+                <w:szCs w:val="18"/>
+              </w:rPr>
+              <w:t>Makes sure the player doesn’t snap to the ground when using built in function move_and_slide</w:t>
+            </w:r>
+          </w:p>
         </w:tc>
         <w:tc>
           <w:tcPr>
-            <w:tcW w:w="1514" w:type="dxa"/>
+            <w:tcW w:w="1473" w:type="dxa"/>
           </w:tcPr>
-          <w:p/>
+          <w:p>
+            <w:pPr>
+              <w:rPr>
+                <w:sz w:val="18"/>
+                <w:szCs w:val="18"/>
+              </w:rPr>
+            </w:pPr>
+          </w:p>
         </w:tc>
         <w:tc>
           <w:tcPr>
-            <w:tcW w:w="1567" w:type="dxa"/>
+            <w:tcW w:w="1556" w:type="dxa"/>
           </w:tcPr>
-          <w:p/>
+          <w:p>
+            <w:pPr>
+              <w:rPr>
+                <w:sz w:val="18"/>
+                <w:szCs w:val="18"/>
+              </w:rPr>
+            </w:pPr>
+            <w:r>
+              <w:rPr>
+                <w:sz w:val="18"/>
+                <w:szCs w:val="18"/>
+              </w:rPr>
+              <w:t>Const (0, -1)</w:t>
+            </w:r>
+          </w:p>
         </w:tc>
         <w:tc>
           <w:tcPr>
-            <w:tcW w:w="1317" w:type="dxa"/>
+            <w:tcW w:w="1305" w:type="dxa"/>
           </w:tcPr>
-          <w:p/>
+          <w:p>
+            <w:pPr>
+              <w:rPr>
+                <w:sz w:val="18"/>
+                <w:szCs w:val="18"/>
+              </w:rPr>
+            </w:pPr>
+            <w:r>
+              <w:rPr>
+                <w:sz w:val="18"/>
+                <w:szCs w:val="18"/>
+              </w:rPr>
+              <w:t>Const (0, -1)</w:t>
+            </w:r>
+          </w:p>
         </w:tc>
       </w:tr>
       <w:tr>
         <w:tc>
           <w:tcPr>
-            <w:tcW w:w="1542" w:type="dxa"/>
+            <w:tcW w:w="1583" w:type="dxa"/>
           </w:tcPr>
-          <w:p/>
+          <w:p>
+            <w:pPr>
+              <w:rPr>
+                <w:sz w:val="18"/>
+                <w:szCs w:val="18"/>
+              </w:rPr>
+            </w:pPr>
+            <w:r>
+              <w:rPr>
+                <w:sz w:val="18"/>
+                <w:szCs w:val="18"/>
+              </w:rPr>
+              <w:t>ACCELERATION</w:t>
+            </w:r>
+          </w:p>
         </w:tc>
         <w:tc>
           <w:tcPr>
-            <w:tcW w:w="1447" w:type="dxa"/>
+            <w:tcW w:w="1414" w:type="dxa"/>
           </w:tcPr>
-          <w:p/>
+          <w:p>
+            <w:pPr>
+              <w:rPr>
+                <w:sz w:val="18"/>
+                <w:szCs w:val="18"/>
+              </w:rPr>
+            </w:pPr>
+            <w:r>
+              <w:rPr>
+                <w:sz w:val="18"/>
+                <w:szCs w:val="18"/>
+              </w:rPr>
+              <w:t>Int</w:t>
+            </w:r>
+          </w:p>
         </w:tc>
         <w:tc>
           <w:tcPr>
-            <w:tcW w:w="1629" w:type="dxa"/>
+            <w:tcW w:w="1685" w:type="dxa"/>
           </w:tcPr>
-          <w:p/>
+          <w:p>
+            <w:pPr>
+              <w:rPr>
+                <w:sz w:val="18"/>
+                <w:szCs w:val="18"/>
+              </w:rPr>
+            </w:pPr>
+            <w:r>
+              <w:rPr>
+                <w:sz w:val="18"/>
+                <w:szCs w:val="18"/>
+              </w:rPr>
+              <w:t>How fast the player accelerates</w:t>
+            </w:r>
+          </w:p>
         </w:tc>
         <w:tc>
           <w:tcPr>
-            <w:tcW w:w="1514" w:type="dxa"/>
+            <w:tcW w:w="1473" w:type="dxa"/>
           </w:tcPr>
-          <w:p/>
+          <w:p>
+            <w:pPr>
+              <w:rPr>
+                <w:sz w:val="18"/>
+                <w:szCs w:val="18"/>
+              </w:rPr>
+            </w:pPr>
+          </w:p>
         </w:tc>
         <w:tc>
           <w:tcPr>
-            <w:tcW w:w="1567" w:type="dxa"/>
+            <w:tcW w:w="1556" w:type="dxa"/>
           </w:tcPr>
-          <w:p/>
+          <w:p>
+            <w:pPr>
+              <w:rPr>
+                <w:sz w:val="18"/>
+                <w:szCs w:val="18"/>
+              </w:rPr>
+            </w:pPr>
+            <w:r>
+              <w:rPr>
+                <w:sz w:val="18"/>
+                <w:szCs w:val="18"/>
+              </w:rPr>
+              <w:t>Const (30)</w:t>
+            </w:r>
+          </w:p>
         </w:tc>
         <w:tc>
           <w:tcPr>
-            <w:tcW w:w="1317" w:type="dxa"/>
+            <w:tcW w:w="1305" w:type="dxa"/>
           </w:tcPr>
-          <w:p/>
+          <w:p>
+            <w:pPr>
+              <w:rPr>
+                <w:sz w:val="18"/>
+                <w:szCs w:val="18"/>
+              </w:rPr>
+            </w:pPr>
+            <w:r>
+              <w:rPr>
+                <w:sz w:val="18"/>
+                <w:szCs w:val="18"/>
+              </w:rPr>
+              <w:t>Const (30)</w:t>
+            </w:r>
+          </w:p>
         </w:tc>
       </w:tr>
       <w:tr>
         <w:tc>
           <w:tcPr>
-            <w:tcW w:w="1542" w:type="dxa"/>
+            <w:tcW w:w="1583" w:type="dxa"/>
           </w:tcPr>
-          <w:p/>
+          <w:p>
+            <w:pPr>
+              <w:rPr>
+                <w:sz w:val="18"/>
+                <w:szCs w:val="18"/>
+              </w:rPr>
+            </w:pPr>
+            <w:r>
+              <w:rPr>
+                <w:sz w:val="18"/>
+                <w:szCs w:val="18"/>
+              </w:rPr>
+              <w:t>MAX_SPEED</w:t>
+            </w:r>
+          </w:p>
         </w:tc>
         <w:tc>
           <w:tcPr>
-            <w:tcW w:w="1447" w:type="dxa"/>
+            <w:tcW w:w="1414" w:type="dxa"/>
           </w:tcPr>
-          <w:p/>
+          <w:p>
+            <w:pPr>
+              <w:rPr>
+                <w:sz w:val="18"/>
+                <w:szCs w:val="18"/>
+              </w:rPr>
+            </w:pPr>
+            <w:r>
+              <w:rPr>
+                <w:sz w:val="18"/>
+                <w:szCs w:val="18"/>
+              </w:rPr>
+              <w:t>Int</w:t>
+            </w:r>
+          </w:p>
         </w:tc>
         <w:tc>
           <w:tcPr>
-            <w:tcW w:w="1629" w:type="dxa"/>
+            <w:tcW w:w="1685" w:type="dxa"/>
           </w:tcPr>
-          <w:p/>
+          <w:p>
+            <w:pPr>
+              <w:rPr>
+                <w:sz w:val="18"/>
+                <w:szCs w:val="18"/>
+              </w:rPr>
+            </w:pPr>
+            <w:r>
+              <w:rPr>
+                <w:sz w:val="18"/>
+                <w:szCs w:val="18"/>
+              </w:rPr>
+              <w:t>The max speed of the player</w:t>
+            </w:r>
+          </w:p>
         </w:tc>
         <w:tc>
           <w:tcPr>
-            <w:tcW w:w="1514" w:type="dxa"/>
+            <w:tcW w:w="1473" w:type="dxa"/>
           </w:tcPr>
-          <w:p/>
+          <w:p>
+            <w:pPr>
+              <w:rPr>
+                <w:sz w:val="18"/>
+                <w:szCs w:val="18"/>
+              </w:rPr>
+            </w:pPr>
+          </w:p>
         </w:tc>
         <w:tc>
           <w:tcPr>
-            <w:tcW w:w="1567" w:type="dxa"/>
+            <w:tcW w:w="1556" w:type="dxa"/>
           </w:tcPr>
-          <w:p/>
+          <w:p>
+            <w:pPr>
+              <w:rPr>
+                <w:sz w:val="18"/>
+                <w:szCs w:val="18"/>
+              </w:rPr>
+            </w:pPr>
+            <w:r>
+              <w:rPr>
+                <w:sz w:val="18"/>
+                <w:szCs w:val="18"/>
+              </w:rPr>
+              <w:t>Const (</w:t>
+            </w:r>
+            <w:r>
+              <w:rPr>
+                <w:sz w:val="18"/>
+                <w:szCs w:val="18"/>
+              </w:rPr>
+              <w:t>450)</w:t>
+            </w:r>
+          </w:p>
+          <w:p>
+            <w:pPr>
+              <w:rPr>
+                <w:sz w:val="18"/>
+                <w:szCs w:val="18"/>
+              </w:rPr>
+            </w:pPr>
+          </w:p>
         </w:tc>
         <w:tc>
           <w:tcPr>
-            <w:tcW w:w="1317" w:type="dxa"/>
+            <w:tcW w:w="1305" w:type="dxa"/>
           </w:tcPr>
-          <w:p/>
+          <w:p>
+            <w:pPr>
+              <w:rPr>
+                <w:sz w:val="18"/>
+                <w:szCs w:val="18"/>
+              </w:rPr>
+            </w:pPr>
+            <w:r>
+              <w:rPr>
+                <w:sz w:val="18"/>
+                <w:szCs w:val="18"/>
+              </w:rPr>
+              <w:t>Int (450)</w:t>
+            </w:r>
+          </w:p>
+          <w:p>
+            <w:pPr>
+              <w:rPr>
+                <w:sz w:val="18"/>
+                <w:szCs w:val="18"/>
+              </w:rPr>
+            </w:pPr>
+          </w:p>
+        </w:tc>
+      </w:tr>
+      <w:tr>
+        <w:tc>
+          <w:tcPr>
+            <w:tcW w:w="1583" w:type="dxa"/>
+          </w:tcPr>
+          <w:p>
+            <w:pPr>
+              <w:rPr>
+                <w:sz w:val="18"/>
+                <w:szCs w:val="18"/>
+              </w:rPr>
+            </w:pPr>
+            <w:r>
+              <w:rPr>
+                <w:sz w:val="18"/>
+                <w:szCs w:val="18"/>
+              </w:rPr>
+              <w:t>JUMP_HEIGHT</w:t>
+            </w:r>
+          </w:p>
+        </w:tc>
+        <w:tc>
+          <w:tcPr>
+            <w:tcW w:w="1414" w:type="dxa"/>
+          </w:tcPr>
+          <w:p>
+            <w:pPr>
+              <w:rPr>
+                <w:sz w:val="18"/>
+                <w:szCs w:val="18"/>
+              </w:rPr>
+            </w:pPr>
+            <w:r>
+              <w:rPr>
+                <w:sz w:val="18"/>
+                <w:szCs w:val="18"/>
+              </w:rPr>
+              <w:t>Int</w:t>
+            </w:r>
+          </w:p>
+        </w:tc>
+        <w:tc>
+          <w:tcPr>
+            <w:tcW w:w="1685" w:type="dxa"/>
+          </w:tcPr>
+          <w:p>
+            <w:pPr>
+              <w:rPr>
+                <w:sz w:val="18"/>
+                <w:szCs w:val="18"/>
+              </w:rPr>
+            </w:pPr>
+            <w:r>
+              <w:rPr>
+                <w:sz w:val="18"/>
+                <w:szCs w:val="18"/>
+              </w:rPr>
+              <w:t xml:space="preserve">How high the player can jump </w:t>
+            </w:r>
+          </w:p>
+        </w:tc>
+        <w:tc>
+          <w:tcPr>
+            <w:tcW w:w="1473" w:type="dxa"/>
+          </w:tcPr>
+          <w:p>
+            <w:pPr>
+              <w:rPr>
+                <w:sz w:val="18"/>
+                <w:szCs w:val="18"/>
+              </w:rPr>
+            </w:pPr>
+          </w:p>
+        </w:tc>
+        <w:tc>
+          <w:tcPr>
+            <w:tcW w:w="1556" w:type="dxa"/>
+          </w:tcPr>
+          <w:p>
+            <w:pPr>
+              <w:rPr>
+                <w:sz w:val="18"/>
+                <w:szCs w:val="18"/>
+              </w:rPr>
+            </w:pPr>
+            <w:r>
+              <w:rPr>
+                <w:sz w:val="18"/>
+                <w:szCs w:val="18"/>
+              </w:rPr>
+              <w:t xml:space="preserve">Const </w:t>
+            </w:r>
+            <w:r>
+              <w:rPr>
+                <w:sz w:val="18"/>
+                <w:szCs w:val="18"/>
+              </w:rPr>
+              <w:t>(-380)</w:t>
+            </w:r>
+          </w:p>
+        </w:tc>
+        <w:tc>
+          <w:tcPr>
+            <w:tcW w:w="1305" w:type="dxa"/>
+          </w:tcPr>
+          <w:p>
+            <w:pPr>
+              <w:rPr>
+                <w:sz w:val="18"/>
+                <w:szCs w:val="18"/>
+              </w:rPr>
+            </w:pPr>
+            <w:r>
+              <w:rPr>
+                <w:sz w:val="18"/>
+                <w:szCs w:val="18"/>
+              </w:rPr>
+              <w:t>Int (-380)</w:t>
+            </w:r>
+          </w:p>
+        </w:tc>
+      </w:tr>
+      <w:tr>
+        <w:tc>
+          <w:tcPr>
+            <w:tcW w:w="1583" w:type="dxa"/>
+          </w:tcPr>
+          <w:p>
+            <w:pPr>
+              <w:rPr>
+                <w:sz w:val="18"/>
+                <w:szCs w:val="18"/>
+              </w:rPr>
+            </w:pPr>
+            <w:r>
+              <w:rPr>
+                <w:sz w:val="18"/>
+                <w:szCs w:val="18"/>
+              </w:rPr>
+              <w:t>Sprint</w:t>
+            </w:r>
+          </w:p>
+        </w:tc>
+        <w:tc>
+          <w:tcPr>
+            <w:tcW w:w="1414" w:type="dxa"/>
+          </w:tcPr>
+          <w:p>
+            <w:pPr>
+              <w:rPr>
+                <w:sz w:val="18"/>
+                <w:szCs w:val="18"/>
+              </w:rPr>
+            </w:pPr>
+            <w:r>
+              <w:rPr>
+                <w:sz w:val="18"/>
+                <w:szCs w:val="18"/>
+              </w:rPr>
+              <w:t>Int</w:t>
+            </w:r>
+          </w:p>
+        </w:tc>
+        <w:tc>
+          <w:tcPr>
+            <w:tcW w:w="1685" w:type="dxa"/>
+          </w:tcPr>
+          <w:p>
+            <w:pPr>
+              <w:rPr>
+                <w:sz w:val="18"/>
+                <w:szCs w:val="18"/>
+              </w:rPr>
+            </w:pPr>
+            <w:r>
+              <w:rPr>
+                <w:sz w:val="18"/>
+                <w:szCs w:val="18"/>
+              </w:rPr>
+              <w:t>Controls the sprint – acts as a bool</w:t>
+            </w:r>
+          </w:p>
+        </w:tc>
+        <w:tc>
+          <w:tcPr>
+            <w:tcW w:w="1473" w:type="dxa"/>
+          </w:tcPr>
+          <w:p>
+            <w:pPr>
+              <w:rPr>
+                <w:sz w:val="18"/>
+                <w:szCs w:val="18"/>
+              </w:rPr>
+            </w:pPr>
+          </w:p>
+        </w:tc>
+        <w:tc>
+          <w:tcPr>
+            <w:tcW w:w="1556" w:type="dxa"/>
+          </w:tcPr>
+          <w:p>
+            <w:pPr>
+              <w:rPr>
+                <w:sz w:val="18"/>
+                <w:szCs w:val="18"/>
+              </w:rPr>
+            </w:pPr>
+            <w:r>
+              <w:rPr>
+                <w:sz w:val="18"/>
+                <w:szCs w:val="18"/>
+              </w:rPr>
+              <w:t>Int;</w:t>
+            </w:r>
+          </w:p>
+          <w:p>
+            <w:pPr>
+              <w:rPr>
+                <w:sz w:val="18"/>
+                <w:szCs w:val="18"/>
+              </w:rPr>
+            </w:pPr>
+            <w:r>
+              <w:rPr>
+                <w:sz w:val="18"/>
+                <w:szCs w:val="18"/>
+              </w:rPr>
+              <w:t>1</w:t>
+            </w:r>
+          </w:p>
+          <w:p>
+            <w:pPr>
+              <w:rPr>
+                <w:sz w:val="18"/>
+                <w:szCs w:val="18"/>
+              </w:rPr>
+            </w:pPr>
+            <w:r>
+              <w:rPr>
+                <w:sz w:val="18"/>
+                <w:szCs w:val="18"/>
+              </w:rPr>
+              <w:t>1.3</w:t>
+            </w:r>
+          </w:p>
+        </w:tc>
+        <w:tc>
+          <w:tcPr>
+            <w:tcW w:w="1305" w:type="dxa"/>
+          </w:tcPr>
+          <w:p>
+            <w:pPr>
+              <w:rPr>
+                <w:sz w:val="18"/>
+                <w:szCs w:val="18"/>
+              </w:rPr>
+            </w:pPr>
+            <w:r>
+              <w:rPr>
+                <w:sz w:val="18"/>
+                <w:szCs w:val="18"/>
+              </w:rPr>
+              <w:t>Int;</w:t>
+            </w:r>
+          </w:p>
+          <w:p>
+            <w:pPr>
+              <w:rPr>
+                <w:sz w:val="18"/>
+                <w:szCs w:val="18"/>
+              </w:rPr>
+            </w:pPr>
+            <w:r>
+              <w:rPr>
+                <w:sz w:val="18"/>
+                <w:szCs w:val="18"/>
+              </w:rPr>
+              <w:t>1</w:t>
+            </w:r>
+          </w:p>
+          <w:p>
+            <w:pPr>
+              <w:rPr>
+                <w:sz w:val="18"/>
+                <w:szCs w:val="18"/>
+              </w:rPr>
+            </w:pPr>
+            <w:r>
+              <w:rPr>
+                <w:sz w:val="18"/>
+                <w:szCs w:val="18"/>
+              </w:rPr>
+              <w:t>1.3</w:t>
+            </w:r>
+          </w:p>
+        </w:tc>
+      </w:tr>
+      <w:tr>
+        <w:tc>
+          <w:tcPr>
+            <w:tcW w:w="1583" w:type="dxa"/>
+          </w:tcPr>
+          <w:p>
+            <w:pPr>
+              <w:rPr>
+                <w:sz w:val="18"/>
+                <w:szCs w:val="18"/>
+              </w:rPr>
+            </w:pPr>
+            <w:r>
+              <w:rPr>
+                <w:sz w:val="18"/>
+                <w:szCs w:val="18"/>
+              </w:rPr>
+              <w:t>Gravity</w:t>
+            </w:r>
+          </w:p>
+        </w:tc>
+        <w:tc>
+          <w:tcPr>
+            <w:tcW w:w="1414" w:type="dxa"/>
+          </w:tcPr>
+          <w:p>
+            <w:pPr>
+              <w:rPr>
+                <w:sz w:val="18"/>
+                <w:szCs w:val="18"/>
+              </w:rPr>
+            </w:pPr>
+            <w:r>
+              <w:rPr>
+                <w:sz w:val="18"/>
+                <w:szCs w:val="18"/>
+              </w:rPr>
+              <w:t>Int</w:t>
+            </w:r>
+          </w:p>
+        </w:tc>
+        <w:tc>
+          <w:tcPr>
+            <w:tcW w:w="1685" w:type="dxa"/>
+          </w:tcPr>
+          <w:p>
+            <w:pPr>
+              <w:rPr>
+                <w:sz w:val="18"/>
+                <w:szCs w:val="18"/>
+              </w:rPr>
+            </w:pPr>
+            <w:r>
+              <w:rPr>
+                <w:sz w:val="18"/>
+                <w:szCs w:val="18"/>
+              </w:rPr>
+              <w:t xml:space="preserve">Controls the downwards force the player experiences </w:t>
+            </w:r>
+          </w:p>
+        </w:tc>
+        <w:tc>
+          <w:tcPr>
+            <w:tcW w:w="1473" w:type="dxa"/>
+          </w:tcPr>
+          <w:p>
+            <w:pPr>
+              <w:rPr>
+                <w:sz w:val="18"/>
+                <w:szCs w:val="18"/>
+              </w:rPr>
+            </w:pPr>
+          </w:p>
+        </w:tc>
+        <w:tc>
+          <w:tcPr>
+            <w:tcW w:w="1556" w:type="dxa"/>
+          </w:tcPr>
+          <w:p>
+            <w:pPr>
+              <w:rPr>
+                <w:sz w:val="18"/>
+                <w:szCs w:val="18"/>
+              </w:rPr>
+            </w:pPr>
+            <w:r>
+              <w:rPr>
+                <w:sz w:val="18"/>
+                <w:szCs w:val="18"/>
+              </w:rPr>
+              <w:t>Int;</w:t>
+            </w:r>
+          </w:p>
+          <w:p>
+            <w:pPr>
+              <w:rPr>
+                <w:sz w:val="18"/>
+                <w:szCs w:val="18"/>
+              </w:rPr>
+            </w:pPr>
+            <w:r>
+              <w:rPr>
+                <w:sz w:val="18"/>
+                <w:szCs w:val="18"/>
+              </w:rPr>
+              <w:t>10</w:t>
+            </w:r>
+          </w:p>
+        </w:tc>
+        <w:tc>
+          <w:tcPr>
+            <w:tcW w:w="1305" w:type="dxa"/>
+          </w:tcPr>
+          <w:p>
+            <w:pPr>
+              <w:rPr>
+                <w:sz w:val="18"/>
+                <w:szCs w:val="18"/>
+              </w:rPr>
+            </w:pPr>
+            <w:r>
+              <w:rPr>
+                <w:sz w:val="18"/>
+                <w:szCs w:val="18"/>
+              </w:rPr>
+              <w:t>Int;</w:t>
+            </w:r>
+          </w:p>
+          <w:p>
+            <w:pPr>
+              <w:rPr>
+                <w:sz w:val="18"/>
+                <w:szCs w:val="18"/>
+              </w:rPr>
+            </w:pPr>
+            <w:r>
+              <w:rPr>
+                <w:sz w:val="18"/>
+                <w:szCs w:val="18"/>
+              </w:rPr>
+              <w:t>10</w:t>
+            </w:r>
+          </w:p>
+        </w:tc>
+      </w:tr>
+      <w:tr>
+        <w:tc>
+          <w:tcPr>
+            <w:tcW w:w="1583" w:type="dxa"/>
+          </w:tcPr>
+          <w:p>
+            <w:pPr>
+              <w:rPr>
+                <w:sz w:val="18"/>
+                <w:szCs w:val="18"/>
+              </w:rPr>
+            </w:pPr>
+            <w:r>
+              <w:rPr>
+                <w:sz w:val="18"/>
+                <w:szCs w:val="18"/>
+              </w:rPr>
+              <w:t>wallPush</w:t>
+            </w:r>
+          </w:p>
+        </w:tc>
+        <w:tc>
+          <w:tcPr>
+            <w:tcW w:w="1414" w:type="dxa"/>
+          </w:tcPr>
+          <w:p>
+            <w:pPr>
+              <w:rPr>
+                <w:sz w:val="18"/>
+                <w:szCs w:val="18"/>
+              </w:rPr>
+            </w:pPr>
+            <w:r>
+              <w:rPr>
+                <w:sz w:val="18"/>
+                <w:szCs w:val="18"/>
+              </w:rPr>
+              <w:t>Int</w:t>
+            </w:r>
+          </w:p>
+        </w:tc>
+        <w:tc>
+          <w:tcPr>
+            <w:tcW w:w="1685" w:type="dxa"/>
+          </w:tcPr>
+          <w:p>
+            <w:pPr>
+              <w:rPr>
+                <w:sz w:val="18"/>
+                <w:szCs w:val="18"/>
+              </w:rPr>
+            </w:pPr>
+            <w:r>
+              <w:rPr>
+                <w:sz w:val="18"/>
+                <w:szCs w:val="18"/>
+              </w:rPr>
+              <w:t>The force the player experiences when jumping off the wall</w:t>
+            </w:r>
+          </w:p>
+        </w:tc>
+        <w:tc>
+          <w:tcPr>
+            <w:tcW w:w="1473" w:type="dxa"/>
+          </w:tcPr>
+          <w:p>
+            <w:pPr>
+              <w:rPr>
+                <w:sz w:val="18"/>
+                <w:szCs w:val="18"/>
+              </w:rPr>
+            </w:pPr>
+          </w:p>
+        </w:tc>
+        <w:tc>
+          <w:tcPr>
+            <w:tcW w:w="1556" w:type="dxa"/>
+          </w:tcPr>
+          <w:p>
+            <w:pPr>
+              <w:rPr>
+                <w:sz w:val="18"/>
+                <w:szCs w:val="18"/>
+              </w:rPr>
+            </w:pPr>
+            <w:r>
+              <w:rPr>
+                <w:sz w:val="18"/>
+                <w:szCs w:val="18"/>
+              </w:rPr>
+              <w:t>Int (525)</w:t>
+            </w:r>
+          </w:p>
+        </w:tc>
+        <w:tc>
+          <w:tcPr>
+            <w:tcW w:w="1305" w:type="dxa"/>
+          </w:tcPr>
+          <w:p>
+            <w:pPr>
+              <w:rPr>
+                <w:sz w:val="18"/>
+                <w:szCs w:val="18"/>
+              </w:rPr>
+            </w:pPr>
+            <w:r>
+              <w:rPr>
+                <w:sz w:val="18"/>
+                <w:szCs w:val="18"/>
+              </w:rPr>
+              <w:t>Int (525)</w:t>
+            </w:r>
+          </w:p>
+        </w:tc>
+      </w:tr>
+      <w:tr>
+        <w:tc>
+          <w:tcPr>
+            <w:tcW w:w="1583" w:type="dxa"/>
+          </w:tcPr>
+          <w:p>
+            <w:pPr>
+              <w:rPr>
+                <w:sz w:val="18"/>
+                <w:szCs w:val="18"/>
+              </w:rPr>
+            </w:pPr>
+            <w:r>
+              <w:rPr>
+                <w:sz w:val="18"/>
+                <w:szCs w:val="18"/>
+              </w:rPr>
+              <w:t>Motion</w:t>
+            </w:r>
+          </w:p>
+        </w:tc>
+        <w:tc>
+          <w:tcPr>
+            <w:tcW w:w="1414" w:type="dxa"/>
+          </w:tcPr>
+          <w:p>
+            <w:pPr>
+              <w:rPr>
+                <w:sz w:val="18"/>
+                <w:szCs w:val="18"/>
+              </w:rPr>
+            </w:pPr>
+            <w:r>
+              <w:rPr>
+                <w:sz w:val="18"/>
+                <w:szCs w:val="18"/>
+              </w:rPr>
+              <w:t>Vector2</w:t>
+            </w:r>
+          </w:p>
+        </w:tc>
+        <w:tc>
+          <w:tcPr>
+            <w:tcW w:w="1685" w:type="dxa"/>
+          </w:tcPr>
+          <w:p>
+            <w:pPr>
+              <w:rPr>
+                <w:sz w:val="18"/>
+                <w:szCs w:val="18"/>
+              </w:rPr>
+            </w:pPr>
+            <w:r>
+              <w:rPr>
+                <w:sz w:val="18"/>
+                <w:szCs w:val="18"/>
+              </w:rPr>
+              <w:t xml:space="preserve">Controls </w:t>
+            </w:r>
+            <w:proofErr w:type="gramStart"/>
+            <w:r>
+              <w:rPr>
+                <w:sz w:val="18"/>
+                <w:szCs w:val="18"/>
+              </w:rPr>
+              <w:t>all of</w:t>
+            </w:r>
+            <w:proofErr w:type="gramEnd"/>
+            <w:r>
+              <w:rPr>
+                <w:sz w:val="18"/>
+                <w:szCs w:val="18"/>
+              </w:rPr>
+              <w:t xml:space="preserve"> the motion in the x and y direction for use in the move_and_slide function</w:t>
+            </w:r>
+          </w:p>
+        </w:tc>
+        <w:tc>
+          <w:tcPr>
+            <w:tcW w:w="1473" w:type="dxa"/>
+          </w:tcPr>
+          <w:p>
+            <w:pPr>
+              <w:rPr>
+                <w:sz w:val="18"/>
+                <w:szCs w:val="18"/>
+              </w:rPr>
+            </w:pPr>
+          </w:p>
+        </w:tc>
+        <w:tc>
+          <w:tcPr>
+            <w:tcW w:w="1556" w:type="dxa"/>
+          </w:tcPr>
+          <w:p>
+            <w:pPr>
+              <w:rPr>
+                <w:sz w:val="18"/>
+                <w:szCs w:val="18"/>
+              </w:rPr>
+            </w:pPr>
+            <w:r>
+              <w:rPr>
+                <w:sz w:val="18"/>
+                <w:szCs w:val="18"/>
+              </w:rPr>
+              <w:t>Motion.x</w:t>
+            </w:r>
+          </w:p>
+          <w:p>
+            <w:pPr>
+              <w:rPr>
+                <w:sz w:val="18"/>
+                <w:szCs w:val="18"/>
+              </w:rPr>
+            </w:pPr>
+            <w:r>
+              <w:rPr>
+                <w:rFonts w:ascii="Arial" w:hAnsi="Arial" w:cs="Arial"/>
+                <w:color w:val="222222"/>
+                <w:sz w:val="18"/>
+                <w:szCs w:val="18"/>
+                <w:shd w:val="clear" w:color="auto" w:fill="FFFFFF"/>
+              </w:rPr>
+              <w:t>±</w:t>
+            </w:r>
+            <w:r>
+              <w:rPr>
+                <w:sz w:val="18"/>
+                <w:szCs w:val="18"/>
+              </w:rPr>
+              <w:t xml:space="preserve"> (</w:t>
+            </w:r>
+            <w:r>
+              <w:rPr>
+                <w:sz w:val="18"/>
+                <w:szCs w:val="18"/>
+              </w:rPr>
+              <w:t>30, 60, 90, 120,150,180,</w:t>
+            </w:r>
+          </w:p>
+          <w:p>
+            <w:pPr>
+              <w:rPr>
+                <w:sz w:val="18"/>
+                <w:szCs w:val="18"/>
+              </w:rPr>
+            </w:pPr>
+            <w:r>
+              <w:rPr>
+                <w:sz w:val="18"/>
+                <w:szCs w:val="18"/>
+              </w:rPr>
+              <w:t>210, 240, 270, 300, 330, 360, 390, 410, 440, 450</w:t>
+            </w:r>
+            <w:r>
+              <w:rPr>
+                <w:sz w:val="18"/>
+                <w:szCs w:val="18"/>
+              </w:rPr>
+              <w:t>+</w:t>
+            </w:r>
+          </w:p>
+          <w:p>
+            <w:pPr>
+              <w:rPr>
+                <w:sz w:val="18"/>
+                <w:szCs w:val="18"/>
+              </w:rPr>
+            </w:pPr>
+            <w:r>
+              <w:rPr>
+                <w:sz w:val="18"/>
+                <w:szCs w:val="18"/>
+              </w:rPr>
+              <w:t>Motion.y</w:t>
+            </w:r>
+          </w:p>
+          <w:p>
+            <w:pPr>
+              <w:rPr>
+                <w:sz w:val="18"/>
+                <w:szCs w:val="18"/>
+              </w:rPr>
+            </w:pPr>
+            <w:r>
+              <w:rPr>
+                <w:sz w:val="18"/>
+                <w:szCs w:val="18"/>
+              </w:rPr>
+              <w:t xml:space="preserve">- </w:t>
+            </w:r>
+            <w:r>
+              <w:rPr>
+                <w:sz w:val="18"/>
+                <w:szCs w:val="18"/>
+              </w:rPr>
+              <w:t>370</w:t>
+            </w:r>
+            <w:r>
+              <w:rPr>
+                <w:sz w:val="18"/>
+                <w:szCs w:val="18"/>
+              </w:rPr>
+              <w:t>, -360,</w:t>
+            </w:r>
+          </w:p>
+          <w:p>
+            <w:pPr>
+              <w:rPr>
+                <w:sz w:val="18"/>
+                <w:szCs w:val="18"/>
+              </w:rPr>
+            </w:pPr>
+            <w:r>
+              <w:rPr>
+                <w:sz w:val="18"/>
+                <w:szCs w:val="18"/>
+              </w:rPr>
+              <w:t xml:space="preserve"> -350…  350, 360</w:t>
+            </w:r>
+          </w:p>
+        </w:tc>
+        <w:tc>
+          <w:tcPr>
+            <w:tcW w:w="1305" w:type="dxa"/>
+          </w:tcPr>
+          <w:p>
+            <w:pPr>
+              <w:rPr>
+                <w:sz w:val="18"/>
+                <w:szCs w:val="18"/>
+              </w:rPr>
+            </w:pPr>
+            <w:r>
+              <w:rPr>
+                <w:sz w:val="18"/>
+                <w:szCs w:val="18"/>
+              </w:rPr>
+              <w:t>Motion.x</w:t>
+            </w:r>
+          </w:p>
+          <w:p>
+            <w:pPr>
+              <w:rPr>
+                <w:sz w:val="18"/>
+                <w:szCs w:val="18"/>
+              </w:rPr>
+            </w:pPr>
+            <w:r>
+              <w:rPr>
+                <w:rFonts w:ascii="Arial" w:hAnsi="Arial" w:cs="Arial"/>
+                <w:color w:val="222222"/>
+                <w:sz w:val="18"/>
+                <w:szCs w:val="18"/>
+                <w:shd w:val="clear" w:color="auto" w:fill="FFFFFF"/>
+              </w:rPr>
+              <w:t>±</w:t>
+            </w:r>
+            <w:r>
+              <w:rPr>
+                <w:sz w:val="18"/>
+                <w:szCs w:val="18"/>
+              </w:rPr>
+              <w:t xml:space="preserve"> (30, 60, 90, 120,150,180,</w:t>
+            </w:r>
+          </w:p>
+          <w:p>
+            <w:pPr>
+              <w:rPr>
+                <w:sz w:val="18"/>
+                <w:szCs w:val="18"/>
+              </w:rPr>
+            </w:pPr>
+            <w:r>
+              <w:rPr>
+                <w:sz w:val="18"/>
+                <w:szCs w:val="18"/>
+              </w:rPr>
+              <w:t>210, 240, 270, 300, 330, 360, 390, 410, 440, 450+</w:t>
+            </w:r>
+          </w:p>
+          <w:p>
+            <w:pPr>
+              <w:rPr>
+                <w:sz w:val="18"/>
+                <w:szCs w:val="18"/>
+              </w:rPr>
+            </w:pPr>
+            <w:r>
+              <w:rPr>
+                <w:sz w:val="18"/>
+                <w:szCs w:val="18"/>
+              </w:rPr>
+              <w:t>Motion.y</w:t>
+            </w:r>
+          </w:p>
+          <w:p>
+            <w:pPr>
+              <w:rPr>
+                <w:sz w:val="18"/>
+                <w:szCs w:val="18"/>
+              </w:rPr>
+            </w:pPr>
+            <w:r>
+              <w:rPr>
+                <w:sz w:val="18"/>
+                <w:szCs w:val="18"/>
+              </w:rPr>
+              <w:t>- 370, -360,</w:t>
+            </w:r>
+          </w:p>
+          <w:p>
+            <w:pPr>
+              <w:rPr>
+                <w:sz w:val="18"/>
+                <w:szCs w:val="18"/>
+              </w:rPr>
+            </w:pPr>
+            <w:r>
+              <w:rPr>
+                <w:sz w:val="18"/>
+                <w:szCs w:val="18"/>
+              </w:rPr>
+              <w:t xml:space="preserve"> -350…  350, 360</w:t>
+            </w:r>
+          </w:p>
+        </w:tc>
+      </w:tr>
+      <w:tr>
+        <w:tc>
+          <w:tcPr>
+            <w:tcW w:w="1583" w:type="dxa"/>
+          </w:tcPr>
+          <w:p>
+            <w:pPr>
+              <w:rPr>
+                <w:sz w:val="18"/>
+                <w:szCs w:val="18"/>
+              </w:rPr>
+            </w:pPr>
+            <w:r>
+              <w:rPr>
+                <w:sz w:val="18"/>
+                <w:szCs w:val="18"/>
+              </w:rPr>
+              <w:t>gravityFlipped</w:t>
+            </w:r>
+          </w:p>
+        </w:tc>
+        <w:tc>
+          <w:tcPr>
+            <w:tcW w:w="1414" w:type="dxa"/>
+          </w:tcPr>
+          <w:p>
+            <w:pPr>
+              <w:rPr>
+                <w:sz w:val="18"/>
+                <w:szCs w:val="18"/>
+              </w:rPr>
+            </w:pPr>
+            <w:r>
+              <w:rPr>
+                <w:sz w:val="18"/>
+                <w:szCs w:val="18"/>
+              </w:rPr>
+              <w:t>Int</w:t>
+            </w:r>
+          </w:p>
+        </w:tc>
+        <w:tc>
+          <w:tcPr>
+            <w:tcW w:w="1685" w:type="dxa"/>
+          </w:tcPr>
+          <w:p>
+            <w:pPr>
+              <w:rPr>
+                <w:sz w:val="18"/>
+                <w:szCs w:val="18"/>
+              </w:rPr>
+            </w:pPr>
+            <w:r>
+              <w:rPr>
+                <w:sz w:val="18"/>
+                <w:szCs w:val="18"/>
+              </w:rPr>
+              <w:t>Controls the gravity flipping in order to make the player move upwards when in the dedicated areas</w:t>
+            </w:r>
+          </w:p>
+        </w:tc>
+        <w:tc>
+          <w:tcPr>
+            <w:tcW w:w="1473" w:type="dxa"/>
+          </w:tcPr>
+          <w:p>
+            <w:pPr>
+              <w:rPr>
+                <w:sz w:val="18"/>
+                <w:szCs w:val="18"/>
+              </w:rPr>
+            </w:pPr>
+          </w:p>
+        </w:tc>
+        <w:tc>
+          <w:tcPr>
+            <w:tcW w:w="1556" w:type="dxa"/>
+          </w:tcPr>
+          <w:p>
+            <w:pPr>
+              <w:rPr>
+                <w:sz w:val="18"/>
+                <w:szCs w:val="18"/>
+              </w:rPr>
+            </w:pPr>
+            <w:r>
+              <w:rPr>
+                <w:sz w:val="18"/>
+                <w:szCs w:val="18"/>
+              </w:rPr>
+              <w:t xml:space="preserve">Int </w:t>
+            </w:r>
+          </w:p>
+          <w:p>
+            <w:pPr>
+              <w:rPr>
+                <w:sz w:val="18"/>
+                <w:szCs w:val="18"/>
+              </w:rPr>
+            </w:pPr>
+            <w:r>
+              <w:rPr>
+                <w:sz w:val="18"/>
+                <w:szCs w:val="18"/>
+              </w:rPr>
+              <w:t>1,</w:t>
+            </w:r>
+          </w:p>
+          <w:p>
+            <w:pPr>
+              <w:rPr>
+                <w:sz w:val="18"/>
+                <w:szCs w:val="18"/>
+              </w:rPr>
+            </w:pPr>
+            <w:r>
+              <w:rPr>
+                <w:sz w:val="18"/>
+                <w:szCs w:val="18"/>
+              </w:rPr>
+              <w:t>-0.5</w:t>
+            </w:r>
+          </w:p>
+        </w:tc>
+        <w:tc>
+          <w:tcPr>
+            <w:tcW w:w="1305" w:type="dxa"/>
+          </w:tcPr>
+          <w:p>
+            <w:pPr>
+              <w:rPr>
+                <w:sz w:val="18"/>
+                <w:szCs w:val="18"/>
+              </w:rPr>
+            </w:pPr>
+            <w:r>
+              <w:rPr>
+                <w:sz w:val="18"/>
+                <w:szCs w:val="18"/>
+              </w:rPr>
+              <w:t xml:space="preserve">Int </w:t>
+            </w:r>
+          </w:p>
+          <w:p>
+            <w:pPr>
+              <w:rPr>
+                <w:sz w:val="18"/>
+                <w:szCs w:val="18"/>
+              </w:rPr>
+            </w:pPr>
+            <w:r>
+              <w:rPr>
+                <w:sz w:val="18"/>
+                <w:szCs w:val="18"/>
+              </w:rPr>
+              <w:t>1,</w:t>
+            </w:r>
+          </w:p>
+          <w:p>
+            <w:pPr>
+              <w:rPr>
+                <w:sz w:val="18"/>
+                <w:szCs w:val="18"/>
+              </w:rPr>
+            </w:pPr>
+            <w:r>
+              <w:rPr>
+                <w:sz w:val="18"/>
+                <w:szCs w:val="18"/>
+              </w:rPr>
+              <w:t>-0.5</w:t>
+            </w:r>
+          </w:p>
+        </w:tc>
+      </w:tr>
+      <w:tr>
+        <w:tc>
+          <w:tcPr>
+            <w:tcW w:w="1583" w:type="dxa"/>
+          </w:tcPr>
+          <w:p>
+            <w:pPr>
+              <w:rPr>
+                <w:sz w:val="18"/>
+                <w:szCs w:val="18"/>
+              </w:rPr>
+            </w:pPr>
+            <w:r>
+              <w:rPr>
+                <w:sz w:val="18"/>
+                <w:szCs w:val="18"/>
+              </w:rPr>
+              <w:t>Left</w:t>
+            </w:r>
+          </w:p>
+        </w:tc>
+        <w:tc>
+          <w:tcPr>
+            <w:tcW w:w="1414" w:type="dxa"/>
+          </w:tcPr>
+          <w:p>
+            <w:pPr>
+              <w:rPr>
+                <w:sz w:val="18"/>
+                <w:szCs w:val="18"/>
+              </w:rPr>
+            </w:pPr>
+            <w:r>
+              <w:rPr>
+                <w:sz w:val="18"/>
+                <w:szCs w:val="18"/>
+              </w:rPr>
+              <w:t xml:space="preserve">Bool </w:t>
+            </w:r>
+          </w:p>
+        </w:tc>
+        <w:tc>
+          <w:tcPr>
+            <w:tcW w:w="1685" w:type="dxa"/>
+          </w:tcPr>
+          <w:p>
+            <w:pPr>
+              <w:rPr>
+                <w:sz w:val="18"/>
+                <w:szCs w:val="18"/>
+              </w:rPr>
+            </w:pPr>
+            <w:r>
+              <w:rPr>
+                <w:sz w:val="18"/>
+                <w:szCs w:val="18"/>
+              </w:rPr>
+              <w:t xml:space="preserve">Detects whether the player is facing the left direction </w:t>
+            </w:r>
+          </w:p>
+        </w:tc>
+        <w:tc>
+          <w:tcPr>
+            <w:tcW w:w="1473" w:type="dxa"/>
+          </w:tcPr>
+          <w:p>
+            <w:pPr>
+              <w:rPr>
+                <w:sz w:val="18"/>
+                <w:szCs w:val="18"/>
+              </w:rPr>
+            </w:pPr>
+          </w:p>
+        </w:tc>
+        <w:tc>
+          <w:tcPr>
+            <w:tcW w:w="1556" w:type="dxa"/>
+          </w:tcPr>
+          <w:p>
+            <w:pPr>
+              <w:rPr>
+                <w:sz w:val="18"/>
+                <w:szCs w:val="18"/>
+              </w:rPr>
+            </w:pPr>
+            <w:r>
+              <w:rPr>
+                <w:sz w:val="18"/>
+                <w:szCs w:val="18"/>
+              </w:rPr>
+              <w:t xml:space="preserve">True </w:t>
+            </w:r>
+          </w:p>
+          <w:p>
+            <w:pPr>
+              <w:rPr>
+                <w:sz w:val="18"/>
+                <w:szCs w:val="18"/>
+              </w:rPr>
+            </w:pPr>
+            <w:r>
+              <w:rPr>
+                <w:sz w:val="18"/>
+                <w:szCs w:val="18"/>
+              </w:rPr>
+              <w:t>False</w:t>
+            </w:r>
+          </w:p>
+        </w:tc>
+        <w:tc>
+          <w:tcPr>
+            <w:tcW w:w="1305" w:type="dxa"/>
+          </w:tcPr>
+          <w:p>
+            <w:pPr>
+              <w:rPr>
+                <w:sz w:val="18"/>
+                <w:szCs w:val="18"/>
+              </w:rPr>
+            </w:pPr>
+            <w:r>
+              <w:rPr>
+                <w:sz w:val="18"/>
+                <w:szCs w:val="18"/>
+              </w:rPr>
+              <w:t xml:space="preserve">True </w:t>
+            </w:r>
+          </w:p>
+          <w:p>
+            <w:pPr>
+              <w:rPr>
+                <w:sz w:val="18"/>
+                <w:szCs w:val="18"/>
+              </w:rPr>
+            </w:pPr>
+            <w:r>
+              <w:rPr>
+                <w:sz w:val="18"/>
+                <w:szCs w:val="18"/>
+              </w:rPr>
+              <w:t>False</w:t>
+            </w:r>
+          </w:p>
+        </w:tc>
+      </w:tr>
+      <w:tr>
+        <w:tc>
+          <w:tcPr>
+            <w:tcW w:w="1583" w:type="dxa"/>
+          </w:tcPr>
+          <w:p>
+            <w:pPr>
+              <w:rPr>
+                <w:sz w:val="18"/>
+                <w:szCs w:val="18"/>
+              </w:rPr>
+            </w:pPr>
+            <w:r>
+              <w:rPr>
+                <w:sz w:val="18"/>
+                <w:szCs w:val="18"/>
+              </w:rPr>
+              <w:t>world_scene</w:t>
+            </w:r>
+          </w:p>
+        </w:tc>
+        <w:tc>
+          <w:tcPr>
+            <w:tcW w:w="1414" w:type="dxa"/>
+          </w:tcPr>
+          <w:p>
+            <w:pPr>
+              <w:rPr>
+                <w:sz w:val="18"/>
+                <w:szCs w:val="18"/>
+              </w:rPr>
+            </w:pPr>
+            <w:r>
+              <w:rPr>
+                <w:sz w:val="18"/>
+                <w:szCs w:val="18"/>
+              </w:rPr>
+              <w:t>String</w:t>
+            </w:r>
+          </w:p>
+        </w:tc>
+        <w:tc>
+          <w:tcPr>
+            <w:tcW w:w="1685" w:type="dxa"/>
+          </w:tcPr>
+          <w:p>
+            <w:pPr>
+              <w:rPr>
+                <w:sz w:val="18"/>
+                <w:szCs w:val="18"/>
+              </w:rPr>
+            </w:pPr>
+            <w:r>
+              <w:rPr>
+                <w:sz w:val="18"/>
+                <w:szCs w:val="18"/>
+              </w:rPr>
+              <w:t>Store the scene file, so when the player enters the portal it switches to the correct level</w:t>
+            </w:r>
+          </w:p>
+        </w:tc>
+        <w:tc>
+          <w:tcPr>
+            <w:tcW w:w="1473" w:type="dxa"/>
+          </w:tcPr>
+          <w:p>
+            <w:pPr>
+              <w:rPr>
+                <w:sz w:val="18"/>
+                <w:szCs w:val="18"/>
+              </w:rPr>
+            </w:pPr>
+          </w:p>
+        </w:tc>
+        <w:tc>
+          <w:tcPr>
+            <w:tcW w:w="1556" w:type="dxa"/>
+          </w:tcPr>
+          <w:p>
+            <w:pPr>
+              <w:rPr>
+                <w:sz w:val="18"/>
+                <w:szCs w:val="18"/>
+              </w:rPr>
+            </w:pPr>
+            <w:r>
+              <w:rPr>
+                <w:sz w:val="18"/>
+                <w:szCs w:val="18"/>
+              </w:rPr>
+              <w:t>World.tscn</w:t>
+            </w:r>
+          </w:p>
+          <w:p>
+            <w:pPr>
+              <w:rPr>
+                <w:sz w:val="18"/>
+                <w:szCs w:val="18"/>
+              </w:rPr>
+            </w:pPr>
+            <w:r>
+              <w:rPr>
+                <w:sz w:val="18"/>
+                <w:szCs w:val="18"/>
+              </w:rPr>
+              <w:t>World1.tscn</w:t>
+            </w:r>
+          </w:p>
+          <w:p>
+            <w:pPr>
+              <w:rPr>
+                <w:sz w:val="18"/>
+                <w:szCs w:val="18"/>
+              </w:rPr>
+            </w:pPr>
+            <w:r>
+              <w:rPr>
+                <w:sz w:val="18"/>
+                <w:szCs w:val="18"/>
+              </w:rPr>
+              <w:t xml:space="preserve">… </w:t>
+            </w:r>
+          </w:p>
+        </w:tc>
+        <w:tc>
+          <w:tcPr>
+            <w:tcW w:w="1305" w:type="dxa"/>
+          </w:tcPr>
+          <w:p>
+            <w:pPr>
+              <w:rPr>
+                <w:sz w:val="18"/>
+                <w:szCs w:val="18"/>
+              </w:rPr>
+            </w:pPr>
+            <w:r>
+              <w:rPr>
+                <w:sz w:val="18"/>
+                <w:szCs w:val="18"/>
+              </w:rPr>
+              <w:t>World.tscn</w:t>
+            </w:r>
+          </w:p>
+          <w:p>
+            <w:pPr>
+              <w:rPr>
+                <w:sz w:val="18"/>
+                <w:szCs w:val="18"/>
+              </w:rPr>
+            </w:pPr>
+            <w:r>
+              <w:rPr>
+                <w:sz w:val="18"/>
+                <w:szCs w:val="18"/>
+              </w:rPr>
+              <w:t>World1.tscn</w:t>
+            </w:r>
+          </w:p>
+          <w:p>
+            <w:pPr>
+              <w:rPr>
+                <w:sz w:val="18"/>
+                <w:szCs w:val="18"/>
+              </w:rPr>
+            </w:pPr>
+            <w:r>
+              <w:rPr>
+                <w:sz w:val="18"/>
+                <w:szCs w:val="18"/>
+              </w:rPr>
+              <w:t>…</w:t>
+            </w:r>
+          </w:p>
         </w:tc>
       </w:tr>
     </w:tbl>
@@ -10206,7 +12312,7 @@
       </w:pPr>
     </w:pPrDefault>
   </w:docDefaults>
-  <w:latentStyles w:defLockedState="0" w:defUIPriority="99" w:defSemiHidden="0" w:defUnhideWhenUsed="0" w:defQFormat="0" w:count="376">
+  <w:latentStyles w:defLockedState="0" w:defUIPriority="99" w:defSemiHidden="0" w:defUnhideWhenUsed="0" w:defQFormat="0" w:count="377">
     <w:lsdException w:name="Normal" w:uiPriority="0" w:qFormat="1"/>
     <w:lsdException w:name="heading 1" w:uiPriority="9" w:qFormat="1"/>
     <w:lsdException w:name="heading 2" w:semiHidden="1" w:uiPriority="9" w:unhideWhenUsed="1" w:qFormat="1"/>
@@ -10312,7 +12418,6 @@
     <w:lsdException w:name="HTML Sample" w:semiHidden="1" w:unhideWhenUsed="1"/>
     <w:lsdException w:name="HTML Typewriter" w:semiHidden="1" w:unhideWhenUsed="1"/>
     <w:lsdException w:name="HTML Variable" w:semiHidden="1" w:unhideWhenUsed="1"/>
-    <w:lsdException w:name="Normal Table" w:semiHidden="1" w:unhideWhenUsed="1"/>
     <w:lsdException w:name="annotation subject" w:semiHidden="1" w:unhideWhenUsed="1"/>
     <w:lsdException w:name="No List" w:semiHidden="1" w:unhideWhenUsed="1"/>
     <w:lsdException w:name="Outline List 1" w:semiHidden="1" w:unhideWhenUsed="1"/>
@@ -10359,10 +12464,8 @@
     <w:lsdException w:name="Table Subtle 2" w:semiHidden="1" w:unhideWhenUsed="1"/>
     <w:lsdException w:name="Table Web 1" w:semiHidden="1" w:unhideWhenUsed="1"/>
     <w:lsdException w:name="Table Web 2" w:semiHidden="1" w:unhideWhenUsed="1"/>
-    <w:lsdException w:name="Table Web 3" w:semiHidden="1" w:unhideWhenUsed="1"/>
     <w:lsdException w:name="Balloon Text" w:semiHidden="1" w:unhideWhenUsed="1"/>
     <w:lsdException w:name="Table Grid" w:uiPriority="39"/>
-    <w:lsdException w:name="Table Theme" w:semiHidden="1" w:unhideWhenUsed="1"/>
     <w:lsdException w:name="Placeholder Text" w:semiHidden="1"/>
     <w:lsdException w:name="No Spacing" w:uiPriority="1" w:qFormat="1"/>
     <w:lsdException w:name="Light Shading" w:uiPriority="60"/>
@@ -10583,6 +12686,7 @@
     <w:lsdException w:name="Hashtag" w:semiHidden="1" w:unhideWhenUsed="1"/>
     <w:lsdException w:name="Unresolved Mention" w:semiHidden="1" w:unhideWhenUsed="1"/>
     <w:lsdException w:name="Smart Link" w:semiHidden="1" w:unhideWhenUsed="1"/>
+    <w:lsdException w:name="Smart Link Error" w:semiHidden="1" w:unhideWhenUsed="1"/>
   </w:latentStyles>
   <w:style w:type="paragraph" w:default="1" w:styleId="Normal">
     <w:name w:val="Normal"/>
@@ -10961,12 +13065,9 @@
 </file>
 
 <file path=customXml/item1.xml><?xml version="1.0" encoding="utf-8"?>
-<?mso-contentType ?>
-<FormTemplates xmlns="http://schemas.microsoft.com/sharepoint/v3/contenttype/forms">
-  <Display>DocumentLibraryForm</Display>
-  <Edit>DocumentLibraryForm</Edit>
-  <New>DocumentLibraryForm</New>
-</FormTemplates>
+<p:properties xmlns:p="http://schemas.microsoft.com/office/2006/metadata/properties" xmlns:xsi="http://www.w3.org/2001/XMLSchema-instance" xmlns:pc="http://schemas.microsoft.com/office/infopath/2007/PartnerControls">
+  <documentManagement/>
+</p:properties>
 </file>
 
 <file path=customXml/item2.xml><?xml version="1.0" encoding="utf-8"?>
@@ -11102,15 +13203,23 @@
 </file>
 
 <file path=customXml/item3.xml><?xml version="1.0" encoding="utf-8"?>
-<p:properties xmlns:p="http://schemas.microsoft.com/office/2006/metadata/properties" xmlns:xsi="http://www.w3.org/2001/XMLSchema-instance" xmlns:pc="http://schemas.microsoft.com/office/infopath/2007/PartnerControls">
-  <documentManagement/>
-</p:properties>
+<?mso-contentType ?>
+<FormTemplates xmlns="http://schemas.microsoft.com/sharepoint/v3/contenttype/forms">
+  <Display>DocumentLibraryForm</Display>
+  <Edit>DocumentLibraryForm</Edit>
+  <New>DocumentLibraryForm</New>
+</FormTemplates>
+</file>
+
+<file path=customXml/item4.xml><?xml version="1.0" encoding="utf-8"?>
+<b:Sources xmlns:b="http://schemas.openxmlformats.org/officeDocument/2006/bibliography" xmlns="http://schemas.openxmlformats.org/officeDocument/2006/bibliography" SelectedStyle="\APASixthEditionOfficeOnline.xsl" StyleName="APA" Version="6"/>
 </file>
 
 <file path=customXml/itemProps1.xml><?xml version="1.0" encoding="utf-8"?>
-<ds:datastoreItem xmlns:ds="http://schemas.openxmlformats.org/officeDocument/2006/customXml" ds:itemID="{DFA5D5D6-8ABC-4392-83B7-EFB6B68442F8}">
+<ds:datastoreItem xmlns:ds="http://schemas.openxmlformats.org/officeDocument/2006/customXml" ds:itemID="{ECF3877E-AD08-40B5-950A-9B175DA51A5B}">
   <ds:schemaRefs>
-    <ds:schemaRef ds:uri="http://schemas.microsoft.com/sharepoint/v3/contenttype/forms"/>
+    <ds:schemaRef ds:uri="http://schemas.microsoft.com/office/2006/metadata/properties"/>
+    <ds:schemaRef ds:uri="http://schemas.microsoft.com/office/infopath/2007/PartnerControls"/>
   </ds:schemaRefs>
 </ds:datastoreItem>
 </file>
@@ -11134,10 +13243,17 @@
 </file>
 
 <file path=customXml/itemProps3.xml><?xml version="1.0" encoding="utf-8"?>
-<ds:datastoreItem xmlns:ds="http://schemas.openxmlformats.org/officeDocument/2006/customXml" ds:itemID="{ECF3877E-AD08-40B5-950A-9B175DA51A5B}">
+<ds:datastoreItem xmlns:ds="http://schemas.openxmlformats.org/officeDocument/2006/customXml" ds:itemID="{DFA5D5D6-8ABC-4392-83B7-EFB6B68442F8}">
   <ds:schemaRefs>
-    <ds:schemaRef ds:uri="http://schemas.microsoft.com/office/2006/metadata/properties"/>
-    <ds:schemaRef ds:uri="http://schemas.microsoft.com/office/infopath/2007/PartnerControls"/>
+    <ds:schemaRef ds:uri="http://schemas.microsoft.com/sharepoint/v3/contenttype/forms"/>
+  </ds:schemaRefs>
+</ds:datastoreItem>
+</file>
+
+<file path=customXml/itemProps4.xml><?xml version="1.0" encoding="utf-8"?>
+<ds:datastoreItem xmlns:ds="http://schemas.openxmlformats.org/officeDocument/2006/customXml" ds:itemID="{67CFCE2C-57F3-440D-8D8D-18AB6F3ADBC4}">
+  <ds:schemaRefs>
+    <ds:schemaRef ds:uri="http://schemas.openxmlformats.org/officeDocument/2006/bibliography"/>
   </ds:schemaRefs>
 </ds:datastoreItem>
 </file>
</xml_diff>

<commit_message>
Updated Folio, Changed map layout
</commit_message>
<xml_diff>
--- a/SDD Major Project Folio.docx
+++ b/SDD Major Project Folio.docx
@@ -146,7 +146,23 @@
           <w:rFonts w:ascii="Calibri" w:hAnsi="Calibri" w:cs="Calibri"/>
           <w:color w:val="000000" w:themeColor="text1"/>
         </w:rPr>
-        <w:t xml:space="preserve"> This problem was chose for my project as I wanted to make </w:t>
+        <w:t xml:space="preserve"> This problem was </w:t>
+      </w:r>
+      <w:proofErr w:type="gramStart"/>
+      <w:r>
+        <w:rPr>
+          <w:rFonts w:ascii="Calibri" w:hAnsi="Calibri" w:cs="Calibri"/>
+          <w:color w:val="000000" w:themeColor="text1"/>
+        </w:rPr>
+        <w:t>chose</w:t>
+      </w:r>
+      <w:proofErr w:type="gramEnd"/>
+      <w:r>
+        <w:rPr>
+          <w:rFonts w:ascii="Calibri" w:hAnsi="Calibri" w:cs="Calibri"/>
+          <w:color w:val="000000" w:themeColor="text1"/>
+        </w:rPr>
+        <w:t xml:space="preserve"> for my project as I wanted to make </w:t>
       </w:r>
       <w:proofErr w:type="spellStart"/>
       <w:r>
@@ -648,7 +664,25 @@
           <w:color w:val="000000"/>
           <w:lang w:eastAsia="en-AU"/>
         </w:rPr>
-        <w:t xml:space="preserve"> top down game, a singular dodgeball player has to clear stages of progressively harder levels of enemy players. Replication of the ideas of dodgeball but in a basic minimalistic level with only black and white colours.</w:t>
+        <w:t xml:space="preserve"> top down game, a singular dodgeball player </w:t>
+      </w:r>
+      <w:proofErr w:type="gramStart"/>
+      <w:r>
+        <w:rPr>
+          <w:rFonts w:ascii="Calibri" w:eastAsia="Times New Roman" w:hAnsi="Calibri" w:cs="Calibri"/>
+          <w:color w:val="000000"/>
+          <w:lang w:eastAsia="en-AU"/>
+        </w:rPr>
+        <w:t>has to</w:t>
+      </w:r>
+      <w:proofErr w:type="gramEnd"/>
+      <w:r>
+        <w:rPr>
+          <w:rFonts w:ascii="Calibri" w:eastAsia="Times New Roman" w:hAnsi="Calibri" w:cs="Calibri"/>
+          <w:color w:val="000000"/>
+          <w:lang w:eastAsia="en-AU"/>
+        </w:rPr>
+        <w:t xml:space="preserve"> clear stages of progressively harder levels of enemy players. Replication of the ideas of dodgeball but in a basic minimalistic level with only black and white colours.</w:t>
       </w:r>
     </w:p>
     <w:p>
@@ -2130,7 +2164,25 @@
           <w:color w:val="000000"/>
           <w:lang w:eastAsia="en-AU"/>
         </w:rPr>
-        <w:t>teamworks API people say it is hard to use and understand in the beginning so scheduling would have to possibly take into account the learning of the steamworks API.</w:t>
+        <w:t xml:space="preserve">teamworks API people say it is hard to use and understand in the beginning so scheduling would have to possibly </w:t>
+      </w:r>
+      <w:proofErr w:type="gramStart"/>
+      <w:r>
+        <w:rPr>
+          <w:rFonts w:ascii="Calibri" w:eastAsia="Times New Roman" w:hAnsi="Calibri" w:cs="Calibri"/>
+          <w:color w:val="000000"/>
+          <w:lang w:eastAsia="en-AU"/>
+        </w:rPr>
+        <w:t>take into account</w:t>
+      </w:r>
+      <w:proofErr w:type="gramEnd"/>
+      <w:r>
+        <w:rPr>
+          <w:rFonts w:ascii="Calibri" w:eastAsia="Times New Roman" w:hAnsi="Calibri" w:cs="Calibri"/>
+          <w:color w:val="000000"/>
+          <w:lang w:eastAsia="en-AU"/>
+        </w:rPr>
+        <w:t xml:space="preserve"> the learning of the steamworks API.</w:t>
       </w:r>
     </w:p>
     <w:p>
@@ -3087,733 +3139,10 @@
           <w:szCs w:val="28"/>
           <w:lang w:eastAsia="en-AU"/>
         </w:rPr>
-        <w:t xml:space="preserve">Consideration Of Issues: </w:t>
-      </w:r>
-    </w:p>
-    <w:p>
-      <w:pPr>
-        <w:spacing w:after="0" w:line="240" w:lineRule="auto"/>
-        <w:rPr>
-          <w:rFonts w:ascii="Calibri" w:eastAsia="Times New Roman" w:hAnsi="Calibri" w:cs="Calibri"/>
-          <w:color w:val="5B9BD5"/>
-          <w:lang w:eastAsia="en-AU"/>
-        </w:rPr>
-      </w:pPr>
-      <w:r>
-        <w:rPr>
-          <w:rFonts w:ascii="Calibri" w:eastAsia="Times New Roman" w:hAnsi="Calibri" w:cs="Calibri"/>
-          <w:color w:val="5B9BD5"/>
-          <w:lang w:eastAsia="en-AU"/>
-        </w:rPr>
-        <w:t> </w:t>
-      </w:r>
-    </w:p>
-    <w:p>
-      <w:pPr>
-        <w:spacing w:after="0" w:line="240" w:lineRule="auto"/>
-        <w:rPr>
-          <w:rFonts w:ascii="Calibri" w:eastAsia="Times New Roman" w:hAnsi="Calibri" w:cs="Calibri"/>
-          <w:lang w:eastAsia="en-AU"/>
-        </w:rPr>
-      </w:pPr>
-      <w:r>
-        <w:rPr>
-          <w:rFonts w:ascii="Calibri" w:eastAsia="Times New Roman" w:hAnsi="Calibri" w:cs="Calibri"/>
-          <w:color w:val="E84C22"/>
-          <w:lang w:eastAsia="en-AU"/>
-        </w:rPr>
-        <w:t>Ergonomics</w:t>
-      </w:r>
-      <w:r>
-        <w:rPr>
-          <w:rFonts w:ascii="Calibri" w:eastAsia="Times New Roman" w:hAnsi="Calibri" w:cs="Calibri"/>
-          <w:lang w:eastAsia="en-AU"/>
-        </w:rPr>
-        <w:t>:</w:t>
-      </w:r>
-    </w:p>
-    <w:p>
-      <w:pPr>
-        <w:spacing w:after="0" w:line="240" w:lineRule="auto"/>
-        <w:rPr>
-          <w:rFonts w:ascii="Calibri" w:eastAsia="Times New Roman" w:hAnsi="Calibri" w:cs="Calibri"/>
-          <w:lang w:eastAsia="en-AU"/>
-        </w:rPr>
-      </w:pPr>
-      <w:r>
-        <w:rPr>
-          <w:rFonts w:ascii="Calibri" w:eastAsia="Times New Roman" w:hAnsi="Calibri" w:cs="Calibri"/>
-          <w:lang w:eastAsia="en-AU"/>
-        </w:rPr>
-        <w:t> </w:t>
-      </w:r>
-    </w:p>
-    <w:p>
-      <w:pPr>
-        <w:spacing w:after="0" w:line="240" w:lineRule="auto"/>
-        <w:rPr>
-          <w:rFonts w:ascii="Calibri" w:eastAsia="Times New Roman" w:hAnsi="Calibri" w:cs="Calibri"/>
-          <w:lang w:eastAsia="en-AU"/>
-        </w:rPr>
-      </w:pPr>
-      <w:r>
-        <w:rPr>
-          <w:rFonts w:ascii="Calibri" w:eastAsia="Times New Roman" w:hAnsi="Calibri" w:cs="Calibri"/>
-          <w:lang w:eastAsia="en-AU"/>
-        </w:rPr>
-        <w:t>By considering ergonomics I can develop a game which is friendly for consumers to use and is intuitive which allows for users to have a good experience with the application.</w:t>
-      </w:r>
-    </w:p>
-    <w:p>
-      <w:pPr>
-        <w:spacing w:after="0" w:line="240" w:lineRule="auto"/>
-        <w:rPr>
-          <w:rFonts w:ascii="Calibri" w:eastAsia="Times New Roman" w:hAnsi="Calibri" w:cs="Calibri"/>
-          <w:lang w:eastAsia="en-AU"/>
-        </w:rPr>
-      </w:pPr>
-      <w:r>
-        <w:rPr>
-          <w:rFonts w:ascii="Calibri" w:eastAsia="Times New Roman" w:hAnsi="Calibri" w:cs="Calibri"/>
-          <w:lang w:eastAsia="en-AU"/>
-        </w:rPr>
-        <w:t> </w:t>
-      </w:r>
-    </w:p>
-    <w:p>
-      <w:pPr>
-        <w:numPr>
-          <w:ilvl w:val="0"/>
-          <w:numId w:val="9"/>
-        </w:numPr>
-        <w:spacing w:after="0" w:line="240" w:lineRule="auto"/>
-        <w:ind w:left="540"/>
-        <w:textAlignment w:val="center"/>
-        <w:rPr>
-          <w:rFonts w:ascii="Calibri" w:eastAsia="Times New Roman" w:hAnsi="Calibri" w:cs="Calibri"/>
-          <w:lang w:eastAsia="en-AU"/>
-        </w:rPr>
-      </w:pPr>
-      <w:r>
-        <w:rPr>
-          <w:rFonts w:ascii="Calibri" w:eastAsia="Times New Roman" w:hAnsi="Calibri" w:cs="Calibri"/>
-          <w:lang w:eastAsia="en-AU"/>
-        </w:rPr>
-        <w:t>User friendly - easy to pick up and including tutorial on how to play the game</w:t>
-      </w:r>
-    </w:p>
-    <w:p>
-      <w:pPr>
-        <w:numPr>
-          <w:ilvl w:val="0"/>
-          <w:numId w:val="9"/>
-        </w:numPr>
-        <w:spacing w:after="0" w:line="240" w:lineRule="auto"/>
-        <w:ind w:left="540"/>
-        <w:textAlignment w:val="center"/>
-        <w:rPr>
-          <w:rFonts w:ascii="Calibri" w:eastAsia="Times New Roman" w:hAnsi="Calibri" w:cs="Calibri"/>
-          <w:lang w:eastAsia="en-AU"/>
-        </w:rPr>
-      </w:pPr>
-      <w:r>
-        <w:rPr>
-          <w:rFonts w:ascii="Calibri" w:eastAsia="Times New Roman" w:hAnsi="Calibri" w:cs="Calibri"/>
-          <w:lang w:eastAsia="en-AU"/>
-        </w:rPr>
-        <w:t>Quick load times</w:t>
-      </w:r>
-    </w:p>
-    <w:p>
-      <w:pPr>
-        <w:numPr>
-          <w:ilvl w:val="0"/>
-          <w:numId w:val="9"/>
-        </w:numPr>
-        <w:spacing w:after="0" w:line="240" w:lineRule="auto"/>
-        <w:ind w:left="540"/>
-        <w:textAlignment w:val="center"/>
-        <w:rPr>
-          <w:rFonts w:ascii="Calibri" w:eastAsia="Times New Roman" w:hAnsi="Calibri" w:cs="Calibri"/>
-          <w:lang w:eastAsia="en-AU"/>
-        </w:rPr>
-      </w:pPr>
-      <w:r>
-        <w:rPr>
-          <w:rFonts w:ascii="Calibri" w:eastAsia="Times New Roman" w:hAnsi="Calibri" w:cs="Calibri"/>
-          <w:lang w:eastAsia="en-AU"/>
-        </w:rPr>
-        <w:t xml:space="preserve">Friendly colours which won't be hard to look at </w:t>
-      </w:r>
-    </w:p>
-    <w:p>
-      <w:pPr>
-        <w:numPr>
-          <w:ilvl w:val="0"/>
-          <w:numId w:val="9"/>
-        </w:numPr>
-        <w:spacing w:after="0" w:line="240" w:lineRule="auto"/>
-        <w:ind w:left="540"/>
-        <w:textAlignment w:val="center"/>
-        <w:rPr>
-          <w:rFonts w:ascii="Calibri" w:eastAsia="Times New Roman" w:hAnsi="Calibri" w:cs="Calibri"/>
-          <w:lang w:eastAsia="en-AU"/>
-        </w:rPr>
-      </w:pPr>
-      <w:r>
-        <w:rPr>
-          <w:rFonts w:ascii="Calibri" w:eastAsia="Times New Roman" w:hAnsi="Calibri" w:cs="Calibri"/>
-          <w:lang w:eastAsia="en-AU"/>
-        </w:rPr>
-        <w:t xml:space="preserve">Consistency of button placements and controls </w:t>
-      </w:r>
-    </w:p>
-    <w:p>
-      <w:pPr>
-        <w:spacing w:after="0" w:line="240" w:lineRule="auto"/>
-        <w:rPr>
-          <w:rFonts w:ascii="Calibri" w:eastAsia="Times New Roman" w:hAnsi="Calibri" w:cs="Calibri"/>
-          <w:lang w:eastAsia="en-AU"/>
-        </w:rPr>
-      </w:pPr>
-      <w:r>
-        <w:rPr>
-          <w:rFonts w:ascii="Calibri" w:eastAsia="Times New Roman" w:hAnsi="Calibri" w:cs="Calibri"/>
-          <w:lang w:eastAsia="en-AU"/>
-        </w:rPr>
-        <w:t> </w:t>
-      </w:r>
-    </w:p>
-    <w:p>
-      <w:pPr>
-        <w:spacing w:after="0" w:line="240" w:lineRule="auto"/>
-        <w:rPr>
-          <w:rFonts w:ascii="Calibri" w:eastAsia="Times New Roman" w:hAnsi="Calibri" w:cs="Calibri"/>
-          <w:lang w:eastAsia="en-AU"/>
-        </w:rPr>
-      </w:pPr>
-      <w:r>
-        <w:rPr>
-          <w:rFonts w:ascii="Calibri" w:eastAsia="Times New Roman" w:hAnsi="Calibri" w:cs="Calibri"/>
-          <w:color w:val="E84C22"/>
-          <w:lang w:eastAsia="en-AU"/>
-        </w:rPr>
-        <w:t>Inclusivity</w:t>
-      </w:r>
-      <w:r>
-        <w:rPr>
-          <w:rFonts w:ascii="Calibri" w:eastAsia="Times New Roman" w:hAnsi="Calibri" w:cs="Calibri"/>
-          <w:lang w:eastAsia="en-AU"/>
-        </w:rPr>
-        <w:t>:</w:t>
-      </w:r>
-    </w:p>
-    <w:p>
-      <w:pPr>
-        <w:spacing w:after="0" w:line="240" w:lineRule="auto"/>
-        <w:rPr>
-          <w:rFonts w:ascii="Calibri" w:eastAsia="Times New Roman" w:hAnsi="Calibri" w:cs="Calibri"/>
-          <w:lang w:eastAsia="en-AU"/>
-        </w:rPr>
-      </w:pPr>
-      <w:r>
-        <w:rPr>
-          <w:rFonts w:ascii="Calibri" w:eastAsia="Times New Roman" w:hAnsi="Calibri" w:cs="Calibri"/>
-          <w:lang w:eastAsia="en-AU"/>
-        </w:rPr>
-        <w:t> </w:t>
-      </w:r>
-    </w:p>
-    <w:p>
-      <w:pPr>
-        <w:spacing w:after="0" w:line="240" w:lineRule="auto"/>
-        <w:rPr>
-          <w:rFonts w:ascii="Calibri" w:eastAsia="Times New Roman" w:hAnsi="Calibri" w:cs="Calibri"/>
-          <w:lang w:eastAsia="en-AU"/>
-        </w:rPr>
-      </w:pPr>
-      <w:r>
-        <w:rPr>
-          <w:rFonts w:ascii="Calibri" w:eastAsia="Times New Roman" w:hAnsi="Calibri" w:cs="Calibri"/>
-          <w:color w:val="8064A2"/>
-          <w:lang w:eastAsia="en-AU"/>
-        </w:rPr>
-        <w:t>Cultural</w:t>
-      </w:r>
-      <w:r>
-        <w:rPr>
-          <w:rFonts w:ascii="Calibri" w:eastAsia="Times New Roman" w:hAnsi="Calibri" w:cs="Calibri"/>
-          <w:lang w:eastAsia="en-AU"/>
-        </w:rPr>
-        <w:t>:</w:t>
-      </w:r>
-    </w:p>
-    <w:p>
-      <w:pPr>
-        <w:numPr>
-          <w:ilvl w:val="0"/>
-          <w:numId w:val="10"/>
-        </w:numPr>
-        <w:spacing w:after="0" w:line="240" w:lineRule="auto"/>
-        <w:ind w:left="540"/>
-        <w:textAlignment w:val="center"/>
-        <w:rPr>
-          <w:rFonts w:ascii="Calibri" w:eastAsia="Times New Roman" w:hAnsi="Calibri" w:cs="Calibri"/>
-          <w:lang w:eastAsia="en-AU"/>
-        </w:rPr>
-      </w:pPr>
-      <w:r>
-        <w:rPr>
-          <w:rFonts w:ascii="Calibri" w:eastAsia="Times New Roman" w:hAnsi="Calibri" w:cs="Calibri"/>
-          <w:lang w:eastAsia="en-AU"/>
-        </w:rPr>
-        <w:t xml:space="preserve">All assets in this project will have no existing resemblance of anything real, if by some chance it is, the any negative intentions are not meant. The language of the game will be in English because it is the only language I know, and the target audience is </w:t>
-      </w:r>
-      <w:r>
-        <w:rPr>
-          <w:rFonts w:ascii="Calibri" w:eastAsia="Times New Roman" w:hAnsi="Calibri" w:cs="Calibri"/>
-          <w:lang w:eastAsia="en-AU"/>
-        </w:rPr>
-        <w:t>English-speaking users</w:t>
-      </w:r>
-      <w:r>
-        <w:rPr>
-          <w:rFonts w:ascii="Calibri" w:eastAsia="Times New Roman" w:hAnsi="Calibri" w:cs="Calibri"/>
-          <w:lang w:eastAsia="en-AU"/>
-        </w:rPr>
-        <w:t>.</w:t>
-      </w:r>
-    </w:p>
-    <w:p>
-      <w:pPr>
-        <w:spacing w:after="0" w:line="240" w:lineRule="auto"/>
-        <w:rPr>
-          <w:rFonts w:ascii="Calibri" w:eastAsia="Times New Roman" w:hAnsi="Calibri" w:cs="Calibri"/>
-          <w:lang w:eastAsia="en-AU"/>
-        </w:rPr>
-      </w:pPr>
-      <w:r>
-        <w:rPr>
-          <w:rFonts w:ascii="Calibri" w:eastAsia="Times New Roman" w:hAnsi="Calibri" w:cs="Calibri"/>
-          <w:lang w:eastAsia="en-AU"/>
-        </w:rPr>
-        <w:t> </w:t>
-      </w:r>
-    </w:p>
-    <w:p>
-      <w:pPr>
-        <w:spacing w:after="0" w:line="240" w:lineRule="auto"/>
-        <w:rPr>
-          <w:rFonts w:ascii="Calibri" w:eastAsia="Times New Roman" w:hAnsi="Calibri" w:cs="Calibri"/>
-          <w:lang w:eastAsia="en-AU"/>
-        </w:rPr>
-      </w:pPr>
-      <w:r>
-        <w:rPr>
-          <w:rFonts w:ascii="Calibri" w:eastAsia="Times New Roman" w:hAnsi="Calibri" w:cs="Calibri"/>
-          <w:color w:val="8064A2"/>
-          <w:lang w:eastAsia="en-AU"/>
-        </w:rPr>
-        <w:t>Economic</w:t>
-      </w:r>
-      <w:r>
-        <w:rPr>
-          <w:rFonts w:ascii="Calibri" w:eastAsia="Times New Roman" w:hAnsi="Calibri" w:cs="Calibri"/>
-          <w:lang w:eastAsia="en-AU"/>
-        </w:rPr>
-        <w:t>:</w:t>
-      </w:r>
-    </w:p>
-    <w:p>
-      <w:pPr>
-        <w:numPr>
-          <w:ilvl w:val="0"/>
-          <w:numId w:val="11"/>
-        </w:numPr>
-        <w:spacing w:after="0" w:line="240" w:lineRule="auto"/>
-        <w:ind w:left="540"/>
-        <w:textAlignment w:val="center"/>
-        <w:rPr>
-          <w:rFonts w:ascii="Calibri" w:eastAsia="Times New Roman" w:hAnsi="Calibri" w:cs="Calibri"/>
-          <w:lang w:eastAsia="en-AU"/>
-        </w:rPr>
-      </w:pPr>
-      <w:r>
-        <w:rPr>
-          <w:rFonts w:ascii="Calibri" w:eastAsia="Times New Roman" w:hAnsi="Calibri" w:cs="Calibri"/>
-          <w:lang w:eastAsia="en-AU"/>
-        </w:rPr>
-        <w:t xml:space="preserve">The game if was to be released would be released for cheap or for free, allowing for </w:t>
-      </w:r>
-      <w:r>
-        <w:rPr>
-          <w:rFonts w:ascii="Calibri" w:eastAsia="Times New Roman" w:hAnsi="Calibri" w:cs="Calibri"/>
-          <w:lang w:eastAsia="en-AU"/>
-        </w:rPr>
-        <w:t>many</w:t>
-      </w:r>
-      <w:r>
-        <w:rPr>
-          <w:rFonts w:ascii="Calibri" w:eastAsia="Times New Roman" w:hAnsi="Calibri" w:cs="Calibri"/>
-          <w:lang w:eastAsia="en-AU"/>
-        </w:rPr>
-        <w:t xml:space="preserve"> players.</w:t>
-      </w:r>
-    </w:p>
-    <w:p>
-      <w:pPr>
-        <w:spacing w:after="0" w:line="240" w:lineRule="auto"/>
-        <w:rPr>
-          <w:rFonts w:ascii="Calibri" w:eastAsia="Times New Roman" w:hAnsi="Calibri" w:cs="Calibri"/>
-          <w:lang w:eastAsia="en-AU"/>
-        </w:rPr>
-      </w:pPr>
-      <w:r>
-        <w:rPr>
-          <w:rFonts w:ascii="Calibri" w:eastAsia="Times New Roman" w:hAnsi="Calibri" w:cs="Calibri"/>
-          <w:lang w:eastAsia="en-AU"/>
-        </w:rPr>
-        <w:t> </w:t>
-      </w:r>
-    </w:p>
-    <w:p>
-      <w:pPr>
-        <w:spacing w:after="0" w:line="240" w:lineRule="auto"/>
-        <w:rPr>
-          <w:rFonts w:ascii="Calibri" w:eastAsia="Times New Roman" w:hAnsi="Calibri" w:cs="Calibri"/>
-          <w:lang w:eastAsia="en-AU"/>
-        </w:rPr>
-      </w:pPr>
-      <w:r>
-        <w:rPr>
-          <w:rFonts w:ascii="Calibri" w:eastAsia="Times New Roman" w:hAnsi="Calibri" w:cs="Calibri"/>
-          <w:color w:val="8064A2"/>
-          <w:lang w:eastAsia="en-AU"/>
-        </w:rPr>
-        <w:t>Gender</w:t>
-      </w:r>
-      <w:r>
-        <w:rPr>
-          <w:rFonts w:ascii="Calibri" w:eastAsia="Times New Roman" w:hAnsi="Calibri" w:cs="Calibri"/>
-          <w:lang w:eastAsia="en-AU"/>
-        </w:rPr>
-        <w:t>:</w:t>
-      </w:r>
-    </w:p>
-    <w:p>
-      <w:pPr>
-        <w:numPr>
-          <w:ilvl w:val="0"/>
-          <w:numId w:val="12"/>
-        </w:numPr>
-        <w:spacing w:after="0" w:line="240" w:lineRule="auto"/>
-        <w:ind w:left="540"/>
-        <w:textAlignment w:val="center"/>
-        <w:rPr>
-          <w:rFonts w:ascii="Calibri" w:eastAsia="Times New Roman" w:hAnsi="Calibri" w:cs="Calibri"/>
-          <w:lang w:eastAsia="en-AU"/>
-        </w:rPr>
-      </w:pPr>
-      <w:r>
-        <w:rPr>
-          <w:rFonts w:ascii="Calibri" w:eastAsia="Times New Roman" w:hAnsi="Calibri" w:cs="Calibri"/>
-          <w:lang w:eastAsia="en-AU"/>
-        </w:rPr>
-        <w:t>My game will not discriminate against any gender intentionally.</w:t>
-      </w:r>
-    </w:p>
-    <w:p>
-      <w:pPr>
-        <w:spacing w:after="0" w:line="240" w:lineRule="auto"/>
-        <w:rPr>
-          <w:rFonts w:ascii="Calibri" w:eastAsia="Times New Roman" w:hAnsi="Calibri" w:cs="Calibri"/>
-          <w:lang w:eastAsia="en-AU"/>
-        </w:rPr>
-      </w:pPr>
-      <w:r>
-        <w:rPr>
-          <w:rFonts w:ascii="Calibri" w:eastAsia="Times New Roman" w:hAnsi="Calibri" w:cs="Calibri"/>
-          <w:lang w:eastAsia="en-AU"/>
-        </w:rPr>
-        <w:t> </w:t>
-      </w:r>
-    </w:p>
-    <w:p>
-      <w:pPr>
-        <w:spacing w:after="0" w:line="240" w:lineRule="auto"/>
-        <w:rPr>
-          <w:rFonts w:ascii="Calibri" w:eastAsia="Times New Roman" w:hAnsi="Calibri" w:cs="Calibri"/>
-          <w:lang w:eastAsia="en-AU"/>
-        </w:rPr>
-      </w:pPr>
-      <w:r>
-        <w:rPr>
-          <w:rFonts w:ascii="Calibri" w:eastAsia="Times New Roman" w:hAnsi="Calibri" w:cs="Calibri"/>
-          <w:color w:val="8064A2"/>
-          <w:lang w:eastAsia="en-AU"/>
-        </w:rPr>
-        <w:t>Disabled</w:t>
-      </w:r>
-      <w:r>
-        <w:rPr>
-          <w:rFonts w:ascii="Calibri" w:eastAsia="Times New Roman" w:hAnsi="Calibri" w:cs="Calibri"/>
-          <w:lang w:eastAsia="en-AU"/>
-        </w:rPr>
-        <w:t>:</w:t>
-      </w:r>
-    </w:p>
-    <w:p>
-      <w:pPr>
-        <w:numPr>
-          <w:ilvl w:val="0"/>
-          <w:numId w:val="13"/>
-        </w:numPr>
-        <w:spacing w:after="0" w:line="240" w:lineRule="auto"/>
-        <w:ind w:left="540"/>
-        <w:textAlignment w:val="center"/>
-        <w:rPr>
-          <w:rFonts w:ascii="Calibri" w:eastAsia="Times New Roman" w:hAnsi="Calibri" w:cs="Calibri"/>
-          <w:lang w:eastAsia="en-AU"/>
-        </w:rPr>
-      </w:pPr>
-      <w:r>
-        <w:rPr>
-          <w:rFonts w:ascii="Calibri" w:eastAsia="Times New Roman" w:hAnsi="Calibri" w:cs="Calibri"/>
-          <w:lang w:eastAsia="en-AU"/>
-        </w:rPr>
-        <w:t xml:space="preserve">Due to the project deadline </w:t>
-      </w:r>
-      <w:r>
-        <w:rPr>
-          <w:rFonts w:ascii="Calibri" w:eastAsia="Times New Roman" w:hAnsi="Calibri" w:cs="Calibri"/>
-          <w:lang w:eastAsia="en-AU"/>
-        </w:rPr>
-        <w:t>there</w:t>
-      </w:r>
-      <w:r>
-        <w:rPr>
-          <w:rFonts w:ascii="Calibri" w:eastAsia="Times New Roman" w:hAnsi="Calibri" w:cs="Calibri"/>
-          <w:lang w:eastAsia="en-AU"/>
-        </w:rPr>
-        <w:t xml:space="preserve"> will unlikely be any disability options for the application. This would include colour-blind settings</w:t>
-      </w:r>
-      <w:r>
-        <w:rPr>
-          <w:rFonts w:ascii="Calibri" w:eastAsia="Times New Roman" w:hAnsi="Calibri" w:cs="Calibri"/>
-          <w:lang w:eastAsia="en-AU"/>
-        </w:rPr>
-        <w:t>,</w:t>
-      </w:r>
-      <w:r>
-        <w:rPr>
-          <w:rFonts w:ascii="Calibri" w:eastAsia="Times New Roman" w:hAnsi="Calibri" w:cs="Calibri"/>
-          <w:lang w:eastAsia="en-AU"/>
-        </w:rPr>
-        <w:t xml:space="preserve"> high contrast buttons and larger text.</w:t>
-      </w:r>
-    </w:p>
-    <w:p>
-      <w:pPr>
-        <w:spacing w:after="0" w:line="240" w:lineRule="auto"/>
-        <w:rPr>
-          <w:rFonts w:ascii="Calibri" w:eastAsia="Times New Roman" w:hAnsi="Calibri" w:cs="Calibri"/>
-          <w:lang w:eastAsia="en-AU"/>
-        </w:rPr>
-      </w:pPr>
-      <w:r>
-        <w:rPr>
-          <w:rFonts w:ascii="Calibri" w:eastAsia="Times New Roman" w:hAnsi="Calibri" w:cs="Calibri"/>
-          <w:lang w:eastAsia="en-AU"/>
-        </w:rPr>
-        <w:t> </w:t>
-      </w:r>
-    </w:p>
-    <w:p>
-      <w:pPr>
-        <w:spacing w:after="0" w:line="240" w:lineRule="auto"/>
-        <w:rPr>
-          <w:rFonts w:ascii="Calibri" w:eastAsia="Times New Roman" w:hAnsi="Calibri" w:cs="Calibri"/>
-          <w:color w:val="8064A2"/>
-          <w:lang w:eastAsia="en-AU"/>
-        </w:rPr>
-      </w:pPr>
-      <w:r>
-        <w:rPr>
-          <w:rFonts w:ascii="Calibri" w:eastAsia="Times New Roman" w:hAnsi="Calibri" w:cs="Calibri"/>
-          <w:color w:val="8064A2"/>
-          <w:lang w:eastAsia="en-AU"/>
-        </w:rPr>
-        <w:t>Privacy/ security</w:t>
-      </w:r>
-    </w:p>
-    <w:p>
-      <w:pPr>
-        <w:numPr>
-          <w:ilvl w:val="0"/>
-          <w:numId w:val="14"/>
-        </w:numPr>
-        <w:spacing w:after="0" w:line="240" w:lineRule="auto"/>
-        <w:ind w:left="540"/>
-        <w:textAlignment w:val="center"/>
-        <w:rPr>
-          <w:rFonts w:ascii="Calibri" w:eastAsia="Times New Roman" w:hAnsi="Calibri" w:cs="Calibri"/>
-          <w:lang w:eastAsia="en-AU"/>
-        </w:rPr>
-      </w:pPr>
-      <w:r>
-        <w:rPr>
-          <w:rFonts w:ascii="Calibri" w:eastAsia="Times New Roman" w:hAnsi="Calibri" w:cs="Calibri"/>
-          <w:lang w:eastAsia="en-AU"/>
-        </w:rPr>
-        <w:t>No personal data will be stored within the applicatio</w:t>
-      </w:r>
-      <w:r>
-        <w:rPr>
-          <w:rFonts w:ascii="Calibri" w:eastAsia="Times New Roman" w:hAnsi="Calibri" w:cs="Calibri"/>
-          <w:lang w:eastAsia="en-AU"/>
-        </w:rPr>
-        <w:t>n.</w:t>
-      </w:r>
-      <w:r>
-        <w:rPr>
-          <w:rFonts w:ascii="Calibri" w:eastAsia="Times New Roman" w:hAnsi="Calibri" w:cs="Calibri"/>
-          <w:lang w:eastAsia="en-AU"/>
-        </w:rPr>
-        <w:t xml:space="preserve"> </w:t>
-      </w:r>
-      <w:r>
-        <w:rPr>
-          <w:rFonts w:ascii="Calibri" w:eastAsia="Times New Roman" w:hAnsi="Calibri" w:cs="Calibri"/>
-          <w:lang w:eastAsia="en-AU"/>
-        </w:rPr>
-        <w:t>I</w:t>
-      </w:r>
-      <w:r>
-        <w:rPr>
-          <w:rFonts w:ascii="Calibri" w:eastAsia="Times New Roman" w:hAnsi="Calibri" w:cs="Calibri"/>
-          <w:lang w:eastAsia="en-AU"/>
-        </w:rPr>
-        <w:t xml:space="preserve">f the game </w:t>
-      </w:r>
-      <w:r>
-        <w:rPr>
-          <w:rFonts w:ascii="Calibri" w:eastAsia="Times New Roman" w:hAnsi="Calibri" w:cs="Calibri"/>
-          <w:lang w:eastAsia="en-AU"/>
-        </w:rPr>
-        <w:t>is</w:t>
-      </w:r>
-      <w:r>
-        <w:rPr>
-          <w:rFonts w:ascii="Calibri" w:eastAsia="Times New Roman" w:hAnsi="Calibri" w:cs="Calibri"/>
-          <w:lang w:eastAsia="en-AU"/>
-        </w:rPr>
-        <w:t xml:space="preserve"> further developed and released only high scores and achievements would be store</w:t>
-      </w:r>
-      <w:r>
-        <w:rPr>
-          <w:rFonts w:ascii="Calibri" w:eastAsia="Times New Roman" w:hAnsi="Calibri" w:cs="Calibri"/>
-          <w:lang w:eastAsia="en-AU"/>
-        </w:rPr>
-        <w:t>d</w:t>
-      </w:r>
-      <w:r>
-        <w:rPr>
-          <w:rFonts w:ascii="Calibri" w:eastAsia="Times New Roman" w:hAnsi="Calibri" w:cs="Calibri"/>
-          <w:lang w:eastAsia="en-AU"/>
-        </w:rPr>
-        <w:t>.</w:t>
-      </w:r>
-    </w:p>
-    <w:p>
-      <w:pPr>
-        <w:spacing w:after="0" w:line="240" w:lineRule="auto"/>
-        <w:rPr>
-          <w:rFonts w:ascii="Calibri" w:eastAsia="Times New Roman" w:hAnsi="Calibri" w:cs="Calibri"/>
-          <w:lang w:eastAsia="en-AU"/>
-        </w:rPr>
-      </w:pPr>
-      <w:r>
-        <w:rPr>
-          <w:rFonts w:ascii="Calibri" w:eastAsia="Times New Roman" w:hAnsi="Calibri" w:cs="Calibri"/>
-          <w:lang w:eastAsia="en-AU"/>
-        </w:rPr>
-        <w:t> </w:t>
-      </w:r>
-    </w:p>
-    <w:p>
-      <w:pPr>
-        <w:spacing w:after="0" w:line="240" w:lineRule="auto"/>
-        <w:rPr>
-          <w:rFonts w:ascii="Calibri" w:eastAsia="Times New Roman" w:hAnsi="Calibri" w:cs="Calibri"/>
-          <w:color w:val="E84C22"/>
-          <w:lang w:eastAsia="en-AU"/>
-        </w:rPr>
-      </w:pPr>
-      <w:r>
-        <w:rPr>
-          <w:rFonts w:ascii="Calibri" w:eastAsia="Times New Roman" w:hAnsi="Calibri" w:cs="Calibri"/>
-          <w:color w:val="E84C22"/>
-          <w:lang w:eastAsia="en-AU"/>
-        </w:rPr>
-        <w:t>Intellectual property and software license agreements.</w:t>
-      </w:r>
-    </w:p>
-    <w:p>
-      <w:pPr>
-        <w:spacing w:after="0" w:line="240" w:lineRule="auto"/>
-        <w:rPr>
-          <w:rFonts w:ascii="Calibri" w:eastAsia="Times New Roman" w:hAnsi="Calibri" w:cs="Calibri"/>
-          <w:lang w:eastAsia="en-AU"/>
-        </w:rPr>
-      </w:pPr>
-      <w:r>
-        <w:rPr>
-          <w:rFonts w:ascii="Calibri" w:eastAsia="Times New Roman" w:hAnsi="Calibri" w:cs="Calibri"/>
-          <w:lang w:eastAsia="en-AU"/>
-        </w:rPr>
-        <w:t> </w:t>
-      </w:r>
-    </w:p>
-    <w:p>
-      <w:pPr>
-        <w:spacing w:after="0" w:line="240" w:lineRule="auto"/>
-        <w:rPr>
-          <w:rFonts w:ascii="Calibri" w:eastAsia="Times New Roman" w:hAnsi="Calibri" w:cs="Calibri"/>
-          <w:lang w:eastAsia="en-AU"/>
-        </w:rPr>
-      </w:pPr>
-      <w:r>
-        <w:rPr>
-          <w:rFonts w:ascii="Calibri" w:eastAsia="Times New Roman" w:hAnsi="Calibri" w:cs="Calibri"/>
-          <w:lang w:eastAsia="en-AU"/>
-        </w:rPr>
-        <w:t xml:space="preserve">In the development of my project I will ensure all my code is to be fair use or credited if not my own. This is to ensure that there </w:t>
-      </w:r>
-      <w:r>
-        <w:rPr>
-          <w:rFonts w:ascii="Calibri" w:eastAsia="Times New Roman" w:hAnsi="Calibri" w:cs="Calibri"/>
-          <w:lang w:eastAsia="en-AU"/>
-        </w:rPr>
-        <w:t>are</w:t>
-      </w:r>
-      <w:r>
-        <w:rPr>
-          <w:rFonts w:ascii="Calibri" w:eastAsia="Times New Roman" w:hAnsi="Calibri" w:cs="Calibri"/>
-          <w:lang w:eastAsia="en-AU"/>
-        </w:rPr>
-        <w:t xml:space="preserve"> no possible legal issues that can occur with releasing my application in the future. </w:t>
-      </w:r>
-    </w:p>
-    <w:p>
-      <w:pPr>
-        <w:rPr>
-          <w:sz w:val="24"/>
-          <w:szCs w:val="24"/>
-        </w:rPr>
-      </w:pPr>
-    </w:p>
-    <w:p>
-      <w:pPr>
+        <w:t xml:space="preserve">Consideration </w:t>
+      </w:r>
+      <w:proofErr w:type="gramStart"/>
+      <w:r>
         <w:rPr>
           <w:rFonts w:ascii="Calibri" w:eastAsia="Times New Roman" w:hAnsi="Calibri" w:cs="Calibri"/>
           <w:color w:val="5B9BD5"/>
@@ -3821,7 +3150,9 @@
           <w:szCs w:val="28"/>
           <w:lang w:eastAsia="en-AU"/>
         </w:rPr>
-      </w:pPr>
+        <w:t>Of</w:t>
+      </w:r>
+      <w:proofErr w:type="gramEnd"/>
       <w:r>
         <w:rPr>
           <w:rFonts w:ascii="Calibri" w:eastAsia="Times New Roman" w:hAnsi="Calibri" w:cs="Calibri"/>
@@ -3830,12 +3161,733 @@
           <w:szCs w:val="28"/>
           <w:lang w:eastAsia="en-AU"/>
         </w:rPr>
-        <w:br w:type="page"/>
-      </w:r>
-    </w:p>
-    <w:p>
-      <w:pPr>
-        <w:spacing w:after="0" w:line="240" w:lineRule="auto"/>
+        <w:t xml:space="preserve"> Issues: </w:t>
+      </w:r>
+    </w:p>
+    <w:p>
+      <w:pPr>
+        <w:spacing w:after="0" w:line="240" w:lineRule="auto"/>
+        <w:rPr>
+          <w:rFonts w:ascii="Calibri" w:eastAsia="Times New Roman" w:hAnsi="Calibri" w:cs="Calibri"/>
+          <w:color w:val="5B9BD5"/>
+          <w:lang w:eastAsia="en-AU"/>
+        </w:rPr>
+      </w:pPr>
+      <w:r>
+        <w:rPr>
+          <w:rFonts w:ascii="Calibri" w:eastAsia="Times New Roman" w:hAnsi="Calibri" w:cs="Calibri"/>
+          <w:color w:val="5B9BD5"/>
+          <w:lang w:eastAsia="en-AU"/>
+        </w:rPr>
+        <w:t> </w:t>
+      </w:r>
+    </w:p>
+    <w:p>
+      <w:pPr>
+        <w:spacing w:after="0" w:line="240" w:lineRule="auto"/>
+        <w:rPr>
+          <w:rFonts w:ascii="Calibri" w:eastAsia="Times New Roman" w:hAnsi="Calibri" w:cs="Calibri"/>
+          <w:lang w:eastAsia="en-AU"/>
+        </w:rPr>
+      </w:pPr>
+      <w:r>
+        <w:rPr>
+          <w:rFonts w:ascii="Calibri" w:eastAsia="Times New Roman" w:hAnsi="Calibri" w:cs="Calibri"/>
+          <w:color w:val="E84C22"/>
+          <w:lang w:eastAsia="en-AU"/>
+        </w:rPr>
+        <w:t>Ergonomics</w:t>
+      </w:r>
+      <w:r>
+        <w:rPr>
+          <w:rFonts w:ascii="Calibri" w:eastAsia="Times New Roman" w:hAnsi="Calibri" w:cs="Calibri"/>
+          <w:lang w:eastAsia="en-AU"/>
+        </w:rPr>
+        <w:t>:</w:t>
+      </w:r>
+    </w:p>
+    <w:p>
+      <w:pPr>
+        <w:spacing w:after="0" w:line="240" w:lineRule="auto"/>
+        <w:rPr>
+          <w:rFonts w:ascii="Calibri" w:eastAsia="Times New Roman" w:hAnsi="Calibri" w:cs="Calibri"/>
+          <w:lang w:eastAsia="en-AU"/>
+        </w:rPr>
+      </w:pPr>
+      <w:r>
+        <w:rPr>
+          <w:rFonts w:ascii="Calibri" w:eastAsia="Times New Roman" w:hAnsi="Calibri" w:cs="Calibri"/>
+          <w:lang w:eastAsia="en-AU"/>
+        </w:rPr>
+        <w:t> </w:t>
+      </w:r>
+    </w:p>
+    <w:p>
+      <w:pPr>
+        <w:spacing w:after="0" w:line="240" w:lineRule="auto"/>
+        <w:rPr>
+          <w:rFonts w:ascii="Calibri" w:eastAsia="Times New Roman" w:hAnsi="Calibri" w:cs="Calibri"/>
+          <w:lang w:eastAsia="en-AU"/>
+        </w:rPr>
+      </w:pPr>
+      <w:r>
+        <w:rPr>
+          <w:rFonts w:ascii="Calibri" w:eastAsia="Times New Roman" w:hAnsi="Calibri" w:cs="Calibri"/>
+          <w:lang w:eastAsia="en-AU"/>
+        </w:rPr>
+        <w:t>By considering ergonomics I can develop a game which is friendly for consumers to use and is intuitive which allows for users to have a good experience with the application.</w:t>
+      </w:r>
+    </w:p>
+    <w:p>
+      <w:pPr>
+        <w:spacing w:after="0" w:line="240" w:lineRule="auto"/>
+        <w:rPr>
+          <w:rFonts w:ascii="Calibri" w:eastAsia="Times New Roman" w:hAnsi="Calibri" w:cs="Calibri"/>
+          <w:lang w:eastAsia="en-AU"/>
+        </w:rPr>
+      </w:pPr>
+      <w:r>
+        <w:rPr>
+          <w:rFonts w:ascii="Calibri" w:eastAsia="Times New Roman" w:hAnsi="Calibri" w:cs="Calibri"/>
+          <w:lang w:eastAsia="en-AU"/>
+        </w:rPr>
+        <w:t> </w:t>
+      </w:r>
+    </w:p>
+    <w:p>
+      <w:pPr>
+        <w:numPr>
+          <w:ilvl w:val="0"/>
+          <w:numId w:val="9"/>
+        </w:numPr>
+        <w:spacing w:after="0" w:line="240" w:lineRule="auto"/>
+        <w:ind w:left="540"/>
+        <w:textAlignment w:val="center"/>
+        <w:rPr>
+          <w:rFonts w:ascii="Calibri" w:eastAsia="Times New Roman" w:hAnsi="Calibri" w:cs="Calibri"/>
+          <w:lang w:eastAsia="en-AU"/>
+        </w:rPr>
+      </w:pPr>
+      <w:r>
+        <w:rPr>
+          <w:rFonts w:ascii="Calibri" w:eastAsia="Times New Roman" w:hAnsi="Calibri" w:cs="Calibri"/>
+          <w:lang w:eastAsia="en-AU"/>
+        </w:rPr>
+        <w:t>User friendly - easy to pick up and including tutorial on how to play the game</w:t>
+      </w:r>
+    </w:p>
+    <w:p>
+      <w:pPr>
+        <w:numPr>
+          <w:ilvl w:val="0"/>
+          <w:numId w:val="9"/>
+        </w:numPr>
+        <w:spacing w:after="0" w:line="240" w:lineRule="auto"/>
+        <w:ind w:left="540"/>
+        <w:textAlignment w:val="center"/>
+        <w:rPr>
+          <w:rFonts w:ascii="Calibri" w:eastAsia="Times New Roman" w:hAnsi="Calibri" w:cs="Calibri"/>
+          <w:lang w:eastAsia="en-AU"/>
+        </w:rPr>
+      </w:pPr>
+      <w:r>
+        <w:rPr>
+          <w:rFonts w:ascii="Calibri" w:eastAsia="Times New Roman" w:hAnsi="Calibri" w:cs="Calibri"/>
+          <w:lang w:eastAsia="en-AU"/>
+        </w:rPr>
+        <w:t>Quick load times</w:t>
+      </w:r>
+    </w:p>
+    <w:p>
+      <w:pPr>
+        <w:numPr>
+          <w:ilvl w:val="0"/>
+          <w:numId w:val="9"/>
+        </w:numPr>
+        <w:spacing w:after="0" w:line="240" w:lineRule="auto"/>
+        <w:ind w:left="540"/>
+        <w:textAlignment w:val="center"/>
+        <w:rPr>
+          <w:rFonts w:ascii="Calibri" w:eastAsia="Times New Roman" w:hAnsi="Calibri" w:cs="Calibri"/>
+          <w:lang w:eastAsia="en-AU"/>
+        </w:rPr>
+      </w:pPr>
+      <w:r>
+        <w:rPr>
+          <w:rFonts w:ascii="Calibri" w:eastAsia="Times New Roman" w:hAnsi="Calibri" w:cs="Calibri"/>
+          <w:lang w:eastAsia="en-AU"/>
+        </w:rPr>
+        <w:t xml:space="preserve">Friendly colours which won't be hard to look at </w:t>
+      </w:r>
+    </w:p>
+    <w:p>
+      <w:pPr>
+        <w:numPr>
+          <w:ilvl w:val="0"/>
+          <w:numId w:val="9"/>
+        </w:numPr>
+        <w:spacing w:after="0" w:line="240" w:lineRule="auto"/>
+        <w:ind w:left="540"/>
+        <w:textAlignment w:val="center"/>
+        <w:rPr>
+          <w:rFonts w:ascii="Calibri" w:eastAsia="Times New Roman" w:hAnsi="Calibri" w:cs="Calibri"/>
+          <w:lang w:eastAsia="en-AU"/>
+        </w:rPr>
+      </w:pPr>
+      <w:r>
+        <w:rPr>
+          <w:rFonts w:ascii="Calibri" w:eastAsia="Times New Roman" w:hAnsi="Calibri" w:cs="Calibri"/>
+          <w:lang w:eastAsia="en-AU"/>
+        </w:rPr>
+        <w:t xml:space="preserve">Consistency of button placements and controls </w:t>
+      </w:r>
+    </w:p>
+    <w:p>
+      <w:pPr>
+        <w:spacing w:after="0" w:line="240" w:lineRule="auto"/>
+        <w:rPr>
+          <w:rFonts w:ascii="Calibri" w:eastAsia="Times New Roman" w:hAnsi="Calibri" w:cs="Calibri"/>
+          <w:lang w:eastAsia="en-AU"/>
+        </w:rPr>
+      </w:pPr>
+      <w:r>
+        <w:rPr>
+          <w:rFonts w:ascii="Calibri" w:eastAsia="Times New Roman" w:hAnsi="Calibri" w:cs="Calibri"/>
+          <w:lang w:eastAsia="en-AU"/>
+        </w:rPr>
+        <w:t> </w:t>
+      </w:r>
+    </w:p>
+    <w:p>
+      <w:pPr>
+        <w:spacing w:after="0" w:line="240" w:lineRule="auto"/>
+        <w:rPr>
+          <w:rFonts w:ascii="Calibri" w:eastAsia="Times New Roman" w:hAnsi="Calibri" w:cs="Calibri"/>
+          <w:lang w:eastAsia="en-AU"/>
+        </w:rPr>
+      </w:pPr>
+      <w:r>
+        <w:rPr>
+          <w:rFonts w:ascii="Calibri" w:eastAsia="Times New Roman" w:hAnsi="Calibri" w:cs="Calibri"/>
+          <w:color w:val="E84C22"/>
+          <w:lang w:eastAsia="en-AU"/>
+        </w:rPr>
+        <w:t>Inclusivity</w:t>
+      </w:r>
+      <w:r>
+        <w:rPr>
+          <w:rFonts w:ascii="Calibri" w:eastAsia="Times New Roman" w:hAnsi="Calibri" w:cs="Calibri"/>
+          <w:lang w:eastAsia="en-AU"/>
+        </w:rPr>
+        <w:t>:</w:t>
+      </w:r>
+    </w:p>
+    <w:p>
+      <w:pPr>
+        <w:spacing w:after="0" w:line="240" w:lineRule="auto"/>
+        <w:rPr>
+          <w:rFonts w:ascii="Calibri" w:eastAsia="Times New Roman" w:hAnsi="Calibri" w:cs="Calibri"/>
+          <w:lang w:eastAsia="en-AU"/>
+        </w:rPr>
+      </w:pPr>
+      <w:r>
+        <w:rPr>
+          <w:rFonts w:ascii="Calibri" w:eastAsia="Times New Roman" w:hAnsi="Calibri" w:cs="Calibri"/>
+          <w:lang w:eastAsia="en-AU"/>
+        </w:rPr>
+        <w:t> </w:t>
+      </w:r>
+    </w:p>
+    <w:p>
+      <w:pPr>
+        <w:spacing w:after="0" w:line="240" w:lineRule="auto"/>
+        <w:rPr>
+          <w:rFonts w:ascii="Calibri" w:eastAsia="Times New Roman" w:hAnsi="Calibri" w:cs="Calibri"/>
+          <w:lang w:eastAsia="en-AU"/>
+        </w:rPr>
+      </w:pPr>
+      <w:r>
+        <w:rPr>
+          <w:rFonts w:ascii="Calibri" w:eastAsia="Times New Roman" w:hAnsi="Calibri" w:cs="Calibri"/>
+          <w:color w:val="8064A2"/>
+          <w:lang w:eastAsia="en-AU"/>
+        </w:rPr>
+        <w:t>Cultural</w:t>
+      </w:r>
+      <w:r>
+        <w:rPr>
+          <w:rFonts w:ascii="Calibri" w:eastAsia="Times New Roman" w:hAnsi="Calibri" w:cs="Calibri"/>
+          <w:lang w:eastAsia="en-AU"/>
+        </w:rPr>
+        <w:t>:</w:t>
+      </w:r>
+    </w:p>
+    <w:p>
+      <w:pPr>
+        <w:numPr>
+          <w:ilvl w:val="0"/>
+          <w:numId w:val="10"/>
+        </w:numPr>
+        <w:spacing w:after="0" w:line="240" w:lineRule="auto"/>
+        <w:ind w:left="540"/>
+        <w:textAlignment w:val="center"/>
+        <w:rPr>
+          <w:rFonts w:ascii="Calibri" w:eastAsia="Times New Roman" w:hAnsi="Calibri" w:cs="Calibri"/>
+          <w:lang w:eastAsia="en-AU"/>
+        </w:rPr>
+      </w:pPr>
+      <w:r>
+        <w:rPr>
+          <w:rFonts w:ascii="Calibri" w:eastAsia="Times New Roman" w:hAnsi="Calibri" w:cs="Calibri"/>
+          <w:lang w:eastAsia="en-AU"/>
+        </w:rPr>
+        <w:t xml:space="preserve">All assets in this project will have no existing resemblance of anything real, if by some chance it is, the any negative intentions are not meant. The language of the game will be in English because it is the only language I know, and the target audience is </w:t>
+      </w:r>
+      <w:r>
+        <w:rPr>
+          <w:rFonts w:ascii="Calibri" w:eastAsia="Times New Roman" w:hAnsi="Calibri" w:cs="Calibri"/>
+          <w:lang w:eastAsia="en-AU"/>
+        </w:rPr>
+        <w:t>English-speaking users</w:t>
+      </w:r>
+      <w:r>
+        <w:rPr>
+          <w:rFonts w:ascii="Calibri" w:eastAsia="Times New Roman" w:hAnsi="Calibri" w:cs="Calibri"/>
+          <w:lang w:eastAsia="en-AU"/>
+        </w:rPr>
+        <w:t>.</w:t>
+      </w:r>
+    </w:p>
+    <w:p>
+      <w:pPr>
+        <w:spacing w:after="0" w:line="240" w:lineRule="auto"/>
+        <w:rPr>
+          <w:rFonts w:ascii="Calibri" w:eastAsia="Times New Roman" w:hAnsi="Calibri" w:cs="Calibri"/>
+          <w:lang w:eastAsia="en-AU"/>
+        </w:rPr>
+      </w:pPr>
+      <w:r>
+        <w:rPr>
+          <w:rFonts w:ascii="Calibri" w:eastAsia="Times New Roman" w:hAnsi="Calibri" w:cs="Calibri"/>
+          <w:lang w:eastAsia="en-AU"/>
+        </w:rPr>
+        <w:t> </w:t>
+      </w:r>
+    </w:p>
+    <w:p>
+      <w:pPr>
+        <w:spacing w:after="0" w:line="240" w:lineRule="auto"/>
+        <w:rPr>
+          <w:rFonts w:ascii="Calibri" w:eastAsia="Times New Roman" w:hAnsi="Calibri" w:cs="Calibri"/>
+          <w:lang w:eastAsia="en-AU"/>
+        </w:rPr>
+      </w:pPr>
+      <w:r>
+        <w:rPr>
+          <w:rFonts w:ascii="Calibri" w:eastAsia="Times New Roman" w:hAnsi="Calibri" w:cs="Calibri"/>
+          <w:color w:val="8064A2"/>
+          <w:lang w:eastAsia="en-AU"/>
+        </w:rPr>
+        <w:t>Economic</w:t>
+      </w:r>
+      <w:r>
+        <w:rPr>
+          <w:rFonts w:ascii="Calibri" w:eastAsia="Times New Roman" w:hAnsi="Calibri" w:cs="Calibri"/>
+          <w:lang w:eastAsia="en-AU"/>
+        </w:rPr>
+        <w:t>:</w:t>
+      </w:r>
+    </w:p>
+    <w:p>
+      <w:pPr>
+        <w:numPr>
+          <w:ilvl w:val="0"/>
+          <w:numId w:val="11"/>
+        </w:numPr>
+        <w:spacing w:after="0" w:line="240" w:lineRule="auto"/>
+        <w:ind w:left="540"/>
+        <w:textAlignment w:val="center"/>
+        <w:rPr>
+          <w:rFonts w:ascii="Calibri" w:eastAsia="Times New Roman" w:hAnsi="Calibri" w:cs="Calibri"/>
+          <w:lang w:eastAsia="en-AU"/>
+        </w:rPr>
+      </w:pPr>
+      <w:r>
+        <w:rPr>
+          <w:rFonts w:ascii="Calibri" w:eastAsia="Times New Roman" w:hAnsi="Calibri" w:cs="Calibri"/>
+          <w:lang w:eastAsia="en-AU"/>
+        </w:rPr>
+        <w:t xml:space="preserve">The game if was to be released would be released for cheap or for free, allowing for </w:t>
+      </w:r>
+      <w:r>
+        <w:rPr>
+          <w:rFonts w:ascii="Calibri" w:eastAsia="Times New Roman" w:hAnsi="Calibri" w:cs="Calibri"/>
+          <w:lang w:eastAsia="en-AU"/>
+        </w:rPr>
+        <w:t>many</w:t>
+      </w:r>
+      <w:r>
+        <w:rPr>
+          <w:rFonts w:ascii="Calibri" w:eastAsia="Times New Roman" w:hAnsi="Calibri" w:cs="Calibri"/>
+          <w:lang w:eastAsia="en-AU"/>
+        </w:rPr>
+        <w:t xml:space="preserve"> players.</w:t>
+      </w:r>
+    </w:p>
+    <w:p>
+      <w:pPr>
+        <w:spacing w:after="0" w:line="240" w:lineRule="auto"/>
+        <w:rPr>
+          <w:rFonts w:ascii="Calibri" w:eastAsia="Times New Roman" w:hAnsi="Calibri" w:cs="Calibri"/>
+          <w:lang w:eastAsia="en-AU"/>
+        </w:rPr>
+      </w:pPr>
+      <w:r>
+        <w:rPr>
+          <w:rFonts w:ascii="Calibri" w:eastAsia="Times New Roman" w:hAnsi="Calibri" w:cs="Calibri"/>
+          <w:lang w:eastAsia="en-AU"/>
+        </w:rPr>
+        <w:t> </w:t>
+      </w:r>
+    </w:p>
+    <w:p>
+      <w:pPr>
+        <w:spacing w:after="0" w:line="240" w:lineRule="auto"/>
+        <w:rPr>
+          <w:rFonts w:ascii="Calibri" w:eastAsia="Times New Roman" w:hAnsi="Calibri" w:cs="Calibri"/>
+          <w:lang w:eastAsia="en-AU"/>
+        </w:rPr>
+      </w:pPr>
+      <w:r>
+        <w:rPr>
+          <w:rFonts w:ascii="Calibri" w:eastAsia="Times New Roman" w:hAnsi="Calibri" w:cs="Calibri"/>
+          <w:color w:val="8064A2"/>
+          <w:lang w:eastAsia="en-AU"/>
+        </w:rPr>
+        <w:t>Gender</w:t>
+      </w:r>
+      <w:r>
+        <w:rPr>
+          <w:rFonts w:ascii="Calibri" w:eastAsia="Times New Roman" w:hAnsi="Calibri" w:cs="Calibri"/>
+          <w:lang w:eastAsia="en-AU"/>
+        </w:rPr>
+        <w:t>:</w:t>
+      </w:r>
+    </w:p>
+    <w:p>
+      <w:pPr>
+        <w:numPr>
+          <w:ilvl w:val="0"/>
+          <w:numId w:val="12"/>
+        </w:numPr>
+        <w:spacing w:after="0" w:line="240" w:lineRule="auto"/>
+        <w:ind w:left="540"/>
+        <w:textAlignment w:val="center"/>
+        <w:rPr>
+          <w:rFonts w:ascii="Calibri" w:eastAsia="Times New Roman" w:hAnsi="Calibri" w:cs="Calibri"/>
+          <w:lang w:eastAsia="en-AU"/>
+        </w:rPr>
+      </w:pPr>
+      <w:r>
+        <w:rPr>
+          <w:rFonts w:ascii="Calibri" w:eastAsia="Times New Roman" w:hAnsi="Calibri" w:cs="Calibri"/>
+          <w:lang w:eastAsia="en-AU"/>
+        </w:rPr>
+        <w:t>My game will not discriminate against any gender intentionally.</w:t>
+      </w:r>
+    </w:p>
+    <w:p>
+      <w:pPr>
+        <w:spacing w:after="0" w:line="240" w:lineRule="auto"/>
+        <w:rPr>
+          <w:rFonts w:ascii="Calibri" w:eastAsia="Times New Roman" w:hAnsi="Calibri" w:cs="Calibri"/>
+          <w:lang w:eastAsia="en-AU"/>
+        </w:rPr>
+      </w:pPr>
+      <w:r>
+        <w:rPr>
+          <w:rFonts w:ascii="Calibri" w:eastAsia="Times New Roman" w:hAnsi="Calibri" w:cs="Calibri"/>
+          <w:lang w:eastAsia="en-AU"/>
+        </w:rPr>
+        <w:t> </w:t>
+      </w:r>
+    </w:p>
+    <w:p>
+      <w:pPr>
+        <w:spacing w:after="0" w:line="240" w:lineRule="auto"/>
+        <w:rPr>
+          <w:rFonts w:ascii="Calibri" w:eastAsia="Times New Roman" w:hAnsi="Calibri" w:cs="Calibri"/>
+          <w:lang w:eastAsia="en-AU"/>
+        </w:rPr>
+      </w:pPr>
+      <w:r>
+        <w:rPr>
+          <w:rFonts w:ascii="Calibri" w:eastAsia="Times New Roman" w:hAnsi="Calibri" w:cs="Calibri"/>
+          <w:color w:val="8064A2"/>
+          <w:lang w:eastAsia="en-AU"/>
+        </w:rPr>
+        <w:t>Disabled</w:t>
+      </w:r>
+      <w:r>
+        <w:rPr>
+          <w:rFonts w:ascii="Calibri" w:eastAsia="Times New Roman" w:hAnsi="Calibri" w:cs="Calibri"/>
+          <w:lang w:eastAsia="en-AU"/>
+        </w:rPr>
+        <w:t>:</w:t>
+      </w:r>
+    </w:p>
+    <w:p>
+      <w:pPr>
+        <w:numPr>
+          <w:ilvl w:val="0"/>
+          <w:numId w:val="13"/>
+        </w:numPr>
+        <w:spacing w:after="0" w:line="240" w:lineRule="auto"/>
+        <w:ind w:left="540"/>
+        <w:textAlignment w:val="center"/>
+        <w:rPr>
+          <w:rFonts w:ascii="Calibri" w:eastAsia="Times New Roman" w:hAnsi="Calibri" w:cs="Calibri"/>
+          <w:lang w:eastAsia="en-AU"/>
+        </w:rPr>
+      </w:pPr>
+      <w:r>
+        <w:rPr>
+          <w:rFonts w:ascii="Calibri" w:eastAsia="Times New Roman" w:hAnsi="Calibri" w:cs="Calibri"/>
+          <w:lang w:eastAsia="en-AU"/>
+        </w:rPr>
+        <w:t xml:space="preserve">Due to the project deadline </w:t>
+      </w:r>
+      <w:r>
+        <w:rPr>
+          <w:rFonts w:ascii="Calibri" w:eastAsia="Times New Roman" w:hAnsi="Calibri" w:cs="Calibri"/>
+          <w:lang w:eastAsia="en-AU"/>
+        </w:rPr>
+        <w:t>there</w:t>
+      </w:r>
+      <w:r>
+        <w:rPr>
+          <w:rFonts w:ascii="Calibri" w:eastAsia="Times New Roman" w:hAnsi="Calibri" w:cs="Calibri"/>
+          <w:lang w:eastAsia="en-AU"/>
+        </w:rPr>
+        <w:t xml:space="preserve"> will unlikely be any disability options for the application. This would include colour-blind settings</w:t>
+      </w:r>
+      <w:r>
+        <w:rPr>
+          <w:rFonts w:ascii="Calibri" w:eastAsia="Times New Roman" w:hAnsi="Calibri" w:cs="Calibri"/>
+          <w:lang w:eastAsia="en-AU"/>
+        </w:rPr>
+        <w:t>,</w:t>
+      </w:r>
+      <w:r>
+        <w:rPr>
+          <w:rFonts w:ascii="Calibri" w:eastAsia="Times New Roman" w:hAnsi="Calibri" w:cs="Calibri"/>
+          <w:lang w:eastAsia="en-AU"/>
+        </w:rPr>
+        <w:t xml:space="preserve"> high contrast buttons and larger text.</w:t>
+      </w:r>
+    </w:p>
+    <w:p>
+      <w:pPr>
+        <w:spacing w:after="0" w:line="240" w:lineRule="auto"/>
+        <w:rPr>
+          <w:rFonts w:ascii="Calibri" w:eastAsia="Times New Roman" w:hAnsi="Calibri" w:cs="Calibri"/>
+          <w:lang w:eastAsia="en-AU"/>
+        </w:rPr>
+      </w:pPr>
+      <w:r>
+        <w:rPr>
+          <w:rFonts w:ascii="Calibri" w:eastAsia="Times New Roman" w:hAnsi="Calibri" w:cs="Calibri"/>
+          <w:lang w:eastAsia="en-AU"/>
+        </w:rPr>
+        <w:t> </w:t>
+      </w:r>
+    </w:p>
+    <w:p>
+      <w:pPr>
+        <w:spacing w:after="0" w:line="240" w:lineRule="auto"/>
+        <w:rPr>
+          <w:rFonts w:ascii="Calibri" w:eastAsia="Times New Roman" w:hAnsi="Calibri" w:cs="Calibri"/>
+          <w:color w:val="8064A2"/>
+          <w:lang w:eastAsia="en-AU"/>
+        </w:rPr>
+      </w:pPr>
+      <w:r>
+        <w:rPr>
+          <w:rFonts w:ascii="Calibri" w:eastAsia="Times New Roman" w:hAnsi="Calibri" w:cs="Calibri"/>
+          <w:color w:val="8064A2"/>
+          <w:lang w:eastAsia="en-AU"/>
+        </w:rPr>
+        <w:t>Privacy/ security</w:t>
+      </w:r>
+    </w:p>
+    <w:p>
+      <w:pPr>
+        <w:numPr>
+          <w:ilvl w:val="0"/>
+          <w:numId w:val="14"/>
+        </w:numPr>
+        <w:spacing w:after="0" w:line="240" w:lineRule="auto"/>
+        <w:ind w:left="540"/>
+        <w:textAlignment w:val="center"/>
+        <w:rPr>
+          <w:rFonts w:ascii="Calibri" w:eastAsia="Times New Roman" w:hAnsi="Calibri" w:cs="Calibri"/>
+          <w:lang w:eastAsia="en-AU"/>
+        </w:rPr>
+      </w:pPr>
+      <w:r>
+        <w:rPr>
+          <w:rFonts w:ascii="Calibri" w:eastAsia="Times New Roman" w:hAnsi="Calibri" w:cs="Calibri"/>
+          <w:lang w:eastAsia="en-AU"/>
+        </w:rPr>
+        <w:t>No personal data will be stored within the applicatio</w:t>
+      </w:r>
+      <w:r>
+        <w:rPr>
+          <w:rFonts w:ascii="Calibri" w:eastAsia="Times New Roman" w:hAnsi="Calibri" w:cs="Calibri"/>
+          <w:lang w:eastAsia="en-AU"/>
+        </w:rPr>
+        <w:t>n.</w:t>
+      </w:r>
+      <w:r>
+        <w:rPr>
+          <w:rFonts w:ascii="Calibri" w:eastAsia="Times New Roman" w:hAnsi="Calibri" w:cs="Calibri"/>
+          <w:lang w:eastAsia="en-AU"/>
+        </w:rPr>
+        <w:t xml:space="preserve"> </w:t>
+      </w:r>
+      <w:r>
+        <w:rPr>
+          <w:rFonts w:ascii="Calibri" w:eastAsia="Times New Roman" w:hAnsi="Calibri" w:cs="Calibri"/>
+          <w:lang w:eastAsia="en-AU"/>
+        </w:rPr>
+        <w:t>I</w:t>
+      </w:r>
+      <w:r>
+        <w:rPr>
+          <w:rFonts w:ascii="Calibri" w:eastAsia="Times New Roman" w:hAnsi="Calibri" w:cs="Calibri"/>
+          <w:lang w:eastAsia="en-AU"/>
+        </w:rPr>
+        <w:t xml:space="preserve">f the game </w:t>
+      </w:r>
+      <w:r>
+        <w:rPr>
+          <w:rFonts w:ascii="Calibri" w:eastAsia="Times New Roman" w:hAnsi="Calibri" w:cs="Calibri"/>
+          <w:lang w:eastAsia="en-AU"/>
+        </w:rPr>
+        <w:t>is</w:t>
+      </w:r>
+      <w:r>
+        <w:rPr>
+          <w:rFonts w:ascii="Calibri" w:eastAsia="Times New Roman" w:hAnsi="Calibri" w:cs="Calibri"/>
+          <w:lang w:eastAsia="en-AU"/>
+        </w:rPr>
+        <w:t xml:space="preserve"> further developed and released only high scores and achievements would be store</w:t>
+      </w:r>
+      <w:r>
+        <w:rPr>
+          <w:rFonts w:ascii="Calibri" w:eastAsia="Times New Roman" w:hAnsi="Calibri" w:cs="Calibri"/>
+          <w:lang w:eastAsia="en-AU"/>
+        </w:rPr>
+        <w:t>d</w:t>
+      </w:r>
+      <w:r>
+        <w:rPr>
+          <w:rFonts w:ascii="Calibri" w:eastAsia="Times New Roman" w:hAnsi="Calibri" w:cs="Calibri"/>
+          <w:lang w:eastAsia="en-AU"/>
+        </w:rPr>
+        <w:t>.</w:t>
+      </w:r>
+    </w:p>
+    <w:p>
+      <w:pPr>
+        <w:spacing w:after="0" w:line="240" w:lineRule="auto"/>
+        <w:rPr>
+          <w:rFonts w:ascii="Calibri" w:eastAsia="Times New Roman" w:hAnsi="Calibri" w:cs="Calibri"/>
+          <w:lang w:eastAsia="en-AU"/>
+        </w:rPr>
+      </w:pPr>
+      <w:r>
+        <w:rPr>
+          <w:rFonts w:ascii="Calibri" w:eastAsia="Times New Roman" w:hAnsi="Calibri" w:cs="Calibri"/>
+          <w:lang w:eastAsia="en-AU"/>
+        </w:rPr>
+        <w:t> </w:t>
+      </w:r>
+    </w:p>
+    <w:p>
+      <w:pPr>
+        <w:spacing w:after="0" w:line="240" w:lineRule="auto"/>
+        <w:rPr>
+          <w:rFonts w:ascii="Calibri" w:eastAsia="Times New Roman" w:hAnsi="Calibri" w:cs="Calibri"/>
+          <w:color w:val="E84C22"/>
+          <w:lang w:eastAsia="en-AU"/>
+        </w:rPr>
+      </w:pPr>
+      <w:r>
+        <w:rPr>
+          <w:rFonts w:ascii="Calibri" w:eastAsia="Times New Roman" w:hAnsi="Calibri" w:cs="Calibri"/>
+          <w:color w:val="E84C22"/>
+          <w:lang w:eastAsia="en-AU"/>
+        </w:rPr>
+        <w:t>Intellectual property and software license agreements.</w:t>
+      </w:r>
+    </w:p>
+    <w:p>
+      <w:pPr>
+        <w:spacing w:after="0" w:line="240" w:lineRule="auto"/>
+        <w:rPr>
+          <w:rFonts w:ascii="Calibri" w:eastAsia="Times New Roman" w:hAnsi="Calibri" w:cs="Calibri"/>
+          <w:lang w:eastAsia="en-AU"/>
+        </w:rPr>
+      </w:pPr>
+      <w:r>
+        <w:rPr>
+          <w:rFonts w:ascii="Calibri" w:eastAsia="Times New Roman" w:hAnsi="Calibri" w:cs="Calibri"/>
+          <w:lang w:eastAsia="en-AU"/>
+        </w:rPr>
+        <w:t> </w:t>
+      </w:r>
+    </w:p>
+    <w:p>
+      <w:pPr>
+        <w:spacing w:after="0" w:line="240" w:lineRule="auto"/>
+        <w:rPr>
+          <w:rFonts w:ascii="Calibri" w:eastAsia="Times New Roman" w:hAnsi="Calibri" w:cs="Calibri"/>
+          <w:lang w:eastAsia="en-AU"/>
+        </w:rPr>
+      </w:pPr>
+      <w:r>
+        <w:rPr>
+          <w:rFonts w:ascii="Calibri" w:eastAsia="Times New Roman" w:hAnsi="Calibri" w:cs="Calibri"/>
+          <w:lang w:eastAsia="en-AU"/>
+        </w:rPr>
+        <w:t xml:space="preserve">In the development of my project I will ensure all my code is to be fair use or credited if not my own. This is to ensure that there </w:t>
+      </w:r>
+      <w:r>
+        <w:rPr>
+          <w:rFonts w:ascii="Calibri" w:eastAsia="Times New Roman" w:hAnsi="Calibri" w:cs="Calibri"/>
+          <w:lang w:eastAsia="en-AU"/>
+        </w:rPr>
+        <w:t>are</w:t>
+      </w:r>
+      <w:r>
+        <w:rPr>
+          <w:rFonts w:ascii="Calibri" w:eastAsia="Times New Roman" w:hAnsi="Calibri" w:cs="Calibri"/>
+          <w:lang w:eastAsia="en-AU"/>
+        </w:rPr>
+        <w:t xml:space="preserve"> no possible legal issues that can occur with releasing my application in the future. </w:t>
+      </w:r>
+    </w:p>
+    <w:p>
+      <w:pPr>
+        <w:rPr>
+          <w:sz w:val="24"/>
+          <w:szCs w:val="24"/>
+        </w:rPr>
+      </w:pPr>
+    </w:p>
+    <w:p>
+      <w:pPr>
         <w:rPr>
           <w:rFonts w:ascii="Calibri" w:eastAsia="Times New Roman" w:hAnsi="Calibri" w:cs="Calibri"/>
           <w:color w:val="5B9BD5"/>
@@ -3852,6 +3904,28 @@
           <w:szCs w:val="28"/>
           <w:lang w:eastAsia="en-AU"/>
         </w:rPr>
+        <w:br w:type="page"/>
+      </w:r>
+    </w:p>
+    <w:p>
+      <w:pPr>
+        <w:spacing w:after="0" w:line="240" w:lineRule="auto"/>
+        <w:rPr>
+          <w:rFonts w:ascii="Calibri" w:eastAsia="Times New Roman" w:hAnsi="Calibri" w:cs="Calibri"/>
+          <w:color w:val="5B9BD5"/>
+          <w:sz w:val="28"/>
+          <w:szCs w:val="28"/>
+          <w:lang w:eastAsia="en-AU"/>
+        </w:rPr>
+      </w:pPr>
+      <w:r>
+        <w:rPr>
+          <w:rFonts w:ascii="Calibri" w:eastAsia="Times New Roman" w:hAnsi="Calibri" w:cs="Calibri"/>
+          <w:color w:val="5B9BD5"/>
+          <w:sz w:val="28"/>
+          <w:szCs w:val="28"/>
+          <w:lang w:eastAsia="en-AU"/>
+        </w:rPr>
         <w:lastRenderedPageBreak/>
         <w:t>Programming Language Selection:</w:t>
       </w:r>
@@ -3961,6 +4035,7 @@
         </w:rPr>
         <w:t xml:space="preserve"> is only exclusive on the game maker studio suite of applications which require expensive licensing for developing which is not ideal for a project. The other main language I'm experienced using is </w:t>
       </w:r>
+      <w:proofErr w:type="gramStart"/>
       <w:r>
         <w:rPr>
           <w:rFonts w:ascii="Calibri" w:eastAsia="Times New Roman" w:hAnsi="Calibri" w:cs="Calibri"/>
@@ -3973,7 +4048,15 @@
           <w:rFonts w:ascii="Calibri" w:eastAsia="Times New Roman" w:hAnsi="Calibri" w:cs="Calibri"/>
           <w:lang w:eastAsia="en-AU"/>
         </w:rPr>
-        <w:t xml:space="preserve">ython but it is not an ideal choice as I will have to use a library named </w:t>
+        <w:t>ython</w:t>
+      </w:r>
+      <w:proofErr w:type="gramEnd"/>
+      <w:r>
+        <w:rPr>
+          <w:rFonts w:ascii="Calibri" w:eastAsia="Times New Roman" w:hAnsi="Calibri" w:cs="Calibri"/>
+          <w:lang w:eastAsia="en-AU"/>
+        </w:rPr>
+        <w:t xml:space="preserve"> but it is not an ideal choice as I will have to use a library named </w:t>
       </w:r>
       <w:proofErr w:type="spellStart"/>
       <w:r>
@@ -5848,7 +5931,15 @@
     </w:p>
     <w:p>
       <w:r>
-        <w:t xml:space="preserve">This will be a 2d Platformer where the player has to run </w:t>
+        <w:t xml:space="preserve">This will be a 2d Platformer where the player </w:t>
+      </w:r>
+      <w:proofErr w:type="gramStart"/>
+      <w:r>
+        <w:t>has to</w:t>
+      </w:r>
+      <w:proofErr w:type="gramEnd"/>
+      <w:r>
+        <w:t xml:space="preserve"> run </w:t>
       </w:r>
       <w:r>
         <w:t xml:space="preserve">and complete levels. The character will have multiple ways in order to quickly get through each level and avoid obstacles.  The game will be a </w:t>
@@ -6322,14 +6413,13 @@
       </w:pPr>
       <w:r>
         <w:rPr>
-          <w:noProof/>
           <w:color w:val="4472C4" w:themeColor="accent1"/>
         </w:rPr>
         <w:drawing>
-          <wp:inline distT="0" distB="0" distL="0" distR="0" wp14:anchorId="69A827CB" wp14:editId="5A18956C">
-            <wp:extent cx="5731510" cy="3707765"/>
-            <wp:effectExtent l="0" t="0" r="2540" b="6985"/>
-            <wp:docPr id="9" name="Picture 9" descr="A close up of a map&#10;&#10;Description automatically generated"/>
+          <wp:inline distT="0" distB="0" distL="0" distR="0" wp14:anchorId="49C1A80B" wp14:editId="6735AD86">
+            <wp:extent cx="5731510" cy="4032885"/>
+            <wp:effectExtent l="0" t="0" r="2540" b="5715"/>
+            <wp:docPr id="11" name="Picture 11"/>
             <wp:cNvGraphicFramePr>
               <a:graphicFrameLocks xmlns:a="http://schemas.openxmlformats.org/drawingml/2006/main" noChangeAspect="1"/>
             </wp:cNvGraphicFramePr>
@@ -6337,17 +6427,11 @@
               <a:graphicData uri="http://schemas.openxmlformats.org/drawingml/2006/picture">
                 <pic:pic xmlns:pic="http://schemas.openxmlformats.org/drawingml/2006/picture">
                   <pic:nvPicPr>
-                    <pic:cNvPr id="9" name="Storyboard.tif"/>
+                    <pic:cNvPr id="1" name=""/>
                     <pic:cNvPicPr/>
                   </pic:nvPicPr>
                   <pic:blipFill>
-                    <a:blip r:embed="rId15" cstate="print">
-                      <a:extLst>
-                        <a:ext uri="{28A0092B-C50C-407E-A947-70E740481C1C}">
-                          <a14:useLocalDpi xmlns:a14="http://schemas.microsoft.com/office/drawing/2010/main" val="0"/>
-                        </a:ext>
-                      </a:extLst>
-                    </a:blip>
+                    <a:blip r:embed="rId15"/>
                     <a:stretch>
                       <a:fillRect/>
                     </a:stretch>
@@ -6355,7 +6439,7 @@
                   <pic:spPr>
                     <a:xfrm>
                       <a:off x="0" y="0"/>
-                      <a:ext cx="5731510" cy="3707765"/>
+                      <a:ext cx="5731510" cy="4032885"/>
                     </a:xfrm>
                     <a:prstGeom prst="rect">
                       <a:avLst/>
@@ -6398,51 +6482,40 @@
         <w:rPr>
           <w:color w:val="000000" w:themeColor="text1"/>
         </w:rPr>
-        <w:t xml:space="preserve">I’m using a very simple start menu in order to not overcrowd the user, although a settings menu would appear in most game menu’s  I will not have it finished by the due date in term 2 so it will not be included for now. Upon clicking the start button, you will be loaded into the main game, from there if the user presses the escape key the game will stop, and the user will be greeted with two options. Either to resume the game or to exit. If the player clicks exit, they will be returned to the main menu. It is buttons are in the middle in order to have a more centred UI and it will be simplistic </w:t>
+        <w:t>The main game screen will have a simple gradient with the elements in the centre. Elements include the game title, start and exit as shown above. When the start button is pressed the user is taken to the main game, which includes no UI. When the escape key is pressed in game the player will be taken to a pause menu which include 2 buttons with an opaque black colour which allows the player to exit or resume. This style of simplistic UI was chose</w:t>
       </w:r>
       <w:r>
         <w:rPr>
           <w:color w:val="000000" w:themeColor="text1"/>
         </w:rPr>
-        <w:t>for</w:t>
+        <w:t>n</w:t>
       </w:r>
       <w:r>
         <w:rPr>
           <w:color w:val="000000" w:themeColor="text1"/>
         </w:rPr>
-        <w:t xml:space="preserve"> the user to not feel overwhelmed with options. </w:t>
-      </w:r>
-      <w:r>
+        <w:t xml:space="preserve"> in order to not overcrowd the user and allow them access to the basic navigation expected of a game. </w:t>
+      </w:r>
+    </w:p>
+    <w:p>
+      <w:pPr>
         <w:rPr>
           <w:color w:val="4472C4" w:themeColor="accent1"/>
         </w:rPr>
+      </w:pPr>
+      <w:bookmarkStart w:id="0" w:name="_GoBack"/>
+      <w:bookmarkEnd w:id="0"/>
+      <w:r>
+        <w:rPr>
+          <w:color w:val="4472C4" w:themeColor="accent1"/>
+        </w:rPr>
         <w:br w:type="page"/>
       </w:r>
-    </w:p>
-    <w:p>
-      <w:pPr>
+      <w:r>
         <w:rPr>
           <w:color w:val="4472C4" w:themeColor="accent1"/>
         </w:rPr>
-      </w:pPr>
-    </w:p>
-    <w:p>
-      <w:pPr>
-        <w:rPr>
-          <w:color w:val="4472C4" w:themeColor="accent1"/>
-        </w:rPr>
-      </w:pPr>
-    </w:p>
-    <w:p>
-      <w:pPr>
-        <w:rPr>
-          <w:color w:val="4472C4" w:themeColor="accent1"/>
-        </w:rPr>
-      </w:pPr>
-      <w:r>
-        <w:rPr>
-          <w:color w:val="4472C4" w:themeColor="accent1"/>
-        </w:rPr>
+        <w:lastRenderedPageBreak/>
         <w:t>Input Process Output table for one module</w:t>
       </w:r>
       <w:r>
@@ -6788,7 +6861,21 @@
               <w:rPr>
                 <w:color w:val="000000" w:themeColor="text1"/>
               </w:rPr>
-              <w:t>Function calls Movement()</w:t>
+              <w:t xml:space="preserve">Function calls </w:t>
+            </w:r>
+            <w:proofErr w:type="gramStart"/>
+            <w:r>
+              <w:rPr>
+                <w:color w:val="000000" w:themeColor="text1"/>
+              </w:rPr>
+              <w:t>Movement(</w:t>
+            </w:r>
+            <w:proofErr w:type="gramEnd"/>
+            <w:r>
+              <w:rPr>
+                <w:color w:val="000000" w:themeColor="text1"/>
+              </w:rPr>
+              <w:t>)</w:t>
             </w:r>
           </w:p>
         </w:tc>
@@ -6804,11 +6891,19 @@
                 <w:color w:val="000000" w:themeColor="text1"/>
               </w:rPr>
             </w:pPr>
+            <w:proofErr w:type="gramStart"/>
             <w:r>
               <w:rPr>
                 <w:color w:val="000000" w:themeColor="text1"/>
               </w:rPr>
-              <w:t>Movement()</w:t>
+              <w:t>Movement(</w:t>
+            </w:r>
+            <w:proofErr w:type="gramEnd"/>
+            <w:r>
+              <w:rPr>
+                <w:color w:val="000000" w:themeColor="text1"/>
+              </w:rPr>
+              <w:t>)</w:t>
             </w:r>
           </w:p>
         </w:tc>
@@ -6829,6 +6924,7 @@
               <w:t xml:space="preserve">Calls the Functions below and controls the gravity mechanic as well as using the </w:t>
             </w:r>
             <w:proofErr w:type="spellStart"/>
+            <w:proofErr w:type="gramStart"/>
             <w:r>
               <w:rPr>
                 <w:color w:val="000000" w:themeColor="text1"/>
@@ -6840,7 +6936,14 @@
               <w:rPr>
                 <w:color w:val="000000" w:themeColor="text1"/>
               </w:rPr>
-              <w:t xml:space="preserve"> built </w:t>
+              <w:t xml:space="preserve"> built</w:t>
+            </w:r>
+            <w:proofErr w:type="gramEnd"/>
+            <w:r>
+              <w:rPr>
+                <w:color w:val="000000" w:themeColor="text1"/>
+              </w:rPr>
+              <w:t xml:space="preserve"> </w:t>
             </w:r>
             <w:proofErr w:type="spellStart"/>
             <w:r>
@@ -6871,6 +6974,7 @@
               </w:rPr>
             </w:pPr>
             <w:proofErr w:type="spellStart"/>
+            <w:proofErr w:type="gramStart"/>
             <w:r>
               <w:rPr>
                 <w:color w:val="000000" w:themeColor="text1"/>
@@ -6882,7 +6986,14 @@
               <w:rPr>
                 <w:color w:val="000000" w:themeColor="text1"/>
               </w:rPr>
-              <w:t>()</w:t>
+              <w:t>(</w:t>
+            </w:r>
+            <w:proofErr w:type="gramEnd"/>
+            <w:r>
+              <w:rPr>
+                <w:color w:val="000000" w:themeColor="text1"/>
+              </w:rPr>
+              <w:t>)</w:t>
             </w:r>
           </w:p>
         </w:tc>
@@ -6973,7 +7084,14 @@
               <w:rPr>
                 <w:color w:val="000000" w:themeColor="text1"/>
               </w:rPr>
-              <w:t>on_UpGravity_body_shape_entered</w:t>
+              <w:t>on_UpGravity_body_shape_</w:t>
+            </w:r>
+            <w:proofErr w:type="gramStart"/>
+            <w:r>
+              <w:rPr>
+                <w:color w:val="000000" w:themeColor="text1"/>
+              </w:rPr>
+              <w:t>entered</w:t>
             </w:r>
             <w:proofErr w:type="spellEnd"/>
             <w:r>
@@ -6983,6 +7101,7 @@
               <w:t>(</w:t>
             </w:r>
             <w:proofErr w:type="spellStart"/>
+            <w:proofErr w:type="gramEnd"/>
             <w:r>
               <w:rPr>
                 <w:color w:val="000000" w:themeColor="text1"/>
@@ -7040,7 +7159,21 @@
               <w:rPr>
                 <w:color w:val="000000" w:themeColor="text1"/>
               </w:rPr>
-              <w:t>Detects whether an object enters the body, than makes the flips the gravity</w:t>
+              <w:t xml:space="preserve">Detects whether an object enters the body, </w:t>
+            </w:r>
+            <w:proofErr w:type="gramStart"/>
+            <w:r>
+              <w:rPr>
+                <w:color w:val="000000" w:themeColor="text1"/>
+              </w:rPr>
+              <w:t>than</w:t>
+            </w:r>
+            <w:proofErr w:type="gramEnd"/>
+            <w:r>
+              <w:rPr>
+                <w:color w:val="000000" w:themeColor="text1"/>
+              </w:rPr>
+              <w:t xml:space="preserve"> makes the flips the gravity</w:t>
             </w:r>
           </w:p>
         </w:tc>
@@ -7070,7 +7203,14 @@
               <w:rPr>
                 <w:color w:val="000000" w:themeColor="text1"/>
               </w:rPr>
-              <w:t>on_UpGravity_body_shape_exited</w:t>
+              <w:t>on_UpGravity_body_shape_</w:t>
+            </w:r>
+            <w:proofErr w:type="gramStart"/>
+            <w:r>
+              <w:rPr>
+                <w:color w:val="000000" w:themeColor="text1"/>
+              </w:rPr>
+              <w:t>exited</w:t>
             </w:r>
             <w:proofErr w:type="spellEnd"/>
             <w:r>
@@ -7080,6 +7220,7 @@
               <w:t>(</w:t>
             </w:r>
             <w:proofErr w:type="spellStart"/>
+            <w:proofErr w:type="gramEnd"/>
             <w:r>
               <w:rPr>
                 <w:color w:val="000000" w:themeColor="text1"/>
@@ -7282,7 +7423,7 @@
           <w:sz w:val="18"/>
           <w:szCs w:val="18"/>
         </w:rPr>
-        <w:t>Begin</w:t>
+        <w:t>BEGIN</w:t>
       </w:r>
     </w:p>
     <w:p>
@@ -7330,7 +7471,7 @@
           <w:szCs w:val="18"/>
         </w:rPr>
         <w:tab/>
-        <w:t>var motion = Vector2</w:t>
+        <w:t>motion = Vector2</w:t>
       </w:r>
     </w:p>
     <w:p>
@@ -7395,7 +7536,7 @@
           <w:szCs w:val="18"/>
         </w:rPr>
         <w:tab/>
-        <w:t xml:space="preserve">var left = </w:t>
+        <w:t xml:space="preserve">left = </w:t>
       </w:r>
       <w:r>
         <w:rPr>
@@ -7419,7 +7560,7 @@
           <w:szCs w:val="18"/>
         </w:rPr>
         <w:tab/>
-        <w:t xml:space="preserve">var Sprint =1 </w:t>
+        <w:t xml:space="preserve">Sprint =1 </w:t>
       </w:r>
     </w:p>
     <w:p>
@@ -7458,95 +7599,116 @@
         </w:rPr>
         <w:t>SHIFT key is PRESEED</w:t>
       </w:r>
-    </w:p>
-    <w:p>
-      <w:pPr>
-        <w:spacing w:line="240" w:lineRule="auto"/>
+      <w:r>
         <w:rPr>
           <w:sz w:val="18"/>
           <w:szCs w:val="18"/>
         </w:rPr>
-      </w:pPr>
-      <w:r>
+        <w:t xml:space="preserve"> THEN</w:t>
+      </w:r>
+    </w:p>
+    <w:p>
+      <w:pPr>
+        <w:spacing w:line="240" w:lineRule="auto"/>
         <w:rPr>
           <w:sz w:val="18"/>
           <w:szCs w:val="18"/>
         </w:rPr>
-        <w:tab/>
-      </w:r>
+      </w:pPr>
       <w:r>
         <w:rPr>
           <w:sz w:val="18"/>
           <w:szCs w:val="18"/>
         </w:rPr>
         <w:tab/>
-        <w:t>Sprint = 1.3</w:t>
-      </w:r>
-    </w:p>
-    <w:p>
-      <w:pPr>
-        <w:spacing w:line="240" w:lineRule="auto"/>
+      </w:r>
+      <w:r>
         <w:rPr>
           <w:sz w:val="18"/>
           <w:szCs w:val="18"/>
         </w:rPr>
-      </w:pPr>
-      <w:r>
+        <w:tab/>
+        <w:t>Sprint = 1.3</w:t>
+      </w:r>
+    </w:p>
+    <w:p>
+      <w:pPr>
+        <w:spacing w:line="240" w:lineRule="auto"/>
         <w:rPr>
           <w:sz w:val="18"/>
           <w:szCs w:val="18"/>
         </w:rPr>
-        <w:tab/>
-      </w:r>
+      </w:pPr>
       <w:r>
         <w:rPr>
           <w:sz w:val="18"/>
           <w:szCs w:val="18"/>
         </w:rPr>
-        <w:t>IF</w:t>
+        <w:tab/>
       </w:r>
       <w:r>
         <w:rPr>
           <w:sz w:val="18"/>
           <w:szCs w:val="18"/>
         </w:rPr>
-        <w:t xml:space="preserve"> </w:t>
+        <w:t>END</w:t>
       </w:r>
       <w:r>
         <w:rPr>
           <w:sz w:val="18"/>
           <w:szCs w:val="18"/>
         </w:rPr>
-        <w:t>SHIFT key is RELEASE</w:t>
+        <w:t>IF</w:t>
       </w:r>
       <w:r>
         <w:rPr>
           <w:sz w:val="18"/>
           <w:szCs w:val="18"/>
         </w:rPr>
-        <w:t>D</w:t>
-      </w:r>
-    </w:p>
-    <w:p>
-      <w:pPr>
-        <w:spacing w:line="240" w:lineRule="auto"/>
+        <w:t xml:space="preserve"> </w:t>
+      </w:r>
+      <w:r>
         <w:rPr>
           <w:sz w:val="18"/>
           <w:szCs w:val="18"/>
         </w:rPr>
-      </w:pPr>
+        <w:t>SHIFT key is RELEASE</w:t>
+      </w:r>
       <w:r>
         <w:rPr>
           <w:sz w:val="18"/>
           <w:szCs w:val="18"/>
         </w:rPr>
-        <w:tab/>
+        <w:t>D</w:t>
       </w:r>
       <w:r>
         <w:rPr>
           <w:sz w:val="18"/>
           <w:szCs w:val="18"/>
         </w:rPr>
+        <w:t xml:space="preserve"> THEN</w:t>
+      </w:r>
+    </w:p>
+    <w:p>
+      <w:pPr>
+        <w:spacing w:line="240" w:lineRule="auto"/>
+        <w:rPr>
+          <w:sz w:val="18"/>
+          <w:szCs w:val="18"/>
+        </w:rPr>
+      </w:pPr>
+      <w:r>
+        <w:rPr>
+          <w:sz w:val="18"/>
+          <w:szCs w:val="18"/>
+        </w:rPr>
+        <w:tab/>
+      </w:r>
+      <w:r>
+        <w:rPr>
+          <w:sz w:val="18"/>
+          <w:szCs w:val="18"/>
+        </w:rPr>
         <w:tab/>
         <w:t>Sprint = 1</w:t>
       </w:r>
@@ -7604,22 +7766,22 @@
         </w:rPr>
         <w:t>RIGHT ARROW or D is PRESSED</w:t>
       </w:r>
-    </w:p>
-    <w:p>
-      <w:pPr>
-        <w:spacing w:line="240" w:lineRule="auto"/>
+      <w:r>
         <w:rPr>
           <w:sz w:val="18"/>
           <w:szCs w:val="18"/>
         </w:rPr>
-      </w:pPr>
-      <w:r>
+        <w:t xml:space="preserve"> THEN</w:t>
+      </w:r>
+    </w:p>
+    <w:p>
+      <w:pPr>
+        <w:spacing w:line="240" w:lineRule="auto"/>
         <w:rPr>
           <w:sz w:val="18"/>
           <w:szCs w:val="18"/>
         </w:rPr>
-        <w:tab/>
-      </w:r>
+      </w:pPr>
       <w:r>
         <w:rPr>
           <w:sz w:val="18"/>
@@ -7627,54 +7789,54 @@
         </w:rPr>
         <w:tab/>
       </w:r>
-      <w:proofErr w:type="spellStart"/>
       <w:r>
         <w:rPr>
           <w:sz w:val="18"/>
           <w:szCs w:val="18"/>
         </w:rPr>
-        <w:t>motion.x</w:t>
-      </w:r>
-      <w:proofErr w:type="spellEnd"/>
+        <w:tab/>
+      </w:r>
+      <w:proofErr w:type="spellStart"/>
       <w:r>
         <w:rPr>
           <w:sz w:val="18"/>
           <w:szCs w:val="18"/>
         </w:rPr>
-        <w:t xml:space="preserve"> = min(</w:t>
-      </w:r>
-      <w:proofErr w:type="spellStart"/>
+        <w:t>motion.x</w:t>
+      </w:r>
+      <w:proofErr w:type="spellEnd"/>
       <w:r>
         <w:rPr>
           <w:sz w:val="18"/>
           <w:szCs w:val="18"/>
         </w:rPr>
-        <w:t>motion.x</w:t>
-      </w:r>
-      <w:proofErr w:type="spellEnd"/>
+        <w:t xml:space="preserve"> = </w:t>
+      </w:r>
+      <w:proofErr w:type="gramStart"/>
       <w:r>
         <w:rPr>
           <w:sz w:val="18"/>
           <w:szCs w:val="18"/>
         </w:rPr>
-        <w:t xml:space="preserve"> + ACCELERATION , MAX_SPEED * Sprint)</w:t>
-      </w:r>
+        <w:t>min(</w:t>
+      </w:r>
+      <w:proofErr w:type="spellStart"/>
+      <w:proofErr w:type="gramEnd"/>
       <w:r>
         <w:rPr>
           <w:sz w:val="18"/>
           <w:szCs w:val="18"/>
         </w:rPr>
-        <w:tab/>
-      </w:r>
-    </w:p>
-    <w:p>
-      <w:pPr>
-        <w:spacing w:line="240" w:lineRule="auto"/>
+        <w:t>motion.x</w:t>
+      </w:r>
+      <w:proofErr w:type="spellEnd"/>
+      <w:r>
         <w:rPr>
           <w:sz w:val="18"/>
           <w:szCs w:val="18"/>
         </w:rPr>
-      </w:pPr>
+        <w:t xml:space="preserve"> + ACCELERATION , MAX_SPEED * Sprint)</w:t>
+      </w:r>
       <w:r>
         <w:rPr>
           <w:sz w:val="18"/>
@@ -7682,11 +7844,27 @@
         </w:rPr>
         <w:tab/>
       </w:r>
-      <w:r>
+    </w:p>
+    <w:p>
+      <w:pPr>
+        <w:spacing w:line="240" w:lineRule="auto"/>
         <w:rPr>
           <w:sz w:val="18"/>
           <w:szCs w:val="18"/>
         </w:rPr>
+      </w:pPr>
+      <w:r>
+        <w:rPr>
+          <w:sz w:val="18"/>
+          <w:szCs w:val="18"/>
+        </w:rPr>
+        <w:tab/>
+      </w:r>
+      <w:r>
+        <w:rPr>
+          <w:sz w:val="18"/>
+          <w:szCs w:val="18"/>
+        </w:rPr>
         <w:tab/>
         <w:t xml:space="preserve">PLAY run animation </w:t>
       </w:r>
@@ -7697,20 +7875,259 @@
         </w:rPr>
         <w:tab/>
       </w:r>
-    </w:p>
-    <w:p>
-      <w:pPr>
-        <w:spacing w:line="240" w:lineRule="auto"/>
+      <w:r>
         <w:rPr>
           <w:sz w:val="18"/>
           <w:szCs w:val="18"/>
         </w:rPr>
-      </w:pPr>
-      <w:r>
+        <w:tab/>
+      </w:r>
+    </w:p>
+    <w:p>
+      <w:pPr>
+        <w:spacing w:line="240" w:lineRule="auto"/>
         <w:rPr>
           <w:sz w:val="18"/>
           <w:szCs w:val="18"/>
         </w:rPr>
+      </w:pPr>
+      <w:r>
+        <w:rPr>
+          <w:sz w:val="18"/>
+          <w:szCs w:val="18"/>
+        </w:rPr>
+        <w:tab/>
+      </w:r>
+      <w:r>
+        <w:rPr>
+          <w:sz w:val="18"/>
+          <w:szCs w:val="18"/>
+        </w:rPr>
+        <w:t xml:space="preserve">ELSE IF LEFT ARROW or S is </w:t>
+      </w:r>
+      <w:r>
+        <w:rPr>
+          <w:sz w:val="18"/>
+          <w:szCs w:val="18"/>
+        </w:rPr>
+        <w:t>PRESSED</w:t>
+      </w:r>
+      <w:r>
+        <w:rPr>
+          <w:sz w:val="18"/>
+          <w:szCs w:val="18"/>
+        </w:rPr>
+        <w:t xml:space="preserve"> THEN</w:t>
+      </w:r>
+    </w:p>
+    <w:p>
+      <w:pPr>
+        <w:spacing w:line="240" w:lineRule="auto"/>
+        <w:rPr>
+          <w:sz w:val="18"/>
+          <w:szCs w:val="18"/>
+        </w:rPr>
+      </w:pPr>
+      <w:r>
+        <w:rPr>
+          <w:sz w:val="18"/>
+          <w:szCs w:val="18"/>
+        </w:rPr>
+        <w:tab/>
+      </w:r>
+      <w:r>
+        <w:rPr>
+          <w:sz w:val="18"/>
+          <w:szCs w:val="18"/>
+        </w:rPr>
+        <w:tab/>
+      </w:r>
+      <w:proofErr w:type="spellStart"/>
+      <w:r>
+        <w:rPr>
+          <w:sz w:val="18"/>
+          <w:szCs w:val="18"/>
+        </w:rPr>
+        <w:t>motion.x</w:t>
+      </w:r>
+      <w:proofErr w:type="spellEnd"/>
+      <w:r>
+        <w:rPr>
+          <w:sz w:val="18"/>
+          <w:szCs w:val="18"/>
+        </w:rPr>
+        <w:t xml:space="preserve"> = </w:t>
+      </w:r>
+      <w:proofErr w:type="gramStart"/>
+      <w:r>
+        <w:rPr>
+          <w:sz w:val="18"/>
+          <w:szCs w:val="18"/>
+        </w:rPr>
+        <w:t>max(</w:t>
+      </w:r>
+      <w:proofErr w:type="spellStart"/>
+      <w:proofErr w:type="gramEnd"/>
+      <w:r>
+        <w:rPr>
+          <w:sz w:val="18"/>
+          <w:szCs w:val="18"/>
+        </w:rPr>
+        <w:t>motion.x</w:t>
+      </w:r>
+      <w:proofErr w:type="spellEnd"/>
+      <w:r>
+        <w:rPr>
+          <w:sz w:val="18"/>
+          <w:szCs w:val="18"/>
+        </w:rPr>
+        <w:t xml:space="preserve"> - ACCELERATION, -MAX_SPEED * Sprint)</w:t>
+      </w:r>
+    </w:p>
+    <w:p>
+      <w:pPr>
+        <w:spacing w:line="240" w:lineRule="auto"/>
+        <w:rPr>
+          <w:sz w:val="18"/>
+          <w:szCs w:val="18"/>
+        </w:rPr>
+      </w:pPr>
+      <w:r>
+        <w:rPr>
+          <w:sz w:val="18"/>
+          <w:szCs w:val="18"/>
+        </w:rPr>
+        <w:tab/>
+      </w:r>
+      <w:r>
+        <w:rPr>
+          <w:sz w:val="18"/>
+          <w:szCs w:val="18"/>
+        </w:rPr>
+        <w:tab/>
+        <w:t>FLIP SPRITE</w:t>
+      </w:r>
+      <w:r>
+        <w:rPr>
+          <w:sz w:val="18"/>
+          <w:szCs w:val="18"/>
+        </w:rPr>
+        <w:tab/>
+      </w:r>
+    </w:p>
+    <w:p>
+      <w:pPr>
+        <w:spacing w:line="240" w:lineRule="auto"/>
+        <w:rPr>
+          <w:sz w:val="18"/>
+          <w:szCs w:val="18"/>
+        </w:rPr>
+      </w:pPr>
+      <w:r>
+        <w:rPr>
+          <w:sz w:val="18"/>
+          <w:szCs w:val="18"/>
+        </w:rPr>
+        <w:tab/>
+      </w:r>
+      <w:r>
+        <w:rPr>
+          <w:sz w:val="18"/>
+          <w:szCs w:val="18"/>
+        </w:rPr>
+        <w:tab/>
+        <w:t>PLAY run animation</w:t>
+      </w:r>
+      <w:r>
+        <w:rPr>
+          <w:sz w:val="18"/>
+          <w:szCs w:val="18"/>
+        </w:rPr>
+        <w:tab/>
+      </w:r>
+    </w:p>
+    <w:p>
+      <w:pPr>
+        <w:spacing w:line="240" w:lineRule="auto"/>
+        <w:rPr>
+          <w:sz w:val="18"/>
+          <w:szCs w:val="18"/>
+        </w:rPr>
+      </w:pPr>
+      <w:r>
+        <w:rPr>
+          <w:sz w:val="18"/>
+          <w:szCs w:val="18"/>
+        </w:rPr>
+        <w:tab/>
+      </w:r>
+      <w:r>
+        <w:rPr>
+          <w:sz w:val="18"/>
+          <w:szCs w:val="18"/>
+        </w:rPr>
+        <w:t>ELSE</w:t>
+      </w:r>
+    </w:p>
+    <w:p>
+      <w:pPr>
+        <w:spacing w:line="240" w:lineRule="auto"/>
+        <w:rPr>
+          <w:sz w:val="18"/>
+          <w:szCs w:val="18"/>
+        </w:rPr>
+      </w:pPr>
+      <w:r>
+        <w:rPr>
+          <w:sz w:val="18"/>
+          <w:szCs w:val="18"/>
+        </w:rPr>
+        <w:tab/>
+      </w:r>
+      <w:r>
+        <w:rPr>
+          <w:sz w:val="18"/>
+          <w:szCs w:val="18"/>
+        </w:rPr>
+        <w:tab/>
+      </w:r>
+      <w:proofErr w:type="spellStart"/>
+      <w:r>
+        <w:rPr>
+          <w:sz w:val="18"/>
+          <w:szCs w:val="18"/>
+        </w:rPr>
+        <w:t>motion.x</w:t>
+      </w:r>
+      <w:proofErr w:type="spellEnd"/>
+      <w:r>
+        <w:rPr>
+          <w:sz w:val="18"/>
+          <w:szCs w:val="18"/>
+        </w:rPr>
+        <w:t xml:space="preserve"> = 0</w:t>
+      </w:r>
+      <w:r>
+        <w:rPr>
+          <w:sz w:val="18"/>
+          <w:szCs w:val="18"/>
+        </w:rPr>
+        <w:tab/>
+      </w:r>
+    </w:p>
+    <w:p>
+      <w:pPr>
+        <w:spacing w:line="240" w:lineRule="auto"/>
+        <w:rPr>
+          <w:sz w:val="18"/>
+          <w:szCs w:val="18"/>
+        </w:rPr>
+      </w:pPr>
+      <w:r>
+        <w:rPr>
+          <w:sz w:val="18"/>
+          <w:szCs w:val="18"/>
+        </w:rPr>
         <w:tab/>
         <w:t>ENDIF</w:t>
       </w:r>
@@ -7728,247 +8145,7 @@
           <w:sz w:val="18"/>
           <w:szCs w:val="18"/>
         </w:rPr>
-        <w:tab/>
-      </w:r>
-      <w:r>
-        <w:rPr>
-          <w:sz w:val="18"/>
-          <w:szCs w:val="18"/>
-        </w:rPr>
-        <w:tab/>
-      </w:r>
-    </w:p>
-    <w:p>
-      <w:pPr>
-        <w:spacing w:line="240" w:lineRule="auto"/>
-        <w:rPr>
-          <w:sz w:val="18"/>
-          <w:szCs w:val="18"/>
-        </w:rPr>
-      </w:pPr>
-      <w:r>
-        <w:rPr>
-          <w:sz w:val="18"/>
-          <w:szCs w:val="18"/>
-        </w:rPr>
-        <w:tab/>
-      </w:r>
-      <w:r>
-        <w:rPr>
-          <w:sz w:val="18"/>
-          <w:szCs w:val="18"/>
-        </w:rPr>
-        <w:t xml:space="preserve">ELSE IF LEFT ARROW or S is </w:t>
-      </w:r>
-      <w:r>
-        <w:rPr>
-          <w:sz w:val="18"/>
-          <w:szCs w:val="18"/>
-        </w:rPr>
-        <w:t>PRESSED</w:t>
-      </w:r>
-    </w:p>
-    <w:p>
-      <w:pPr>
-        <w:spacing w:line="240" w:lineRule="auto"/>
-        <w:rPr>
-          <w:sz w:val="18"/>
-          <w:szCs w:val="18"/>
-        </w:rPr>
-      </w:pPr>
-      <w:r>
-        <w:rPr>
-          <w:sz w:val="18"/>
-          <w:szCs w:val="18"/>
-        </w:rPr>
-        <w:tab/>
-      </w:r>
-      <w:r>
-        <w:rPr>
-          <w:sz w:val="18"/>
-          <w:szCs w:val="18"/>
-        </w:rPr>
-        <w:tab/>
-      </w:r>
-      <w:proofErr w:type="spellStart"/>
-      <w:r>
-        <w:rPr>
-          <w:sz w:val="18"/>
-          <w:szCs w:val="18"/>
-        </w:rPr>
-        <w:t>motion.x</w:t>
-      </w:r>
-      <w:proofErr w:type="spellEnd"/>
-      <w:r>
-        <w:rPr>
-          <w:sz w:val="18"/>
-          <w:szCs w:val="18"/>
-        </w:rPr>
-        <w:t xml:space="preserve"> = max(</w:t>
-      </w:r>
-      <w:proofErr w:type="spellStart"/>
-      <w:r>
-        <w:rPr>
-          <w:sz w:val="18"/>
-          <w:szCs w:val="18"/>
-        </w:rPr>
-        <w:t>motion.x</w:t>
-      </w:r>
-      <w:proofErr w:type="spellEnd"/>
-      <w:r>
-        <w:rPr>
-          <w:sz w:val="18"/>
-          <w:szCs w:val="18"/>
-        </w:rPr>
-        <w:t xml:space="preserve"> - ACCELERATION, -MAX_SPEED * Sprint)</w:t>
-      </w:r>
-    </w:p>
-    <w:p>
-      <w:pPr>
-        <w:spacing w:line="240" w:lineRule="auto"/>
-        <w:rPr>
-          <w:sz w:val="18"/>
-          <w:szCs w:val="18"/>
-        </w:rPr>
-      </w:pPr>
-      <w:r>
-        <w:rPr>
-          <w:sz w:val="18"/>
-          <w:szCs w:val="18"/>
-        </w:rPr>
-        <w:tab/>
-      </w:r>
-      <w:r>
-        <w:rPr>
-          <w:sz w:val="18"/>
-          <w:szCs w:val="18"/>
-        </w:rPr>
-        <w:tab/>
-        <w:t>FLIP SPRITE</w:t>
-      </w:r>
-      <w:r>
-        <w:rPr>
-          <w:sz w:val="18"/>
-          <w:szCs w:val="18"/>
-        </w:rPr>
-        <w:tab/>
-      </w:r>
-    </w:p>
-    <w:p>
-      <w:pPr>
-        <w:spacing w:line="240" w:lineRule="auto"/>
-        <w:rPr>
-          <w:sz w:val="18"/>
-          <w:szCs w:val="18"/>
-        </w:rPr>
-      </w:pPr>
-      <w:r>
-        <w:rPr>
-          <w:sz w:val="18"/>
-          <w:szCs w:val="18"/>
-        </w:rPr>
-        <w:tab/>
-      </w:r>
-      <w:r>
-        <w:rPr>
-          <w:sz w:val="18"/>
-          <w:szCs w:val="18"/>
-        </w:rPr>
-        <w:tab/>
-        <w:t>PLAY run animation</w:t>
-      </w:r>
-      <w:r>
-        <w:rPr>
-          <w:sz w:val="18"/>
-          <w:szCs w:val="18"/>
-        </w:rPr>
-        <w:tab/>
-      </w:r>
-    </w:p>
-    <w:p>
-      <w:pPr>
-        <w:spacing w:line="240" w:lineRule="auto"/>
-        <w:rPr>
-          <w:sz w:val="18"/>
-          <w:szCs w:val="18"/>
-        </w:rPr>
-      </w:pPr>
-      <w:r>
-        <w:rPr>
-          <w:sz w:val="18"/>
-          <w:szCs w:val="18"/>
-        </w:rPr>
-        <w:tab/>
-      </w:r>
-      <w:r>
-        <w:rPr>
-          <w:sz w:val="18"/>
-          <w:szCs w:val="18"/>
-        </w:rPr>
-        <w:t>ELSE</w:t>
-      </w:r>
-    </w:p>
-    <w:p>
-      <w:pPr>
-        <w:spacing w:line="240" w:lineRule="auto"/>
-        <w:rPr>
-          <w:sz w:val="18"/>
-          <w:szCs w:val="18"/>
-        </w:rPr>
-      </w:pPr>
-      <w:r>
-        <w:rPr>
-          <w:sz w:val="18"/>
-          <w:szCs w:val="18"/>
-        </w:rPr>
-        <w:tab/>
-      </w:r>
-      <w:r>
-        <w:rPr>
-          <w:sz w:val="18"/>
-          <w:szCs w:val="18"/>
-        </w:rPr>
-        <w:tab/>
-      </w:r>
-      <w:proofErr w:type="spellStart"/>
-      <w:r>
-        <w:rPr>
-          <w:sz w:val="18"/>
-          <w:szCs w:val="18"/>
-        </w:rPr>
-        <w:t>motion.x</w:t>
-      </w:r>
-      <w:proofErr w:type="spellEnd"/>
-      <w:r>
-        <w:rPr>
-          <w:sz w:val="18"/>
-          <w:szCs w:val="18"/>
-        </w:rPr>
-        <w:t xml:space="preserve"> = 0</w:t>
-      </w:r>
-      <w:r>
-        <w:rPr>
-          <w:sz w:val="18"/>
-          <w:szCs w:val="18"/>
-        </w:rPr>
-        <w:tab/>
-      </w:r>
-    </w:p>
-    <w:p>
-      <w:pPr>
-        <w:spacing w:line="240" w:lineRule="auto"/>
-        <w:rPr>
-          <w:sz w:val="18"/>
-          <w:szCs w:val="18"/>
-        </w:rPr>
-      </w:pPr>
-      <w:r>
-        <w:rPr>
-          <w:sz w:val="18"/>
-          <w:szCs w:val="18"/>
-        </w:rPr>
-        <w:tab/>
-        <w:t>ENDIF</w:t>
+        <w:t>END</w:t>
       </w:r>
     </w:p>
     <w:p>
@@ -7996,23 +8173,16 @@
           <w:color w:val="4472C4" w:themeColor="accent1"/>
         </w:rPr>
       </w:pPr>
-    </w:p>
-    <w:p>
-      <w:pPr>
-        <w:rPr>
-          <w:color w:val="4472C4" w:themeColor="accent1"/>
-        </w:rPr>
-      </w:pPr>
       <w:r>
         <w:rPr>
           <w:noProof/>
           <w:color w:val="4472C4" w:themeColor="accent1"/>
         </w:rPr>
         <w:drawing>
-          <wp:inline distT="0" distB="0" distL="0" distR="0" wp14:anchorId="7855ACE7" wp14:editId="4B052791">
-            <wp:extent cx="8231056" cy="6510249"/>
-            <wp:effectExtent l="3175" t="0" r="1905" b="1905"/>
-            <wp:docPr id="7" name="Picture 7"/>
+          <wp:inline distT="0" distB="0" distL="0" distR="0" wp14:anchorId="3C4312AD" wp14:editId="37D1BAB2">
+            <wp:extent cx="7709563" cy="5929513"/>
+            <wp:effectExtent l="0" t="5080" r="635" b="635"/>
+            <wp:docPr id="8" name="Picture 8"/>
             <wp:cNvGraphicFramePr>
               <a:graphicFrameLocks xmlns:a="http://schemas.openxmlformats.org/drawingml/2006/main" noChangeAspect="1"/>
             </wp:cNvGraphicFramePr>
@@ -8032,7 +8202,7 @@
                   <pic:spPr>
                     <a:xfrm rot="5400000">
                       <a:off x="0" y="0"/>
-                      <a:ext cx="8252550" cy="6527250"/>
+                      <a:ext cx="7720366" cy="5937822"/>
                     </a:xfrm>
                     <a:prstGeom prst="rect">
                       <a:avLst/>
@@ -8043,6 +8213,19 @@
             </a:graphic>
           </wp:inline>
         </w:drawing>
+      </w:r>
+    </w:p>
+    <w:p>
+      <w:pPr>
+        <w:rPr>
+          <w:color w:val="4472C4" w:themeColor="accent1"/>
+        </w:rPr>
+      </w:pPr>
+      <w:r>
+        <w:rPr>
+          <w:color w:val="4472C4" w:themeColor="accent1"/>
+        </w:rPr>
+        <w:br w:type="page"/>
       </w:r>
     </w:p>
     <w:p>
@@ -8300,6 +8483,7 @@
                 <w:szCs w:val="18"/>
               </w:rPr>
             </w:pPr>
+            <w:proofErr w:type="gramStart"/>
             <w:r>
               <w:rPr>
                 <w:sz w:val="18"/>
@@ -8307,6 +8491,7 @@
               </w:rPr>
               <w:t>X,Y</w:t>
             </w:r>
+            <w:proofErr w:type="gramEnd"/>
           </w:p>
         </w:tc>
         <w:tc>
@@ -9161,7 +9346,23 @@
                 <w:sz w:val="18"/>
                 <w:szCs w:val="18"/>
               </w:rPr>
-              <w:t xml:space="preserve">Controls all of the motion in the x and y direction for use in the </w:t>
+              <w:t xml:space="preserve">Controls </w:t>
+            </w:r>
+            <w:proofErr w:type="gramStart"/>
+            <w:r>
+              <w:rPr>
+                <w:sz w:val="18"/>
+                <w:szCs w:val="18"/>
+              </w:rPr>
+              <w:t>all of</w:t>
+            </w:r>
+            <w:proofErr w:type="gramEnd"/>
+            <w:r>
+              <w:rPr>
+                <w:sz w:val="18"/>
+                <w:szCs w:val="18"/>
+              </w:rPr>
+              <w:t xml:space="preserve"> the motion in the x and y direction for use in the </w:t>
             </w:r>
             <w:proofErr w:type="spellStart"/>
             <w:r>
@@ -9192,6 +9393,7 @@
                 <w:szCs w:val="18"/>
               </w:rPr>
             </w:pPr>
+            <w:proofErr w:type="gramStart"/>
             <w:r>
               <w:rPr>
                 <w:sz w:val="18"/>
@@ -9199,6 +9401,7 @@
               </w:rPr>
               <w:t>X,Y</w:t>
             </w:r>
+            <w:proofErr w:type="gramEnd"/>
           </w:p>
         </w:tc>
         <w:tc>
@@ -9801,6 +10004,7 @@
         <w:t xml:space="preserve"> - </w:t>
       </w:r>
       <w:proofErr w:type="spellStart"/>
+      <w:proofErr w:type="gramStart"/>
       <w:r>
         <w:rPr>
           <w:color w:val="4472C4" w:themeColor="accent1"/>
@@ -9812,7 +10016,14 @@
         <w:rPr>
           <w:color w:val="4472C4" w:themeColor="accent1"/>
         </w:rPr>
-        <w:t>()</w:t>
+        <w:t>(</w:t>
+      </w:r>
+      <w:proofErr w:type="gramEnd"/>
+      <w:r>
+        <w:rPr>
+          <w:color w:val="4472C4" w:themeColor="accent1"/>
+        </w:rPr>
+        <w:t>)</w:t>
       </w:r>
     </w:p>
     <w:tbl>
@@ -10424,10 +10635,7 @@
           </w:tcPr>
           <w:p>
             <w:r>
-              <w:t xml:space="preserve">Player jumps and pushes himself towards the </w:t>
-            </w:r>
-            <w:r>
-              <w:t>left</w:t>
+              <w:t>Player jumps and pushes himself towards the left</w:t>
             </w:r>
           </w:p>
         </w:tc>
@@ -10449,8 +10657,6 @@
           <w:color w:val="4472C4" w:themeColor="accent1"/>
         </w:rPr>
       </w:pPr>
-      <w:bookmarkStart w:id="0" w:name="_GoBack"/>
-      <w:bookmarkEnd w:id="0"/>
     </w:p>
     <w:p>
       <w:pPr>
@@ -10458,11 +10664,19 @@
           <w:color w:val="4472C4" w:themeColor="accent1"/>
         </w:rPr>
       </w:pPr>
+      <w:proofErr w:type="gramStart"/>
       <w:r>
         <w:rPr>
           <w:color w:val="4472C4" w:themeColor="accent1"/>
         </w:rPr>
-        <w:t xml:space="preserve">Log book/ GitHub updates </w:t>
+        <w:t>Log book</w:t>
+      </w:r>
+      <w:proofErr w:type="gramEnd"/>
+      <w:r>
+        <w:rPr>
+          <w:color w:val="4472C4" w:themeColor="accent1"/>
+        </w:rPr>
+        <w:t xml:space="preserve">/ GitHub updates </w:t>
       </w:r>
     </w:p>
     <w:sectPr>
@@ -12929,7 +13143,7 @@
       </w:pPr>
     </w:pPrDefault>
   </w:docDefaults>
-  <w:latentStyles w:defLockedState="0" w:defUIPriority="99" w:defSemiHidden="0" w:defUnhideWhenUsed="0" w:defQFormat="0" w:count="377">
+  <w:latentStyles w:defLockedState="0" w:defUIPriority="99" w:defSemiHidden="0" w:defUnhideWhenUsed="0" w:defQFormat="0" w:count="376">
     <w:lsdException w:name="Normal" w:uiPriority="0" w:qFormat="1"/>
     <w:lsdException w:name="heading 1" w:uiPriority="9" w:qFormat="1"/>
     <w:lsdException w:name="heading 2" w:semiHidden="1" w:uiPriority="9" w:unhideWhenUsed="1" w:qFormat="1"/>
@@ -13035,6 +13249,7 @@
     <w:lsdException w:name="HTML Sample" w:semiHidden="1" w:unhideWhenUsed="1"/>
     <w:lsdException w:name="HTML Typewriter" w:semiHidden="1" w:unhideWhenUsed="1"/>
     <w:lsdException w:name="HTML Variable" w:semiHidden="1" w:unhideWhenUsed="1"/>
+    <w:lsdException w:name="Normal Table" w:semiHidden="1" w:unhideWhenUsed="1"/>
     <w:lsdException w:name="annotation subject" w:semiHidden="1" w:unhideWhenUsed="1"/>
     <w:lsdException w:name="No List" w:semiHidden="1" w:unhideWhenUsed="1"/>
     <w:lsdException w:name="Outline List 1" w:semiHidden="1" w:unhideWhenUsed="1"/>
@@ -13081,8 +13296,10 @@
     <w:lsdException w:name="Table Subtle 2" w:semiHidden="1" w:unhideWhenUsed="1"/>
     <w:lsdException w:name="Table Web 1" w:semiHidden="1" w:unhideWhenUsed="1"/>
     <w:lsdException w:name="Table Web 2" w:semiHidden="1" w:unhideWhenUsed="1"/>
+    <w:lsdException w:name="Table Web 3" w:semiHidden="1" w:unhideWhenUsed="1"/>
     <w:lsdException w:name="Balloon Text" w:semiHidden="1" w:unhideWhenUsed="1"/>
     <w:lsdException w:name="Table Grid" w:uiPriority="39"/>
+    <w:lsdException w:name="Table Theme" w:semiHidden="1" w:unhideWhenUsed="1"/>
     <w:lsdException w:name="Placeholder Text" w:semiHidden="1"/>
     <w:lsdException w:name="No Spacing" w:uiPriority="1" w:qFormat="1"/>
     <w:lsdException w:name="Light Shading" w:uiPriority="60"/>
@@ -13303,7 +13520,6 @@
     <w:lsdException w:name="Hashtag" w:semiHidden="1" w:unhideWhenUsed="1"/>
     <w:lsdException w:name="Unresolved Mention" w:semiHidden="1" w:unhideWhenUsed="1"/>
     <w:lsdException w:name="Smart Link" w:semiHidden="1" w:unhideWhenUsed="1"/>
-    <w:lsdException w:name="Smart Link Error" w:semiHidden="1" w:unhideWhenUsed="1"/>
   </w:latentStyles>
   <w:style w:type="paragraph" w:default="1" w:styleId="Normal">
     <w:name w:val="Normal"/>
@@ -13682,6 +13898,21 @@
 </file>
 
 <file path=customXml/item1.xml><?xml version="1.0" encoding="utf-8"?>
+<?mso-contentType ?>
+<FormTemplates xmlns="http://schemas.microsoft.com/sharepoint/v3/contenttype/forms">
+  <Display>DocumentLibraryForm</Display>
+  <Edit>DocumentLibraryForm</Edit>
+  <New>DocumentLibraryForm</New>
+</FormTemplates>
+</file>
+
+<file path=customXml/item2.xml><?xml version="1.0" encoding="utf-8"?>
+<p:properties xmlns:p="http://schemas.microsoft.com/office/2006/metadata/properties" xmlns:xsi="http://www.w3.org/2001/XMLSchema-instance" xmlns:pc="http://schemas.microsoft.com/office/infopath/2007/PartnerControls">
+  <documentManagement/>
+</p:properties>
+</file>
+
+<file path=customXml/item3.xml><?xml version="1.0" encoding="utf-8"?>
 <ct:contentTypeSchema xmlns:ct="http://schemas.microsoft.com/office/2006/metadata/contentType" xmlns:ma="http://schemas.microsoft.com/office/2006/metadata/properties/metaAttributes" ct:_="" ma:_="" ma:contentTypeName="Document" ma:contentTypeID="0x01010084A1F732B907164FB0FA3791F02CF0F5" ma:contentTypeVersion="2" ma:contentTypeDescription="Create a new document." ma:contentTypeScope="" ma:versionID="30a8a100f49a0c24a077e6e01d984313">
   <xsd:schema xmlns:xsd="http://www.w3.org/2001/XMLSchema" xmlns:xs="http://www.w3.org/2001/XMLSchema" xmlns:p="http://schemas.microsoft.com/office/2006/metadata/properties" xmlns:ns3="d842d2ec-2d99-4727-b299-15d98a6aa5e3" targetNamespace="http://schemas.microsoft.com/office/2006/metadata/properties" ma:root="true" ma:fieldsID="548ff44d0cacfb853e68125acf23830a" ns3:_="">
     <xsd:import namespace="d842d2ec-2d99-4727-b299-15d98a6aa5e3"/>
@@ -13813,26 +14044,28 @@
 </ct:contentTypeSchema>
 </file>
 
-<file path=customXml/item2.xml><?xml version="1.0" encoding="utf-8"?>
-<p:properties xmlns:p="http://schemas.microsoft.com/office/2006/metadata/properties" xmlns:xsi="http://www.w3.org/2001/XMLSchema-instance" xmlns:pc="http://schemas.microsoft.com/office/infopath/2007/PartnerControls">
-  <documentManagement/>
-</p:properties>
-</file>
-
-<file path=customXml/item3.xml><?xml version="1.0" encoding="utf-8"?>
-<?mso-contentType ?>
-<FormTemplates xmlns="http://schemas.microsoft.com/sharepoint/v3/contenttype/forms">
-  <Display>DocumentLibraryForm</Display>
-  <Edit>DocumentLibraryForm</Edit>
-  <New>DocumentLibraryForm</New>
-</FormTemplates>
-</file>
-
 <file path=customXml/item4.xml><?xml version="1.0" encoding="utf-8"?>
 <b:Sources xmlns:b="http://schemas.openxmlformats.org/officeDocument/2006/bibliography" xmlns="http://schemas.openxmlformats.org/officeDocument/2006/bibliography" SelectedStyle="\APASixthEditionOfficeOnline.xsl" StyleName="APA" Version="6"/>
 </file>
 
 <file path=customXml/itemProps1.xml><?xml version="1.0" encoding="utf-8"?>
+<ds:datastoreItem xmlns:ds="http://schemas.openxmlformats.org/officeDocument/2006/customXml" ds:itemID="{DFA5D5D6-8ABC-4392-83B7-EFB6B68442F8}">
+  <ds:schemaRefs>
+    <ds:schemaRef ds:uri="http://schemas.microsoft.com/sharepoint/v3/contenttype/forms"/>
+  </ds:schemaRefs>
+</ds:datastoreItem>
+</file>
+
+<file path=customXml/itemProps2.xml><?xml version="1.0" encoding="utf-8"?>
+<ds:datastoreItem xmlns:ds="http://schemas.openxmlformats.org/officeDocument/2006/customXml" ds:itemID="{ECF3877E-AD08-40B5-950A-9B175DA51A5B}">
+  <ds:schemaRefs>
+    <ds:schemaRef ds:uri="http://schemas.microsoft.com/office/2006/metadata/properties"/>
+    <ds:schemaRef ds:uri="http://schemas.microsoft.com/office/infopath/2007/PartnerControls"/>
+  </ds:schemaRefs>
+</ds:datastoreItem>
+</file>
+
+<file path=customXml/itemProps3.xml><?xml version="1.0" encoding="utf-8"?>
 <ds:datastoreItem xmlns:ds="http://schemas.openxmlformats.org/officeDocument/2006/customXml" ds:itemID="{19E8AB1F-7670-4E37-92C2-D495B50C02E1}">
   <ds:schemaRefs>
     <ds:schemaRef ds:uri="http://schemas.microsoft.com/office/2006/metadata/contentType"/>
@@ -13850,25 +14083,8 @@
 </ds:datastoreItem>
 </file>
 
-<file path=customXml/itemProps2.xml><?xml version="1.0" encoding="utf-8"?>
-<ds:datastoreItem xmlns:ds="http://schemas.openxmlformats.org/officeDocument/2006/customXml" ds:itemID="{ECF3877E-AD08-40B5-950A-9B175DA51A5B}">
-  <ds:schemaRefs>
-    <ds:schemaRef ds:uri="http://schemas.microsoft.com/office/2006/metadata/properties"/>
-    <ds:schemaRef ds:uri="http://schemas.microsoft.com/office/infopath/2007/PartnerControls"/>
-  </ds:schemaRefs>
-</ds:datastoreItem>
-</file>
-
-<file path=customXml/itemProps3.xml><?xml version="1.0" encoding="utf-8"?>
-<ds:datastoreItem xmlns:ds="http://schemas.openxmlformats.org/officeDocument/2006/customXml" ds:itemID="{DFA5D5D6-8ABC-4392-83B7-EFB6B68442F8}">
-  <ds:schemaRefs>
-    <ds:schemaRef ds:uri="http://schemas.microsoft.com/sharepoint/v3/contenttype/forms"/>
-  </ds:schemaRefs>
-</ds:datastoreItem>
-</file>
-
 <file path=customXml/itemProps4.xml><?xml version="1.0" encoding="utf-8"?>
-<ds:datastoreItem xmlns:ds="http://schemas.openxmlformats.org/officeDocument/2006/customXml" ds:itemID="{D4FE1B09-A1AE-479C-9188-B0A4C24B4E4B}">
+<ds:datastoreItem xmlns:ds="http://schemas.openxmlformats.org/officeDocument/2006/customXml" ds:itemID="{F962AE3B-D064-4560-B47B-AC38EAC4B791}">
   <ds:schemaRefs>
     <ds:schemaRef ds:uri="http://schemas.openxmlformats.org/officeDocument/2006/bibliography"/>
   </ds:schemaRefs>

</xml_diff>

<commit_message>
Finalised Part A checkpoint
</commit_message>
<xml_diff>
--- a/SDD Major Project Folio.docx
+++ b/SDD Major Project Folio.docx
@@ -146,23 +146,7 @@
           <w:rFonts w:ascii="Calibri" w:hAnsi="Calibri" w:cs="Calibri"/>
           <w:color w:val="000000" w:themeColor="text1"/>
         </w:rPr>
-        <w:t xml:space="preserve"> This problem was </w:t>
-      </w:r>
-      <w:proofErr w:type="gramStart"/>
-      <w:r>
-        <w:rPr>
-          <w:rFonts w:ascii="Calibri" w:hAnsi="Calibri" w:cs="Calibri"/>
-          <w:color w:val="000000" w:themeColor="text1"/>
-        </w:rPr>
-        <w:t>chose</w:t>
-      </w:r>
-      <w:proofErr w:type="gramEnd"/>
-      <w:r>
-        <w:rPr>
-          <w:rFonts w:ascii="Calibri" w:hAnsi="Calibri" w:cs="Calibri"/>
-          <w:color w:val="000000" w:themeColor="text1"/>
-        </w:rPr>
-        <w:t xml:space="preserve"> for my project as I wanted to make </w:t>
+        <w:t xml:space="preserve"> This problem was chose for my project as I wanted to make </w:t>
       </w:r>
       <w:proofErr w:type="spellStart"/>
       <w:r>
@@ -664,25 +648,7 @@
           <w:color w:val="000000"/>
           <w:lang w:eastAsia="en-AU"/>
         </w:rPr>
-        <w:t xml:space="preserve"> top down game, a singular dodgeball player </w:t>
-      </w:r>
-      <w:proofErr w:type="gramStart"/>
-      <w:r>
-        <w:rPr>
-          <w:rFonts w:ascii="Calibri" w:eastAsia="Times New Roman" w:hAnsi="Calibri" w:cs="Calibri"/>
-          <w:color w:val="000000"/>
-          <w:lang w:eastAsia="en-AU"/>
-        </w:rPr>
-        <w:t>has to</w:t>
-      </w:r>
-      <w:proofErr w:type="gramEnd"/>
-      <w:r>
-        <w:rPr>
-          <w:rFonts w:ascii="Calibri" w:eastAsia="Times New Roman" w:hAnsi="Calibri" w:cs="Calibri"/>
-          <w:color w:val="000000"/>
-          <w:lang w:eastAsia="en-AU"/>
-        </w:rPr>
-        <w:t xml:space="preserve"> clear stages of progressively harder levels of enemy players. Replication of the ideas of dodgeball but in a basic minimalistic level with only black and white colours.</w:t>
+        <w:t xml:space="preserve"> top down game, a singular dodgeball player has to clear stages of progressively harder levels of enemy players. Replication of the ideas of dodgeball but in a basic minimalistic level with only black and white colours.</w:t>
       </w:r>
     </w:p>
     <w:p>
@@ -2164,25 +2130,7 @@
           <w:color w:val="000000"/>
           <w:lang w:eastAsia="en-AU"/>
         </w:rPr>
-        <w:t xml:space="preserve">teamworks API people say it is hard to use and understand in the beginning so scheduling would have to possibly </w:t>
-      </w:r>
-      <w:proofErr w:type="gramStart"/>
-      <w:r>
-        <w:rPr>
-          <w:rFonts w:ascii="Calibri" w:eastAsia="Times New Roman" w:hAnsi="Calibri" w:cs="Calibri"/>
-          <w:color w:val="000000"/>
-          <w:lang w:eastAsia="en-AU"/>
-        </w:rPr>
-        <w:t>take into account</w:t>
-      </w:r>
-      <w:proofErr w:type="gramEnd"/>
-      <w:r>
-        <w:rPr>
-          <w:rFonts w:ascii="Calibri" w:eastAsia="Times New Roman" w:hAnsi="Calibri" w:cs="Calibri"/>
-          <w:color w:val="000000"/>
-          <w:lang w:eastAsia="en-AU"/>
-        </w:rPr>
-        <w:t xml:space="preserve"> the learning of the steamworks API.</w:t>
+        <w:t>teamworks API people say it is hard to use and understand in the beginning so scheduling would have to possibly take into account the learning of the steamworks API.</w:t>
       </w:r>
     </w:p>
     <w:p>
@@ -3139,10 +3087,733 @@
           <w:szCs w:val="28"/>
           <w:lang w:eastAsia="en-AU"/>
         </w:rPr>
-        <w:t xml:space="preserve">Consideration </w:t>
-      </w:r>
-      <w:proofErr w:type="gramStart"/>
-      <w:r>
+        <w:t xml:space="preserve">Consideration Of Issues: </w:t>
+      </w:r>
+    </w:p>
+    <w:p>
+      <w:pPr>
+        <w:spacing w:after="0" w:line="240" w:lineRule="auto"/>
+        <w:rPr>
+          <w:rFonts w:ascii="Calibri" w:eastAsia="Times New Roman" w:hAnsi="Calibri" w:cs="Calibri"/>
+          <w:color w:val="5B9BD5"/>
+          <w:lang w:eastAsia="en-AU"/>
+        </w:rPr>
+      </w:pPr>
+      <w:r>
+        <w:rPr>
+          <w:rFonts w:ascii="Calibri" w:eastAsia="Times New Roman" w:hAnsi="Calibri" w:cs="Calibri"/>
+          <w:color w:val="5B9BD5"/>
+          <w:lang w:eastAsia="en-AU"/>
+        </w:rPr>
+        <w:t> </w:t>
+      </w:r>
+    </w:p>
+    <w:p>
+      <w:pPr>
+        <w:spacing w:after="0" w:line="240" w:lineRule="auto"/>
+        <w:rPr>
+          <w:rFonts w:ascii="Calibri" w:eastAsia="Times New Roman" w:hAnsi="Calibri" w:cs="Calibri"/>
+          <w:lang w:eastAsia="en-AU"/>
+        </w:rPr>
+      </w:pPr>
+      <w:r>
+        <w:rPr>
+          <w:rFonts w:ascii="Calibri" w:eastAsia="Times New Roman" w:hAnsi="Calibri" w:cs="Calibri"/>
+          <w:color w:val="E84C22"/>
+          <w:lang w:eastAsia="en-AU"/>
+        </w:rPr>
+        <w:t>Ergonomics</w:t>
+      </w:r>
+      <w:r>
+        <w:rPr>
+          <w:rFonts w:ascii="Calibri" w:eastAsia="Times New Roman" w:hAnsi="Calibri" w:cs="Calibri"/>
+          <w:lang w:eastAsia="en-AU"/>
+        </w:rPr>
+        <w:t>:</w:t>
+      </w:r>
+    </w:p>
+    <w:p>
+      <w:pPr>
+        <w:spacing w:after="0" w:line="240" w:lineRule="auto"/>
+        <w:rPr>
+          <w:rFonts w:ascii="Calibri" w:eastAsia="Times New Roman" w:hAnsi="Calibri" w:cs="Calibri"/>
+          <w:lang w:eastAsia="en-AU"/>
+        </w:rPr>
+      </w:pPr>
+      <w:r>
+        <w:rPr>
+          <w:rFonts w:ascii="Calibri" w:eastAsia="Times New Roman" w:hAnsi="Calibri" w:cs="Calibri"/>
+          <w:lang w:eastAsia="en-AU"/>
+        </w:rPr>
+        <w:t> </w:t>
+      </w:r>
+    </w:p>
+    <w:p>
+      <w:pPr>
+        <w:spacing w:after="0" w:line="240" w:lineRule="auto"/>
+        <w:rPr>
+          <w:rFonts w:ascii="Calibri" w:eastAsia="Times New Roman" w:hAnsi="Calibri" w:cs="Calibri"/>
+          <w:lang w:eastAsia="en-AU"/>
+        </w:rPr>
+      </w:pPr>
+      <w:r>
+        <w:rPr>
+          <w:rFonts w:ascii="Calibri" w:eastAsia="Times New Roman" w:hAnsi="Calibri" w:cs="Calibri"/>
+          <w:lang w:eastAsia="en-AU"/>
+        </w:rPr>
+        <w:t>By considering ergonomics I can develop a game which is friendly for consumers to use and is intuitive which allows for users to have a good experience with the application.</w:t>
+      </w:r>
+    </w:p>
+    <w:p>
+      <w:pPr>
+        <w:spacing w:after="0" w:line="240" w:lineRule="auto"/>
+        <w:rPr>
+          <w:rFonts w:ascii="Calibri" w:eastAsia="Times New Roman" w:hAnsi="Calibri" w:cs="Calibri"/>
+          <w:lang w:eastAsia="en-AU"/>
+        </w:rPr>
+      </w:pPr>
+      <w:r>
+        <w:rPr>
+          <w:rFonts w:ascii="Calibri" w:eastAsia="Times New Roman" w:hAnsi="Calibri" w:cs="Calibri"/>
+          <w:lang w:eastAsia="en-AU"/>
+        </w:rPr>
+        <w:t> </w:t>
+      </w:r>
+    </w:p>
+    <w:p>
+      <w:pPr>
+        <w:numPr>
+          <w:ilvl w:val="0"/>
+          <w:numId w:val="9"/>
+        </w:numPr>
+        <w:spacing w:after="0" w:line="240" w:lineRule="auto"/>
+        <w:ind w:left="540"/>
+        <w:textAlignment w:val="center"/>
+        <w:rPr>
+          <w:rFonts w:ascii="Calibri" w:eastAsia="Times New Roman" w:hAnsi="Calibri" w:cs="Calibri"/>
+          <w:lang w:eastAsia="en-AU"/>
+        </w:rPr>
+      </w:pPr>
+      <w:r>
+        <w:rPr>
+          <w:rFonts w:ascii="Calibri" w:eastAsia="Times New Roman" w:hAnsi="Calibri" w:cs="Calibri"/>
+          <w:lang w:eastAsia="en-AU"/>
+        </w:rPr>
+        <w:t>User friendly - easy to pick up and including tutorial on how to play the game</w:t>
+      </w:r>
+    </w:p>
+    <w:p>
+      <w:pPr>
+        <w:numPr>
+          <w:ilvl w:val="0"/>
+          <w:numId w:val="9"/>
+        </w:numPr>
+        <w:spacing w:after="0" w:line="240" w:lineRule="auto"/>
+        <w:ind w:left="540"/>
+        <w:textAlignment w:val="center"/>
+        <w:rPr>
+          <w:rFonts w:ascii="Calibri" w:eastAsia="Times New Roman" w:hAnsi="Calibri" w:cs="Calibri"/>
+          <w:lang w:eastAsia="en-AU"/>
+        </w:rPr>
+      </w:pPr>
+      <w:r>
+        <w:rPr>
+          <w:rFonts w:ascii="Calibri" w:eastAsia="Times New Roman" w:hAnsi="Calibri" w:cs="Calibri"/>
+          <w:lang w:eastAsia="en-AU"/>
+        </w:rPr>
+        <w:t>Quick load times</w:t>
+      </w:r>
+    </w:p>
+    <w:p>
+      <w:pPr>
+        <w:numPr>
+          <w:ilvl w:val="0"/>
+          <w:numId w:val="9"/>
+        </w:numPr>
+        <w:spacing w:after="0" w:line="240" w:lineRule="auto"/>
+        <w:ind w:left="540"/>
+        <w:textAlignment w:val="center"/>
+        <w:rPr>
+          <w:rFonts w:ascii="Calibri" w:eastAsia="Times New Roman" w:hAnsi="Calibri" w:cs="Calibri"/>
+          <w:lang w:eastAsia="en-AU"/>
+        </w:rPr>
+      </w:pPr>
+      <w:r>
+        <w:rPr>
+          <w:rFonts w:ascii="Calibri" w:eastAsia="Times New Roman" w:hAnsi="Calibri" w:cs="Calibri"/>
+          <w:lang w:eastAsia="en-AU"/>
+        </w:rPr>
+        <w:t xml:space="preserve">Friendly colours which won't be hard to look at </w:t>
+      </w:r>
+    </w:p>
+    <w:p>
+      <w:pPr>
+        <w:numPr>
+          <w:ilvl w:val="0"/>
+          <w:numId w:val="9"/>
+        </w:numPr>
+        <w:spacing w:after="0" w:line="240" w:lineRule="auto"/>
+        <w:ind w:left="540"/>
+        <w:textAlignment w:val="center"/>
+        <w:rPr>
+          <w:rFonts w:ascii="Calibri" w:eastAsia="Times New Roman" w:hAnsi="Calibri" w:cs="Calibri"/>
+          <w:lang w:eastAsia="en-AU"/>
+        </w:rPr>
+      </w:pPr>
+      <w:r>
+        <w:rPr>
+          <w:rFonts w:ascii="Calibri" w:eastAsia="Times New Roman" w:hAnsi="Calibri" w:cs="Calibri"/>
+          <w:lang w:eastAsia="en-AU"/>
+        </w:rPr>
+        <w:t xml:space="preserve">Consistency of button placements and controls </w:t>
+      </w:r>
+    </w:p>
+    <w:p>
+      <w:pPr>
+        <w:spacing w:after="0" w:line="240" w:lineRule="auto"/>
+        <w:rPr>
+          <w:rFonts w:ascii="Calibri" w:eastAsia="Times New Roman" w:hAnsi="Calibri" w:cs="Calibri"/>
+          <w:lang w:eastAsia="en-AU"/>
+        </w:rPr>
+      </w:pPr>
+      <w:r>
+        <w:rPr>
+          <w:rFonts w:ascii="Calibri" w:eastAsia="Times New Roman" w:hAnsi="Calibri" w:cs="Calibri"/>
+          <w:lang w:eastAsia="en-AU"/>
+        </w:rPr>
+        <w:t> </w:t>
+      </w:r>
+    </w:p>
+    <w:p>
+      <w:pPr>
+        <w:spacing w:after="0" w:line="240" w:lineRule="auto"/>
+        <w:rPr>
+          <w:rFonts w:ascii="Calibri" w:eastAsia="Times New Roman" w:hAnsi="Calibri" w:cs="Calibri"/>
+          <w:lang w:eastAsia="en-AU"/>
+        </w:rPr>
+      </w:pPr>
+      <w:r>
+        <w:rPr>
+          <w:rFonts w:ascii="Calibri" w:eastAsia="Times New Roman" w:hAnsi="Calibri" w:cs="Calibri"/>
+          <w:color w:val="E84C22"/>
+          <w:lang w:eastAsia="en-AU"/>
+        </w:rPr>
+        <w:t>Inclusivity</w:t>
+      </w:r>
+      <w:r>
+        <w:rPr>
+          <w:rFonts w:ascii="Calibri" w:eastAsia="Times New Roman" w:hAnsi="Calibri" w:cs="Calibri"/>
+          <w:lang w:eastAsia="en-AU"/>
+        </w:rPr>
+        <w:t>:</w:t>
+      </w:r>
+    </w:p>
+    <w:p>
+      <w:pPr>
+        <w:spacing w:after="0" w:line="240" w:lineRule="auto"/>
+        <w:rPr>
+          <w:rFonts w:ascii="Calibri" w:eastAsia="Times New Roman" w:hAnsi="Calibri" w:cs="Calibri"/>
+          <w:lang w:eastAsia="en-AU"/>
+        </w:rPr>
+      </w:pPr>
+      <w:r>
+        <w:rPr>
+          <w:rFonts w:ascii="Calibri" w:eastAsia="Times New Roman" w:hAnsi="Calibri" w:cs="Calibri"/>
+          <w:lang w:eastAsia="en-AU"/>
+        </w:rPr>
+        <w:t> </w:t>
+      </w:r>
+    </w:p>
+    <w:p>
+      <w:pPr>
+        <w:spacing w:after="0" w:line="240" w:lineRule="auto"/>
+        <w:rPr>
+          <w:rFonts w:ascii="Calibri" w:eastAsia="Times New Roman" w:hAnsi="Calibri" w:cs="Calibri"/>
+          <w:lang w:eastAsia="en-AU"/>
+        </w:rPr>
+      </w:pPr>
+      <w:r>
+        <w:rPr>
+          <w:rFonts w:ascii="Calibri" w:eastAsia="Times New Roman" w:hAnsi="Calibri" w:cs="Calibri"/>
+          <w:color w:val="8064A2"/>
+          <w:lang w:eastAsia="en-AU"/>
+        </w:rPr>
+        <w:t>Cultural</w:t>
+      </w:r>
+      <w:r>
+        <w:rPr>
+          <w:rFonts w:ascii="Calibri" w:eastAsia="Times New Roman" w:hAnsi="Calibri" w:cs="Calibri"/>
+          <w:lang w:eastAsia="en-AU"/>
+        </w:rPr>
+        <w:t>:</w:t>
+      </w:r>
+    </w:p>
+    <w:p>
+      <w:pPr>
+        <w:numPr>
+          <w:ilvl w:val="0"/>
+          <w:numId w:val="10"/>
+        </w:numPr>
+        <w:spacing w:after="0" w:line="240" w:lineRule="auto"/>
+        <w:ind w:left="540"/>
+        <w:textAlignment w:val="center"/>
+        <w:rPr>
+          <w:rFonts w:ascii="Calibri" w:eastAsia="Times New Roman" w:hAnsi="Calibri" w:cs="Calibri"/>
+          <w:lang w:eastAsia="en-AU"/>
+        </w:rPr>
+      </w:pPr>
+      <w:r>
+        <w:rPr>
+          <w:rFonts w:ascii="Calibri" w:eastAsia="Times New Roman" w:hAnsi="Calibri" w:cs="Calibri"/>
+          <w:lang w:eastAsia="en-AU"/>
+        </w:rPr>
+        <w:t xml:space="preserve">All assets in this project will have no existing resemblance of anything real, if by some chance it is, the any negative intentions are not meant. The language of the game will be in English because it is the only language I know, and the target audience is </w:t>
+      </w:r>
+      <w:r>
+        <w:rPr>
+          <w:rFonts w:ascii="Calibri" w:eastAsia="Times New Roman" w:hAnsi="Calibri" w:cs="Calibri"/>
+          <w:lang w:eastAsia="en-AU"/>
+        </w:rPr>
+        <w:t>English-speaking users</w:t>
+      </w:r>
+      <w:r>
+        <w:rPr>
+          <w:rFonts w:ascii="Calibri" w:eastAsia="Times New Roman" w:hAnsi="Calibri" w:cs="Calibri"/>
+          <w:lang w:eastAsia="en-AU"/>
+        </w:rPr>
+        <w:t>.</w:t>
+      </w:r>
+    </w:p>
+    <w:p>
+      <w:pPr>
+        <w:spacing w:after="0" w:line="240" w:lineRule="auto"/>
+        <w:rPr>
+          <w:rFonts w:ascii="Calibri" w:eastAsia="Times New Roman" w:hAnsi="Calibri" w:cs="Calibri"/>
+          <w:lang w:eastAsia="en-AU"/>
+        </w:rPr>
+      </w:pPr>
+      <w:r>
+        <w:rPr>
+          <w:rFonts w:ascii="Calibri" w:eastAsia="Times New Roman" w:hAnsi="Calibri" w:cs="Calibri"/>
+          <w:lang w:eastAsia="en-AU"/>
+        </w:rPr>
+        <w:t> </w:t>
+      </w:r>
+    </w:p>
+    <w:p>
+      <w:pPr>
+        <w:spacing w:after="0" w:line="240" w:lineRule="auto"/>
+        <w:rPr>
+          <w:rFonts w:ascii="Calibri" w:eastAsia="Times New Roman" w:hAnsi="Calibri" w:cs="Calibri"/>
+          <w:lang w:eastAsia="en-AU"/>
+        </w:rPr>
+      </w:pPr>
+      <w:r>
+        <w:rPr>
+          <w:rFonts w:ascii="Calibri" w:eastAsia="Times New Roman" w:hAnsi="Calibri" w:cs="Calibri"/>
+          <w:color w:val="8064A2"/>
+          <w:lang w:eastAsia="en-AU"/>
+        </w:rPr>
+        <w:t>Economic</w:t>
+      </w:r>
+      <w:r>
+        <w:rPr>
+          <w:rFonts w:ascii="Calibri" w:eastAsia="Times New Roman" w:hAnsi="Calibri" w:cs="Calibri"/>
+          <w:lang w:eastAsia="en-AU"/>
+        </w:rPr>
+        <w:t>:</w:t>
+      </w:r>
+    </w:p>
+    <w:p>
+      <w:pPr>
+        <w:numPr>
+          <w:ilvl w:val="0"/>
+          <w:numId w:val="11"/>
+        </w:numPr>
+        <w:spacing w:after="0" w:line="240" w:lineRule="auto"/>
+        <w:ind w:left="540"/>
+        <w:textAlignment w:val="center"/>
+        <w:rPr>
+          <w:rFonts w:ascii="Calibri" w:eastAsia="Times New Roman" w:hAnsi="Calibri" w:cs="Calibri"/>
+          <w:lang w:eastAsia="en-AU"/>
+        </w:rPr>
+      </w:pPr>
+      <w:r>
+        <w:rPr>
+          <w:rFonts w:ascii="Calibri" w:eastAsia="Times New Roman" w:hAnsi="Calibri" w:cs="Calibri"/>
+          <w:lang w:eastAsia="en-AU"/>
+        </w:rPr>
+        <w:t xml:space="preserve">The game if was to be released would be released for cheap or for free, allowing for </w:t>
+      </w:r>
+      <w:r>
+        <w:rPr>
+          <w:rFonts w:ascii="Calibri" w:eastAsia="Times New Roman" w:hAnsi="Calibri" w:cs="Calibri"/>
+          <w:lang w:eastAsia="en-AU"/>
+        </w:rPr>
+        <w:t>many</w:t>
+      </w:r>
+      <w:r>
+        <w:rPr>
+          <w:rFonts w:ascii="Calibri" w:eastAsia="Times New Roman" w:hAnsi="Calibri" w:cs="Calibri"/>
+          <w:lang w:eastAsia="en-AU"/>
+        </w:rPr>
+        <w:t xml:space="preserve"> players.</w:t>
+      </w:r>
+    </w:p>
+    <w:p>
+      <w:pPr>
+        <w:spacing w:after="0" w:line="240" w:lineRule="auto"/>
+        <w:rPr>
+          <w:rFonts w:ascii="Calibri" w:eastAsia="Times New Roman" w:hAnsi="Calibri" w:cs="Calibri"/>
+          <w:lang w:eastAsia="en-AU"/>
+        </w:rPr>
+      </w:pPr>
+      <w:r>
+        <w:rPr>
+          <w:rFonts w:ascii="Calibri" w:eastAsia="Times New Roman" w:hAnsi="Calibri" w:cs="Calibri"/>
+          <w:lang w:eastAsia="en-AU"/>
+        </w:rPr>
+        <w:t> </w:t>
+      </w:r>
+    </w:p>
+    <w:p>
+      <w:pPr>
+        <w:spacing w:after="0" w:line="240" w:lineRule="auto"/>
+        <w:rPr>
+          <w:rFonts w:ascii="Calibri" w:eastAsia="Times New Roman" w:hAnsi="Calibri" w:cs="Calibri"/>
+          <w:lang w:eastAsia="en-AU"/>
+        </w:rPr>
+      </w:pPr>
+      <w:r>
+        <w:rPr>
+          <w:rFonts w:ascii="Calibri" w:eastAsia="Times New Roman" w:hAnsi="Calibri" w:cs="Calibri"/>
+          <w:color w:val="8064A2"/>
+          <w:lang w:eastAsia="en-AU"/>
+        </w:rPr>
+        <w:t>Gender</w:t>
+      </w:r>
+      <w:r>
+        <w:rPr>
+          <w:rFonts w:ascii="Calibri" w:eastAsia="Times New Roman" w:hAnsi="Calibri" w:cs="Calibri"/>
+          <w:lang w:eastAsia="en-AU"/>
+        </w:rPr>
+        <w:t>:</w:t>
+      </w:r>
+    </w:p>
+    <w:p>
+      <w:pPr>
+        <w:numPr>
+          <w:ilvl w:val="0"/>
+          <w:numId w:val="12"/>
+        </w:numPr>
+        <w:spacing w:after="0" w:line="240" w:lineRule="auto"/>
+        <w:ind w:left="540"/>
+        <w:textAlignment w:val="center"/>
+        <w:rPr>
+          <w:rFonts w:ascii="Calibri" w:eastAsia="Times New Roman" w:hAnsi="Calibri" w:cs="Calibri"/>
+          <w:lang w:eastAsia="en-AU"/>
+        </w:rPr>
+      </w:pPr>
+      <w:r>
+        <w:rPr>
+          <w:rFonts w:ascii="Calibri" w:eastAsia="Times New Roman" w:hAnsi="Calibri" w:cs="Calibri"/>
+          <w:lang w:eastAsia="en-AU"/>
+        </w:rPr>
+        <w:t>My game will not discriminate against any gender intentionally.</w:t>
+      </w:r>
+    </w:p>
+    <w:p>
+      <w:pPr>
+        <w:spacing w:after="0" w:line="240" w:lineRule="auto"/>
+        <w:rPr>
+          <w:rFonts w:ascii="Calibri" w:eastAsia="Times New Roman" w:hAnsi="Calibri" w:cs="Calibri"/>
+          <w:lang w:eastAsia="en-AU"/>
+        </w:rPr>
+      </w:pPr>
+      <w:r>
+        <w:rPr>
+          <w:rFonts w:ascii="Calibri" w:eastAsia="Times New Roman" w:hAnsi="Calibri" w:cs="Calibri"/>
+          <w:lang w:eastAsia="en-AU"/>
+        </w:rPr>
+        <w:t> </w:t>
+      </w:r>
+    </w:p>
+    <w:p>
+      <w:pPr>
+        <w:spacing w:after="0" w:line="240" w:lineRule="auto"/>
+        <w:rPr>
+          <w:rFonts w:ascii="Calibri" w:eastAsia="Times New Roman" w:hAnsi="Calibri" w:cs="Calibri"/>
+          <w:lang w:eastAsia="en-AU"/>
+        </w:rPr>
+      </w:pPr>
+      <w:r>
+        <w:rPr>
+          <w:rFonts w:ascii="Calibri" w:eastAsia="Times New Roman" w:hAnsi="Calibri" w:cs="Calibri"/>
+          <w:color w:val="8064A2"/>
+          <w:lang w:eastAsia="en-AU"/>
+        </w:rPr>
+        <w:t>Disabled</w:t>
+      </w:r>
+      <w:r>
+        <w:rPr>
+          <w:rFonts w:ascii="Calibri" w:eastAsia="Times New Roman" w:hAnsi="Calibri" w:cs="Calibri"/>
+          <w:lang w:eastAsia="en-AU"/>
+        </w:rPr>
+        <w:t>:</w:t>
+      </w:r>
+    </w:p>
+    <w:p>
+      <w:pPr>
+        <w:numPr>
+          <w:ilvl w:val="0"/>
+          <w:numId w:val="13"/>
+        </w:numPr>
+        <w:spacing w:after="0" w:line="240" w:lineRule="auto"/>
+        <w:ind w:left="540"/>
+        <w:textAlignment w:val="center"/>
+        <w:rPr>
+          <w:rFonts w:ascii="Calibri" w:eastAsia="Times New Roman" w:hAnsi="Calibri" w:cs="Calibri"/>
+          <w:lang w:eastAsia="en-AU"/>
+        </w:rPr>
+      </w:pPr>
+      <w:r>
+        <w:rPr>
+          <w:rFonts w:ascii="Calibri" w:eastAsia="Times New Roman" w:hAnsi="Calibri" w:cs="Calibri"/>
+          <w:lang w:eastAsia="en-AU"/>
+        </w:rPr>
+        <w:t xml:space="preserve">Due to the project deadline </w:t>
+      </w:r>
+      <w:r>
+        <w:rPr>
+          <w:rFonts w:ascii="Calibri" w:eastAsia="Times New Roman" w:hAnsi="Calibri" w:cs="Calibri"/>
+          <w:lang w:eastAsia="en-AU"/>
+        </w:rPr>
+        <w:t>there</w:t>
+      </w:r>
+      <w:r>
+        <w:rPr>
+          <w:rFonts w:ascii="Calibri" w:eastAsia="Times New Roman" w:hAnsi="Calibri" w:cs="Calibri"/>
+          <w:lang w:eastAsia="en-AU"/>
+        </w:rPr>
+        <w:t xml:space="preserve"> will unlikely be any disability options for the application. This would include colour-blind settings</w:t>
+      </w:r>
+      <w:r>
+        <w:rPr>
+          <w:rFonts w:ascii="Calibri" w:eastAsia="Times New Roman" w:hAnsi="Calibri" w:cs="Calibri"/>
+          <w:lang w:eastAsia="en-AU"/>
+        </w:rPr>
+        <w:t>,</w:t>
+      </w:r>
+      <w:r>
+        <w:rPr>
+          <w:rFonts w:ascii="Calibri" w:eastAsia="Times New Roman" w:hAnsi="Calibri" w:cs="Calibri"/>
+          <w:lang w:eastAsia="en-AU"/>
+        </w:rPr>
+        <w:t xml:space="preserve"> high contrast buttons and larger text.</w:t>
+      </w:r>
+    </w:p>
+    <w:p>
+      <w:pPr>
+        <w:spacing w:after="0" w:line="240" w:lineRule="auto"/>
+        <w:rPr>
+          <w:rFonts w:ascii="Calibri" w:eastAsia="Times New Roman" w:hAnsi="Calibri" w:cs="Calibri"/>
+          <w:lang w:eastAsia="en-AU"/>
+        </w:rPr>
+      </w:pPr>
+      <w:r>
+        <w:rPr>
+          <w:rFonts w:ascii="Calibri" w:eastAsia="Times New Roman" w:hAnsi="Calibri" w:cs="Calibri"/>
+          <w:lang w:eastAsia="en-AU"/>
+        </w:rPr>
+        <w:t> </w:t>
+      </w:r>
+    </w:p>
+    <w:p>
+      <w:pPr>
+        <w:spacing w:after="0" w:line="240" w:lineRule="auto"/>
+        <w:rPr>
+          <w:rFonts w:ascii="Calibri" w:eastAsia="Times New Roman" w:hAnsi="Calibri" w:cs="Calibri"/>
+          <w:color w:val="8064A2"/>
+          <w:lang w:eastAsia="en-AU"/>
+        </w:rPr>
+      </w:pPr>
+      <w:r>
+        <w:rPr>
+          <w:rFonts w:ascii="Calibri" w:eastAsia="Times New Roman" w:hAnsi="Calibri" w:cs="Calibri"/>
+          <w:color w:val="8064A2"/>
+          <w:lang w:eastAsia="en-AU"/>
+        </w:rPr>
+        <w:t>Privacy/ security</w:t>
+      </w:r>
+    </w:p>
+    <w:p>
+      <w:pPr>
+        <w:numPr>
+          <w:ilvl w:val="0"/>
+          <w:numId w:val="14"/>
+        </w:numPr>
+        <w:spacing w:after="0" w:line="240" w:lineRule="auto"/>
+        <w:ind w:left="540"/>
+        <w:textAlignment w:val="center"/>
+        <w:rPr>
+          <w:rFonts w:ascii="Calibri" w:eastAsia="Times New Roman" w:hAnsi="Calibri" w:cs="Calibri"/>
+          <w:lang w:eastAsia="en-AU"/>
+        </w:rPr>
+      </w:pPr>
+      <w:r>
+        <w:rPr>
+          <w:rFonts w:ascii="Calibri" w:eastAsia="Times New Roman" w:hAnsi="Calibri" w:cs="Calibri"/>
+          <w:lang w:eastAsia="en-AU"/>
+        </w:rPr>
+        <w:t>No personal data will be stored within the applicatio</w:t>
+      </w:r>
+      <w:r>
+        <w:rPr>
+          <w:rFonts w:ascii="Calibri" w:eastAsia="Times New Roman" w:hAnsi="Calibri" w:cs="Calibri"/>
+          <w:lang w:eastAsia="en-AU"/>
+        </w:rPr>
+        <w:t>n.</w:t>
+      </w:r>
+      <w:r>
+        <w:rPr>
+          <w:rFonts w:ascii="Calibri" w:eastAsia="Times New Roman" w:hAnsi="Calibri" w:cs="Calibri"/>
+          <w:lang w:eastAsia="en-AU"/>
+        </w:rPr>
+        <w:t xml:space="preserve"> </w:t>
+      </w:r>
+      <w:r>
+        <w:rPr>
+          <w:rFonts w:ascii="Calibri" w:eastAsia="Times New Roman" w:hAnsi="Calibri" w:cs="Calibri"/>
+          <w:lang w:eastAsia="en-AU"/>
+        </w:rPr>
+        <w:t>I</w:t>
+      </w:r>
+      <w:r>
+        <w:rPr>
+          <w:rFonts w:ascii="Calibri" w:eastAsia="Times New Roman" w:hAnsi="Calibri" w:cs="Calibri"/>
+          <w:lang w:eastAsia="en-AU"/>
+        </w:rPr>
+        <w:t xml:space="preserve">f the game </w:t>
+      </w:r>
+      <w:r>
+        <w:rPr>
+          <w:rFonts w:ascii="Calibri" w:eastAsia="Times New Roman" w:hAnsi="Calibri" w:cs="Calibri"/>
+          <w:lang w:eastAsia="en-AU"/>
+        </w:rPr>
+        <w:t>is</w:t>
+      </w:r>
+      <w:r>
+        <w:rPr>
+          <w:rFonts w:ascii="Calibri" w:eastAsia="Times New Roman" w:hAnsi="Calibri" w:cs="Calibri"/>
+          <w:lang w:eastAsia="en-AU"/>
+        </w:rPr>
+        <w:t xml:space="preserve"> further developed and released only high scores and achievements would be store</w:t>
+      </w:r>
+      <w:r>
+        <w:rPr>
+          <w:rFonts w:ascii="Calibri" w:eastAsia="Times New Roman" w:hAnsi="Calibri" w:cs="Calibri"/>
+          <w:lang w:eastAsia="en-AU"/>
+        </w:rPr>
+        <w:t>d</w:t>
+      </w:r>
+      <w:r>
+        <w:rPr>
+          <w:rFonts w:ascii="Calibri" w:eastAsia="Times New Roman" w:hAnsi="Calibri" w:cs="Calibri"/>
+          <w:lang w:eastAsia="en-AU"/>
+        </w:rPr>
+        <w:t>.</w:t>
+      </w:r>
+    </w:p>
+    <w:p>
+      <w:pPr>
+        <w:spacing w:after="0" w:line="240" w:lineRule="auto"/>
+        <w:rPr>
+          <w:rFonts w:ascii="Calibri" w:eastAsia="Times New Roman" w:hAnsi="Calibri" w:cs="Calibri"/>
+          <w:lang w:eastAsia="en-AU"/>
+        </w:rPr>
+      </w:pPr>
+      <w:r>
+        <w:rPr>
+          <w:rFonts w:ascii="Calibri" w:eastAsia="Times New Roman" w:hAnsi="Calibri" w:cs="Calibri"/>
+          <w:lang w:eastAsia="en-AU"/>
+        </w:rPr>
+        <w:t> </w:t>
+      </w:r>
+    </w:p>
+    <w:p>
+      <w:pPr>
+        <w:spacing w:after="0" w:line="240" w:lineRule="auto"/>
+        <w:rPr>
+          <w:rFonts w:ascii="Calibri" w:eastAsia="Times New Roman" w:hAnsi="Calibri" w:cs="Calibri"/>
+          <w:color w:val="E84C22"/>
+          <w:lang w:eastAsia="en-AU"/>
+        </w:rPr>
+      </w:pPr>
+      <w:r>
+        <w:rPr>
+          <w:rFonts w:ascii="Calibri" w:eastAsia="Times New Roman" w:hAnsi="Calibri" w:cs="Calibri"/>
+          <w:color w:val="E84C22"/>
+          <w:lang w:eastAsia="en-AU"/>
+        </w:rPr>
+        <w:t>Intellectual property and software license agreements.</w:t>
+      </w:r>
+    </w:p>
+    <w:p>
+      <w:pPr>
+        <w:spacing w:after="0" w:line="240" w:lineRule="auto"/>
+        <w:rPr>
+          <w:rFonts w:ascii="Calibri" w:eastAsia="Times New Roman" w:hAnsi="Calibri" w:cs="Calibri"/>
+          <w:lang w:eastAsia="en-AU"/>
+        </w:rPr>
+      </w:pPr>
+      <w:r>
+        <w:rPr>
+          <w:rFonts w:ascii="Calibri" w:eastAsia="Times New Roman" w:hAnsi="Calibri" w:cs="Calibri"/>
+          <w:lang w:eastAsia="en-AU"/>
+        </w:rPr>
+        <w:t> </w:t>
+      </w:r>
+    </w:p>
+    <w:p>
+      <w:pPr>
+        <w:spacing w:after="0" w:line="240" w:lineRule="auto"/>
+        <w:rPr>
+          <w:rFonts w:ascii="Calibri" w:eastAsia="Times New Roman" w:hAnsi="Calibri" w:cs="Calibri"/>
+          <w:lang w:eastAsia="en-AU"/>
+        </w:rPr>
+      </w:pPr>
+      <w:r>
+        <w:rPr>
+          <w:rFonts w:ascii="Calibri" w:eastAsia="Times New Roman" w:hAnsi="Calibri" w:cs="Calibri"/>
+          <w:lang w:eastAsia="en-AU"/>
+        </w:rPr>
+        <w:t xml:space="preserve">In the development of my project I will ensure all my code is to be fair use or credited if not my own. This is to ensure that there </w:t>
+      </w:r>
+      <w:r>
+        <w:rPr>
+          <w:rFonts w:ascii="Calibri" w:eastAsia="Times New Roman" w:hAnsi="Calibri" w:cs="Calibri"/>
+          <w:lang w:eastAsia="en-AU"/>
+        </w:rPr>
+        <w:t>are</w:t>
+      </w:r>
+      <w:r>
+        <w:rPr>
+          <w:rFonts w:ascii="Calibri" w:eastAsia="Times New Roman" w:hAnsi="Calibri" w:cs="Calibri"/>
+          <w:lang w:eastAsia="en-AU"/>
+        </w:rPr>
+        <w:t xml:space="preserve"> no possible legal issues that can occur with releasing my application in the future. </w:t>
+      </w:r>
+    </w:p>
+    <w:p>
+      <w:pPr>
+        <w:rPr>
+          <w:sz w:val="24"/>
+          <w:szCs w:val="24"/>
+        </w:rPr>
+      </w:pPr>
+    </w:p>
+    <w:p>
+      <w:pPr>
         <w:rPr>
           <w:rFonts w:ascii="Calibri" w:eastAsia="Times New Roman" w:hAnsi="Calibri" w:cs="Calibri"/>
           <w:color w:val="5B9BD5"/>
@@ -3150,9 +3821,7 @@
           <w:szCs w:val="28"/>
           <w:lang w:eastAsia="en-AU"/>
         </w:rPr>
-        <w:t>Of</w:t>
-      </w:r>
-      <w:proofErr w:type="gramEnd"/>
+      </w:pPr>
       <w:r>
         <w:rPr>
           <w:rFonts w:ascii="Calibri" w:eastAsia="Times New Roman" w:hAnsi="Calibri" w:cs="Calibri"/>
@@ -3161,733 +3830,12 @@
           <w:szCs w:val="28"/>
           <w:lang w:eastAsia="en-AU"/>
         </w:rPr>
-        <w:t xml:space="preserve"> Issues: </w:t>
-      </w:r>
-    </w:p>
-    <w:p>
-      <w:pPr>
-        <w:spacing w:after="0" w:line="240" w:lineRule="auto"/>
-        <w:rPr>
-          <w:rFonts w:ascii="Calibri" w:eastAsia="Times New Roman" w:hAnsi="Calibri" w:cs="Calibri"/>
-          <w:color w:val="5B9BD5"/>
-          <w:lang w:eastAsia="en-AU"/>
-        </w:rPr>
-      </w:pPr>
-      <w:r>
-        <w:rPr>
-          <w:rFonts w:ascii="Calibri" w:eastAsia="Times New Roman" w:hAnsi="Calibri" w:cs="Calibri"/>
-          <w:color w:val="5B9BD5"/>
-          <w:lang w:eastAsia="en-AU"/>
-        </w:rPr>
-        <w:t> </w:t>
-      </w:r>
-    </w:p>
-    <w:p>
-      <w:pPr>
-        <w:spacing w:after="0" w:line="240" w:lineRule="auto"/>
-        <w:rPr>
-          <w:rFonts w:ascii="Calibri" w:eastAsia="Times New Roman" w:hAnsi="Calibri" w:cs="Calibri"/>
-          <w:lang w:eastAsia="en-AU"/>
-        </w:rPr>
-      </w:pPr>
-      <w:r>
-        <w:rPr>
-          <w:rFonts w:ascii="Calibri" w:eastAsia="Times New Roman" w:hAnsi="Calibri" w:cs="Calibri"/>
-          <w:color w:val="E84C22"/>
-          <w:lang w:eastAsia="en-AU"/>
-        </w:rPr>
-        <w:t>Ergonomics</w:t>
-      </w:r>
-      <w:r>
-        <w:rPr>
-          <w:rFonts w:ascii="Calibri" w:eastAsia="Times New Roman" w:hAnsi="Calibri" w:cs="Calibri"/>
-          <w:lang w:eastAsia="en-AU"/>
-        </w:rPr>
-        <w:t>:</w:t>
-      </w:r>
-    </w:p>
-    <w:p>
-      <w:pPr>
-        <w:spacing w:after="0" w:line="240" w:lineRule="auto"/>
-        <w:rPr>
-          <w:rFonts w:ascii="Calibri" w:eastAsia="Times New Roman" w:hAnsi="Calibri" w:cs="Calibri"/>
-          <w:lang w:eastAsia="en-AU"/>
-        </w:rPr>
-      </w:pPr>
-      <w:r>
-        <w:rPr>
-          <w:rFonts w:ascii="Calibri" w:eastAsia="Times New Roman" w:hAnsi="Calibri" w:cs="Calibri"/>
-          <w:lang w:eastAsia="en-AU"/>
-        </w:rPr>
-        <w:t> </w:t>
-      </w:r>
-    </w:p>
-    <w:p>
-      <w:pPr>
-        <w:spacing w:after="0" w:line="240" w:lineRule="auto"/>
-        <w:rPr>
-          <w:rFonts w:ascii="Calibri" w:eastAsia="Times New Roman" w:hAnsi="Calibri" w:cs="Calibri"/>
-          <w:lang w:eastAsia="en-AU"/>
-        </w:rPr>
-      </w:pPr>
-      <w:r>
-        <w:rPr>
-          <w:rFonts w:ascii="Calibri" w:eastAsia="Times New Roman" w:hAnsi="Calibri" w:cs="Calibri"/>
-          <w:lang w:eastAsia="en-AU"/>
-        </w:rPr>
-        <w:t>By considering ergonomics I can develop a game which is friendly for consumers to use and is intuitive which allows for users to have a good experience with the application.</w:t>
-      </w:r>
-    </w:p>
-    <w:p>
-      <w:pPr>
-        <w:spacing w:after="0" w:line="240" w:lineRule="auto"/>
-        <w:rPr>
-          <w:rFonts w:ascii="Calibri" w:eastAsia="Times New Roman" w:hAnsi="Calibri" w:cs="Calibri"/>
-          <w:lang w:eastAsia="en-AU"/>
-        </w:rPr>
-      </w:pPr>
-      <w:r>
-        <w:rPr>
-          <w:rFonts w:ascii="Calibri" w:eastAsia="Times New Roman" w:hAnsi="Calibri" w:cs="Calibri"/>
-          <w:lang w:eastAsia="en-AU"/>
-        </w:rPr>
-        <w:t> </w:t>
-      </w:r>
-    </w:p>
-    <w:p>
-      <w:pPr>
-        <w:numPr>
-          <w:ilvl w:val="0"/>
-          <w:numId w:val="9"/>
-        </w:numPr>
-        <w:spacing w:after="0" w:line="240" w:lineRule="auto"/>
-        <w:ind w:left="540"/>
-        <w:textAlignment w:val="center"/>
-        <w:rPr>
-          <w:rFonts w:ascii="Calibri" w:eastAsia="Times New Roman" w:hAnsi="Calibri" w:cs="Calibri"/>
-          <w:lang w:eastAsia="en-AU"/>
-        </w:rPr>
-      </w:pPr>
-      <w:r>
-        <w:rPr>
-          <w:rFonts w:ascii="Calibri" w:eastAsia="Times New Roman" w:hAnsi="Calibri" w:cs="Calibri"/>
-          <w:lang w:eastAsia="en-AU"/>
-        </w:rPr>
-        <w:t>User friendly - easy to pick up and including tutorial on how to play the game</w:t>
-      </w:r>
-    </w:p>
-    <w:p>
-      <w:pPr>
-        <w:numPr>
-          <w:ilvl w:val="0"/>
-          <w:numId w:val="9"/>
-        </w:numPr>
-        <w:spacing w:after="0" w:line="240" w:lineRule="auto"/>
-        <w:ind w:left="540"/>
-        <w:textAlignment w:val="center"/>
-        <w:rPr>
-          <w:rFonts w:ascii="Calibri" w:eastAsia="Times New Roman" w:hAnsi="Calibri" w:cs="Calibri"/>
-          <w:lang w:eastAsia="en-AU"/>
-        </w:rPr>
-      </w:pPr>
-      <w:r>
-        <w:rPr>
-          <w:rFonts w:ascii="Calibri" w:eastAsia="Times New Roman" w:hAnsi="Calibri" w:cs="Calibri"/>
-          <w:lang w:eastAsia="en-AU"/>
-        </w:rPr>
-        <w:t>Quick load times</w:t>
-      </w:r>
-    </w:p>
-    <w:p>
-      <w:pPr>
-        <w:numPr>
-          <w:ilvl w:val="0"/>
-          <w:numId w:val="9"/>
-        </w:numPr>
-        <w:spacing w:after="0" w:line="240" w:lineRule="auto"/>
-        <w:ind w:left="540"/>
-        <w:textAlignment w:val="center"/>
-        <w:rPr>
-          <w:rFonts w:ascii="Calibri" w:eastAsia="Times New Roman" w:hAnsi="Calibri" w:cs="Calibri"/>
-          <w:lang w:eastAsia="en-AU"/>
-        </w:rPr>
-      </w:pPr>
-      <w:r>
-        <w:rPr>
-          <w:rFonts w:ascii="Calibri" w:eastAsia="Times New Roman" w:hAnsi="Calibri" w:cs="Calibri"/>
-          <w:lang w:eastAsia="en-AU"/>
-        </w:rPr>
-        <w:t xml:space="preserve">Friendly colours which won't be hard to look at </w:t>
-      </w:r>
-    </w:p>
-    <w:p>
-      <w:pPr>
-        <w:numPr>
-          <w:ilvl w:val="0"/>
-          <w:numId w:val="9"/>
-        </w:numPr>
-        <w:spacing w:after="0" w:line="240" w:lineRule="auto"/>
-        <w:ind w:left="540"/>
-        <w:textAlignment w:val="center"/>
-        <w:rPr>
-          <w:rFonts w:ascii="Calibri" w:eastAsia="Times New Roman" w:hAnsi="Calibri" w:cs="Calibri"/>
-          <w:lang w:eastAsia="en-AU"/>
-        </w:rPr>
-      </w:pPr>
-      <w:r>
-        <w:rPr>
-          <w:rFonts w:ascii="Calibri" w:eastAsia="Times New Roman" w:hAnsi="Calibri" w:cs="Calibri"/>
-          <w:lang w:eastAsia="en-AU"/>
-        </w:rPr>
-        <w:t xml:space="preserve">Consistency of button placements and controls </w:t>
-      </w:r>
-    </w:p>
-    <w:p>
-      <w:pPr>
-        <w:spacing w:after="0" w:line="240" w:lineRule="auto"/>
-        <w:rPr>
-          <w:rFonts w:ascii="Calibri" w:eastAsia="Times New Roman" w:hAnsi="Calibri" w:cs="Calibri"/>
-          <w:lang w:eastAsia="en-AU"/>
-        </w:rPr>
-      </w:pPr>
-      <w:r>
-        <w:rPr>
-          <w:rFonts w:ascii="Calibri" w:eastAsia="Times New Roman" w:hAnsi="Calibri" w:cs="Calibri"/>
-          <w:lang w:eastAsia="en-AU"/>
-        </w:rPr>
-        <w:t> </w:t>
-      </w:r>
-    </w:p>
-    <w:p>
-      <w:pPr>
-        <w:spacing w:after="0" w:line="240" w:lineRule="auto"/>
-        <w:rPr>
-          <w:rFonts w:ascii="Calibri" w:eastAsia="Times New Roman" w:hAnsi="Calibri" w:cs="Calibri"/>
-          <w:lang w:eastAsia="en-AU"/>
-        </w:rPr>
-      </w:pPr>
-      <w:r>
-        <w:rPr>
-          <w:rFonts w:ascii="Calibri" w:eastAsia="Times New Roman" w:hAnsi="Calibri" w:cs="Calibri"/>
-          <w:color w:val="E84C22"/>
-          <w:lang w:eastAsia="en-AU"/>
-        </w:rPr>
-        <w:t>Inclusivity</w:t>
-      </w:r>
-      <w:r>
-        <w:rPr>
-          <w:rFonts w:ascii="Calibri" w:eastAsia="Times New Roman" w:hAnsi="Calibri" w:cs="Calibri"/>
-          <w:lang w:eastAsia="en-AU"/>
-        </w:rPr>
-        <w:t>:</w:t>
-      </w:r>
-    </w:p>
-    <w:p>
-      <w:pPr>
-        <w:spacing w:after="0" w:line="240" w:lineRule="auto"/>
-        <w:rPr>
-          <w:rFonts w:ascii="Calibri" w:eastAsia="Times New Roman" w:hAnsi="Calibri" w:cs="Calibri"/>
-          <w:lang w:eastAsia="en-AU"/>
-        </w:rPr>
-      </w:pPr>
-      <w:r>
-        <w:rPr>
-          <w:rFonts w:ascii="Calibri" w:eastAsia="Times New Roman" w:hAnsi="Calibri" w:cs="Calibri"/>
-          <w:lang w:eastAsia="en-AU"/>
-        </w:rPr>
-        <w:t> </w:t>
-      </w:r>
-    </w:p>
-    <w:p>
-      <w:pPr>
-        <w:spacing w:after="0" w:line="240" w:lineRule="auto"/>
-        <w:rPr>
-          <w:rFonts w:ascii="Calibri" w:eastAsia="Times New Roman" w:hAnsi="Calibri" w:cs="Calibri"/>
-          <w:lang w:eastAsia="en-AU"/>
-        </w:rPr>
-      </w:pPr>
-      <w:r>
-        <w:rPr>
-          <w:rFonts w:ascii="Calibri" w:eastAsia="Times New Roman" w:hAnsi="Calibri" w:cs="Calibri"/>
-          <w:color w:val="8064A2"/>
-          <w:lang w:eastAsia="en-AU"/>
-        </w:rPr>
-        <w:t>Cultural</w:t>
-      </w:r>
-      <w:r>
-        <w:rPr>
-          <w:rFonts w:ascii="Calibri" w:eastAsia="Times New Roman" w:hAnsi="Calibri" w:cs="Calibri"/>
-          <w:lang w:eastAsia="en-AU"/>
-        </w:rPr>
-        <w:t>:</w:t>
-      </w:r>
-    </w:p>
-    <w:p>
-      <w:pPr>
-        <w:numPr>
-          <w:ilvl w:val="0"/>
-          <w:numId w:val="10"/>
-        </w:numPr>
-        <w:spacing w:after="0" w:line="240" w:lineRule="auto"/>
-        <w:ind w:left="540"/>
-        <w:textAlignment w:val="center"/>
-        <w:rPr>
-          <w:rFonts w:ascii="Calibri" w:eastAsia="Times New Roman" w:hAnsi="Calibri" w:cs="Calibri"/>
-          <w:lang w:eastAsia="en-AU"/>
-        </w:rPr>
-      </w:pPr>
-      <w:r>
-        <w:rPr>
-          <w:rFonts w:ascii="Calibri" w:eastAsia="Times New Roman" w:hAnsi="Calibri" w:cs="Calibri"/>
-          <w:lang w:eastAsia="en-AU"/>
-        </w:rPr>
-        <w:t xml:space="preserve">All assets in this project will have no existing resemblance of anything real, if by some chance it is, the any negative intentions are not meant. The language of the game will be in English because it is the only language I know, and the target audience is </w:t>
-      </w:r>
-      <w:r>
-        <w:rPr>
-          <w:rFonts w:ascii="Calibri" w:eastAsia="Times New Roman" w:hAnsi="Calibri" w:cs="Calibri"/>
-          <w:lang w:eastAsia="en-AU"/>
-        </w:rPr>
-        <w:t>English-speaking users</w:t>
-      </w:r>
-      <w:r>
-        <w:rPr>
-          <w:rFonts w:ascii="Calibri" w:eastAsia="Times New Roman" w:hAnsi="Calibri" w:cs="Calibri"/>
-          <w:lang w:eastAsia="en-AU"/>
-        </w:rPr>
-        <w:t>.</w:t>
-      </w:r>
-    </w:p>
-    <w:p>
-      <w:pPr>
-        <w:spacing w:after="0" w:line="240" w:lineRule="auto"/>
-        <w:rPr>
-          <w:rFonts w:ascii="Calibri" w:eastAsia="Times New Roman" w:hAnsi="Calibri" w:cs="Calibri"/>
-          <w:lang w:eastAsia="en-AU"/>
-        </w:rPr>
-      </w:pPr>
-      <w:r>
-        <w:rPr>
-          <w:rFonts w:ascii="Calibri" w:eastAsia="Times New Roman" w:hAnsi="Calibri" w:cs="Calibri"/>
-          <w:lang w:eastAsia="en-AU"/>
-        </w:rPr>
-        <w:t> </w:t>
-      </w:r>
-    </w:p>
-    <w:p>
-      <w:pPr>
-        <w:spacing w:after="0" w:line="240" w:lineRule="auto"/>
-        <w:rPr>
-          <w:rFonts w:ascii="Calibri" w:eastAsia="Times New Roman" w:hAnsi="Calibri" w:cs="Calibri"/>
-          <w:lang w:eastAsia="en-AU"/>
-        </w:rPr>
-      </w:pPr>
-      <w:r>
-        <w:rPr>
-          <w:rFonts w:ascii="Calibri" w:eastAsia="Times New Roman" w:hAnsi="Calibri" w:cs="Calibri"/>
-          <w:color w:val="8064A2"/>
-          <w:lang w:eastAsia="en-AU"/>
-        </w:rPr>
-        <w:t>Economic</w:t>
-      </w:r>
-      <w:r>
-        <w:rPr>
-          <w:rFonts w:ascii="Calibri" w:eastAsia="Times New Roman" w:hAnsi="Calibri" w:cs="Calibri"/>
-          <w:lang w:eastAsia="en-AU"/>
-        </w:rPr>
-        <w:t>:</w:t>
-      </w:r>
-    </w:p>
-    <w:p>
-      <w:pPr>
-        <w:numPr>
-          <w:ilvl w:val="0"/>
-          <w:numId w:val="11"/>
-        </w:numPr>
-        <w:spacing w:after="0" w:line="240" w:lineRule="auto"/>
-        <w:ind w:left="540"/>
-        <w:textAlignment w:val="center"/>
-        <w:rPr>
-          <w:rFonts w:ascii="Calibri" w:eastAsia="Times New Roman" w:hAnsi="Calibri" w:cs="Calibri"/>
-          <w:lang w:eastAsia="en-AU"/>
-        </w:rPr>
-      </w:pPr>
-      <w:r>
-        <w:rPr>
-          <w:rFonts w:ascii="Calibri" w:eastAsia="Times New Roman" w:hAnsi="Calibri" w:cs="Calibri"/>
-          <w:lang w:eastAsia="en-AU"/>
-        </w:rPr>
-        <w:t xml:space="preserve">The game if was to be released would be released for cheap or for free, allowing for </w:t>
-      </w:r>
-      <w:r>
-        <w:rPr>
-          <w:rFonts w:ascii="Calibri" w:eastAsia="Times New Roman" w:hAnsi="Calibri" w:cs="Calibri"/>
-          <w:lang w:eastAsia="en-AU"/>
-        </w:rPr>
-        <w:t>many</w:t>
-      </w:r>
-      <w:r>
-        <w:rPr>
-          <w:rFonts w:ascii="Calibri" w:eastAsia="Times New Roman" w:hAnsi="Calibri" w:cs="Calibri"/>
-          <w:lang w:eastAsia="en-AU"/>
-        </w:rPr>
-        <w:t xml:space="preserve"> players.</w:t>
-      </w:r>
-    </w:p>
-    <w:p>
-      <w:pPr>
-        <w:spacing w:after="0" w:line="240" w:lineRule="auto"/>
-        <w:rPr>
-          <w:rFonts w:ascii="Calibri" w:eastAsia="Times New Roman" w:hAnsi="Calibri" w:cs="Calibri"/>
-          <w:lang w:eastAsia="en-AU"/>
-        </w:rPr>
-      </w:pPr>
-      <w:r>
-        <w:rPr>
-          <w:rFonts w:ascii="Calibri" w:eastAsia="Times New Roman" w:hAnsi="Calibri" w:cs="Calibri"/>
-          <w:lang w:eastAsia="en-AU"/>
-        </w:rPr>
-        <w:t> </w:t>
-      </w:r>
-    </w:p>
-    <w:p>
-      <w:pPr>
-        <w:spacing w:after="0" w:line="240" w:lineRule="auto"/>
-        <w:rPr>
-          <w:rFonts w:ascii="Calibri" w:eastAsia="Times New Roman" w:hAnsi="Calibri" w:cs="Calibri"/>
-          <w:lang w:eastAsia="en-AU"/>
-        </w:rPr>
-      </w:pPr>
-      <w:r>
-        <w:rPr>
-          <w:rFonts w:ascii="Calibri" w:eastAsia="Times New Roman" w:hAnsi="Calibri" w:cs="Calibri"/>
-          <w:color w:val="8064A2"/>
-          <w:lang w:eastAsia="en-AU"/>
-        </w:rPr>
-        <w:t>Gender</w:t>
-      </w:r>
-      <w:r>
-        <w:rPr>
-          <w:rFonts w:ascii="Calibri" w:eastAsia="Times New Roman" w:hAnsi="Calibri" w:cs="Calibri"/>
-          <w:lang w:eastAsia="en-AU"/>
-        </w:rPr>
-        <w:t>:</w:t>
-      </w:r>
-    </w:p>
-    <w:p>
-      <w:pPr>
-        <w:numPr>
-          <w:ilvl w:val="0"/>
-          <w:numId w:val="12"/>
-        </w:numPr>
-        <w:spacing w:after="0" w:line="240" w:lineRule="auto"/>
-        <w:ind w:left="540"/>
-        <w:textAlignment w:val="center"/>
-        <w:rPr>
-          <w:rFonts w:ascii="Calibri" w:eastAsia="Times New Roman" w:hAnsi="Calibri" w:cs="Calibri"/>
-          <w:lang w:eastAsia="en-AU"/>
-        </w:rPr>
-      </w:pPr>
-      <w:r>
-        <w:rPr>
-          <w:rFonts w:ascii="Calibri" w:eastAsia="Times New Roman" w:hAnsi="Calibri" w:cs="Calibri"/>
-          <w:lang w:eastAsia="en-AU"/>
-        </w:rPr>
-        <w:t>My game will not discriminate against any gender intentionally.</w:t>
-      </w:r>
-    </w:p>
-    <w:p>
-      <w:pPr>
-        <w:spacing w:after="0" w:line="240" w:lineRule="auto"/>
-        <w:rPr>
-          <w:rFonts w:ascii="Calibri" w:eastAsia="Times New Roman" w:hAnsi="Calibri" w:cs="Calibri"/>
-          <w:lang w:eastAsia="en-AU"/>
-        </w:rPr>
-      </w:pPr>
-      <w:r>
-        <w:rPr>
-          <w:rFonts w:ascii="Calibri" w:eastAsia="Times New Roman" w:hAnsi="Calibri" w:cs="Calibri"/>
-          <w:lang w:eastAsia="en-AU"/>
-        </w:rPr>
-        <w:t> </w:t>
-      </w:r>
-    </w:p>
-    <w:p>
-      <w:pPr>
-        <w:spacing w:after="0" w:line="240" w:lineRule="auto"/>
-        <w:rPr>
-          <w:rFonts w:ascii="Calibri" w:eastAsia="Times New Roman" w:hAnsi="Calibri" w:cs="Calibri"/>
-          <w:lang w:eastAsia="en-AU"/>
-        </w:rPr>
-      </w:pPr>
-      <w:r>
-        <w:rPr>
-          <w:rFonts w:ascii="Calibri" w:eastAsia="Times New Roman" w:hAnsi="Calibri" w:cs="Calibri"/>
-          <w:color w:val="8064A2"/>
-          <w:lang w:eastAsia="en-AU"/>
-        </w:rPr>
-        <w:t>Disabled</w:t>
-      </w:r>
-      <w:r>
-        <w:rPr>
-          <w:rFonts w:ascii="Calibri" w:eastAsia="Times New Roman" w:hAnsi="Calibri" w:cs="Calibri"/>
-          <w:lang w:eastAsia="en-AU"/>
-        </w:rPr>
-        <w:t>:</w:t>
-      </w:r>
-    </w:p>
-    <w:p>
-      <w:pPr>
-        <w:numPr>
-          <w:ilvl w:val="0"/>
-          <w:numId w:val="13"/>
-        </w:numPr>
-        <w:spacing w:after="0" w:line="240" w:lineRule="auto"/>
-        <w:ind w:left="540"/>
-        <w:textAlignment w:val="center"/>
-        <w:rPr>
-          <w:rFonts w:ascii="Calibri" w:eastAsia="Times New Roman" w:hAnsi="Calibri" w:cs="Calibri"/>
-          <w:lang w:eastAsia="en-AU"/>
-        </w:rPr>
-      </w:pPr>
-      <w:r>
-        <w:rPr>
-          <w:rFonts w:ascii="Calibri" w:eastAsia="Times New Roman" w:hAnsi="Calibri" w:cs="Calibri"/>
-          <w:lang w:eastAsia="en-AU"/>
-        </w:rPr>
-        <w:t xml:space="preserve">Due to the project deadline </w:t>
-      </w:r>
-      <w:r>
-        <w:rPr>
-          <w:rFonts w:ascii="Calibri" w:eastAsia="Times New Roman" w:hAnsi="Calibri" w:cs="Calibri"/>
-          <w:lang w:eastAsia="en-AU"/>
-        </w:rPr>
-        <w:t>there</w:t>
-      </w:r>
-      <w:r>
-        <w:rPr>
-          <w:rFonts w:ascii="Calibri" w:eastAsia="Times New Roman" w:hAnsi="Calibri" w:cs="Calibri"/>
-          <w:lang w:eastAsia="en-AU"/>
-        </w:rPr>
-        <w:t xml:space="preserve"> will unlikely be any disability options for the application. This would include colour-blind settings</w:t>
-      </w:r>
-      <w:r>
-        <w:rPr>
-          <w:rFonts w:ascii="Calibri" w:eastAsia="Times New Roman" w:hAnsi="Calibri" w:cs="Calibri"/>
-          <w:lang w:eastAsia="en-AU"/>
-        </w:rPr>
-        <w:t>,</w:t>
-      </w:r>
-      <w:r>
-        <w:rPr>
-          <w:rFonts w:ascii="Calibri" w:eastAsia="Times New Roman" w:hAnsi="Calibri" w:cs="Calibri"/>
-          <w:lang w:eastAsia="en-AU"/>
-        </w:rPr>
-        <w:t xml:space="preserve"> high contrast buttons and larger text.</w:t>
-      </w:r>
-    </w:p>
-    <w:p>
-      <w:pPr>
-        <w:spacing w:after="0" w:line="240" w:lineRule="auto"/>
-        <w:rPr>
-          <w:rFonts w:ascii="Calibri" w:eastAsia="Times New Roman" w:hAnsi="Calibri" w:cs="Calibri"/>
-          <w:lang w:eastAsia="en-AU"/>
-        </w:rPr>
-      </w:pPr>
-      <w:r>
-        <w:rPr>
-          <w:rFonts w:ascii="Calibri" w:eastAsia="Times New Roman" w:hAnsi="Calibri" w:cs="Calibri"/>
-          <w:lang w:eastAsia="en-AU"/>
-        </w:rPr>
-        <w:t> </w:t>
-      </w:r>
-    </w:p>
-    <w:p>
-      <w:pPr>
-        <w:spacing w:after="0" w:line="240" w:lineRule="auto"/>
-        <w:rPr>
-          <w:rFonts w:ascii="Calibri" w:eastAsia="Times New Roman" w:hAnsi="Calibri" w:cs="Calibri"/>
-          <w:color w:val="8064A2"/>
-          <w:lang w:eastAsia="en-AU"/>
-        </w:rPr>
-      </w:pPr>
-      <w:r>
-        <w:rPr>
-          <w:rFonts w:ascii="Calibri" w:eastAsia="Times New Roman" w:hAnsi="Calibri" w:cs="Calibri"/>
-          <w:color w:val="8064A2"/>
-          <w:lang w:eastAsia="en-AU"/>
-        </w:rPr>
-        <w:t>Privacy/ security</w:t>
-      </w:r>
-    </w:p>
-    <w:p>
-      <w:pPr>
-        <w:numPr>
-          <w:ilvl w:val="0"/>
-          <w:numId w:val="14"/>
-        </w:numPr>
-        <w:spacing w:after="0" w:line="240" w:lineRule="auto"/>
-        <w:ind w:left="540"/>
-        <w:textAlignment w:val="center"/>
-        <w:rPr>
-          <w:rFonts w:ascii="Calibri" w:eastAsia="Times New Roman" w:hAnsi="Calibri" w:cs="Calibri"/>
-          <w:lang w:eastAsia="en-AU"/>
-        </w:rPr>
-      </w:pPr>
-      <w:r>
-        <w:rPr>
-          <w:rFonts w:ascii="Calibri" w:eastAsia="Times New Roman" w:hAnsi="Calibri" w:cs="Calibri"/>
-          <w:lang w:eastAsia="en-AU"/>
-        </w:rPr>
-        <w:t>No personal data will be stored within the applicatio</w:t>
-      </w:r>
-      <w:r>
-        <w:rPr>
-          <w:rFonts w:ascii="Calibri" w:eastAsia="Times New Roman" w:hAnsi="Calibri" w:cs="Calibri"/>
-          <w:lang w:eastAsia="en-AU"/>
-        </w:rPr>
-        <w:t>n.</w:t>
-      </w:r>
-      <w:r>
-        <w:rPr>
-          <w:rFonts w:ascii="Calibri" w:eastAsia="Times New Roman" w:hAnsi="Calibri" w:cs="Calibri"/>
-          <w:lang w:eastAsia="en-AU"/>
-        </w:rPr>
-        <w:t xml:space="preserve"> </w:t>
-      </w:r>
-      <w:r>
-        <w:rPr>
-          <w:rFonts w:ascii="Calibri" w:eastAsia="Times New Roman" w:hAnsi="Calibri" w:cs="Calibri"/>
-          <w:lang w:eastAsia="en-AU"/>
-        </w:rPr>
-        <w:t>I</w:t>
-      </w:r>
-      <w:r>
-        <w:rPr>
-          <w:rFonts w:ascii="Calibri" w:eastAsia="Times New Roman" w:hAnsi="Calibri" w:cs="Calibri"/>
-          <w:lang w:eastAsia="en-AU"/>
-        </w:rPr>
-        <w:t xml:space="preserve">f the game </w:t>
-      </w:r>
-      <w:r>
-        <w:rPr>
-          <w:rFonts w:ascii="Calibri" w:eastAsia="Times New Roman" w:hAnsi="Calibri" w:cs="Calibri"/>
-          <w:lang w:eastAsia="en-AU"/>
-        </w:rPr>
-        <w:t>is</w:t>
-      </w:r>
-      <w:r>
-        <w:rPr>
-          <w:rFonts w:ascii="Calibri" w:eastAsia="Times New Roman" w:hAnsi="Calibri" w:cs="Calibri"/>
-          <w:lang w:eastAsia="en-AU"/>
-        </w:rPr>
-        <w:t xml:space="preserve"> further developed and released only high scores and achievements would be store</w:t>
-      </w:r>
-      <w:r>
-        <w:rPr>
-          <w:rFonts w:ascii="Calibri" w:eastAsia="Times New Roman" w:hAnsi="Calibri" w:cs="Calibri"/>
-          <w:lang w:eastAsia="en-AU"/>
-        </w:rPr>
-        <w:t>d</w:t>
-      </w:r>
-      <w:r>
-        <w:rPr>
-          <w:rFonts w:ascii="Calibri" w:eastAsia="Times New Roman" w:hAnsi="Calibri" w:cs="Calibri"/>
-          <w:lang w:eastAsia="en-AU"/>
-        </w:rPr>
-        <w:t>.</w:t>
-      </w:r>
-    </w:p>
-    <w:p>
-      <w:pPr>
-        <w:spacing w:after="0" w:line="240" w:lineRule="auto"/>
-        <w:rPr>
-          <w:rFonts w:ascii="Calibri" w:eastAsia="Times New Roman" w:hAnsi="Calibri" w:cs="Calibri"/>
-          <w:lang w:eastAsia="en-AU"/>
-        </w:rPr>
-      </w:pPr>
-      <w:r>
-        <w:rPr>
-          <w:rFonts w:ascii="Calibri" w:eastAsia="Times New Roman" w:hAnsi="Calibri" w:cs="Calibri"/>
-          <w:lang w:eastAsia="en-AU"/>
-        </w:rPr>
-        <w:t> </w:t>
-      </w:r>
-    </w:p>
-    <w:p>
-      <w:pPr>
-        <w:spacing w:after="0" w:line="240" w:lineRule="auto"/>
-        <w:rPr>
-          <w:rFonts w:ascii="Calibri" w:eastAsia="Times New Roman" w:hAnsi="Calibri" w:cs="Calibri"/>
-          <w:color w:val="E84C22"/>
-          <w:lang w:eastAsia="en-AU"/>
-        </w:rPr>
-      </w:pPr>
-      <w:r>
-        <w:rPr>
-          <w:rFonts w:ascii="Calibri" w:eastAsia="Times New Roman" w:hAnsi="Calibri" w:cs="Calibri"/>
-          <w:color w:val="E84C22"/>
-          <w:lang w:eastAsia="en-AU"/>
-        </w:rPr>
-        <w:t>Intellectual property and software license agreements.</w:t>
-      </w:r>
-    </w:p>
-    <w:p>
-      <w:pPr>
-        <w:spacing w:after="0" w:line="240" w:lineRule="auto"/>
-        <w:rPr>
-          <w:rFonts w:ascii="Calibri" w:eastAsia="Times New Roman" w:hAnsi="Calibri" w:cs="Calibri"/>
-          <w:lang w:eastAsia="en-AU"/>
-        </w:rPr>
-      </w:pPr>
-      <w:r>
-        <w:rPr>
-          <w:rFonts w:ascii="Calibri" w:eastAsia="Times New Roman" w:hAnsi="Calibri" w:cs="Calibri"/>
-          <w:lang w:eastAsia="en-AU"/>
-        </w:rPr>
-        <w:t> </w:t>
-      </w:r>
-    </w:p>
-    <w:p>
-      <w:pPr>
-        <w:spacing w:after="0" w:line="240" w:lineRule="auto"/>
-        <w:rPr>
-          <w:rFonts w:ascii="Calibri" w:eastAsia="Times New Roman" w:hAnsi="Calibri" w:cs="Calibri"/>
-          <w:lang w:eastAsia="en-AU"/>
-        </w:rPr>
-      </w:pPr>
-      <w:r>
-        <w:rPr>
-          <w:rFonts w:ascii="Calibri" w:eastAsia="Times New Roman" w:hAnsi="Calibri" w:cs="Calibri"/>
-          <w:lang w:eastAsia="en-AU"/>
-        </w:rPr>
-        <w:t xml:space="preserve">In the development of my project I will ensure all my code is to be fair use or credited if not my own. This is to ensure that there </w:t>
-      </w:r>
-      <w:r>
-        <w:rPr>
-          <w:rFonts w:ascii="Calibri" w:eastAsia="Times New Roman" w:hAnsi="Calibri" w:cs="Calibri"/>
-          <w:lang w:eastAsia="en-AU"/>
-        </w:rPr>
-        <w:t>are</w:t>
-      </w:r>
-      <w:r>
-        <w:rPr>
-          <w:rFonts w:ascii="Calibri" w:eastAsia="Times New Roman" w:hAnsi="Calibri" w:cs="Calibri"/>
-          <w:lang w:eastAsia="en-AU"/>
-        </w:rPr>
-        <w:t xml:space="preserve"> no possible legal issues that can occur with releasing my application in the future. </w:t>
-      </w:r>
-    </w:p>
-    <w:p>
-      <w:pPr>
-        <w:rPr>
-          <w:sz w:val="24"/>
-          <w:szCs w:val="24"/>
-        </w:rPr>
-      </w:pPr>
-    </w:p>
-    <w:p>
-      <w:pPr>
+        <w:br w:type="page"/>
+      </w:r>
+    </w:p>
+    <w:p>
+      <w:pPr>
+        <w:spacing w:after="0" w:line="240" w:lineRule="auto"/>
         <w:rPr>
           <w:rFonts w:ascii="Calibri" w:eastAsia="Times New Roman" w:hAnsi="Calibri" w:cs="Calibri"/>
           <w:color w:val="5B9BD5"/>
@@ -3904,15 +3852,15 @@
           <w:szCs w:val="28"/>
           <w:lang w:eastAsia="en-AU"/>
         </w:rPr>
-        <w:br w:type="page"/>
-      </w:r>
-    </w:p>
-    <w:p>
-      <w:pPr>
-        <w:spacing w:after="0" w:line="240" w:lineRule="auto"/>
-        <w:rPr>
-          <w:rFonts w:ascii="Calibri" w:eastAsia="Times New Roman" w:hAnsi="Calibri" w:cs="Calibri"/>
-          <w:color w:val="5B9BD5"/>
+        <w:lastRenderedPageBreak/>
+        <w:t>Programming Language Selection:</w:t>
+      </w:r>
+    </w:p>
+    <w:p>
+      <w:pPr>
+        <w:spacing w:after="0" w:line="240" w:lineRule="auto"/>
+        <w:rPr>
+          <w:rFonts w:ascii="Calibri" w:eastAsia="Times New Roman" w:hAnsi="Calibri" w:cs="Calibri"/>
           <w:sz w:val="28"/>
           <w:szCs w:val="28"/>
           <w:lang w:eastAsia="en-AU"/>
@@ -3921,32 +3869,10 @@
       <w:r>
         <w:rPr>
           <w:rFonts w:ascii="Calibri" w:eastAsia="Times New Roman" w:hAnsi="Calibri" w:cs="Calibri"/>
-          <w:color w:val="5B9BD5"/>
           <w:sz w:val="28"/>
           <w:szCs w:val="28"/>
           <w:lang w:eastAsia="en-AU"/>
         </w:rPr>
-        <w:lastRenderedPageBreak/>
-        <w:t>Programming Language Selection:</w:t>
-      </w:r>
-    </w:p>
-    <w:p>
-      <w:pPr>
-        <w:spacing w:after="0" w:line="240" w:lineRule="auto"/>
-        <w:rPr>
-          <w:rFonts w:ascii="Calibri" w:eastAsia="Times New Roman" w:hAnsi="Calibri" w:cs="Calibri"/>
-          <w:sz w:val="28"/>
-          <w:szCs w:val="28"/>
-          <w:lang w:eastAsia="en-AU"/>
-        </w:rPr>
-      </w:pPr>
-      <w:r>
-        <w:rPr>
-          <w:rFonts w:ascii="Calibri" w:eastAsia="Times New Roman" w:hAnsi="Calibri" w:cs="Calibri"/>
-          <w:sz w:val="28"/>
-          <w:szCs w:val="28"/>
-          <w:lang w:eastAsia="en-AU"/>
-        </w:rPr>
         <w:t> </w:t>
       </w:r>
     </w:p>
@@ -4035,7 +3961,6 @@
         </w:rPr>
         <w:t xml:space="preserve"> is only exclusive on the game maker studio suite of applications which require expensive licensing for developing which is not ideal for a project. The other main language I'm experienced using is </w:t>
       </w:r>
-      <w:proofErr w:type="gramStart"/>
       <w:r>
         <w:rPr>
           <w:rFonts w:ascii="Calibri" w:eastAsia="Times New Roman" w:hAnsi="Calibri" w:cs="Calibri"/>
@@ -4048,15 +3973,7 @@
           <w:rFonts w:ascii="Calibri" w:eastAsia="Times New Roman" w:hAnsi="Calibri" w:cs="Calibri"/>
           <w:lang w:eastAsia="en-AU"/>
         </w:rPr>
-        <w:t>ython</w:t>
-      </w:r>
-      <w:proofErr w:type="gramEnd"/>
-      <w:r>
-        <w:rPr>
-          <w:rFonts w:ascii="Calibri" w:eastAsia="Times New Roman" w:hAnsi="Calibri" w:cs="Calibri"/>
-          <w:lang w:eastAsia="en-AU"/>
-        </w:rPr>
-        <w:t xml:space="preserve"> but it is not an ideal choice as I will have to use a library named </w:t>
+        <w:t xml:space="preserve">ython but it is not an ideal choice as I will have to use a library named </w:t>
       </w:r>
       <w:proofErr w:type="spellStart"/>
       <w:r>
@@ -5931,15 +5848,7 @@
     </w:p>
     <w:p>
       <w:r>
-        <w:t xml:space="preserve">This will be a 2d Platformer where the player </w:t>
-      </w:r>
-      <w:proofErr w:type="gramStart"/>
-      <w:r>
-        <w:t>has to</w:t>
-      </w:r>
-      <w:proofErr w:type="gramEnd"/>
-      <w:r>
-        <w:t xml:space="preserve"> run </w:t>
+        <w:t xml:space="preserve">This will be a 2d Platformer where the player has to run </w:t>
       </w:r>
       <w:r>
         <w:t xml:space="preserve">and complete levels. The character will have multiple ways in order to quickly get through each level and avoid obstacles.  The game will be a </w:t>
@@ -6413,6 +6322,7 @@
       </w:pPr>
       <w:r>
         <w:rPr>
+          <w:noProof/>
           <w:color w:val="4472C4" w:themeColor="accent1"/>
         </w:rPr>
         <w:drawing>
@@ -6503,8 +6413,6 @@
           <w:color w:val="4472C4" w:themeColor="accent1"/>
         </w:rPr>
       </w:pPr>
-      <w:bookmarkStart w:id="0" w:name="_GoBack"/>
-      <w:bookmarkEnd w:id="0"/>
       <w:r>
         <w:rPr>
           <w:color w:val="4472C4" w:themeColor="accent1"/>
@@ -6861,21 +6769,7 @@
               <w:rPr>
                 <w:color w:val="000000" w:themeColor="text1"/>
               </w:rPr>
-              <w:t xml:space="preserve">Function calls </w:t>
-            </w:r>
-            <w:proofErr w:type="gramStart"/>
-            <w:r>
-              <w:rPr>
-                <w:color w:val="000000" w:themeColor="text1"/>
-              </w:rPr>
-              <w:t>Movement(</w:t>
-            </w:r>
-            <w:proofErr w:type="gramEnd"/>
-            <w:r>
-              <w:rPr>
-                <w:color w:val="000000" w:themeColor="text1"/>
-              </w:rPr>
-              <w:t>)</w:t>
+              <w:t>Function calls Movement()</w:t>
             </w:r>
           </w:p>
         </w:tc>
@@ -6891,19 +6785,11 @@
                 <w:color w:val="000000" w:themeColor="text1"/>
               </w:rPr>
             </w:pPr>
-            <w:proofErr w:type="gramStart"/>
             <w:r>
               <w:rPr>
                 <w:color w:val="000000" w:themeColor="text1"/>
               </w:rPr>
-              <w:t>Movement(</w:t>
-            </w:r>
-            <w:proofErr w:type="gramEnd"/>
-            <w:r>
-              <w:rPr>
-                <w:color w:val="000000" w:themeColor="text1"/>
-              </w:rPr>
-              <w:t>)</w:t>
+              <w:t>Movement()</w:t>
             </w:r>
           </w:p>
         </w:tc>
@@ -6924,7 +6810,6 @@
               <w:t xml:space="preserve">Calls the Functions below and controls the gravity mechanic as well as using the </w:t>
             </w:r>
             <w:proofErr w:type="spellStart"/>
-            <w:proofErr w:type="gramStart"/>
             <w:r>
               <w:rPr>
                 <w:color w:val="000000" w:themeColor="text1"/>
@@ -6936,14 +6821,7 @@
               <w:rPr>
                 <w:color w:val="000000" w:themeColor="text1"/>
               </w:rPr>
-              <w:t xml:space="preserve"> built</w:t>
-            </w:r>
-            <w:proofErr w:type="gramEnd"/>
-            <w:r>
-              <w:rPr>
-                <w:color w:val="000000" w:themeColor="text1"/>
-              </w:rPr>
-              <w:t xml:space="preserve"> </w:t>
+              <w:t xml:space="preserve"> built </w:t>
             </w:r>
             <w:proofErr w:type="spellStart"/>
             <w:r>
@@ -6974,7 +6852,6 @@
               </w:rPr>
             </w:pPr>
             <w:proofErr w:type="spellStart"/>
-            <w:proofErr w:type="gramStart"/>
             <w:r>
               <w:rPr>
                 <w:color w:val="000000" w:themeColor="text1"/>
@@ -6986,14 +6863,7 @@
               <w:rPr>
                 <w:color w:val="000000" w:themeColor="text1"/>
               </w:rPr>
-              <w:t>(</w:t>
-            </w:r>
-            <w:proofErr w:type="gramEnd"/>
-            <w:r>
-              <w:rPr>
-                <w:color w:val="000000" w:themeColor="text1"/>
-              </w:rPr>
-              <w:t>)</w:t>
+              <w:t>()</w:t>
             </w:r>
           </w:p>
         </w:tc>
@@ -7084,24 +6954,16 @@
               <w:rPr>
                 <w:color w:val="000000" w:themeColor="text1"/>
               </w:rPr>
-              <w:t>on_UpGravity_body_shape_</w:t>
-            </w:r>
-            <w:proofErr w:type="gramStart"/>
+              <w:t>on_UpGravity_body_shape_entered</w:t>
+            </w:r>
+            <w:proofErr w:type="spellEnd"/>
             <w:r>
               <w:rPr>
                 <w:color w:val="000000" w:themeColor="text1"/>
               </w:rPr>
-              <w:t>entered</w:t>
-            </w:r>
-            <w:proofErr w:type="spellEnd"/>
-            <w:r>
-              <w:rPr>
-                <w:color w:val="000000" w:themeColor="text1"/>
-              </w:rPr>
               <w:t>(</w:t>
             </w:r>
             <w:proofErr w:type="spellStart"/>
-            <w:proofErr w:type="gramEnd"/>
             <w:r>
               <w:rPr>
                 <w:color w:val="000000" w:themeColor="text1"/>
@@ -7159,21 +7021,7 @@
               <w:rPr>
                 <w:color w:val="000000" w:themeColor="text1"/>
               </w:rPr>
-              <w:t xml:space="preserve">Detects whether an object enters the body, </w:t>
-            </w:r>
-            <w:proofErr w:type="gramStart"/>
-            <w:r>
-              <w:rPr>
-                <w:color w:val="000000" w:themeColor="text1"/>
-              </w:rPr>
-              <w:t>than</w:t>
-            </w:r>
-            <w:proofErr w:type="gramEnd"/>
-            <w:r>
-              <w:rPr>
-                <w:color w:val="000000" w:themeColor="text1"/>
-              </w:rPr>
-              <w:t xml:space="preserve"> makes the flips the gravity</w:t>
+              <w:t>Detects whether an object enters the body, than makes the flips the gravity</w:t>
             </w:r>
           </w:p>
         </w:tc>
@@ -7203,24 +7051,16 @@
               <w:rPr>
                 <w:color w:val="000000" w:themeColor="text1"/>
               </w:rPr>
-              <w:t>on_UpGravity_body_shape_</w:t>
-            </w:r>
-            <w:proofErr w:type="gramStart"/>
+              <w:t>on_UpGravity_body_shape_exited</w:t>
+            </w:r>
+            <w:proofErr w:type="spellEnd"/>
             <w:r>
               <w:rPr>
                 <w:color w:val="000000" w:themeColor="text1"/>
               </w:rPr>
-              <w:t>exited</w:t>
-            </w:r>
-            <w:proofErr w:type="spellEnd"/>
-            <w:r>
-              <w:rPr>
-                <w:color w:val="000000" w:themeColor="text1"/>
-              </w:rPr>
               <w:t>(</w:t>
             </w:r>
             <w:proofErr w:type="spellStart"/>
-            <w:proofErr w:type="gramEnd"/>
             <w:r>
               <w:rPr>
                 <w:color w:val="000000" w:themeColor="text1"/>
@@ -7810,55 +7650,54 @@
           <w:sz w:val="18"/>
           <w:szCs w:val="18"/>
         </w:rPr>
-        <w:t xml:space="preserve"> = </w:t>
-      </w:r>
-      <w:proofErr w:type="gramStart"/>
+        <w:t xml:space="preserve"> = min(</w:t>
+      </w:r>
+      <w:proofErr w:type="spellStart"/>
       <w:r>
         <w:rPr>
           <w:sz w:val="18"/>
           <w:szCs w:val="18"/>
         </w:rPr>
-        <w:t>min(</w:t>
-      </w:r>
-      <w:proofErr w:type="spellStart"/>
-      <w:proofErr w:type="gramEnd"/>
+        <w:t>motion.x</w:t>
+      </w:r>
+      <w:proofErr w:type="spellEnd"/>
       <w:r>
         <w:rPr>
           <w:sz w:val="18"/>
           <w:szCs w:val="18"/>
         </w:rPr>
-        <w:t>motion.x</w:t>
-      </w:r>
-      <w:proofErr w:type="spellEnd"/>
+        <w:t xml:space="preserve"> + ACCELERATION , MAX_SPEED * Sprint)</w:t>
+      </w:r>
       <w:r>
         <w:rPr>
           <w:sz w:val="18"/>
           <w:szCs w:val="18"/>
         </w:rPr>
-        <w:t xml:space="preserve"> + ACCELERATION , MAX_SPEED * Sprint)</w:t>
-      </w:r>
-      <w:r>
+        <w:tab/>
+      </w:r>
+    </w:p>
+    <w:p>
+      <w:pPr>
+        <w:spacing w:line="240" w:lineRule="auto"/>
         <w:rPr>
           <w:sz w:val="18"/>
           <w:szCs w:val="18"/>
         </w:rPr>
-        <w:tab/>
-      </w:r>
-    </w:p>
-    <w:p>
-      <w:pPr>
-        <w:spacing w:line="240" w:lineRule="auto"/>
+      </w:pPr>
+      <w:r>
         <w:rPr>
           <w:sz w:val="18"/>
           <w:szCs w:val="18"/>
         </w:rPr>
-      </w:pPr>
+        <w:tab/>
+      </w:r>
       <w:r>
         <w:rPr>
           <w:sz w:val="18"/>
           <w:szCs w:val="18"/>
         </w:rPr>
         <w:tab/>
+        <w:t xml:space="preserve">PLAY run animation </w:t>
       </w:r>
       <w:r>
         <w:rPr>
@@ -7866,7 +7705,6 @@
           <w:szCs w:val="18"/>
         </w:rPr>
         <w:tab/>
-        <w:t xml:space="preserve">PLAY run animation </w:t>
       </w:r>
       <w:r>
         <w:rPr>
@@ -7875,59 +7713,59 @@
         </w:rPr>
         <w:tab/>
       </w:r>
-      <w:r>
+    </w:p>
+    <w:p>
+      <w:pPr>
+        <w:spacing w:line="240" w:lineRule="auto"/>
         <w:rPr>
           <w:sz w:val="18"/>
           <w:szCs w:val="18"/>
         </w:rPr>
-        <w:tab/>
-      </w:r>
-    </w:p>
-    <w:p>
-      <w:pPr>
-        <w:spacing w:line="240" w:lineRule="auto"/>
+      </w:pPr>
+      <w:r>
         <w:rPr>
           <w:sz w:val="18"/>
           <w:szCs w:val="18"/>
         </w:rPr>
-      </w:pPr>
+        <w:tab/>
+      </w:r>
       <w:r>
         <w:rPr>
           <w:sz w:val="18"/>
           <w:szCs w:val="18"/>
         </w:rPr>
-        <w:tab/>
+        <w:t xml:space="preserve">ELSE IF LEFT ARROW or S is </w:t>
       </w:r>
       <w:r>
         <w:rPr>
           <w:sz w:val="18"/>
           <w:szCs w:val="18"/>
         </w:rPr>
-        <w:t xml:space="preserve">ELSE IF LEFT ARROW or S is </w:t>
+        <w:t>PRESSED</w:t>
       </w:r>
       <w:r>
         <w:rPr>
           <w:sz w:val="18"/>
           <w:szCs w:val="18"/>
         </w:rPr>
-        <w:t>PRESSED</w:t>
-      </w:r>
-      <w:r>
+        <w:t xml:space="preserve"> THEN</w:t>
+      </w:r>
+    </w:p>
+    <w:p>
+      <w:pPr>
+        <w:spacing w:line="240" w:lineRule="auto"/>
         <w:rPr>
           <w:sz w:val="18"/>
           <w:szCs w:val="18"/>
         </w:rPr>
-        <w:t xml:space="preserve"> THEN</w:t>
-      </w:r>
-    </w:p>
-    <w:p>
-      <w:pPr>
-        <w:spacing w:line="240" w:lineRule="auto"/>
+      </w:pPr>
+      <w:r>
         <w:rPr>
           <w:sz w:val="18"/>
           <w:szCs w:val="18"/>
         </w:rPr>
-      </w:pPr>
+        <w:tab/>
+      </w:r>
       <w:r>
         <w:rPr>
           <w:sz w:val="18"/>
@@ -7935,39 +7773,23 @@
         </w:rPr>
         <w:tab/>
       </w:r>
+      <w:proofErr w:type="spellStart"/>
       <w:r>
         <w:rPr>
           <w:sz w:val="18"/>
           <w:szCs w:val="18"/>
         </w:rPr>
-        <w:tab/>
-      </w:r>
-      <w:proofErr w:type="spellStart"/>
+        <w:t>motion.x</w:t>
+      </w:r>
+      <w:proofErr w:type="spellEnd"/>
       <w:r>
         <w:rPr>
           <w:sz w:val="18"/>
           <w:szCs w:val="18"/>
         </w:rPr>
-        <w:t>motion.x</w:t>
-      </w:r>
-      <w:proofErr w:type="spellEnd"/>
-      <w:r>
-        <w:rPr>
-          <w:sz w:val="18"/>
-          <w:szCs w:val="18"/>
-        </w:rPr>
-        <w:t xml:space="preserve"> = </w:t>
-      </w:r>
-      <w:proofErr w:type="gramStart"/>
-      <w:r>
-        <w:rPr>
-          <w:sz w:val="18"/>
-          <w:szCs w:val="18"/>
-        </w:rPr>
-        <w:t>max(</w:t>
+        <w:t xml:space="preserve"> = max(</w:t>
       </w:r>
       <w:proofErr w:type="spellStart"/>
-      <w:proofErr w:type="gramEnd"/>
       <w:r>
         <w:rPr>
           <w:sz w:val="18"/>
@@ -8483,7 +8305,6 @@
                 <w:szCs w:val="18"/>
               </w:rPr>
             </w:pPr>
-            <w:proofErr w:type="gramStart"/>
             <w:r>
               <w:rPr>
                 <w:sz w:val="18"/>
@@ -8491,7 +8312,6 @@
               </w:rPr>
               <w:t>X,Y</w:t>
             </w:r>
-            <w:proofErr w:type="gramEnd"/>
           </w:p>
         </w:tc>
         <w:tc>
@@ -9346,23 +9166,7 @@
                 <w:sz w:val="18"/>
                 <w:szCs w:val="18"/>
               </w:rPr>
-              <w:t xml:space="preserve">Controls </w:t>
-            </w:r>
-            <w:proofErr w:type="gramStart"/>
-            <w:r>
-              <w:rPr>
-                <w:sz w:val="18"/>
-                <w:szCs w:val="18"/>
-              </w:rPr>
-              <w:t>all of</w:t>
-            </w:r>
-            <w:proofErr w:type="gramEnd"/>
-            <w:r>
-              <w:rPr>
-                <w:sz w:val="18"/>
-                <w:szCs w:val="18"/>
-              </w:rPr>
-              <w:t xml:space="preserve"> the motion in the x and y direction for use in the </w:t>
+              <w:t xml:space="preserve">Controls all of the motion in the x and y direction for use in the </w:t>
             </w:r>
             <w:proofErr w:type="spellStart"/>
             <w:r>
@@ -9393,7 +9197,6 @@
                 <w:szCs w:val="18"/>
               </w:rPr>
             </w:pPr>
-            <w:proofErr w:type="gramStart"/>
             <w:r>
               <w:rPr>
                 <w:sz w:val="18"/>
@@ -9401,7 +9204,6 @@
               </w:rPr>
               <w:t>X,Y</w:t>
             </w:r>
-            <w:proofErr w:type="gramEnd"/>
           </w:p>
         </w:tc>
         <w:tc>
@@ -10004,7 +9806,6 @@
         <w:t xml:space="preserve"> - </w:t>
       </w:r>
       <w:proofErr w:type="spellStart"/>
-      <w:proofErr w:type="gramStart"/>
       <w:r>
         <w:rPr>
           <w:color w:val="4472C4" w:themeColor="accent1"/>
@@ -10016,14 +9817,7 @@
         <w:rPr>
           <w:color w:val="4472C4" w:themeColor="accent1"/>
         </w:rPr>
-        <w:t>(</w:t>
-      </w:r>
-      <w:proofErr w:type="gramEnd"/>
-      <w:r>
-        <w:rPr>
-          <w:color w:val="4472C4" w:themeColor="accent1"/>
-        </w:rPr>
-        <w:t>)</w:t>
+        <w:t>()</w:t>
       </w:r>
     </w:p>
     <w:tbl>
@@ -10664,19 +10458,34 @@
           <w:color w:val="4472C4" w:themeColor="accent1"/>
         </w:rPr>
       </w:pPr>
-      <w:proofErr w:type="gramStart"/>
       <w:r>
         <w:rPr>
           <w:color w:val="4472C4" w:themeColor="accent1"/>
         </w:rPr>
-        <w:t>Log book</w:t>
-      </w:r>
-      <w:proofErr w:type="gramEnd"/>
-      <w:r>
+        <w:t xml:space="preserve">Log book/ GitHub updates </w:t>
+      </w:r>
+    </w:p>
+    <w:p>
+      <w:pPr>
         <w:rPr>
           <w:color w:val="4472C4" w:themeColor="accent1"/>
         </w:rPr>
-        <w:t xml:space="preserve">/ GitHub updates </w:t>
+      </w:pPr>
+      <w:hyperlink r:id="rId18" w:history="1">
+        <w:r>
+          <w:rPr>
+            <w:rStyle w:val="Hyperlink"/>
+          </w:rPr>
+          <w:t>https://github.com/mitchellk1401/SDD-Major-Work</w:t>
+        </w:r>
+      </w:hyperlink>
+      <w:r>
+        <w:t xml:space="preserve"> - Added as collaborator to proj</w:t>
+      </w:r>
+      <w:bookmarkStart w:id="0" w:name="_GoBack"/>
+      <w:bookmarkEnd w:id="0"/>
+      <w:r>
+        <w:t>ect</w:t>
       </w:r>
     </w:p>
     <w:sectPr>
@@ -13143,7 +12952,7 @@
       </w:pPr>
     </w:pPrDefault>
   </w:docDefaults>
-  <w:latentStyles w:defLockedState="0" w:defUIPriority="99" w:defSemiHidden="0" w:defUnhideWhenUsed="0" w:defQFormat="0" w:count="376">
+  <w:latentStyles w:defLockedState="0" w:defUIPriority="99" w:defSemiHidden="0" w:defUnhideWhenUsed="0" w:defQFormat="0" w:count="377">
     <w:lsdException w:name="Normal" w:uiPriority="0" w:qFormat="1"/>
     <w:lsdException w:name="heading 1" w:uiPriority="9" w:qFormat="1"/>
     <w:lsdException w:name="heading 2" w:semiHidden="1" w:uiPriority="9" w:unhideWhenUsed="1" w:qFormat="1"/>
@@ -13249,7 +13058,6 @@
     <w:lsdException w:name="HTML Sample" w:semiHidden="1" w:unhideWhenUsed="1"/>
     <w:lsdException w:name="HTML Typewriter" w:semiHidden="1" w:unhideWhenUsed="1"/>
     <w:lsdException w:name="HTML Variable" w:semiHidden="1" w:unhideWhenUsed="1"/>
-    <w:lsdException w:name="Normal Table" w:semiHidden="1" w:unhideWhenUsed="1"/>
     <w:lsdException w:name="annotation subject" w:semiHidden="1" w:unhideWhenUsed="1"/>
     <w:lsdException w:name="No List" w:semiHidden="1" w:unhideWhenUsed="1"/>
     <w:lsdException w:name="Outline List 1" w:semiHidden="1" w:unhideWhenUsed="1"/>
@@ -13296,10 +13104,8 @@
     <w:lsdException w:name="Table Subtle 2" w:semiHidden="1" w:unhideWhenUsed="1"/>
     <w:lsdException w:name="Table Web 1" w:semiHidden="1" w:unhideWhenUsed="1"/>
     <w:lsdException w:name="Table Web 2" w:semiHidden="1" w:unhideWhenUsed="1"/>
-    <w:lsdException w:name="Table Web 3" w:semiHidden="1" w:unhideWhenUsed="1"/>
     <w:lsdException w:name="Balloon Text" w:semiHidden="1" w:unhideWhenUsed="1"/>
     <w:lsdException w:name="Table Grid" w:uiPriority="39"/>
-    <w:lsdException w:name="Table Theme" w:semiHidden="1" w:unhideWhenUsed="1"/>
     <w:lsdException w:name="Placeholder Text" w:semiHidden="1"/>
     <w:lsdException w:name="No Spacing" w:uiPriority="1" w:qFormat="1"/>
     <w:lsdException w:name="Light Shading" w:uiPriority="60"/>
@@ -13520,6 +13326,7 @@
     <w:lsdException w:name="Hashtag" w:semiHidden="1" w:unhideWhenUsed="1"/>
     <w:lsdException w:name="Unresolved Mention" w:semiHidden="1" w:unhideWhenUsed="1"/>
     <w:lsdException w:name="Smart Link" w:semiHidden="1" w:unhideWhenUsed="1"/>
+    <w:lsdException w:name="Smart Link Error" w:semiHidden="1" w:unhideWhenUsed="1"/>
   </w:latentStyles>
   <w:style w:type="paragraph" w:default="1" w:styleId="Normal">
     <w:name w:val="Normal"/>
@@ -13598,6 +13405,18 @@
         <w:insideV w:val="single" w:sz="4" w:space="0" w:color="auto"/>
       </w:tblBorders>
     </w:tblPr>
+  </w:style>
+  <w:style w:type="character" w:styleId="Hyperlink">
+    <w:name w:val="Hyperlink"/>
+    <w:basedOn w:val="DefaultParagraphFont"/>
+    <w:uiPriority w:val="99"/>
+    <w:semiHidden/>
+    <w:unhideWhenUsed/>
+    <w:rsid w:val="009A593D"/>
+    <w:rPr>
+      <w:color w:val="0000FF"/>
+      <w:u w:val="single"/>
+    </w:rPr>
   </w:style>
 </w:styles>
 </file>
@@ -13898,18 +13717,18 @@
 </file>
 
 <file path=customXml/item1.xml><?xml version="1.0" encoding="utf-8"?>
+<p:properties xmlns:p="http://schemas.microsoft.com/office/2006/metadata/properties" xmlns:xsi="http://www.w3.org/2001/XMLSchema-instance" xmlns:pc="http://schemas.microsoft.com/office/infopath/2007/PartnerControls">
+  <documentManagement/>
+</p:properties>
+</file>
+
+<file path=customXml/item2.xml><?xml version="1.0" encoding="utf-8"?>
 <?mso-contentType ?>
 <FormTemplates xmlns="http://schemas.microsoft.com/sharepoint/v3/contenttype/forms">
   <Display>DocumentLibraryForm</Display>
   <Edit>DocumentLibraryForm</Edit>
   <New>DocumentLibraryForm</New>
 </FormTemplates>
-</file>
-
-<file path=customXml/item2.xml><?xml version="1.0" encoding="utf-8"?>
-<p:properties xmlns:p="http://schemas.microsoft.com/office/2006/metadata/properties" xmlns:xsi="http://www.w3.org/2001/XMLSchema-instance" xmlns:pc="http://schemas.microsoft.com/office/infopath/2007/PartnerControls">
-  <documentManagement/>
-</p:properties>
 </file>
 
 <file path=customXml/item3.xml><?xml version="1.0" encoding="utf-8"?>
@@ -14049,18 +13868,18 @@
 </file>
 
 <file path=customXml/itemProps1.xml><?xml version="1.0" encoding="utf-8"?>
-<ds:datastoreItem xmlns:ds="http://schemas.openxmlformats.org/officeDocument/2006/customXml" ds:itemID="{DFA5D5D6-8ABC-4392-83B7-EFB6B68442F8}">
+<ds:datastoreItem xmlns:ds="http://schemas.openxmlformats.org/officeDocument/2006/customXml" ds:itemID="{ECF3877E-AD08-40B5-950A-9B175DA51A5B}">
   <ds:schemaRefs>
-    <ds:schemaRef ds:uri="http://schemas.microsoft.com/sharepoint/v3/contenttype/forms"/>
+    <ds:schemaRef ds:uri="http://schemas.microsoft.com/office/2006/metadata/properties"/>
+    <ds:schemaRef ds:uri="http://schemas.microsoft.com/office/infopath/2007/PartnerControls"/>
   </ds:schemaRefs>
 </ds:datastoreItem>
 </file>
 
 <file path=customXml/itemProps2.xml><?xml version="1.0" encoding="utf-8"?>
-<ds:datastoreItem xmlns:ds="http://schemas.openxmlformats.org/officeDocument/2006/customXml" ds:itemID="{ECF3877E-AD08-40B5-950A-9B175DA51A5B}">
+<ds:datastoreItem xmlns:ds="http://schemas.openxmlformats.org/officeDocument/2006/customXml" ds:itemID="{DFA5D5D6-8ABC-4392-83B7-EFB6B68442F8}">
   <ds:schemaRefs>
-    <ds:schemaRef ds:uri="http://schemas.microsoft.com/office/2006/metadata/properties"/>
-    <ds:schemaRef ds:uri="http://schemas.microsoft.com/office/infopath/2007/PartnerControls"/>
+    <ds:schemaRef ds:uri="http://schemas.microsoft.com/sharepoint/v3/contenttype/forms"/>
   </ds:schemaRefs>
 </ds:datastoreItem>
 </file>
@@ -14084,7 +13903,7 @@
 </file>
 
 <file path=customXml/itemProps4.xml><?xml version="1.0" encoding="utf-8"?>
-<ds:datastoreItem xmlns:ds="http://schemas.openxmlformats.org/officeDocument/2006/customXml" ds:itemID="{F962AE3B-D064-4560-B47B-AC38EAC4B791}">
+<ds:datastoreItem xmlns:ds="http://schemas.openxmlformats.org/officeDocument/2006/customXml" ds:itemID="{6A9DAB56-B8BE-4CF7-ADB2-2C1390148818}">
   <ds:schemaRefs>
     <ds:schemaRef ds:uri="http://schemas.openxmlformats.org/officeDocument/2006/bibliography"/>
   </ds:schemaRefs>

</xml_diff>

<commit_message>
Changed Folio - Screen designs, added final nore
</commit_message>
<xml_diff>
--- a/SDD Major Project Folio.docx
+++ b/SDD Major Project Folio.docx
@@ -6406,6 +6406,12 @@
         </w:rPr>
         <w:t xml:space="preserve"> in order to not overcrowd the user and allow them access to the basic navigation expected of a game. </w:t>
       </w:r>
+      <w:r>
+        <w:rPr>
+          <w:color w:val="000000" w:themeColor="text1"/>
+        </w:rPr>
+        <w:t xml:space="preserve"> This UI will be the best fit as the game is targeted towards young users who just want to play a simplistic platformer, and my UI allows for a very simple scheme that any user can use.</w:t>
+      </w:r>
     </w:p>
     <w:p>
       <w:pPr>
@@ -6413,6 +6419,8 @@
           <w:color w:val="4472C4" w:themeColor="accent1"/>
         </w:rPr>
       </w:pPr>
+      <w:bookmarkStart w:id="0" w:name="_GoBack"/>
+      <w:bookmarkEnd w:id="0"/>
       <w:r>
         <w:rPr>
           <w:color w:val="4472C4" w:themeColor="accent1"/>
@@ -10480,12 +10488,7 @@
         </w:r>
       </w:hyperlink>
       <w:r>
-        <w:t xml:space="preserve"> - Added as collaborator to proj</w:t>
-      </w:r>
-      <w:bookmarkStart w:id="0" w:name="_GoBack"/>
-      <w:bookmarkEnd w:id="0"/>
-      <w:r>
-        <w:t>ect</w:t>
+        <w:t xml:space="preserve"> - Added as collaborator to project</w:t>
       </w:r>
     </w:p>
     <w:sectPr>
@@ -13058,6 +13061,7 @@
     <w:lsdException w:name="HTML Sample" w:semiHidden="1" w:unhideWhenUsed="1"/>
     <w:lsdException w:name="HTML Typewriter" w:semiHidden="1" w:unhideWhenUsed="1"/>
     <w:lsdException w:name="HTML Variable" w:semiHidden="1" w:unhideWhenUsed="1"/>
+    <w:lsdException w:name="Normal Table" w:semiHidden="1" w:unhideWhenUsed="1"/>
     <w:lsdException w:name="annotation subject" w:semiHidden="1" w:unhideWhenUsed="1"/>
     <w:lsdException w:name="No List" w:semiHidden="1" w:unhideWhenUsed="1"/>
     <w:lsdException w:name="Outline List 1" w:semiHidden="1" w:unhideWhenUsed="1"/>
@@ -13104,8 +13108,10 @@
     <w:lsdException w:name="Table Subtle 2" w:semiHidden="1" w:unhideWhenUsed="1"/>
     <w:lsdException w:name="Table Web 1" w:semiHidden="1" w:unhideWhenUsed="1"/>
     <w:lsdException w:name="Table Web 2" w:semiHidden="1" w:unhideWhenUsed="1"/>
+    <w:lsdException w:name="Table Web 3" w:semiHidden="1" w:unhideWhenUsed="1"/>
     <w:lsdException w:name="Balloon Text" w:semiHidden="1" w:unhideWhenUsed="1"/>
     <w:lsdException w:name="Table Grid" w:uiPriority="39"/>
+    <w:lsdException w:name="Table Theme" w:semiHidden="1" w:unhideWhenUsed="1"/>
     <w:lsdException w:name="Placeholder Text" w:semiHidden="1"/>
     <w:lsdException w:name="No Spacing" w:uiPriority="1" w:qFormat="1"/>
     <w:lsdException w:name="Light Shading" w:uiPriority="60"/>
@@ -13717,18 +13723,18 @@
 </file>
 
 <file path=customXml/item1.xml><?xml version="1.0" encoding="utf-8"?>
-<p:properties xmlns:p="http://schemas.microsoft.com/office/2006/metadata/properties" xmlns:xsi="http://www.w3.org/2001/XMLSchema-instance" xmlns:pc="http://schemas.microsoft.com/office/infopath/2007/PartnerControls">
-  <documentManagement/>
-</p:properties>
-</file>
-
-<file path=customXml/item2.xml><?xml version="1.0" encoding="utf-8"?>
 <?mso-contentType ?>
 <FormTemplates xmlns="http://schemas.microsoft.com/sharepoint/v3/contenttype/forms">
   <Display>DocumentLibraryForm</Display>
   <Edit>DocumentLibraryForm</Edit>
   <New>DocumentLibraryForm</New>
 </FormTemplates>
+</file>
+
+<file path=customXml/item2.xml><?xml version="1.0" encoding="utf-8"?>
+<p:properties xmlns:p="http://schemas.microsoft.com/office/2006/metadata/properties" xmlns:xsi="http://www.w3.org/2001/XMLSchema-instance" xmlns:pc="http://schemas.microsoft.com/office/infopath/2007/PartnerControls">
+  <documentManagement/>
+</p:properties>
 </file>
 
 <file path=customXml/item3.xml><?xml version="1.0" encoding="utf-8"?>
@@ -13868,18 +13874,18 @@
 </file>
 
 <file path=customXml/itemProps1.xml><?xml version="1.0" encoding="utf-8"?>
-<ds:datastoreItem xmlns:ds="http://schemas.openxmlformats.org/officeDocument/2006/customXml" ds:itemID="{ECF3877E-AD08-40B5-950A-9B175DA51A5B}">
+<ds:datastoreItem xmlns:ds="http://schemas.openxmlformats.org/officeDocument/2006/customXml" ds:itemID="{DFA5D5D6-8ABC-4392-83B7-EFB6B68442F8}">
   <ds:schemaRefs>
-    <ds:schemaRef ds:uri="http://schemas.microsoft.com/office/2006/metadata/properties"/>
-    <ds:schemaRef ds:uri="http://schemas.microsoft.com/office/infopath/2007/PartnerControls"/>
+    <ds:schemaRef ds:uri="http://schemas.microsoft.com/sharepoint/v3/contenttype/forms"/>
   </ds:schemaRefs>
 </ds:datastoreItem>
 </file>
 
 <file path=customXml/itemProps2.xml><?xml version="1.0" encoding="utf-8"?>
-<ds:datastoreItem xmlns:ds="http://schemas.openxmlformats.org/officeDocument/2006/customXml" ds:itemID="{DFA5D5D6-8ABC-4392-83B7-EFB6B68442F8}">
+<ds:datastoreItem xmlns:ds="http://schemas.openxmlformats.org/officeDocument/2006/customXml" ds:itemID="{ECF3877E-AD08-40B5-950A-9B175DA51A5B}">
   <ds:schemaRefs>
-    <ds:schemaRef ds:uri="http://schemas.microsoft.com/sharepoint/v3/contenttype/forms"/>
+    <ds:schemaRef ds:uri="http://schemas.microsoft.com/office/2006/metadata/properties"/>
+    <ds:schemaRef ds:uri="http://schemas.microsoft.com/office/infopath/2007/PartnerControls"/>
   </ds:schemaRefs>
 </ds:datastoreItem>
 </file>
@@ -13903,7 +13909,7 @@
 </file>
 
 <file path=customXml/itemProps4.xml><?xml version="1.0" encoding="utf-8"?>
-<ds:datastoreItem xmlns:ds="http://schemas.openxmlformats.org/officeDocument/2006/customXml" ds:itemID="{6A9DAB56-B8BE-4CF7-ADB2-2C1390148818}">
+<ds:datastoreItem xmlns:ds="http://schemas.openxmlformats.org/officeDocument/2006/customXml" ds:itemID="{B288FCC7-8611-44A4-9C47-C95FED2BE36D}">
   <ds:schemaRefs>
     <ds:schemaRef ds:uri="http://schemas.openxmlformats.org/officeDocument/2006/bibliography"/>
   </ds:schemaRefs>

</xml_diff>

<commit_message>
Revert "Changed Folio - Screen designs, added final nore"
This reverts commit 1e3cbd07a241a5e37c197b4853f0357468cc94b3.
</commit_message>
<xml_diff>
--- a/SDD Major Project Folio.docx
+++ b/SDD Major Project Folio.docx
@@ -6406,12 +6406,6 @@
         </w:rPr>
         <w:t xml:space="preserve"> in order to not overcrowd the user and allow them access to the basic navigation expected of a game. </w:t>
       </w:r>
-      <w:r>
-        <w:rPr>
-          <w:color w:val="000000" w:themeColor="text1"/>
-        </w:rPr>
-        <w:t xml:space="preserve"> This UI will be the best fit as the game is targeted towards young users who just want to play a simplistic platformer, and my UI allows for a very simple scheme that any user can use.</w:t>
-      </w:r>
     </w:p>
     <w:p>
       <w:pPr>
@@ -6419,8 +6413,6 @@
           <w:color w:val="4472C4" w:themeColor="accent1"/>
         </w:rPr>
       </w:pPr>
-      <w:bookmarkStart w:id="0" w:name="_GoBack"/>
-      <w:bookmarkEnd w:id="0"/>
       <w:r>
         <w:rPr>
           <w:color w:val="4472C4" w:themeColor="accent1"/>
@@ -10488,7 +10480,12 @@
         </w:r>
       </w:hyperlink>
       <w:r>
-        <w:t xml:space="preserve"> - Added as collaborator to project</w:t>
+        <w:t xml:space="preserve"> - Added as collaborator to proj</w:t>
+      </w:r>
+      <w:bookmarkStart w:id="0" w:name="_GoBack"/>
+      <w:bookmarkEnd w:id="0"/>
+      <w:r>
+        <w:t>ect</w:t>
       </w:r>
     </w:p>
     <w:sectPr>
@@ -13061,7 +13058,6 @@
     <w:lsdException w:name="HTML Sample" w:semiHidden="1" w:unhideWhenUsed="1"/>
     <w:lsdException w:name="HTML Typewriter" w:semiHidden="1" w:unhideWhenUsed="1"/>
     <w:lsdException w:name="HTML Variable" w:semiHidden="1" w:unhideWhenUsed="1"/>
-    <w:lsdException w:name="Normal Table" w:semiHidden="1" w:unhideWhenUsed="1"/>
     <w:lsdException w:name="annotation subject" w:semiHidden="1" w:unhideWhenUsed="1"/>
     <w:lsdException w:name="No List" w:semiHidden="1" w:unhideWhenUsed="1"/>
     <w:lsdException w:name="Outline List 1" w:semiHidden="1" w:unhideWhenUsed="1"/>
@@ -13108,10 +13104,8 @@
     <w:lsdException w:name="Table Subtle 2" w:semiHidden="1" w:unhideWhenUsed="1"/>
     <w:lsdException w:name="Table Web 1" w:semiHidden="1" w:unhideWhenUsed="1"/>
     <w:lsdException w:name="Table Web 2" w:semiHidden="1" w:unhideWhenUsed="1"/>
-    <w:lsdException w:name="Table Web 3" w:semiHidden="1" w:unhideWhenUsed="1"/>
     <w:lsdException w:name="Balloon Text" w:semiHidden="1" w:unhideWhenUsed="1"/>
     <w:lsdException w:name="Table Grid" w:uiPriority="39"/>
-    <w:lsdException w:name="Table Theme" w:semiHidden="1" w:unhideWhenUsed="1"/>
     <w:lsdException w:name="Placeholder Text" w:semiHidden="1"/>
     <w:lsdException w:name="No Spacing" w:uiPriority="1" w:qFormat="1"/>
     <w:lsdException w:name="Light Shading" w:uiPriority="60"/>
@@ -13723,18 +13717,18 @@
 </file>
 
 <file path=customXml/item1.xml><?xml version="1.0" encoding="utf-8"?>
+<p:properties xmlns:p="http://schemas.microsoft.com/office/2006/metadata/properties" xmlns:xsi="http://www.w3.org/2001/XMLSchema-instance" xmlns:pc="http://schemas.microsoft.com/office/infopath/2007/PartnerControls">
+  <documentManagement/>
+</p:properties>
+</file>
+
+<file path=customXml/item2.xml><?xml version="1.0" encoding="utf-8"?>
 <?mso-contentType ?>
 <FormTemplates xmlns="http://schemas.microsoft.com/sharepoint/v3/contenttype/forms">
   <Display>DocumentLibraryForm</Display>
   <Edit>DocumentLibraryForm</Edit>
   <New>DocumentLibraryForm</New>
 </FormTemplates>
-</file>
-
-<file path=customXml/item2.xml><?xml version="1.0" encoding="utf-8"?>
-<p:properties xmlns:p="http://schemas.microsoft.com/office/2006/metadata/properties" xmlns:xsi="http://www.w3.org/2001/XMLSchema-instance" xmlns:pc="http://schemas.microsoft.com/office/infopath/2007/PartnerControls">
-  <documentManagement/>
-</p:properties>
 </file>
 
 <file path=customXml/item3.xml><?xml version="1.0" encoding="utf-8"?>
@@ -13874,18 +13868,18 @@
 </file>
 
 <file path=customXml/itemProps1.xml><?xml version="1.0" encoding="utf-8"?>
-<ds:datastoreItem xmlns:ds="http://schemas.openxmlformats.org/officeDocument/2006/customXml" ds:itemID="{DFA5D5D6-8ABC-4392-83B7-EFB6B68442F8}">
+<ds:datastoreItem xmlns:ds="http://schemas.openxmlformats.org/officeDocument/2006/customXml" ds:itemID="{ECF3877E-AD08-40B5-950A-9B175DA51A5B}">
   <ds:schemaRefs>
-    <ds:schemaRef ds:uri="http://schemas.microsoft.com/sharepoint/v3/contenttype/forms"/>
+    <ds:schemaRef ds:uri="http://schemas.microsoft.com/office/2006/metadata/properties"/>
+    <ds:schemaRef ds:uri="http://schemas.microsoft.com/office/infopath/2007/PartnerControls"/>
   </ds:schemaRefs>
 </ds:datastoreItem>
 </file>
 
 <file path=customXml/itemProps2.xml><?xml version="1.0" encoding="utf-8"?>
-<ds:datastoreItem xmlns:ds="http://schemas.openxmlformats.org/officeDocument/2006/customXml" ds:itemID="{ECF3877E-AD08-40B5-950A-9B175DA51A5B}">
+<ds:datastoreItem xmlns:ds="http://schemas.openxmlformats.org/officeDocument/2006/customXml" ds:itemID="{DFA5D5D6-8ABC-4392-83B7-EFB6B68442F8}">
   <ds:schemaRefs>
-    <ds:schemaRef ds:uri="http://schemas.microsoft.com/office/2006/metadata/properties"/>
-    <ds:schemaRef ds:uri="http://schemas.microsoft.com/office/infopath/2007/PartnerControls"/>
+    <ds:schemaRef ds:uri="http://schemas.microsoft.com/sharepoint/v3/contenttype/forms"/>
   </ds:schemaRefs>
 </ds:datastoreItem>
 </file>
@@ -13909,7 +13903,7 @@
 </file>
 
 <file path=customXml/itemProps4.xml><?xml version="1.0" encoding="utf-8"?>
-<ds:datastoreItem xmlns:ds="http://schemas.openxmlformats.org/officeDocument/2006/customXml" ds:itemID="{B288FCC7-8611-44A4-9C47-C95FED2BE36D}">
+<ds:datastoreItem xmlns:ds="http://schemas.openxmlformats.org/officeDocument/2006/customXml" ds:itemID="{6A9DAB56-B8BE-4CF7-ADB2-2C1390148818}">
   <ds:schemaRefs>
     <ds:schemaRef ds:uri="http://schemas.openxmlformats.org/officeDocument/2006/bibliography"/>
   </ds:schemaRefs>

</xml_diff>

<commit_message>
Added 2 new levels, updated folio, added return to menu from GameFinished scene, updated hitbox of SpinningPlatforms
</commit_message>
<xml_diff>
--- a/SDD Major Project Folio.docx
+++ b/SDD Major Project Folio.docx
@@ -1,6 +1,6 @@
 
 <file path=word/document.xml><?xml version="1.0" encoding="utf-8"?>
-<w:document xmlns:wpc="http://schemas.microsoft.com/office/word/2010/wordprocessingCanvas" xmlns:cx="http://schemas.microsoft.com/office/drawing/2014/chartex" xmlns:cx1="http://schemas.microsoft.com/office/drawing/2015/9/8/chartex" xmlns:cx2="http://schemas.microsoft.com/office/drawing/2015/10/21/chartex" xmlns:cx3="http://schemas.microsoft.com/office/drawing/2016/5/9/chartex" xmlns:cx4="http://schemas.microsoft.com/office/drawing/2016/5/10/chartex" xmlns:cx5="http://schemas.microsoft.com/office/drawing/2016/5/11/chartex" xmlns:cx6="http://schemas.microsoft.com/office/drawing/2016/5/12/chartex" xmlns:cx7="http://schemas.microsoft.com/office/drawing/2016/5/13/chartex" xmlns:cx8="http://schemas.microsoft.com/office/drawing/2016/5/14/chartex" xmlns:mc="http://schemas.openxmlformats.org/markup-compatibility/2006" xmlns:aink="http://schemas.microsoft.com/office/drawing/2016/ink" xmlns:am3d="http://schemas.microsoft.com/office/drawing/2017/model3d" xmlns:o="urn:schemas-microsoft-com:office:office" xmlns:r="http://schemas.openxmlformats.org/officeDocument/2006/relationships" xmlns:m="http://schemas.openxmlformats.org/officeDocument/2006/math" xmlns:v="urn:schemas-microsoft-com:vml" xmlns:wp14="http://schemas.microsoft.com/office/word/2010/wordprocessingDrawing" xmlns:wp="http://schemas.openxmlformats.org/drawingml/2006/wordprocessingDrawing" xmlns:w10="urn:schemas-microsoft-com:office:word" xmlns:w="http://schemas.openxmlformats.org/wordprocessingml/2006/main" xmlns:w14="http://schemas.microsoft.com/office/word/2010/wordml" xmlns:w15="http://schemas.microsoft.com/office/word/2012/wordml" xmlns:w16cex="http://schemas.microsoft.com/office/word/2018/wordml/cex" xmlns:w16cid="http://schemas.microsoft.com/office/word/2016/wordml/cid" xmlns:w16="http://schemas.microsoft.com/office/word/2018/wordml" xmlns:w16se="http://schemas.microsoft.com/office/word/2015/wordml/symex" xmlns:wpg="http://schemas.microsoft.com/office/word/2010/wordprocessingGroup" xmlns:wpi="http://schemas.microsoft.com/office/word/2010/wordprocessingInk" xmlns:wne="http://schemas.microsoft.com/office/word/2006/wordml" xmlns:wps="http://schemas.microsoft.com/office/word/2010/wordprocessingShape" mc:Ignorable="w14 w15 w16se w16cid w16 w16cex wp14">
+<w:document xmlns:wpc="http://schemas.microsoft.com/office/word/2010/wordprocessingCanvas" xmlns:cx="http://schemas.microsoft.com/office/drawing/2014/chartex" xmlns:cx1="http://schemas.microsoft.com/office/drawing/2015/9/8/chartex" xmlns:cx2="http://schemas.microsoft.com/office/drawing/2015/10/21/chartex" xmlns:cx3="http://schemas.microsoft.com/office/drawing/2016/5/9/chartex" xmlns:cx4="http://schemas.microsoft.com/office/drawing/2016/5/10/chartex" xmlns:cx5="http://schemas.microsoft.com/office/drawing/2016/5/11/chartex" xmlns:cx6="http://schemas.microsoft.com/office/drawing/2016/5/12/chartex" xmlns:cx7="http://schemas.microsoft.com/office/drawing/2016/5/13/chartex" xmlns:cx8="http://schemas.microsoft.com/office/drawing/2016/5/14/chartex" xmlns:mc="http://schemas.openxmlformats.org/markup-compatibility/2006" xmlns:aink="http://schemas.microsoft.com/office/drawing/2016/ink" xmlns:am3d="http://schemas.microsoft.com/office/drawing/2017/model3d" xmlns:o="urn:schemas-microsoft-com:office:office" xmlns:r="http://schemas.openxmlformats.org/officeDocument/2006/relationships" xmlns:m="http://schemas.openxmlformats.org/officeDocument/2006/math" xmlns:v="urn:schemas-microsoft-com:vml" xmlns:wp14="http://schemas.microsoft.com/office/word/2010/wordprocessingDrawing" xmlns:wp="http://schemas.openxmlformats.org/drawingml/2006/wordprocessingDrawing" xmlns:w10="urn:schemas-microsoft-com:office:word" xmlns:w="http://schemas.openxmlformats.org/wordprocessingml/2006/main" xmlns:w14="http://schemas.microsoft.com/office/word/2010/wordml" xmlns:w15="http://schemas.microsoft.com/office/word/2012/wordml" xmlns:w16cid="http://schemas.microsoft.com/office/word/2016/wordml/cid" xmlns:w16se="http://schemas.microsoft.com/office/word/2015/wordml/symex" xmlns:wpg="http://schemas.microsoft.com/office/word/2010/wordprocessingGroup" xmlns:wpi="http://schemas.microsoft.com/office/word/2010/wordprocessingInk" xmlns:wne="http://schemas.microsoft.com/office/word/2006/wordml" xmlns:wps="http://schemas.microsoft.com/office/word/2010/wordprocessingShape" mc:Ignorable="w14 w15 w16se w16cid wp14">
   <w:body>
     <w:p>
       <w:pPr>
@@ -10640,7 +10640,19 @@
         <w:rPr>
           <w:color w:val="000000" w:themeColor="text1"/>
         </w:rPr>
-        <w:t xml:space="preserve"> This was useful in order to ensure the code that was being run didn’t cause frame-rates to fall based on inefficient code for example the code which moved the cannonballs used to causse lag but was easily identified as a physics process which caused the lag.</w:t>
+        <w:t xml:space="preserve"> This was useful in order to ensure the code that was being run didn’t cause </w:t>
+      </w:r>
+      <w:r>
+        <w:rPr>
+          <w:color w:val="000000" w:themeColor="text1"/>
+        </w:rPr>
+        <w:t>framerates</w:t>
+      </w:r>
+      <w:r>
+        <w:rPr>
+          <w:color w:val="000000" w:themeColor="text1"/>
+        </w:rPr>
+        <w:t xml:space="preserve"> to fall based on inefficient code for example the code which moved the cannonballs used to causse lag but was easily identified as a physics process which caused the lag.</w:t>
       </w:r>
     </w:p>
     <w:p>
@@ -10739,7 +10751,19 @@
         <w:rPr>
           <w:color w:val="000000" w:themeColor="text1"/>
         </w:rPr>
-        <w:t xml:space="preserve"> a script being called at the beginning of the application but also being called multiple times when game scenes changes as the object was instantiated with the player object. This errors was fixed by making a separate script that loads when the executable starts and the text for the timer is updated by getting the time value from the separate script in order to stop clashing values in the project.</w:t>
+        <w:t xml:space="preserve"> a script being called at the beginning of the application but also being called multiple times when game scenes changes as the object was instantiated with the player object. </w:t>
+      </w:r>
+      <w:r>
+        <w:rPr>
+          <w:color w:val="000000" w:themeColor="text1"/>
+        </w:rPr>
+        <w:t>This error</w:t>
+      </w:r>
+      <w:r>
+        <w:rPr>
+          <w:color w:val="000000" w:themeColor="text1"/>
+        </w:rPr>
+        <w:t xml:space="preserve"> was fixed by making a separate script that loads when the executable starts and the text for the timer is updated by getting the time value from the separate script in order to stop clashing values in the project.</w:t>
       </w:r>
     </w:p>
     <w:p>
@@ -11286,7 +11310,7 @@
           <w:rPr>
             <w:rStyle w:val="Hyperlink"/>
           </w:rPr>
-          <w:t>www.mitchellk1401.github.io</w:t>
+          <w:t>https://mitchellk1401.github.io/</w:t>
         </w:r>
       </w:hyperlink>
       <w:r>
@@ -11930,7 +11954,19 @@
         <w:rPr>
           <w:color w:val="000000" w:themeColor="text1"/>
         </w:rPr>
-        <w:t xml:space="preserve">For future expandability with most 2d games, it is generally better for character controllers to be written as state machines which allows for easier AI implementation and also easier for debugging purposes. </w:t>
+        <w:t xml:space="preserve">For future expandability with most 2d games, it is generally better for character controllers to be written as state machines which allows for easier AI implementation </w:t>
+      </w:r>
+      <w:r>
+        <w:rPr>
+          <w:color w:val="000000" w:themeColor="text1"/>
+        </w:rPr>
+        <w:t>and</w:t>
+      </w:r>
+      <w:r>
+        <w:rPr>
+          <w:color w:val="000000" w:themeColor="text1"/>
+        </w:rPr>
+        <w:t xml:space="preserve"> easier for debugging purposes. </w:t>
       </w:r>
     </w:p>
     <w:p>
@@ -11948,7 +11984,27 @@
         <w:rPr>
           <w:color w:val="000000" w:themeColor="text1"/>
         </w:rPr>
-        <w:t xml:space="preserve">The art-style has a major impact of the game for example the first set of assets of the platformer were using colours which generally aren’t used which made the game feel unappealing whereas it’s current assets are using a simple colour scheme. </w:t>
+        <w:t xml:space="preserve">The art-style has a major impact of the game for example the first set of assets of the platformer were using colours which generally aren’t used which made the game feel unappealing whereas </w:t>
+      </w:r>
+      <w:r>
+        <w:rPr>
+          <w:color w:val="000000" w:themeColor="text1"/>
+        </w:rPr>
+        <w:t>its</w:t>
+      </w:r>
+      <w:r>
+        <w:rPr>
+          <w:color w:val="000000" w:themeColor="text1"/>
+        </w:rPr>
+        <w:t xml:space="preserve"> current assets are u</w:t>
+      </w:r>
+      <w:bookmarkStart w:id="0" w:name="_GoBack"/>
+      <w:bookmarkEnd w:id="0"/>
+      <w:r>
+        <w:rPr>
+          <w:color w:val="000000" w:themeColor="text1"/>
+        </w:rPr>
+        <w:t xml:space="preserve">sing a simple colour scheme. </w:t>
       </w:r>
     </w:p>
     <w:p>
@@ -12150,21 +12206,22 @@
         <w:rPr>
           <w:color w:val="000000" w:themeColor="text1"/>
         </w:rPr>
-        <w:t xml:space="preserve">In-game tutorial + Website </w:t>
-      </w:r>
-    </w:p>
-    <w:p>
-      <w:pPr>
-        <w:rPr>
-          <w:color w:val="000000" w:themeColor="text1"/>
-        </w:rPr>
-      </w:pPr>
-      <w:r>
-        <w:rPr>
-          <w:color w:val="000000" w:themeColor="text1"/>
-        </w:rPr>
-        <w:t>mitchellk1401.github.io</w:t>
-      </w:r>
+        <w:t>In-game tutorial + Website</w:t>
+      </w:r>
+      <w:r>
+        <w:rPr>
+          <w:color w:val="000000" w:themeColor="text1"/>
+        </w:rPr>
+        <w:t xml:space="preserve">: </w:t>
+      </w:r>
+      <w:hyperlink r:id="rId27" w:history="1">
+        <w:r>
+          <w:rPr>
+            <w:rStyle w:val="Hyperlink"/>
+          </w:rPr>
+          <w:t>https://mitchellk1401.github.io/</w:t>
+        </w:r>
+      </w:hyperlink>
     </w:p>
     <w:p>
       <w:pPr>
@@ -12202,22 +12259,17 @@
     <w:p>
       <w:pPr>
         <w:rPr>
-          <w:color w:val="000000" w:themeColor="text1"/>
-        </w:rPr>
-      </w:pPr>
-      <w:r>
-        <w:rPr>
-          <w:color w:val="000000" w:themeColor="text1"/>
-        </w:rPr>
-        <w:t>Mitchellk1401.github.io</w:t>
-      </w:r>
-    </w:p>
-    <w:p>
-      <w:pPr>
-        <w:rPr>
           <w:color w:val="4472C4" w:themeColor="accent1"/>
         </w:rPr>
       </w:pPr>
+      <w:hyperlink r:id="rId28" w:history="1">
+        <w:r>
+          <w:rPr>
+            <w:rStyle w:val="Hyperlink"/>
+          </w:rPr>
+          <w:t>https://mitchellk1401.github.io/</w:t>
+        </w:r>
+      </w:hyperlink>
     </w:p>
     <w:p>
       <w:pPr>
@@ -12245,7 +12297,7 @@
           <w:color w:val="ED7D31" w:themeColor="accent2"/>
         </w:rPr>
       </w:pPr>
-      <w:hyperlink r:id="rId27" w:history="1">
+      <w:hyperlink r:id="rId29" w:history="1">
         <w:r>
           <w:rPr>
             <w:rStyle w:val="Hyperlink"/>
@@ -12282,57 +12334,243 @@
     </w:p>
     <w:p>
       <w:pPr>
-        <w:pStyle w:val="ListParagraph"/>
-        <w:numPr>
-          <w:ilvl w:val="0"/>
-          <w:numId w:val="16"/>
-        </w:numPr>
-        <w:rPr>
-          <w:color w:val="000000" w:themeColor="text1"/>
-        </w:rPr>
-      </w:pPr>
-      <w:hyperlink r:id="rId28" w:history="1">
+        <w:spacing w:before="100" w:beforeAutospacing="1" w:after="100" w:afterAutospacing="1" w:line="240" w:lineRule="auto"/>
+        <w:ind w:left="567" w:hanging="567"/>
+        <w:rPr>
+          <w:rFonts w:ascii="Calibri" w:eastAsia="Times New Roman" w:hAnsi="Calibri" w:cs="Calibri"/>
+          <w:lang w:eastAsia="en-AU"/>
+        </w:rPr>
+      </w:pPr>
+      <w:r>
+        <w:rPr>
+          <w:rFonts w:ascii="Calibri" w:eastAsia="Times New Roman" w:hAnsi="Calibri" w:cs="Calibri"/>
+          <w:lang w:eastAsia="en-AU"/>
+        </w:rPr>
+        <w:t xml:space="preserve">How to make a platformer in Godot in 10 minutes </w:t>
+      </w:r>
+      <w:r>
+        <w:rPr>
+          <w:rFonts w:ascii="Calibri" w:eastAsia="Times New Roman" w:hAnsi="Calibri" w:cs="Calibri"/>
+          <w:lang w:eastAsia="en-AU"/>
+        </w:rPr>
+        <w:t xml:space="preserve">(n.d.). Retrieved </w:t>
+      </w:r>
+      <w:r>
+        <w:rPr>
+          <w:rFonts w:ascii="Calibri" w:eastAsia="Times New Roman" w:hAnsi="Calibri" w:cs="Calibri"/>
+          <w:lang w:eastAsia="en-AU"/>
+        </w:rPr>
+        <w:t>January</w:t>
+      </w:r>
+      <w:r>
+        <w:rPr>
+          <w:rFonts w:ascii="Calibri" w:eastAsia="Times New Roman" w:hAnsi="Calibri" w:cs="Calibri"/>
+          <w:lang w:eastAsia="en-AU"/>
+        </w:rPr>
+        <w:t xml:space="preserve"> </w:t>
+      </w:r>
+      <w:r>
+        <w:rPr>
+          <w:rFonts w:ascii="Calibri" w:eastAsia="Times New Roman" w:hAnsi="Calibri" w:cs="Calibri"/>
+          <w:lang w:eastAsia="en-AU"/>
+        </w:rPr>
+        <w:t>28</w:t>
+      </w:r>
+      <w:r>
+        <w:rPr>
+          <w:rFonts w:ascii="Calibri" w:eastAsia="Times New Roman" w:hAnsi="Calibri" w:cs="Calibri"/>
+          <w:lang w:eastAsia="en-AU"/>
+        </w:rPr>
+        <w:t>, 2020, from</w:t>
+      </w:r>
+    </w:p>
+    <w:p>
+      <w:pPr>
+        <w:spacing w:before="100" w:beforeAutospacing="1" w:after="100" w:afterAutospacing="1" w:line="240" w:lineRule="auto"/>
+        <w:ind w:left="567" w:hanging="567"/>
+        <w:rPr>
+          <w:rFonts w:ascii="Calibri" w:eastAsia="Times New Roman" w:hAnsi="Calibri" w:cs="Calibri"/>
+          <w:lang w:eastAsia="en-AU"/>
+        </w:rPr>
+      </w:pPr>
+      <w:r>
+        <w:rPr>
+          <w:rFonts w:ascii="Calibri" w:eastAsia="Times New Roman" w:hAnsi="Calibri" w:cs="Calibri"/>
+          <w:lang w:eastAsia="en-AU"/>
+        </w:rPr>
+        <w:tab/>
+      </w:r>
+      <w:hyperlink r:id="rId30" w:history="1">
         <w:r>
           <w:rPr>
             <w:rStyle w:val="Hyperlink"/>
           </w:rPr>
-          <w:t>https://docs.godotengine.org/en/stable/tutorials/2d/particle_systems_2d.html</w:t>
+          <w:t>https://www.youtube.com/watch?v=NScngW8vxK8</w:t>
         </w:r>
       </w:hyperlink>
-      <w:r>
-        <w:rPr>
-          <w:color w:val="000000" w:themeColor="text1"/>
-        </w:rPr>
-        <w:t xml:space="preserve"> </w:t>
-      </w:r>
-    </w:p>
-    <w:p>
-      <w:pPr>
-        <w:pStyle w:val="ListParagraph"/>
-        <w:numPr>
-          <w:ilvl w:val="0"/>
-          <w:numId w:val="16"/>
-        </w:numPr>
-        <w:rPr>
-          <w:color w:val="000000" w:themeColor="text1"/>
-        </w:rPr>
-      </w:pPr>
-      <w:hyperlink r:id="rId29" w:history="1">
+    </w:p>
+    <w:p>
+      <w:pPr>
+        <w:spacing w:before="100" w:beforeAutospacing="1" w:after="100" w:afterAutospacing="1" w:line="240" w:lineRule="auto"/>
+        <w:ind w:left="567" w:hanging="567"/>
+        <w:rPr>
+          <w:rFonts w:ascii="Calibri" w:eastAsia="Times New Roman" w:hAnsi="Calibri" w:cs="Calibri"/>
+          <w:lang w:eastAsia="en-AU"/>
+        </w:rPr>
+      </w:pPr>
+      <w:r>
+        <w:rPr>
+          <w:rFonts w:ascii="Calibri" w:eastAsia="Times New Roman" w:hAnsi="Calibri" w:cs="Calibri"/>
+          <w:lang w:eastAsia="en-AU"/>
+        </w:rPr>
+        <w:t xml:space="preserve">Godot Shaders: How to Make Animated 2D Fog (Procedural) </w:t>
+      </w:r>
+      <w:r>
+        <w:rPr>
+          <w:rFonts w:ascii="Calibri" w:eastAsia="Times New Roman" w:hAnsi="Calibri" w:cs="Calibri"/>
+          <w:lang w:eastAsia="en-AU"/>
+        </w:rPr>
+        <w:t xml:space="preserve">(n.d.). Retrieved </w:t>
+      </w:r>
+      <w:r>
+        <w:rPr>
+          <w:rFonts w:ascii="Calibri" w:eastAsia="Times New Roman" w:hAnsi="Calibri" w:cs="Calibri"/>
+          <w:lang w:eastAsia="en-AU"/>
+        </w:rPr>
+        <w:t>January</w:t>
+      </w:r>
+      <w:r>
+        <w:rPr>
+          <w:rFonts w:ascii="Calibri" w:eastAsia="Times New Roman" w:hAnsi="Calibri" w:cs="Calibri"/>
+          <w:lang w:eastAsia="en-AU"/>
+        </w:rPr>
+        <w:t xml:space="preserve"> 30, 2020, from</w:t>
+      </w:r>
+    </w:p>
+    <w:p>
+      <w:pPr>
+        <w:ind w:firstLine="567"/>
+      </w:pPr>
+      <w:hyperlink r:id="rId31" w:history="1">
         <w:r>
           <w:rPr>
             <w:rStyle w:val="Hyperlink"/>
           </w:rPr>
+          <w:t>https://www.youtube.com/watch?v=QEaTsz_0o44</w:t>
+        </w:r>
+      </w:hyperlink>
+    </w:p>
+    <w:p>
+      <w:pPr>
+        <w:spacing w:before="100" w:beforeAutospacing="1" w:after="100" w:afterAutospacing="1" w:line="240" w:lineRule="auto"/>
+        <w:ind w:left="567" w:hanging="567"/>
+        <w:rPr>
+          <w:rFonts w:ascii="Calibri" w:eastAsia="Times New Roman" w:hAnsi="Calibri" w:cs="Calibri"/>
+          <w:lang w:eastAsia="en-AU"/>
+        </w:rPr>
+      </w:pPr>
+      <w:proofErr w:type="spellStart"/>
+      <w:r>
+        <w:rPr>
+          <w:rFonts w:ascii="Calibri" w:eastAsia="Times New Roman" w:hAnsi="Calibri" w:cs="Calibri"/>
+          <w:lang w:eastAsia="en-AU"/>
+        </w:rPr>
+        <w:t>ConfigFile</w:t>
+      </w:r>
+      <w:proofErr w:type="spellEnd"/>
+      <w:r>
+        <w:rPr>
+          <w:rFonts w:ascii="Calibri" w:eastAsia="Times New Roman" w:hAnsi="Calibri" w:cs="Calibri"/>
+          <w:lang w:eastAsia="en-AU"/>
+        </w:rPr>
+        <w:t xml:space="preserve">¶. (2020). Retrieved May 9, 2020, from </w:t>
+      </w:r>
+      <w:hyperlink r:id="rId32" w:history="1">
+        <w:r>
+          <w:rPr>
+            <w:rStyle w:val="Hyperlink"/>
+            <w:rFonts w:ascii="Calibri" w:eastAsia="Times New Roman" w:hAnsi="Calibri" w:cs="Calibri"/>
+            <w:lang w:eastAsia="en-AU"/>
+          </w:rPr>
+          <w:t>https://docs.godotengine.org/en/stable/classes/class_configfile.html</w:t>
+        </w:r>
+      </w:hyperlink>
+      <w:r>
+        <w:rPr>
+          <w:rFonts w:ascii="Calibri" w:eastAsia="Times New Roman" w:hAnsi="Calibri" w:cs="Calibri"/>
+          <w:lang w:eastAsia="en-AU"/>
+        </w:rPr>
+        <w:t xml:space="preserve"> </w:t>
+      </w:r>
+    </w:p>
+    <w:p>
+      <w:pPr>
+        <w:spacing w:before="100" w:beforeAutospacing="1" w:after="100" w:afterAutospacing="1" w:line="240" w:lineRule="auto"/>
+        <w:ind w:left="567" w:hanging="567"/>
+        <w:rPr>
+          <w:rFonts w:ascii="Calibri" w:eastAsia="Times New Roman" w:hAnsi="Calibri" w:cs="Calibri"/>
+          <w:lang w:eastAsia="en-AU"/>
+        </w:rPr>
+      </w:pPr>
+      <w:r>
+        <w:rPr>
+          <w:rFonts w:ascii="Calibri" w:eastAsia="Times New Roman" w:hAnsi="Calibri" w:cs="Calibri"/>
+          <w:lang w:eastAsia="en-AU"/>
+        </w:rPr>
+        <w:t xml:space="preserve">Particle systems (2D)¶. (n.d.). Retrieved June 6, 2020, from </w:t>
+      </w:r>
+      <w:hyperlink r:id="rId33" w:history="1">
+        <w:r>
+          <w:rPr>
+            <w:rStyle w:val="Hyperlink"/>
+            <w:rFonts w:ascii="Calibri" w:eastAsia="Times New Roman" w:hAnsi="Calibri" w:cs="Calibri"/>
+            <w:lang w:eastAsia="en-AU"/>
+          </w:rPr>
+          <w:t>https://docs.godotengine.org/en/stable/tutorials/2d/particle_systems_2d.html</w:t>
+        </w:r>
+      </w:hyperlink>
+      <w:r>
+        <w:rPr>
+          <w:rFonts w:ascii="Calibri" w:eastAsia="Times New Roman" w:hAnsi="Calibri" w:cs="Calibri"/>
+          <w:lang w:eastAsia="en-AU"/>
+        </w:rPr>
+        <w:t xml:space="preserve"> </w:t>
+      </w:r>
+    </w:p>
+    <w:p>
+      <w:pPr>
+        <w:spacing w:before="100" w:beforeAutospacing="1" w:after="100" w:afterAutospacing="1" w:line="240" w:lineRule="auto"/>
+        <w:ind w:left="567" w:hanging="567"/>
+        <w:rPr>
+          <w:rFonts w:ascii="Calibri" w:eastAsia="Times New Roman" w:hAnsi="Calibri" w:cs="Calibri"/>
+          <w:lang w:eastAsia="en-AU"/>
+        </w:rPr>
+      </w:pPr>
+      <w:r>
+        <w:rPr>
+          <w:rFonts w:ascii="Calibri" w:eastAsia="Times New Roman" w:hAnsi="Calibri" w:cs="Calibri"/>
+          <w:lang w:eastAsia="en-AU"/>
+        </w:rPr>
+        <w:t xml:space="preserve">2D movement overview¶. (n.d.). Retrieved June 30, 2020, from </w:t>
+      </w:r>
+      <w:hyperlink r:id="rId34" w:history="1">
+        <w:r>
+          <w:rPr>
+            <w:rStyle w:val="Hyperlink"/>
+            <w:rFonts w:ascii="Calibri" w:eastAsia="Times New Roman" w:hAnsi="Calibri" w:cs="Calibri"/>
+            <w:lang w:eastAsia="en-AU"/>
+          </w:rPr>
           <w:t>https://docs.godotengine.org/en/stable/tutorials/2d/2d_movement.html</w:t>
         </w:r>
       </w:hyperlink>
       <w:r>
         <w:rPr>
-          <w:color w:val="000000" w:themeColor="text1"/>
+          <w:rFonts w:ascii="Calibri" w:eastAsia="Times New Roman" w:hAnsi="Calibri" w:cs="Calibri"/>
+          <w:lang w:eastAsia="en-AU"/>
         </w:rPr>
         <w:t xml:space="preserve"> </w:t>
       </w:r>
     </w:p>
-    <w:p/>
     <w:p/>
     <w:p>
       <w:pPr>
@@ -12362,7 +12600,7 @@
 </file>
 
 <file path=word/numbering.xml><?xml version="1.0" encoding="utf-8"?>
-<w:numbering xmlns:wpc="http://schemas.microsoft.com/office/word/2010/wordprocessingCanvas" xmlns:cx="http://schemas.microsoft.com/office/drawing/2014/chartex" xmlns:cx1="http://schemas.microsoft.com/office/drawing/2015/9/8/chartex" xmlns:cx2="http://schemas.microsoft.com/office/drawing/2015/10/21/chartex" xmlns:cx3="http://schemas.microsoft.com/office/drawing/2016/5/9/chartex" xmlns:cx4="http://schemas.microsoft.com/office/drawing/2016/5/10/chartex" xmlns:cx5="http://schemas.microsoft.com/office/drawing/2016/5/11/chartex" xmlns:cx6="http://schemas.microsoft.com/office/drawing/2016/5/12/chartex" xmlns:cx7="http://schemas.microsoft.com/office/drawing/2016/5/13/chartex" xmlns:cx8="http://schemas.microsoft.com/office/drawing/2016/5/14/chartex" xmlns:mc="http://schemas.openxmlformats.org/markup-compatibility/2006" xmlns:aink="http://schemas.microsoft.com/office/drawing/2016/ink" xmlns:am3d="http://schemas.microsoft.com/office/drawing/2017/model3d" xmlns:o="urn:schemas-microsoft-com:office:office" xmlns:r="http://schemas.openxmlformats.org/officeDocument/2006/relationships" xmlns:m="http://schemas.openxmlformats.org/officeDocument/2006/math" xmlns:v="urn:schemas-microsoft-com:vml" xmlns:wp14="http://schemas.microsoft.com/office/word/2010/wordprocessingDrawing" xmlns:wp="http://schemas.openxmlformats.org/drawingml/2006/wordprocessingDrawing" xmlns:w10="urn:schemas-microsoft-com:office:word" xmlns:w="http://schemas.openxmlformats.org/wordprocessingml/2006/main" xmlns:w14="http://schemas.microsoft.com/office/word/2010/wordml" xmlns:w15="http://schemas.microsoft.com/office/word/2012/wordml" xmlns:w16cex="http://schemas.microsoft.com/office/word/2018/wordml/cex" xmlns:w16cid="http://schemas.microsoft.com/office/word/2016/wordml/cid" xmlns:w16="http://schemas.microsoft.com/office/word/2018/wordml" xmlns:w16se="http://schemas.microsoft.com/office/word/2015/wordml/symex" xmlns:wpg="http://schemas.microsoft.com/office/word/2010/wordprocessingGroup" xmlns:wpi="http://schemas.microsoft.com/office/word/2010/wordprocessingInk" xmlns:wne="http://schemas.microsoft.com/office/word/2006/wordml" xmlns:wps="http://schemas.microsoft.com/office/word/2010/wordprocessingShape" mc:Ignorable="w14 w15 w16se w16cid w16 w16cex wp14">
+<w:numbering xmlns:wpc="http://schemas.microsoft.com/office/word/2010/wordprocessingCanvas" xmlns:cx="http://schemas.microsoft.com/office/drawing/2014/chartex" xmlns:cx1="http://schemas.microsoft.com/office/drawing/2015/9/8/chartex" xmlns:cx2="http://schemas.microsoft.com/office/drawing/2015/10/21/chartex" xmlns:cx3="http://schemas.microsoft.com/office/drawing/2016/5/9/chartex" xmlns:cx4="http://schemas.microsoft.com/office/drawing/2016/5/10/chartex" xmlns:cx5="http://schemas.microsoft.com/office/drawing/2016/5/11/chartex" xmlns:cx6="http://schemas.microsoft.com/office/drawing/2016/5/12/chartex" xmlns:cx7="http://schemas.microsoft.com/office/drawing/2016/5/13/chartex" xmlns:cx8="http://schemas.microsoft.com/office/drawing/2016/5/14/chartex" xmlns:mc="http://schemas.openxmlformats.org/markup-compatibility/2006" xmlns:aink="http://schemas.microsoft.com/office/drawing/2016/ink" xmlns:am3d="http://schemas.microsoft.com/office/drawing/2017/model3d" xmlns:o="urn:schemas-microsoft-com:office:office" xmlns:r="http://schemas.openxmlformats.org/officeDocument/2006/relationships" xmlns:m="http://schemas.openxmlformats.org/officeDocument/2006/math" xmlns:v="urn:schemas-microsoft-com:vml" xmlns:wp14="http://schemas.microsoft.com/office/word/2010/wordprocessingDrawing" xmlns:wp="http://schemas.openxmlformats.org/drawingml/2006/wordprocessingDrawing" xmlns:w10="urn:schemas-microsoft-com:office:word" xmlns:w="http://schemas.openxmlformats.org/wordprocessingml/2006/main" xmlns:w14="http://schemas.microsoft.com/office/word/2010/wordml" xmlns:w15="http://schemas.microsoft.com/office/word/2012/wordml" xmlns:w16cid="http://schemas.microsoft.com/office/word/2016/wordml/cid" xmlns:w16se="http://schemas.microsoft.com/office/word/2015/wordml/symex" xmlns:wpg="http://schemas.microsoft.com/office/word/2010/wordprocessingGroup" xmlns:wpi="http://schemas.microsoft.com/office/word/2010/wordprocessingInk" xmlns:wne="http://schemas.microsoft.com/office/word/2006/wordml" xmlns:wps="http://schemas.microsoft.com/office/word/2010/wordprocessingShape" mc:Ignorable="w14 w15 w16se w16cid wp14">
   <w:abstractNum w:abstractNumId="0" w15:restartNumberingAfterBreak="0">
     <w:nsid w:val="12B6085D"/>
     <w:multiLevelType w:val="multilevel"/>
@@ -14799,7 +15037,7 @@
 </file>
 
 <file path=word/styles.xml><?xml version="1.0" encoding="utf-8"?>
-<w:styles xmlns:mc="http://schemas.openxmlformats.org/markup-compatibility/2006" xmlns:r="http://schemas.openxmlformats.org/officeDocument/2006/relationships" xmlns:w="http://schemas.openxmlformats.org/wordprocessingml/2006/main" xmlns:w14="http://schemas.microsoft.com/office/word/2010/wordml" xmlns:w15="http://schemas.microsoft.com/office/word/2012/wordml" xmlns:w16cex="http://schemas.microsoft.com/office/word/2018/wordml/cex" xmlns:w16cid="http://schemas.microsoft.com/office/word/2016/wordml/cid" xmlns:w16="http://schemas.microsoft.com/office/word/2018/wordml" xmlns:w16se="http://schemas.microsoft.com/office/word/2015/wordml/symex" mc:Ignorable="w14 w15 w16se w16cid w16 w16cex">
+<w:styles xmlns:mc="http://schemas.openxmlformats.org/markup-compatibility/2006" xmlns:r="http://schemas.openxmlformats.org/officeDocument/2006/relationships" xmlns:w="http://schemas.openxmlformats.org/wordprocessingml/2006/main" xmlns:w14="http://schemas.microsoft.com/office/word/2010/wordml" xmlns:w15="http://schemas.microsoft.com/office/word/2012/wordml" xmlns:w16cid="http://schemas.microsoft.com/office/word/2016/wordml/cid" xmlns:w16se="http://schemas.microsoft.com/office/word/2015/wordml/symex" mc:Ignorable="w14 w15 w16se w16cid">
   <w:docDefaults>
     <w:rPrDefault>
       <w:rPr>
@@ -14815,7 +15053,7 @@
       </w:pPr>
     </w:pPrDefault>
   </w:docDefaults>
-  <w:latentStyles w:defLockedState="0" w:defUIPriority="99" w:defSemiHidden="0" w:defUnhideWhenUsed="0" w:defQFormat="0" w:count="376">
+  <w:latentStyles w:defLockedState="0" w:defUIPriority="99" w:defSemiHidden="0" w:defUnhideWhenUsed="0" w:defQFormat="0" w:count="377">
     <w:lsdException w:name="Normal" w:uiPriority="0" w:qFormat="1"/>
     <w:lsdException w:name="heading 1" w:uiPriority="9" w:qFormat="1"/>
     <w:lsdException w:name="heading 2" w:semiHidden="1" w:uiPriority="9" w:unhideWhenUsed="1" w:qFormat="1"/>
@@ -14921,7 +15159,6 @@
     <w:lsdException w:name="HTML Sample" w:semiHidden="1" w:unhideWhenUsed="1"/>
     <w:lsdException w:name="HTML Typewriter" w:semiHidden="1" w:unhideWhenUsed="1"/>
     <w:lsdException w:name="HTML Variable" w:semiHidden="1" w:unhideWhenUsed="1"/>
-    <w:lsdException w:name="Normal Table" w:semiHidden="1" w:unhideWhenUsed="1"/>
     <w:lsdException w:name="annotation subject" w:semiHidden="1" w:unhideWhenUsed="1"/>
     <w:lsdException w:name="No List" w:semiHidden="1" w:unhideWhenUsed="1"/>
     <w:lsdException w:name="Outline List 1" w:semiHidden="1" w:unhideWhenUsed="1"/>
@@ -14968,10 +15205,8 @@
     <w:lsdException w:name="Table Subtle 2" w:semiHidden="1" w:unhideWhenUsed="1"/>
     <w:lsdException w:name="Table Web 1" w:semiHidden="1" w:unhideWhenUsed="1"/>
     <w:lsdException w:name="Table Web 2" w:semiHidden="1" w:unhideWhenUsed="1"/>
-    <w:lsdException w:name="Table Web 3" w:semiHidden="1" w:unhideWhenUsed="1"/>
     <w:lsdException w:name="Balloon Text" w:semiHidden="1" w:unhideWhenUsed="1"/>
     <w:lsdException w:name="Table Grid" w:uiPriority="39"/>
-    <w:lsdException w:name="Table Theme" w:semiHidden="1" w:unhideWhenUsed="1"/>
     <w:lsdException w:name="Placeholder Text" w:semiHidden="1"/>
     <w:lsdException w:name="No Spacing" w:uiPriority="1" w:qFormat="1"/>
     <w:lsdException w:name="Light Shading" w:uiPriority="60"/>
@@ -15192,6 +15427,7 @@
     <w:lsdException w:name="Hashtag" w:semiHidden="1" w:unhideWhenUsed="1"/>
     <w:lsdException w:name="Unresolved Mention" w:semiHidden="1" w:unhideWhenUsed="1"/>
     <w:lsdException w:name="Smart Link" w:semiHidden="1" w:unhideWhenUsed="1"/>
+    <w:lsdException w:name="Smart Link Error" w:semiHidden="1" w:unhideWhenUsed="1"/>
   </w:latentStyles>
   <w:style w:type="paragraph" w:default="1" w:styleId="Normal">
     <w:name w:val="Normal"/>
@@ -15292,6 +15528,18 @@
     <w:rPr>
       <w:color w:val="605E5C"/>
       <w:shd w:val="clear" w:color="auto" w:fill="E1DFDD"/>
+    </w:rPr>
+  </w:style>
+  <w:style w:type="character" w:styleId="FollowedHyperlink">
+    <w:name w:val="FollowedHyperlink"/>
+    <w:basedOn w:val="DefaultParagraphFont"/>
+    <w:uiPriority w:val="99"/>
+    <w:semiHidden/>
+    <w:unhideWhenUsed/>
+    <w:rsid w:val="00671926"/>
+    <w:rPr>
+      <w:color w:val="954F72" w:themeColor="followedHyperlink"/>
+      <w:u w:val="single"/>
     </w:rPr>
   </w:style>
 </w:styles>
@@ -15593,15 +15841,6 @@
 </file>
 
 <file path=customXml/item1.xml><?xml version="1.0" encoding="utf-8"?>
-<?mso-contentType ?>
-<FormTemplates xmlns="http://schemas.microsoft.com/sharepoint/v3/contenttype/forms">
-  <Display>DocumentLibraryForm</Display>
-  <Edit>DocumentLibraryForm</Edit>
-  <New>DocumentLibraryForm</New>
-</FormTemplates>
-</file>
-
-<file path=customXml/item2.xml><?xml version="1.0" encoding="utf-8"?>
 <ct:contentTypeSchema xmlns:ct="http://schemas.microsoft.com/office/2006/metadata/contentType" xmlns:ma="http://schemas.microsoft.com/office/2006/metadata/properties/metaAttributes" ct:_="" ma:_="" ma:contentTypeName="Document" ma:contentTypeID="0x01010084A1F732B907164FB0FA3791F02CF0F5" ma:contentTypeVersion="2" ma:contentTypeDescription="Create a new document." ma:contentTypeScope="" ma:versionID="30a8a100f49a0c24a077e6e01d984313">
   <xsd:schema xmlns:xsd="http://www.w3.org/2001/XMLSchema" xmlns:xs="http://www.w3.org/2001/XMLSchema" xmlns:p="http://schemas.microsoft.com/office/2006/metadata/properties" xmlns:ns3="d842d2ec-2d99-4727-b299-15d98a6aa5e3" targetNamespace="http://schemas.microsoft.com/office/2006/metadata/properties" ma:root="true" ma:fieldsID="548ff44d0cacfb853e68125acf23830a" ns3:_="">
     <xsd:import namespace="d842d2ec-2d99-4727-b299-15d98a6aa5e3"/>
@@ -15733,25 +15972,26 @@
 </ct:contentTypeSchema>
 </file>
 
-<file path=customXml/item3.xml><?xml version="1.0" encoding="utf-8"?>
-<b:Sources xmlns:b="http://schemas.openxmlformats.org/officeDocument/2006/bibliography" xmlns="http://schemas.openxmlformats.org/officeDocument/2006/bibliography" SelectedStyle="\APASixthEditionOfficeOnline.xsl" StyleName="APA" Version="6"/>
+<file path=customXml/item2.xml><?xml version="1.0" encoding="utf-8"?>
+<?mso-contentType ?>
+<FormTemplates xmlns="http://schemas.microsoft.com/sharepoint/v3/contenttype/forms">
+  <Display>DocumentLibraryForm</Display>
+  <Edit>DocumentLibraryForm</Edit>
+  <New>DocumentLibraryForm</New>
+</FormTemplates>
 </file>
 
-<file path=customXml/item4.xml><?xml version="1.0" encoding="utf-8"?>
+<file path=customXml/item3.xml><?xml version="1.0" encoding="utf-8"?>
 <p:properties xmlns:p="http://schemas.microsoft.com/office/2006/metadata/properties" xmlns:xsi="http://www.w3.org/2001/XMLSchema-instance" xmlns:pc="http://schemas.microsoft.com/office/infopath/2007/PartnerControls">
   <documentManagement/>
 </p:properties>
 </file>
 
-<file path=customXml/itemProps1.xml><?xml version="1.0" encoding="utf-8"?>
-<ds:datastoreItem xmlns:ds="http://schemas.openxmlformats.org/officeDocument/2006/customXml" ds:itemID="{DFA5D5D6-8ABC-4392-83B7-EFB6B68442F8}">
-  <ds:schemaRefs>
-    <ds:schemaRef ds:uri="http://schemas.microsoft.com/sharepoint/v3/contenttype/forms"/>
-  </ds:schemaRefs>
-</ds:datastoreItem>
+<file path=customXml/item4.xml><?xml version="1.0" encoding="utf-8"?>
+<b:Sources xmlns:b="http://schemas.openxmlformats.org/officeDocument/2006/bibliography" xmlns="http://schemas.openxmlformats.org/officeDocument/2006/bibliography" SelectedStyle="\APASixthEditionOfficeOnline.xsl" StyleName="APA" Version="6"/>
 </file>
 
-<file path=customXml/itemProps2.xml><?xml version="1.0" encoding="utf-8"?>
+<file path=customXml/itemProps1.xml><?xml version="1.0" encoding="utf-8"?>
 <ds:datastoreItem xmlns:ds="http://schemas.openxmlformats.org/officeDocument/2006/customXml" ds:itemID="{19E8AB1F-7670-4E37-92C2-D495B50C02E1}">
   <ds:schemaRefs>
     <ds:schemaRef ds:uri="http://schemas.microsoft.com/office/2006/metadata/contentType"/>
@@ -15769,19 +16009,27 @@
 </ds:datastoreItem>
 </file>
 
-<file path=customXml/itemProps3.xml><?xml version="1.0" encoding="utf-8"?>
-<ds:datastoreItem xmlns:ds="http://schemas.openxmlformats.org/officeDocument/2006/customXml" ds:itemID="{8D6DD20C-5528-4C86-9DF0-5C19D5CAAEE9}">
+<file path=customXml/itemProps2.xml><?xml version="1.0" encoding="utf-8"?>
+<ds:datastoreItem xmlns:ds="http://schemas.openxmlformats.org/officeDocument/2006/customXml" ds:itemID="{DFA5D5D6-8ABC-4392-83B7-EFB6B68442F8}">
   <ds:schemaRefs>
-    <ds:schemaRef ds:uri="http://schemas.openxmlformats.org/officeDocument/2006/bibliography"/>
+    <ds:schemaRef ds:uri="http://schemas.microsoft.com/sharepoint/v3/contenttype/forms"/>
   </ds:schemaRefs>
 </ds:datastoreItem>
 </file>
 
-<file path=customXml/itemProps4.xml><?xml version="1.0" encoding="utf-8"?>
+<file path=customXml/itemProps3.xml><?xml version="1.0" encoding="utf-8"?>
 <ds:datastoreItem xmlns:ds="http://schemas.openxmlformats.org/officeDocument/2006/customXml" ds:itemID="{ECF3877E-AD08-40B5-950A-9B175DA51A5B}">
   <ds:schemaRefs>
     <ds:schemaRef ds:uri="http://schemas.microsoft.com/office/2006/metadata/properties"/>
     <ds:schemaRef ds:uri="http://schemas.microsoft.com/office/infopath/2007/PartnerControls"/>
   </ds:schemaRefs>
 </ds:datastoreItem>
+</file>
+
+<file path=customXml/itemProps4.xml><?xml version="1.0" encoding="utf-8"?>
+<ds:datastoreItem xmlns:ds="http://schemas.openxmlformats.org/officeDocument/2006/customXml" ds:itemID="{9CFC1E45-A593-4A43-BF9D-990FC560AB87}">
+  <ds:schemaRefs>
+    <ds:schemaRef ds:uri="http://schemas.openxmlformats.org/officeDocument/2006/bibliography"/>
+  </ds:schemaRefs>
+</ds:datastoreItem>
 </file>
</xml_diff>

<commit_message>
Added new music for game menu and also updated folio
</commit_message>
<xml_diff>
--- a/SDD Major Project Folio.docx
+++ b/SDD Major Project Folio.docx
@@ -146,7 +146,23 @@
           <w:rFonts w:ascii="Calibri" w:hAnsi="Calibri" w:cs="Calibri"/>
           <w:color w:val="000000" w:themeColor="text1"/>
         </w:rPr>
-        <w:t xml:space="preserve"> This problem was chose for my project as I wanted to make </w:t>
+        <w:t xml:space="preserve"> This problem was </w:t>
+      </w:r>
+      <w:proofErr w:type="gramStart"/>
+      <w:r>
+        <w:rPr>
+          <w:rFonts w:ascii="Calibri" w:hAnsi="Calibri" w:cs="Calibri"/>
+          <w:color w:val="000000" w:themeColor="text1"/>
+        </w:rPr>
+        <w:t>chose</w:t>
+      </w:r>
+      <w:proofErr w:type="gramEnd"/>
+      <w:r>
+        <w:rPr>
+          <w:rFonts w:ascii="Calibri" w:hAnsi="Calibri" w:cs="Calibri"/>
+          <w:color w:val="000000" w:themeColor="text1"/>
+        </w:rPr>
+        <w:t xml:space="preserve"> for my project as I wanted to make </w:t>
       </w:r>
       <w:proofErr w:type="spellStart"/>
       <w:r>
@@ -648,7 +664,25 @@
           <w:color w:val="000000"/>
           <w:lang w:eastAsia="en-AU"/>
         </w:rPr>
-        <w:t xml:space="preserve"> top down game, a singular dodgeball player has to clear stages of progressively harder levels of enemy players. Replication of the ideas of dodgeball but in a basic minimalistic level with only black and white colours.</w:t>
+        <w:t xml:space="preserve"> top down game, a singular dodgeball player </w:t>
+      </w:r>
+      <w:proofErr w:type="gramStart"/>
+      <w:r>
+        <w:rPr>
+          <w:rFonts w:ascii="Calibri" w:eastAsia="Times New Roman" w:hAnsi="Calibri" w:cs="Calibri"/>
+          <w:color w:val="000000"/>
+          <w:lang w:eastAsia="en-AU"/>
+        </w:rPr>
+        <w:t>has to</w:t>
+      </w:r>
+      <w:proofErr w:type="gramEnd"/>
+      <w:r>
+        <w:rPr>
+          <w:rFonts w:ascii="Calibri" w:eastAsia="Times New Roman" w:hAnsi="Calibri" w:cs="Calibri"/>
+          <w:color w:val="000000"/>
+          <w:lang w:eastAsia="en-AU"/>
+        </w:rPr>
+        <w:t xml:space="preserve"> clear stages of progressively harder levels of enemy players. Replication of the ideas of dodgeball but in a basic minimalistic level with only black and white colours.</w:t>
       </w:r>
     </w:p>
     <w:p>
@@ -2130,7 +2164,25 @@
           <w:color w:val="000000"/>
           <w:lang w:eastAsia="en-AU"/>
         </w:rPr>
-        <w:t>teamworks API people say it is hard to use and understand in the beginning so scheduling would have to possibly take into account the learning of the steamworks API.</w:t>
+        <w:t xml:space="preserve">teamworks API people say it is hard to use and understand in the beginning so scheduling would have to possibly </w:t>
+      </w:r>
+      <w:proofErr w:type="gramStart"/>
+      <w:r>
+        <w:rPr>
+          <w:rFonts w:ascii="Calibri" w:eastAsia="Times New Roman" w:hAnsi="Calibri" w:cs="Calibri"/>
+          <w:color w:val="000000"/>
+          <w:lang w:eastAsia="en-AU"/>
+        </w:rPr>
+        <w:t>take into account</w:t>
+      </w:r>
+      <w:proofErr w:type="gramEnd"/>
+      <w:r>
+        <w:rPr>
+          <w:rFonts w:ascii="Calibri" w:eastAsia="Times New Roman" w:hAnsi="Calibri" w:cs="Calibri"/>
+          <w:color w:val="000000"/>
+          <w:lang w:eastAsia="en-AU"/>
+        </w:rPr>
+        <w:t xml:space="preserve"> the learning of the steamworks API.</w:t>
       </w:r>
     </w:p>
     <w:p>
@@ -3087,7 +3139,29 @@
           <w:szCs w:val="28"/>
           <w:lang w:eastAsia="en-AU"/>
         </w:rPr>
-        <w:t xml:space="preserve">Consideration Of Issues: </w:t>
+        <w:t xml:space="preserve">Consideration </w:t>
+      </w:r>
+      <w:proofErr w:type="gramStart"/>
+      <w:r>
+        <w:rPr>
+          <w:rFonts w:ascii="Calibri" w:eastAsia="Times New Roman" w:hAnsi="Calibri" w:cs="Calibri"/>
+          <w:color w:val="5B9BD5"/>
+          <w:sz w:val="28"/>
+          <w:szCs w:val="28"/>
+          <w:lang w:eastAsia="en-AU"/>
+        </w:rPr>
+        <w:t>Of</w:t>
+      </w:r>
+      <w:proofErr w:type="gramEnd"/>
+      <w:r>
+        <w:rPr>
+          <w:rFonts w:ascii="Calibri" w:eastAsia="Times New Roman" w:hAnsi="Calibri" w:cs="Calibri"/>
+          <w:color w:val="5B9BD5"/>
+          <w:sz w:val="28"/>
+          <w:szCs w:val="28"/>
+          <w:lang w:eastAsia="en-AU"/>
+        </w:rPr>
+        <w:t xml:space="preserve"> Issues: </w:t>
       </w:r>
     </w:p>
     <w:p>
@@ -3961,6 +4035,7 @@
         </w:rPr>
         <w:t xml:space="preserve"> is only exclusive on the game maker studio suite of applications which require expensive licensing for developing which is not ideal for a project. The other main language I'm experienced using is </w:t>
       </w:r>
+      <w:proofErr w:type="gramStart"/>
       <w:r>
         <w:rPr>
           <w:rFonts w:ascii="Calibri" w:eastAsia="Times New Roman" w:hAnsi="Calibri" w:cs="Calibri"/>
@@ -3973,7 +4048,15 @@
           <w:rFonts w:ascii="Calibri" w:eastAsia="Times New Roman" w:hAnsi="Calibri" w:cs="Calibri"/>
           <w:lang w:eastAsia="en-AU"/>
         </w:rPr>
-        <w:t xml:space="preserve">ython but it is not an ideal choice as I will have to use a library named </w:t>
+        <w:t>ython</w:t>
+      </w:r>
+      <w:proofErr w:type="gramEnd"/>
+      <w:r>
+        <w:rPr>
+          <w:rFonts w:ascii="Calibri" w:eastAsia="Times New Roman" w:hAnsi="Calibri" w:cs="Calibri"/>
+          <w:lang w:eastAsia="en-AU"/>
+        </w:rPr>
+        <w:t xml:space="preserve"> but it is not an ideal choice as I will have to use a library named </w:t>
       </w:r>
       <w:proofErr w:type="spellStart"/>
       <w:r>
@@ -5848,7 +5931,15 @@
     </w:p>
     <w:p>
       <w:r>
-        <w:t xml:space="preserve">This will be a 2d Platformer where the player has to run </w:t>
+        <w:t xml:space="preserve">This will be a 2d Platformer where the player </w:t>
+      </w:r>
+      <w:proofErr w:type="gramStart"/>
+      <w:r>
+        <w:t>has to</w:t>
+      </w:r>
+      <w:proofErr w:type="gramEnd"/>
+      <w:r>
+        <w:t xml:space="preserve"> run </w:t>
       </w:r>
       <w:r>
         <w:t xml:space="preserve">and complete levels. The character will have multiple ways </w:t>
@@ -11996,15 +12087,7 @@
         <w:rPr>
           <w:color w:val="000000" w:themeColor="text1"/>
         </w:rPr>
-        <w:t xml:space="preserve"> current assets are u</w:t>
-      </w:r>
-      <w:bookmarkStart w:id="0" w:name="_GoBack"/>
-      <w:bookmarkEnd w:id="0"/>
-      <w:r>
-        <w:rPr>
-          <w:color w:val="000000" w:themeColor="text1"/>
-        </w:rPr>
-        <w:t xml:space="preserve">sing a simple colour scheme. </w:t>
+        <w:t xml:space="preserve"> current assets are using a simple colour scheme. </w:t>
       </w:r>
     </w:p>
     <w:p>
@@ -12450,6 +12533,9 @@
     <w:p>
       <w:pPr>
         <w:ind w:firstLine="567"/>
+        <w:rPr>
+          <w:rStyle w:val="Hyperlink"/>
+        </w:rPr>
       </w:pPr>
       <w:hyperlink r:id="rId31" w:history="1">
         <w:r>
@@ -12462,6 +12548,105 @@
     </w:p>
     <w:p>
       <w:pPr>
+        <w:spacing w:after="0" w:line="360" w:lineRule="atLeast"/>
+        <w:outlineLvl w:val="3"/>
+        <w:rPr>
+          <w:rFonts w:ascii="Segoe UI" w:eastAsia="Times New Roman" w:hAnsi="Segoe UI" w:cs="Segoe UI"/>
+          <w:color w:val="000000"/>
+          <w:sz w:val="21"/>
+          <w:szCs w:val="21"/>
+          <w:lang w:eastAsia="en-AU"/>
+        </w:rPr>
+      </w:pPr>
+      <w:r>
+        <w:rPr>
+          <w:rFonts w:ascii="Segoe UI" w:eastAsia="Times New Roman" w:hAnsi="Segoe UI" w:cs="Segoe UI"/>
+          <w:color w:val="000000"/>
+          <w:sz w:val="21"/>
+          <w:szCs w:val="21"/>
+          <w:lang w:eastAsia="en-AU"/>
+        </w:rPr>
+        <w:t xml:space="preserve">Platformer Sounds: Terminal, Interaction, Door, Shots, Bang and Footsteps. (2012). Retrieved </w:t>
+      </w:r>
+      <w:r>
+        <w:rPr>
+          <w:rFonts w:ascii="Segoe UI" w:eastAsia="Times New Roman" w:hAnsi="Segoe UI" w:cs="Segoe UI"/>
+          <w:color w:val="000000"/>
+          <w:sz w:val="21"/>
+          <w:szCs w:val="21"/>
+          <w:lang w:eastAsia="en-AU"/>
+        </w:rPr>
+        <w:t>4</w:t>
+      </w:r>
+      <w:r>
+        <w:rPr>
+          <w:rFonts w:ascii="Segoe UI" w:eastAsia="Times New Roman" w:hAnsi="Segoe UI" w:cs="Segoe UI"/>
+          <w:color w:val="000000"/>
+          <w:sz w:val="21"/>
+          <w:szCs w:val="21"/>
+          <w:lang w:eastAsia="en-AU"/>
+        </w:rPr>
+        <w:t xml:space="preserve"> </w:t>
+      </w:r>
+      <w:r>
+        <w:rPr>
+          <w:rFonts w:ascii="Segoe UI" w:eastAsia="Times New Roman" w:hAnsi="Segoe UI" w:cs="Segoe UI"/>
+          <w:color w:val="000000"/>
+          <w:sz w:val="21"/>
+          <w:szCs w:val="21"/>
+          <w:lang w:eastAsia="en-AU"/>
+        </w:rPr>
+        <w:t xml:space="preserve">April </w:t>
+      </w:r>
+      <w:r>
+        <w:rPr>
+          <w:rFonts w:ascii="Segoe UI" w:eastAsia="Times New Roman" w:hAnsi="Segoe UI" w:cs="Segoe UI"/>
+          <w:color w:val="000000"/>
+          <w:sz w:val="21"/>
+          <w:szCs w:val="21"/>
+          <w:lang w:eastAsia="en-AU"/>
+        </w:rPr>
+        <w:t xml:space="preserve">2020, from </w:t>
+      </w:r>
+    </w:p>
+    <w:p>
+      <w:pPr>
+        <w:spacing w:after="0" w:line="360" w:lineRule="atLeast"/>
+        <w:ind w:firstLine="567"/>
+        <w:outlineLvl w:val="3"/>
+        <w:rPr>
+          <w:rFonts w:ascii="Segoe UI" w:eastAsia="Times New Roman" w:hAnsi="Segoe UI" w:cs="Segoe UI"/>
+          <w:color w:val="000000"/>
+          <w:sz w:val="21"/>
+          <w:szCs w:val="21"/>
+          <w:lang w:eastAsia="en-AU"/>
+        </w:rPr>
+      </w:pPr>
+      <w:hyperlink r:id="rId32" w:history="1">
+        <w:r>
+          <w:rPr>
+            <w:rStyle w:val="Hyperlink"/>
+            <w:rFonts w:ascii="Segoe UI" w:eastAsia="Times New Roman" w:hAnsi="Segoe UI" w:cs="Segoe UI"/>
+            <w:sz w:val="21"/>
+            <w:szCs w:val="21"/>
+            <w:lang w:eastAsia="en-AU"/>
+          </w:rPr>
+          <w:t>https://opengameart.org/content/platformer-sounds-terminal-interaction-door-shots-bang-and-footsteps</w:t>
+        </w:r>
+      </w:hyperlink>
+      <w:r>
+        <w:rPr>
+          <w:rFonts w:ascii="Segoe UI" w:eastAsia="Times New Roman" w:hAnsi="Segoe UI" w:cs="Segoe UI"/>
+          <w:color w:val="000000"/>
+          <w:sz w:val="21"/>
+          <w:szCs w:val="21"/>
+          <w:lang w:eastAsia="en-AU"/>
+        </w:rPr>
+        <w:t xml:space="preserve"> </w:t>
+      </w:r>
+    </w:p>
+    <w:p>
+      <w:pPr>
         <w:spacing w:before="100" w:beforeAutospacing="1" w:after="100" w:afterAutospacing="1" w:line="240" w:lineRule="auto"/>
         <w:ind w:left="567" w:hanging="567"/>
         <w:rPr>
@@ -12485,7 +12670,7 @@
         </w:rPr>
         <w:t xml:space="preserve">¶. (2020). Retrieved May 9, 2020, from </w:t>
       </w:r>
-      <w:hyperlink r:id="rId32" w:history="1">
+      <w:hyperlink r:id="rId33" w:history="1">
         <w:r>
           <w:rPr>
             <w:rStyle w:val="Hyperlink"/>
@@ -12519,7 +12704,7 @@
         </w:rPr>
         <w:t xml:space="preserve">Particle systems (2D)¶. (n.d.). Retrieved June 6, 2020, from </w:t>
       </w:r>
-      <w:hyperlink r:id="rId33" w:history="1">
+      <w:hyperlink r:id="rId34" w:history="1">
         <w:r>
           <w:rPr>
             <w:rStyle w:val="Hyperlink"/>
@@ -12553,7 +12738,7 @@
         </w:rPr>
         <w:t xml:space="preserve">2D movement overview¶. (n.d.). Retrieved June 30, 2020, from </w:t>
       </w:r>
-      <w:hyperlink r:id="rId34" w:history="1">
+      <w:hyperlink r:id="rId35" w:history="1">
         <w:r>
           <w:rPr>
             <w:rStyle w:val="Hyperlink"/>
@@ -12570,6 +12755,77 @@
         </w:rPr>
         <w:t xml:space="preserve"> </w:t>
       </w:r>
+    </w:p>
+    <w:p>
+      <w:pPr>
+        <w:pStyle w:val="Heading4"/>
+        <w:spacing w:before="0" w:beforeAutospacing="0" w:after="0" w:afterAutospacing="0" w:line="360" w:lineRule="atLeast"/>
+        <w:rPr>
+          <w:rFonts w:ascii="Segoe UI" w:hAnsi="Segoe UI" w:cs="Segoe UI"/>
+          <w:b w:val="0"/>
+          <w:bCs w:val="0"/>
+          <w:color w:val="000000"/>
+          <w:sz w:val="21"/>
+          <w:szCs w:val="21"/>
+        </w:rPr>
+      </w:pPr>
+      <w:r>
+        <w:rPr>
+          <w:rFonts w:ascii="Segoe UI" w:hAnsi="Segoe UI" w:cs="Segoe UI"/>
+          <w:b w:val="0"/>
+          <w:bCs w:val="0"/>
+          <w:color w:val="000000"/>
+          <w:sz w:val="21"/>
+          <w:szCs w:val="21"/>
+        </w:rPr>
+        <w:t xml:space="preserve">Heroic Minority. (2012). Retrieved 1 July 2020, from </w:t>
+      </w:r>
+      <w:hyperlink r:id="rId36" w:history="1">
+        <w:r>
+          <w:rPr>
+            <w:rStyle w:val="Hyperlink"/>
+            <w:rFonts w:ascii="Segoe UI" w:hAnsi="Segoe UI" w:cs="Segoe UI"/>
+            <w:b w:val="0"/>
+            <w:bCs w:val="0"/>
+            <w:sz w:val="21"/>
+            <w:szCs w:val="21"/>
+          </w:rPr>
+          <w:t>https://opengameart.org/content/heroic-minority</w:t>
+        </w:r>
+      </w:hyperlink>
+      <w:r>
+        <w:rPr>
+          <w:rFonts w:ascii="Segoe UI" w:hAnsi="Segoe UI" w:cs="Segoe UI"/>
+          <w:b w:val="0"/>
+          <w:bCs w:val="0"/>
+          <w:color w:val="000000"/>
+          <w:sz w:val="21"/>
+          <w:szCs w:val="21"/>
+        </w:rPr>
+        <w:t xml:space="preserve"> </w:t>
+      </w:r>
+    </w:p>
+    <w:p>
+      <w:pPr>
+        <w:spacing w:before="100" w:beforeAutospacing="1" w:after="100" w:afterAutospacing="1" w:line="240" w:lineRule="auto"/>
+        <w:ind w:left="567" w:hanging="567"/>
+        <w:rPr>
+          <w:rFonts w:ascii="Calibri" w:eastAsia="Times New Roman" w:hAnsi="Calibri" w:cs="Calibri"/>
+          <w:lang w:eastAsia="en-AU"/>
+        </w:rPr>
+      </w:pPr>
+      <w:bookmarkStart w:id="0" w:name="_GoBack"/>
+      <w:bookmarkEnd w:id="0"/>
+    </w:p>
+    <w:p>
+      <w:pPr>
+        <w:spacing w:before="100" w:beforeAutospacing="1" w:after="100" w:afterAutospacing="1" w:line="240" w:lineRule="auto"/>
+        <w:ind w:left="567" w:hanging="567"/>
+        <w:rPr>
+          <w:rFonts w:ascii="Calibri" w:eastAsia="Times New Roman" w:hAnsi="Calibri" w:cs="Calibri"/>
+          <w:lang w:eastAsia="en-AU"/>
+        </w:rPr>
+      </w:pPr>
     </w:p>
     <w:p/>
     <w:p>
@@ -15159,6 +15415,7 @@
     <w:lsdException w:name="HTML Sample" w:semiHidden="1" w:unhideWhenUsed="1"/>
     <w:lsdException w:name="HTML Typewriter" w:semiHidden="1" w:unhideWhenUsed="1"/>
     <w:lsdException w:name="HTML Variable" w:semiHidden="1" w:unhideWhenUsed="1"/>
+    <w:lsdException w:name="Normal Table" w:semiHidden="1" w:unhideWhenUsed="1"/>
     <w:lsdException w:name="annotation subject" w:semiHidden="1" w:unhideWhenUsed="1"/>
     <w:lsdException w:name="No List" w:semiHidden="1" w:unhideWhenUsed="1"/>
     <w:lsdException w:name="Outline List 1" w:semiHidden="1" w:unhideWhenUsed="1"/>
@@ -15205,8 +15462,10 @@
     <w:lsdException w:name="Table Subtle 2" w:semiHidden="1" w:unhideWhenUsed="1"/>
     <w:lsdException w:name="Table Web 1" w:semiHidden="1" w:unhideWhenUsed="1"/>
     <w:lsdException w:name="Table Web 2" w:semiHidden="1" w:unhideWhenUsed="1"/>
+    <w:lsdException w:name="Table Web 3" w:semiHidden="1" w:unhideWhenUsed="1"/>
     <w:lsdException w:name="Balloon Text" w:semiHidden="1" w:unhideWhenUsed="1"/>
     <w:lsdException w:name="Table Grid" w:uiPriority="39"/>
+    <w:lsdException w:name="Table Theme" w:semiHidden="1" w:unhideWhenUsed="1"/>
     <w:lsdException w:name="Placeholder Text" w:semiHidden="1"/>
     <w:lsdException w:name="No Spacing" w:uiPriority="1" w:qFormat="1"/>
     <w:lsdException w:name="Light Shading" w:uiPriority="60"/>
@@ -15433,6 +15692,26 @@
     <w:name w:val="Normal"/>
     <w:qFormat/>
   </w:style>
+  <w:style w:type="paragraph" w:styleId="Heading4">
+    <w:name w:val="heading 4"/>
+    <w:basedOn w:val="Normal"/>
+    <w:link w:val="Heading4Char"/>
+    <w:uiPriority w:val="9"/>
+    <w:qFormat/>
+    <w:rsid w:val="00F132D3"/>
+    <w:pPr>
+      <w:spacing w:before="100" w:beforeAutospacing="1" w:after="100" w:afterAutospacing="1" w:line="240" w:lineRule="auto"/>
+      <w:outlineLvl w:val="3"/>
+    </w:pPr>
+    <w:rPr>
+      <w:rFonts w:ascii="Times New Roman" w:eastAsia="Times New Roman" w:hAnsi="Times New Roman" w:cs="Times New Roman"/>
+      <w:b/>
+      <w:bCs/>
+      <w:sz w:val="24"/>
+      <w:szCs w:val="24"/>
+      <w:lang w:eastAsia="en-AU"/>
+    </w:rPr>
+  </w:style>
   <w:style w:type="character" w:default="1" w:styleId="DefaultParagraphFont">
     <w:name w:val="Default Paragraph Font"/>
     <w:uiPriority w:val="1"/>
@@ -15540,6 +15819,21 @@
     <w:rPr>
       <w:color w:val="954F72" w:themeColor="followedHyperlink"/>
       <w:u w:val="single"/>
+    </w:rPr>
+  </w:style>
+  <w:style w:type="character" w:customStyle="1" w:styleId="Heading4Char">
+    <w:name w:val="Heading 4 Char"/>
+    <w:basedOn w:val="DefaultParagraphFont"/>
+    <w:link w:val="Heading4"/>
+    <w:uiPriority w:val="9"/>
+    <w:rsid w:val="00F132D3"/>
+    <w:rPr>
+      <w:rFonts w:ascii="Times New Roman" w:eastAsia="Times New Roman" w:hAnsi="Times New Roman" w:cs="Times New Roman"/>
+      <w:b/>
+      <w:bCs/>
+      <w:sz w:val="24"/>
+      <w:szCs w:val="24"/>
+      <w:lang w:eastAsia="en-AU"/>
     </w:rPr>
   </w:style>
 </w:styles>
@@ -16027,7 +16321,7 @@
 </file>
 
 <file path=customXml/itemProps4.xml><?xml version="1.0" encoding="utf-8"?>
-<ds:datastoreItem xmlns:ds="http://schemas.openxmlformats.org/officeDocument/2006/customXml" ds:itemID="{9CFC1E45-A593-4A43-BF9D-990FC560AB87}">
+<ds:datastoreItem xmlns:ds="http://schemas.openxmlformats.org/officeDocument/2006/customXml" ds:itemID="{45D82998-14AB-400A-BF2A-00A7DE7B25DA}">
   <ds:schemaRefs>
     <ds:schemaRef ds:uri="http://schemas.openxmlformats.org/officeDocument/2006/bibliography"/>
   </ds:schemaRefs>

</xml_diff>

<commit_message>
Removed hidden file allowing for zipping of file
</commit_message>
<xml_diff>
--- a/SDD Major Project Folio.docx
+++ b/SDD Major Project Folio.docx
@@ -1,6 +1,6 @@
 
 <file path=word/document.xml><?xml version="1.0" encoding="utf-8"?>
-<w:document xmlns:wpc="http://schemas.microsoft.com/office/word/2010/wordprocessingCanvas" xmlns:cx="http://schemas.microsoft.com/office/drawing/2014/chartex" xmlns:cx1="http://schemas.microsoft.com/office/drawing/2015/9/8/chartex" xmlns:cx2="http://schemas.microsoft.com/office/drawing/2015/10/21/chartex" xmlns:cx3="http://schemas.microsoft.com/office/drawing/2016/5/9/chartex" xmlns:cx4="http://schemas.microsoft.com/office/drawing/2016/5/10/chartex" xmlns:cx5="http://schemas.microsoft.com/office/drawing/2016/5/11/chartex" xmlns:cx6="http://schemas.microsoft.com/office/drawing/2016/5/12/chartex" xmlns:cx7="http://schemas.microsoft.com/office/drawing/2016/5/13/chartex" xmlns:cx8="http://schemas.microsoft.com/office/drawing/2016/5/14/chartex" xmlns:mc="http://schemas.openxmlformats.org/markup-compatibility/2006" xmlns:aink="http://schemas.microsoft.com/office/drawing/2016/ink" xmlns:am3d="http://schemas.microsoft.com/office/drawing/2017/model3d" xmlns:o="urn:schemas-microsoft-com:office:office" xmlns:r="http://schemas.openxmlformats.org/officeDocument/2006/relationships" xmlns:m="http://schemas.openxmlformats.org/officeDocument/2006/math" xmlns:v="urn:schemas-microsoft-com:vml" xmlns:wp14="http://schemas.microsoft.com/office/word/2010/wordprocessingDrawing" xmlns:wp="http://schemas.openxmlformats.org/drawingml/2006/wordprocessingDrawing" xmlns:w10="urn:schemas-microsoft-com:office:word" xmlns:w="http://schemas.openxmlformats.org/wordprocessingml/2006/main" xmlns:w14="http://schemas.microsoft.com/office/word/2010/wordml" xmlns:w15="http://schemas.microsoft.com/office/word/2012/wordml" xmlns:w16cid="http://schemas.microsoft.com/office/word/2016/wordml/cid" xmlns:w16se="http://schemas.microsoft.com/office/word/2015/wordml/symex" xmlns:wpg="http://schemas.microsoft.com/office/word/2010/wordprocessingGroup" xmlns:wpi="http://schemas.microsoft.com/office/word/2010/wordprocessingInk" xmlns:wne="http://schemas.microsoft.com/office/word/2006/wordml" xmlns:wps="http://schemas.microsoft.com/office/word/2010/wordprocessingShape" mc:Ignorable="w14 w15 w16se w16cid wp14">
+<w:document xmlns:wpc="http://schemas.microsoft.com/office/word/2010/wordprocessingCanvas" xmlns:cx="http://schemas.microsoft.com/office/drawing/2014/chartex" xmlns:cx1="http://schemas.microsoft.com/office/drawing/2015/9/8/chartex" xmlns:cx2="http://schemas.microsoft.com/office/drawing/2015/10/21/chartex" xmlns:cx3="http://schemas.microsoft.com/office/drawing/2016/5/9/chartex" xmlns:cx4="http://schemas.microsoft.com/office/drawing/2016/5/10/chartex" xmlns:cx5="http://schemas.microsoft.com/office/drawing/2016/5/11/chartex" xmlns:cx6="http://schemas.microsoft.com/office/drawing/2016/5/12/chartex" xmlns:cx7="http://schemas.microsoft.com/office/drawing/2016/5/13/chartex" xmlns:cx8="http://schemas.microsoft.com/office/drawing/2016/5/14/chartex" xmlns:mc="http://schemas.openxmlformats.org/markup-compatibility/2006" xmlns:aink="http://schemas.microsoft.com/office/drawing/2016/ink" xmlns:am3d="http://schemas.microsoft.com/office/drawing/2017/model3d" xmlns:o="urn:schemas-microsoft-com:office:office" xmlns:r="http://schemas.openxmlformats.org/officeDocument/2006/relationships" xmlns:m="http://schemas.openxmlformats.org/officeDocument/2006/math" xmlns:v="urn:schemas-microsoft-com:vml" xmlns:wp14="http://schemas.microsoft.com/office/word/2010/wordprocessingDrawing" xmlns:wp="http://schemas.openxmlformats.org/drawingml/2006/wordprocessingDrawing" xmlns:w10="urn:schemas-microsoft-com:office:word" xmlns:w="http://schemas.openxmlformats.org/wordprocessingml/2006/main" xmlns:w14="http://schemas.microsoft.com/office/word/2010/wordml" xmlns:w15="http://schemas.microsoft.com/office/word/2012/wordml" xmlns:w16cex="http://schemas.microsoft.com/office/word/2018/wordml/cex" xmlns:w16cid="http://schemas.microsoft.com/office/word/2016/wordml/cid" xmlns:w16="http://schemas.microsoft.com/office/word/2018/wordml" xmlns:w16se="http://schemas.microsoft.com/office/word/2015/wordml/symex" xmlns:wpg="http://schemas.microsoft.com/office/word/2010/wordprocessingGroup" xmlns:wpi="http://schemas.microsoft.com/office/word/2010/wordprocessingInk" xmlns:wne="http://schemas.microsoft.com/office/word/2006/wordml" xmlns:wps="http://schemas.microsoft.com/office/word/2010/wordprocessingShape" mc:Ignorable="w14 w15 w16se w16cid w16 w16cex wp14">
   <w:body>
     <w:p>
       <w:pPr>
@@ -146,39 +146,7 @@
           <w:rFonts w:ascii="Calibri" w:hAnsi="Calibri" w:cs="Calibri"/>
           <w:color w:val="000000" w:themeColor="text1"/>
         </w:rPr>
-        <w:t xml:space="preserve"> This problem was </w:t>
-      </w:r>
-      <w:proofErr w:type="gramStart"/>
-      <w:r>
-        <w:rPr>
-          <w:rFonts w:ascii="Calibri" w:hAnsi="Calibri" w:cs="Calibri"/>
-          <w:color w:val="000000" w:themeColor="text1"/>
-        </w:rPr>
-        <w:t>chose</w:t>
-      </w:r>
-      <w:proofErr w:type="gramEnd"/>
-      <w:r>
-        <w:rPr>
-          <w:rFonts w:ascii="Calibri" w:hAnsi="Calibri" w:cs="Calibri"/>
-          <w:color w:val="000000" w:themeColor="text1"/>
-        </w:rPr>
-        <w:t xml:space="preserve"> for my project as I wanted to make </w:t>
-      </w:r>
-      <w:proofErr w:type="spellStart"/>
-      <w:r>
-        <w:rPr>
-          <w:rFonts w:ascii="Calibri" w:hAnsi="Calibri" w:cs="Calibri"/>
-          <w:color w:val="000000" w:themeColor="text1"/>
-        </w:rPr>
-        <w:t>a</w:t>
-      </w:r>
-      <w:proofErr w:type="spellEnd"/>
-      <w:r>
-        <w:rPr>
-          <w:rFonts w:ascii="Calibri" w:hAnsi="Calibri" w:cs="Calibri"/>
-          <w:color w:val="000000" w:themeColor="text1"/>
-        </w:rPr>
-        <w:t xml:space="preserve"> enjoyable short gaming experience, and also because I enjoy making and playing games.</w:t>
+        <w:t xml:space="preserve"> This problem was chose for my project as I wanted to make a enjoyable short gaming experience, and also because I enjoy making and playing games.</w:t>
       </w:r>
     </w:p>
     <w:p>
@@ -664,25 +632,7 @@
           <w:color w:val="000000"/>
           <w:lang w:eastAsia="en-AU"/>
         </w:rPr>
-        <w:t xml:space="preserve"> top down game, a singular dodgeball player </w:t>
-      </w:r>
-      <w:proofErr w:type="gramStart"/>
-      <w:r>
-        <w:rPr>
-          <w:rFonts w:ascii="Calibri" w:eastAsia="Times New Roman" w:hAnsi="Calibri" w:cs="Calibri"/>
-          <w:color w:val="000000"/>
-          <w:lang w:eastAsia="en-AU"/>
-        </w:rPr>
-        <w:t>has to</w:t>
-      </w:r>
-      <w:proofErr w:type="gramEnd"/>
-      <w:r>
-        <w:rPr>
-          <w:rFonts w:ascii="Calibri" w:eastAsia="Times New Roman" w:hAnsi="Calibri" w:cs="Calibri"/>
-          <w:color w:val="000000"/>
-          <w:lang w:eastAsia="en-AU"/>
-        </w:rPr>
-        <w:t xml:space="preserve"> clear stages of progressively harder levels of enemy players. Replication of the ideas of dodgeball but in a basic minimalistic level with only black and white colours.</w:t>
+        <w:t xml:space="preserve"> top down game, a singular dodgeball player has to clear stages of progressively harder levels of enemy players. Replication of the ideas of dodgeball but in a basic minimalistic level with only black and white colours.</w:t>
       </w:r>
     </w:p>
     <w:p>
@@ -2164,25 +2114,7 @@
           <w:color w:val="000000"/>
           <w:lang w:eastAsia="en-AU"/>
         </w:rPr>
-        <w:t xml:space="preserve">teamworks API people say it is hard to use and understand in the beginning so scheduling would have to possibly </w:t>
-      </w:r>
-      <w:proofErr w:type="gramStart"/>
-      <w:r>
-        <w:rPr>
-          <w:rFonts w:ascii="Calibri" w:eastAsia="Times New Roman" w:hAnsi="Calibri" w:cs="Calibri"/>
-          <w:color w:val="000000"/>
-          <w:lang w:eastAsia="en-AU"/>
-        </w:rPr>
-        <w:t>take into account</w:t>
-      </w:r>
-      <w:proofErr w:type="gramEnd"/>
-      <w:r>
-        <w:rPr>
-          <w:rFonts w:ascii="Calibri" w:eastAsia="Times New Roman" w:hAnsi="Calibri" w:cs="Calibri"/>
-          <w:color w:val="000000"/>
-          <w:lang w:eastAsia="en-AU"/>
-        </w:rPr>
-        <w:t xml:space="preserve"> the learning of the steamworks API.</w:t>
+        <w:t>teamworks API people say it is hard to use and understand in the beginning so scheduling would have to possibly take into account the learning of the steamworks API.</w:t>
       </w:r>
     </w:p>
     <w:p>
@@ -3139,29 +3071,7 @@
           <w:szCs w:val="28"/>
           <w:lang w:eastAsia="en-AU"/>
         </w:rPr>
-        <w:t xml:space="preserve">Consideration </w:t>
-      </w:r>
-      <w:proofErr w:type="gramStart"/>
-      <w:r>
-        <w:rPr>
-          <w:rFonts w:ascii="Calibri" w:eastAsia="Times New Roman" w:hAnsi="Calibri" w:cs="Calibri"/>
-          <w:color w:val="5B9BD5"/>
-          <w:sz w:val="28"/>
-          <w:szCs w:val="28"/>
-          <w:lang w:eastAsia="en-AU"/>
-        </w:rPr>
-        <w:t>Of</w:t>
-      </w:r>
-      <w:proofErr w:type="gramEnd"/>
-      <w:r>
-        <w:rPr>
-          <w:rFonts w:ascii="Calibri" w:eastAsia="Times New Roman" w:hAnsi="Calibri" w:cs="Calibri"/>
-          <w:color w:val="5B9BD5"/>
-          <w:sz w:val="28"/>
-          <w:szCs w:val="28"/>
-          <w:lang w:eastAsia="en-AU"/>
-        </w:rPr>
-        <w:t xml:space="preserve"> Issues: </w:t>
+        <w:t xml:space="preserve">Consideration Of Issues: </w:t>
       </w:r>
     </w:p>
     <w:p>
@@ -4035,7 +3945,6 @@
         </w:rPr>
         <w:t xml:space="preserve"> is only exclusive on the game maker studio suite of applications which require expensive licensing for developing which is not ideal for a project. The other main language I'm experienced using is </w:t>
       </w:r>
-      <w:proofErr w:type="gramStart"/>
       <w:r>
         <w:rPr>
           <w:rFonts w:ascii="Calibri" w:eastAsia="Times New Roman" w:hAnsi="Calibri" w:cs="Calibri"/>
@@ -4048,17 +3957,8 @@
           <w:rFonts w:ascii="Calibri" w:eastAsia="Times New Roman" w:hAnsi="Calibri" w:cs="Calibri"/>
           <w:lang w:eastAsia="en-AU"/>
         </w:rPr>
-        <w:t>ython</w:t>
-      </w:r>
-      <w:proofErr w:type="gramEnd"/>
-      <w:r>
-        <w:rPr>
-          <w:rFonts w:ascii="Calibri" w:eastAsia="Times New Roman" w:hAnsi="Calibri" w:cs="Calibri"/>
-          <w:lang w:eastAsia="en-AU"/>
-        </w:rPr>
-        <w:t xml:space="preserve"> but it is not an ideal choice as I will have to use a library named </w:t>
-      </w:r>
-      <w:proofErr w:type="spellStart"/>
+        <w:t xml:space="preserve">ython but it is not an ideal choice as I will have to use a library named </w:t>
+      </w:r>
       <w:r>
         <w:rPr>
           <w:rFonts w:ascii="Calibri" w:eastAsia="Times New Roman" w:hAnsi="Calibri" w:cs="Calibri"/>
@@ -4068,7 +3968,6 @@
         </w:rPr>
         <w:t>pygame</w:t>
       </w:r>
-      <w:proofErr w:type="spellEnd"/>
       <w:r>
         <w:rPr>
           <w:rFonts w:ascii="Calibri" w:eastAsia="Times New Roman" w:hAnsi="Calibri" w:cs="Calibri"/>
@@ -5931,15 +5830,7 @@
     </w:p>
     <w:p>
       <w:r>
-        <w:t xml:space="preserve">This will be a 2d Platformer where the player </w:t>
-      </w:r>
-      <w:proofErr w:type="gramStart"/>
-      <w:r>
-        <w:t>has to</w:t>
-      </w:r>
-      <w:proofErr w:type="gramEnd"/>
-      <w:r>
-        <w:t xml:space="preserve"> run </w:t>
+        <w:t xml:space="preserve">This will be a 2d Platformer where the player has to run </w:t>
       </w:r>
       <w:r>
         <w:t xml:space="preserve">and complete levels. The character will have multiple ways </w:t>
@@ -6843,21 +6734,7 @@
               <w:rPr>
                 <w:color w:val="000000" w:themeColor="text1"/>
               </w:rPr>
-              <w:t>_</w:t>
-            </w:r>
-            <w:proofErr w:type="spellStart"/>
-            <w:r>
-              <w:rPr>
-                <w:color w:val="000000" w:themeColor="text1"/>
-              </w:rPr>
-              <w:t>physics_process</w:t>
-            </w:r>
-            <w:proofErr w:type="spellEnd"/>
-            <w:r>
-              <w:rPr>
-                <w:color w:val="000000" w:themeColor="text1"/>
-              </w:rPr>
-              <w:t>(delta)</w:t>
+              <w:t>_physics_process(delta)</w:t>
             </w:r>
           </w:p>
         </w:tc>
@@ -6926,35 +6803,7 @@
               <w:rPr>
                 <w:color w:val="000000" w:themeColor="text1"/>
               </w:rPr>
-              <w:t xml:space="preserve">Calls the Functions below and controls the gravity mechanic as well as using the </w:t>
-            </w:r>
-            <w:proofErr w:type="spellStart"/>
-            <w:r>
-              <w:rPr>
-                <w:color w:val="000000" w:themeColor="text1"/>
-              </w:rPr>
-              <w:t>in</w:t>
-            </w:r>
-            <w:proofErr w:type="spellEnd"/>
-            <w:r>
-              <w:rPr>
-                <w:color w:val="000000" w:themeColor="text1"/>
-              </w:rPr>
-              <w:t xml:space="preserve"> built </w:t>
-            </w:r>
-            <w:proofErr w:type="spellStart"/>
-            <w:r>
-              <w:rPr>
-                <w:color w:val="000000" w:themeColor="text1"/>
-              </w:rPr>
-              <w:t>move_and_slide</w:t>
-            </w:r>
-            <w:proofErr w:type="spellEnd"/>
-            <w:r>
-              <w:rPr>
-                <w:color w:val="000000" w:themeColor="text1"/>
-              </w:rPr>
-              <w:t xml:space="preserve"> function for player movement</w:t>
+              <w:t>Calls the Functions below and controls the gravity mechanic as well as using the in built move_and_slide function for player movement</w:t>
             </w:r>
           </w:p>
         </w:tc>
@@ -6970,19 +6819,11 @@
                 <w:color w:val="000000" w:themeColor="text1"/>
               </w:rPr>
             </w:pPr>
-            <w:proofErr w:type="spellStart"/>
             <w:r>
               <w:rPr>
                 <w:color w:val="000000" w:themeColor="text1"/>
               </w:rPr>
-              <w:t>HorizontalMechanics</w:t>
-            </w:r>
-            <w:proofErr w:type="spellEnd"/>
-            <w:r>
-              <w:rPr>
-                <w:color w:val="000000" w:themeColor="text1"/>
-              </w:rPr>
-              <w:t>()</w:t>
+              <w:t>HorizontalMechanics()</w:t>
             </w:r>
           </w:p>
         </w:tc>
@@ -7019,19 +6860,11 @@
                 <w:color w:val="000000" w:themeColor="text1"/>
               </w:rPr>
             </w:pPr>
-            <w:proofErr w:type="spellStart"/>
             <w:r>
               <w:rPr>
                 <w:color w:val="000000" w:themeColor="text1"/>
               </w:rPr>
-              <w:t>JumpMechanics</w:t>
-            </w:r>
-            <w:proofErr w:type="spellEnd"/>
-            <w:r>
-              <w:rPr>
-                <w:color w:val="000000" w:themeColor="text1"/>
-              </w:rPr>
-              <w:t>(left)</w:t>
+              <w:t>JumpMechanics(left)</w:t>
             </w:r>
           </w:p>
         </w:tc>
@@ -7068,61 +6901,11 @@
                 <w:color w:val="000000" w:themeColor="text1"/>
               </w:rPr>
             </w:pPr>
-            <w:proofErr w:type="spellStart"/>
             <w:r>
               <w:rPr>
                 <w:color w:val="000000" w:themeColor="text1"/>
               </w:rPr>
-              <w:t>on_UpGravity_body_shape_entered</w:t>
-            </w:r>
-            <w:proofErr w:type="spellEnd"/>
-            <w:r>
-              <w:rPr>
-                <w:color w:val="000000" w:themeColor="text1"/>
-              </w:rPr>
-              <w:t>(</w:t>
-            </w:r>
-            <w:proofErr w:type="spellStart"/>
-            <w:r>
-              <w:rPr>
-                <w:color w:val="000000" w:themeColor="text1"/>
-              </w:rPr>
-              <w:t>body_id</w:t>
-            </w:r>
-            <w:proofErr w:type="spellEnd"/>
-            <w:r>
-              <w:rPr>
-                <w:color w:val="000000" w:themeColor="text1"/>
-              </w:rPr>
-              <w:t xml:space="preserve">, body, </w:t>
-            </w:r>
-            <w:proofErr w:type="spellStart"/>
-            <w:r>
-              <w:rPr>
-                <w:color w:val="000000" w:themeColor="text1"/>
-              </w:rPr>
-              <w:t>body_shape</w:t>
-            </w:r>
-            <w:proofErr w:type="spellEnd"/>
-            <w:r>
-              <w:rPr>
-                <w:color w:val="000000" w:themeColor="text1"/>
-              </w:rPr>
-              <w:t xml:space="preserve">, </w:t>
-            </w:r>
-            <w:proofErr w:type="spellStart"/>
-            <w:r>
-              <w:rPr>
-                <w:color w:val="000000" w:themeColor="text1"/>
-              </w:rPr>
-              <w:t>area_shape</w:t>
-            </w:r>
-            <w:proofErr w:type="spellEnd"/>
-            <w:r>
-              <w:rPr>
-                <w:color w:val="000000" w:themeColor="text1"/>
-              </w:rPr>
-              <w:t>)</w:t>
+              <w:t>on_UpGravity_body_shape_entered(body_id, body, body_shape, area_shape)</w:t>
             </w:r>
           </w:p>
         </w:tc>
@@ -7163,63 +6946,7 @@
               <w:rPr>
                 <w:color w:val="000000" w:themeColor="text1"/>
               </w:rPr>
-              <w:t>_</w:t>
-            </w:r>
-            <w:proofErr w:type="spellStart"/>
-            <w:r>
-              <w:rPr>
-                <w:color w:val="000000" w:themeColor="text1"/>
-              </w:rPr>
-              <w:t>on_UpGravity_body_shape_exited</w:t>
-            </w:r>
-            <w:proofErr w:type="spellEnd"/>
-            <w:r>
-              <w:rPr>
-                <w:color w:val="000000" w:themeColor="text1"/>
-              </w:rPr>
-              <w:t>(</w:t>
-            </w:r>
-            <w:proofErr w:type="spellStart"/>
-            <w:r>
-              <w:rPr>
-                <w:color w:val="000000" w:themeColor="text1"/>
-              </w:rPr>
-              <w:t>body_id</w:t>
-            </w:r>
-            <w:proofErr w:type="spellEnd"/>
-            <w:r>
-              <w:rPr>
-                <w:color w:val="000000" w:themeColor="text1"/>
-              </w:rPr>
-              <w:t xml:space="preserve">, body, </w:t>
-            </w:r>
-            <w:proofErr w:type="spellStart"/>
-            <w:r>
-              <w:rPr>
-                <w:color w:val="000000" w:themeColor="text1"/>
-              </w:rPr>
-              <w:t>body_shape</w:t>
-            </w:r>
-            <w:proofErr w:type="spellEnd"/>
-            <w:r>
-              <w:rPr>
-                <w:color w:val="000000" w:themeColor="text1"/>
-              </w:rPr>
-              <w:t xml:space="preserve">, </w:t>
-            </w:r>
-            <w:proofErr w:type="spellStart"/>
-            <w:r>
-              <w:rPr>
-                <w:color w:val="000000" w:themeColor="text1"/>
-              </w:rPr>
-              <w:t>area_shape</w:t>
-            </w:r>
-            <w:proofErr w:type="spellEnd"/>
-            <w:r>
-              <w:rPr>
-                <w:color w:val="000000" w:themeColor="text1"/>
-              </w:rPr>
-              <w:t>)</w:t>
+              <w:t>_on_UpGravity_body_shape_exited(body_id, body, body_shape, area_shape)</w:t>
             </w:r>
           </w:p>
         </w:tc>
@@ -7754,38 +7481,38 @@
           <w:szCs w:val="18"/>
         </w:rPr>
         <w:tab/>
-      </w:r>
-      <w:proofErr w:type="spellStart"/>
+        <w:t>motion.x = min(motion.x + ACCELERATION , MAX_SPEED * Sprint)</w:t>
+      </w:r>
       <w:r>
         <w:rPr>
           <w:sz w:val="18"/>
           <w:szCs w:val="18"/>
         </w:rPr>
-        <w:t>motion.x</w:t>
-      </w:r>
-      <w:proofErr w:type="spellEnd"/>
-      <w:r>
+        <w:tab/>
+      </w:r>
+    </w:p>
+    <w:p>
+      <w:pPr>
+        <w:spacing w:line="240" w:lineRule="auto"/>
         <w:rPr>
           <w:sz w:val="18"/>
           <w:szCs w:val="18"/>
         </w:rPr>
-        <w:t xml:space="preserve"> = min(</w:t>
-      </w:r>
-      <w:proofErr w:type="spellStart"/>
+      </w:pPr>
       <w:r>
         <w:rPr>
           <w:sz w:val="18"/>
           <w:szCs w:val="18"/>
         </w:rPr>
-        <w:t>motion.x</w:t>
-      </w:r>
-      <w:proofErr w:type="spellEnd"/>
+        <w:tab/>
+      </w:r>
       <w:r>
         <w:rPr>
           <w:sz w:val="18"/>
           <w:szCs w:val="18"/>
         </w:rPr>
-        <w:t xml:space="preserve"> + ACCELERATION , MAX_SPEED * Sprint)</w:t>
+        <w:tab/>
+        <w:t xml:space="preserve">PLAY run animation </w:t>
       </w:r>
       <w:r>
         <w:rPr>
@@ -7794,96 +7521,97 @@
         </w:rPr>
         <w:tab/>
       </w:r>
-    </w:p>
-    <w:p>
-      <w:pPr>
-        <w:spacing w:line="240" w:lineRule="auto"/>
+      <w:r>
         <w:rPr>
           <w:sz w:val="18"/>
           <w:szCs w:val="18"/>
         </w:rPr>
-      </w:pPr>
-      <w:r>
+        <w:tab/>
+      </w:r>
+    </w:p>
+    <w:p>
+      <w:pPr>
+        <w:spacing w:line="240" w:lineRule="auto"/>
         <w:rPr>
           <w:sz w:val="18"/>
           <w:szCs w:val="18"/>
         </w:rPr>
-        <w:tab/>
-      </w:r>
+      </w:pPr>
       <w:r>
         <w:rPr>
           <w:sz w:val="18"/>
           <w:szCs w:val="18"/>
         </w:rPr>
         <w:tab/>
-        <w:t xml:space="preserve">PLAY run animation </w:t>
       </w:r>
       <w:r>
         <w:rPr>
           <w:sz w:val="18"/>
           <w:szCs w:val="18"/>
         </w:rPr>
-        <w:tab/>
+        <w:t xml:space="preserve">ELSE IF LEFT ARROW or S is </w:t>
       </w:r>
       <w:r>
         <w:rPr>
           <w:sz w:val="18"/>
           <w:szCs w:val="18"/>
         </w:rPr>
-        <w:tab/>
-      </w:r>
-    </w:p>
-    <w:p>
-      <w:pPr>
-        <w:spacing w:line="240" w:lineRule="auto"/>
+        <w:t>PRESSED</w:t>
+      </w:r>
+      <w:r>
         <w:rPr>
           <w:sz w:val="18"/>
           <w:szCs w:val="18"/>
         </w:rPr>
-      </w:pPr>
-      <w:r>
+        <w:t xml:space="preserve"> THEN</w:t>
+      </w:r>
+    </w:p>
+    <w:p>
+      <w:pPr>
+        <w:spacing w:line="240" w:lineRule="auto"/>
         <w:rPr>
           <w:sz w:val="18"/>
           <w:szCs w:val="18"/>
         </w:rPr>
-        <w:tab/>
-      </w:r>
+      </w:pPr>
       <w:r>
         <w:rPr>
           <w:sz w:val="18"/>
           <w:szCs w:val="18"/>
         </w:rPr>
-        <w:t xml:space="preserve">ELSE IF LEFT ARROW or S is </w:t>
+        <w:tab/>
       </w:r>
       <w:r>
         <w:rPr>
           <w:sz w:val="18"/>
           <w:szCs w:val="18"/>
         </w:rPr>
-        <w:t>PRESSED</w:t>
-      </w:r>
-      <w:r>
+        <w:tab/>
+        <w:t>motion.x = max(motion.x - ACCELERATION, -MAX_SPEED * Sprint)</w:t>
+      </w:r>
+    </w:p>
+    <w:p>
+      <w:pPr>
+        <w:spacing w:line="240" w:lineRule="auto"/>
         <w:rPr>
           <w:sz w:val="18"/>
           <w:szCs w:val="18"/>
         </w:rPr>
-        <w:t xml:space="preserve"> THEN</w:t>
-      </w:r>
-    </w:p>
-    <w:p>
-      <w:pPr>
-        <w:spacing w:line="240" w:lineRule="auto"/>
+      </w:pPr>
+      <w:r>
         <w:rPr>
           <w:sz w:val="18"/>
           <w:szCs w:val="18"/>
         </w:rPr>
-      </w:pPr>
+        <w:tab/>
+      </w:r>
       <w:r>
         <w:rPr>
           <w:sz w:val="18"/>
           <w:szCs w:val="18"/>
         </w:rPr>
         <w:tab/>
+        <w:t>FLIP SPRITE</w:t>
       </w:r>
       <w:r>
         <w:rPr>
@@ -7892,37 +7620,36 @@
         </w:rPr>
         <w:tab/>
       </w:r>
-      <w:proofErr w:type="spellStart"/>
-      <w:r>
+    </w:p>
+    <w:p>
+      <w:pPr>
+        <w:spacing w:line="240" w:lineRule="auto"/>
         <w:rPr>
           <w:sz w:val="18"/>
           <w:szCs w:val="18"/>
         </w:rPr>
-        <w:t>motion.x</w:t>
-      </w:r>
-      <w:proofErr w:type="spellEnd"/>
+      </w:pPr>
       <w:r>
         <w:rPr>
           <w:sz w:val="18"/>
           <w:szCs w:val="18"/>
         </w:rPr>
-        <w:t xml:space="preserve"> = max(</w:t>
-      </w:r>
-      <w:proofErr w:type="spellStart"/>
+        <w:tab/>
+      </w:r>
       <w:r>
         <w:rPr>
           <w:sz w:val="18"/>
           <w:szCs w:val="18"/>
         </w:rPr>
-        <w:t>motion.x</w:t>
-      </w:r>
-      <w:proofErr w:type="spellEnd"/>
+        <w:tab/>
+        <w:t>PLAY run animation</w:t>
+      </w:r>
       <w:r>
         <w:rPr>
           <w:sz w:val="18"/>
           <w:szCs w:val="18"/>
         </w:rPr>
-        <w:t xml:space="preserve"> - ACCELERATION, -MAX_SPEED * Sprint)</w:t>
+        <w:tab/>
       </w:r>
     </w:p>
     <w:p>
@@ -7945,108 +7672,31 @@
           <w:sz w:val="18"/>
           <w:szCs w:val="18"/>
         </w:rPr>
-        <w:tab/>
-        <w:t>FLIP SPRITE</w:t>
-      </w:r>
-      <w:r>
+        <w:t>ELSE</w:t>
+      </w:r>
+    </w:p>
+    <w:p>
+      <w:pPr>
+        <w:spacing w:line="240" w:lineRule="auto"/>
         <w:rPr>
           <w:sz w:val="18"/>
           <w:szCs w:val="18"/>
         </w:rPr>
-        <w:tab/>
-      </w:r>
-    </w:p>
-    <w:p>
-      <w:pPr>
-        <w:spacing w:line="240" w:lineRule="auto"/>
+      </w:pPr>
+      <w:r>
         <w:rPr>
           <w:sz w:val="18"/>
           <w:szCs w:val="18"/>
         </w:rPr>
-      </w:pPr>
+        <w:tab/>
+      </w:r>
       <w:r>
         <w:rPr>
           <w:sz w:val="18"/>
           <w:szCs w:val="18"/>
         </w:rPr>
         <w:tab/>
-      </w:r>
-      <w:r>
-        <w:rPr>
-          <w:sz w:val="18"/>
-          <w:szCs w:val="18"/>
-        </w:rPr>
-        <w:tab/>
-        <w:t>PLAY run animation</w:t>
-      </w:r>
-      <w:r>
-        <w:rPr>
-          <w:sz w:val="18"/>
-          <w:szCs w:val="18"/>
-        </w:rPr>
-        <w:tab/>
-      </w:r>
-    </w:p>
-    <w:p>
-      <w:pPr>
-        <w:spacing w:line="240" w:lineRule="auto"/>
-        <w:rPr>
-          <w:sz w:val="18"/>
-          <w:szCs w:val="18"/>
-        </w:rPr>
-      </w:pPr>
-      <w:r>
-        <w:rPr>
-          <w:sz w:val="18"/>
-          <w:szCs w:val="18"/>
-        </w:rPr>
-        <w:tab/>
-      </w:r>
-      <w:r>
-        <w:rPr>
-          <w:sz w:val="18"/>
-          <w:szCs w:val="18"/>
-        </w:rPr>
-        <w:t>ELSE</w:t>
-      </w:r>
-    </w:p>
-    <w:p>
-      <w:pPr>
-        <w:spacing w:line="240" w:lineRule="auto"/>
-        <w:rPr>
-          <w:sz w:val="18"/>
-          <w:szCs w:val="18"/>
-        </w:rPr>
-      </w:pPr>
-      <w:r>
-        <w:rPr>
-          <w:sz w:val="18"/>
-          <w:szCs w:val="18"/>
-        </w:rPr>
-        <w:tab/>
-      </w:r>
-      <w:r>
-        <w:rPr>
-          <w:sz w:val="18"/>
-          <w:szCs w:val="18"/>
-        </w:rPr>
-        <w:tab/>
-      </w:r>
-      <w:proofErr w:type="spellStart"/>
-      <w:r>
-        <w:rPr>
-          <w:sz w:val="18"/>
-          <w:szCs w:val="18"/>
-        </w:rPr>
-        <w:t>motion.x</w:t>
-      </w:r>
-      <w:proofErr w:type="spellEnd"/>
-      <w:r>
-        <w:rPr>
-          <w:sz w:val="18"/>
-          <w:szCs w:val="18"/>
-        </w:rPr>
-        <w:t xml:space="preserve"> = 0</w:t>
+        <w:t>motion.x = 0</w:t>
       </w:r>
       <w:r>
         <w:rPr>
@@ -8400,17 +8050,8 @@
                 <w:sz w:val="18"/>
                 <w:szCs w:val="18"/>
               </w:rPr>
-              <w:t xml:space="preserve">Makes sure the player doesn’t snap to the ground when using built in function </w:t>
+              <w:t>Makes sure the player doesn’t snap to the ground when using built in function move_and_slide</w:t>
             </w:r>
-            <w:proofErr w:type="spellStart"/>
-            <w:r>
-              <w:rPr>
-                <w:sz w:val="18"/>
-                <w:szCs w:val="18"/>
-              </w:rPr>
-              <w:t>move_and_slide</w:t>
-            </w:r>
-            <w:proofErr w:type="spellEnd"/>
           </w:p>
         </w:tc>
         <w:tc>
@@ -9115,7 +8756,6 @@
                 <w:szCs w:val="18"/>
               </w:rPr>
             </w:pPr>
-            <w:proofErr w:type="spellStart"/>
             <w:r>
               <w:rPr>
                 <w:sz w:val="18"/>
@@ -9123,7 +8763,6 @@
               </w:rPr>
               <w:t>wallPush</w:t>
             </w:r>
-            <w:proofErr w:type="spellEnd"/>
           </w:p>
         </w:tc>
         <w:tc>
@@ -9285,23 +8924,7 @@
                 <w:sz w:val="18"/>
                 <w:szCs w:val="18"/>
               </w:rPr>
-              <w:t xml:space="preserve">Controls all of the motion in the x and y direction for use in the </w:t>
-            </w:r>
-            <w:proofErr w:type="spellStart"/>
-            <w:r>
-              <w:rPr>
-                <w:sz w:val="18"/>
-                <w:szCs w:val="18"/>
-              </w:rPr>
-              <w:t>move_and_slide</w:t>
-            </w:r>
-            <w:proofErr w:type="spellEnd"/>
-            <w:r>
-              <w:rPr>
-                <w:sz w:val="18"/>
-                <w:szCs w:val="18"/>
-              </w:rPr>
-              <w:t xml:space="preserve"> function</w:t>
+              <w:t>Controls all of the motion in the x and y direction for use in the move_and_slide function</w:t>
             </w:r>
           </w:p>
         </w:tc>
@@ -9336,7 +8959,6 @@
                 <w:szCs w:val="18"/>
               </w:rPr>
             </w:pPr>
-            <w:proofErr w:type="spellStart"/>
             <w:r>
               <w:rPr>
                 <w:sz w:val="18"/>
@@ -9344,7 +8966,6 @@
               </w:rPr>
               <w:t>Motion.x</w:t>
             </w:r>
-            <w:proofErr w:type="spellEnd"/>
           </w:p>
           <w:p>
             <w:pPr>
@@ -9393,7 +9014,6 @@
                 <w:szCs w:val="18"/>
               </w:rPr>
             </w:pPr>
-            <w:proofErr w:type="spellStart"/>
             <w:r>
               <w:rPr>
                 <w:sz w:val="18"/>
@@ -9401,7 +9021,6 @@
               </w:rPr>
               <w:t>Motion.y</w:t>
             </w:r>
-            <w:proofErr w:type="spellEnd"/>
           </w:p>
           <w:p>
             <w:pPr>
@@ -9460,7 +9079,6 @@
                 <w:szCs w:val="18"/>
               </w:rPr>
             </w:pPr>
-            <w:proofErr w:type="spellStart"/>
             <w:r>
               <w:rPr>
                 <w:sz w:val="18"/>
@@ -9468,7 +9086,6 @@
               </w:rPr>
               <w:t>gravityFlipped</w:t>
             </w:r>
-            <w:proofErr w:type="spellEnd"/>
           </w:p>
         </w:tc>
         <w:tc>
@@ -9738,7 +9355,6 @@
                 <w:szCs w:val="18"/>
               </w:rPr>
             </w:pPr>
-            <w:proofErr w:type="spellStart"/>
             <w:r>
               <w:rPr>
                 <w:sz w:val="18"/>
@@ -9746,7 +9362,6 @@
               </w:rPr>
               <w:t>world_scene</w:t>
             </w:r>
-            <w:proofErr w:type="spellEnd"/>
           </w:p>
         </w:tc>
         <w:tc>
@@ -9813,7 +9428,6 @@
                 <w:szCs w:val="18"/>
               </w:rPr>
             </w:pPr>
-            <w:proofErr w:type="spellStart"/>
             <w:r>
               <w:rPr>
                 <w:sz w:val="18"/>
@@ -9821,7 +9435,6 @@
               </w:rPr>
               <w:t>World.tscn</w:t>
             </w:r>
-            <w:proofErr w:type="spellEnd"/>
           </w:p>
           <w:p>
             <w:pPr>
@@ -9924,19 +9537,11 @@
         </w:rPr>
         <w:t xml:space="preserve"> - </w:t>
       </w:r>
-      <w:proofErr w:type="spellStart"/>
       <w:r>
         <w:rPr>
           <w:color w:val="4472C4" w:themeColor="accent1"/>
         </w:rPr>
-        <w:t>HorizontalMechanics</w:t>
-      </w:r>
-      <w:proofErr w:type="spellEnd"/>
-      <w:r>
-        <w:rPr>
-          <w:color w:val="4472C4" w:themeColor="accent1"/>
-        </w:rPr>
-        <w:t>()</w:t>
+        <w:t>HorizontalMechanics()</w:t>
       </w:r>
     </w:p>
     <w:tbl>
@@ -10268,19 +9873,11 @@
         </w:rPr>
         <w:t xml:space="preserve"> - </w:t>
       </w:r>
-      <w:proofErr w:type="spellStart"/>
       <w:r>
         <w:rPr>
           <w:color w:val="4472C4" w:themeColor="accent1"/>
         </w:rPr>
-        <w:t>JumpMechanics</w:t>
-      </w:r>
-      <w:proofErr w:type="spellEnd"/>
-      <w:r>
-        <w:rPr>
-          <w:color w:val="4472C4" w:themeColor="accent1"/>
-        </w:rPr>
-        <w:t>(left):</w:t>
+        <w:t>JumpMechanics(left):</w:t>
       </w:r>
     </w:p>
     <w:tbl>
@@ -12140,25 +11737,7 @@
           <w:bCs/>
           <w:color w:val="000000" w:themeColor="text1"/>
         </w:rPr>
-        <w:t xml:space="preserve">Modifications of your software (Explain how you would cater for possible changing user requirements, how you would handle updates to the code </w:t>
-      </w:r>
-      <w:proofErr w:type="spellStart"/>
-      <w:r>
-        <w:rPr>
-          <w:b/>
-          <w:bCs/>
-          <w:color w:val="000000" w:themeColor="text1"/>
-        </w:rPr>
-        <w:t>eg.</w:t>
-      </w:r>
-      <w:proofErr w:type="spellEnd"/>
-      <w:r>
-        <w:rPr>
-          <w:b/>
-          <w:bCs/>
-          <w:color w:val="000000" w:themeColor="text1"/>
-        </w:rPr>
-        <w:t xml:space="preserve"> changes to the environment)</w:t>
+        <w:t>Modifications of your software (Explain how you would cater for possible changing user requirements, how you would handle updates to the code eg. changes to the environment)</w:t>
       </w:r>
     </w:p>
     <w:p>
@@ -12654,21 +12233,12 @@
           <w:lang w:eastAsia="en-AU"/>
         </w:rPr>
       </w:pPr>
-      <w:proofErr w:type="spellStart"/>
-      <w:r>
-        <w:rPr>
-          <w:rFonts w:ascii="Calibri" w:eastAsia="Times New Roman" w:hAnsi="Calibri" w:cs="Calibri"/>
-          <w:lang w:eastAsia="en-AU"/>
-        </w:rPr>
-        <w:t>ConfigFile</w:t>
-      </w:r>
-      <w:proofErr w:type="spellEnd"/>
-      <w:r>
-        <w:rPr>
-          <w:rFonts w:ascii="Calibri" w:eastAsia="Times New Roman" w:hAnsi="Calibri" w:cs="Calibri"/>
-          <w:lang w:eastAsia="en-AU"/>
-        </w:rPr>
-        <w:t xml:space="preserve">¶. (2020). Retrieved May 9, 2020, from </w:t>
+      <w:r>
+        <w:rPr>
+          <w:rFonts w:ascii="Calibri" w:eastAsia="Times New Roman" w:hAnsi="Calibri" w:cs="Calibri"/>
+          <w:lang w:eastAsia="en-AU"/>
+        </w:rPr>
+        <w:t xml:space="preserve">ConfigFile¶. (2020). Retrieved May 9, 2020, from </w:t>
       </w:r>
       <w:hyperlink r:id="rId33" w:history="1">
         <w:r>
@@ -12807,29 +12377,6 @@
     </w:p>
     <w:p>
       <w:pPr>
-        <w:spacing w:before="100" w:beforeAutospacing="1" w:after="100" w:afterAutospacing="1" w:line="240" w:lineRule="auto"/>
-        <w:ind w:left="567" w:hanging="567"/>
-        <w:rPr>
-          <w:rFonts w:ascii="Calibri" w:eastAsia="Times New Roman" w:hAnsi="Calibri" w:cs="Calibri"/>
-          <w:lang w:eastAsia="en-AU"/>
-        </w:rPr>
-      </w:pPr>
-      <w:bookmarkStart w:id="0" w:name="_GoBack"/>
-      <w:bookmarkEnd w:id="0"/>
-    </w:p>
-    <w:p>
-      <w:pPr>
-        <w:spacing w:before="100" w:beforeAutospacing="1" w:after="100" w:afterAutospacing="1" w:line="240" w:lineRule="auto"/>
-        <w:ind w:left="567" w:hanging="567"/>
-        <w:rPr>
-          <w:rFonts w:ascii="Calibri" w:eastAsia="Times New Roman" w:hAnsi="Calibri" w:cs="Calibri"/>
-          <w:lang w:eastAsia="en-AU"/>
-        </w:rPr>
-      </w:pPr>
-    </w:p>
-    <w:p/>
-    <w:p>
-      <w:pPr>
         <w:rPr>
           <w:color w:val="000000" w:themeColor="text1"/>
         </w:rPr>
@@ -12856,7 +12403,7 @@
 </file>
 
 <file path=word/numbering.xml><?xml version="1.0" encoding="utf-8"?>
-<w:numbering xmlns:wpc="http://schemas.microsoft.com/office/word/2010/wordprocessingCanvas" xmlns:cx="http://schemas.microsoft.com/office/drawing/2014/chartex" xmlns:cx1="http://schemas.microsoft.com/office/drawing/2015/9/8/chartex" xmlns:cx2="http://schemas.microsoft.com/office/drawing/2015/10/21/chartex" xmlns:cx3="http://schemas.microsoft.com/office/drawing/2016/5/9/chartex" xmlns:cx4="http://schemas.microsoft.com/office/drawing/2016/5/10/chartex" xmlns:cx5="http://schemas.microsoft.com/office/drawing/2016/5/11/chartex" xmlns:cx6="http://schemas.microsoft.com/office/drawing/2016/5/12/chartex" xmlns:cx7="http://schemas.microsoft.com/office/drawing/2016/5/13/chartex" xmlns:cx8="http://schemas.microsoft.com/office/drawing/2016/5/14/chartex" xmlns:mc="http://schemas.openxmlformats.org/markup-compatibility/2006" xmlns:aink="http://schemas.microsoft.com/office/drawing/2016/ink" xmlns:am3d="http://schemas.microsoft.com/office/drawing/2017/model3d" xmlns:o="urn:schemas-microsoft-com:office:office" xmlns:r="http://schemas.openxmlformats.org/officeDocument/2006/relationships" xmlns:m="http://schemas.openxmlformats.org/officeDocument/2006/math" xmlns:v="urn:schemas-microsoft-com:vml" xmlns:wp14="http://schemas.microsoft.com/office/word/2010/wordprocessingDrawing" xmlns:wp="http://schemas.openxmlformats.org/drawingml/2006/wordprocessingDrawing" xmlns:w10="urn:schemas-microsoft-com:office:word" xmlns:w="http://schemas.openxmlformats.org/wordprocessingml/2006/main" xmlns:w14="http://schemas.microsoft.com/office/word/2010/wordml" xmlns:w15="http://schemas.microsoft.com/office/word/2012/wordml" xmlns:w16cid="http://schemas.microsoft.com/office/word/2016/wordml/cid" xmlns:w16se="http://schemas.microsoft.com/office/word/2015/wordml/symex" xmlns:wpg="http://schemas.microsoft.com/office/word/2010/wordprocessingGroup" xmlns:wpi="http://schemas.microsoft.com/office/word/2010/wordprocessingInk" xmlns:wne="http://schemas.microsoft.com/office/word/2006/wordml" xmlns:wps="http://schemas.microsoft.com/office/word/2010/wordprocessingShape" mc:Ignorable="w14 w15 w16se w16cid wp14">
+<w:numbering xmlns:wpc="http://schemas.microsoft.com/office/word/2010/wordprocessingCanvas" xmlns:cx="http://schemas.microsoft.com/office/drawing/2014/chartex" xmlns:cx1="http://schemas.microsoft.com/office/drawing/2015/9/8/chartex" xmlns:cx2="http://schemas.microsoft.com/office/drawing/2015/10/21/chartex" xmlns:cx3="http://schemas.microsoft.com/office/drawing/2016/5/9/chartex" xmlns:cx4="http://schemas.microsoft.com/office/drawing/2016/5/10/chartex" xmlns:cx5="http://schemas.microsoft.com/office/drawing/2016/5/11/chartex" xmlns:cx6="http://schemas.microsoft.com/office/drawing/2016/5/12/chartex" xmlns:cx7="http://schemas.microsoft.com/office/drawing/2016/5/13/chartex" xmlns:cx8="http://schemas.microsoft.com/office/drawing/2016/5/14/chartex" xmlns:mc="http://schemas.openxmlformats.org/markup-compatibility/2006" xmlns:aink="http://schemas.microsoft.com/office/drawing/2016/ink" xmlns:am3d="http://schemas.microsoft.com/office/drawing/2017/model3d" xmlns:o="urn:schemas-microsoft-com:office:office" xmlns:r="http://schemas.openxmlformats.org/officeDocument/2006/relationships" xmlns:m="http://schemas.openxmlformats.org/officeDocument/2006/math" xmlns:v="urn:schemas-microsoft-com:vml" xmlns:wp14="http://schemas.microsoft.com/office/word/2010/wordprocessingDrawing" xmlns:wp="http://schemas.openxmlformats.org/drawingml/2006/wordprocessingDrawing" xmlns:w10="urn:schemas-microsoft-com:office:word" xmlns:w="http://schemas.openxmlformats.org/wordprocessingml/2006/main" xmlns:w14="http://schemas.microsoft.com/office/word/2010/wordml" xmlns:w15="http://schemas.microsoft.com/office/word/2012/wordml" xmlns:w16cex="http://schemas.microsoft.com/office/word/2018/wordml/cex" xmlns:w16cid="http://schemas.microsoft.com/office/word/2016/wordml/cid" xmlns:w16="http://schemas.microsoft.com/office/word/2018/wordml" xmlns:w16se="http://schemas.microsoft.com/office/word/2015/wordml/symex" xmlns:wpg="http://schemas.microsoft.com/office/word/2010/wordprocessingGroup" xmlns:wpi="http://schemas.microsoft.com/office/word/2010/wordprocessingInk" xmlns:wne="http://schemas.microsoft.com/office/word/2006/wordml" xmlns:wps="http://schemas.microsoft.com/office/word/2010/wordprocessingShape" mc:Ignorable="w14 w15 w16se w16cid w16 w16cex wp14">
   <w:abstractNum w:abstractNumId="0" w15:restartNumberingAfterBreak="0">
     <w:nsid w:val="12B6085D"/>
     <w:multiLevelType w:val="multilevel"/>
@@ -15293,7 +14840,7 @@
 </file>
 
 <file path=word/styles.xml><?xml version="1.0" encoding="utf-8"?>
-<w:styles xmlns:mc="http://schemas.openxmlformats.org/markup-compatibility/2006" xmlns:r="http://schemas.openxmlformats.org/officeDocument/2006/relationships" xmlns:w="http://schemas.openxmlformats.org/wordprocessingml/2006/main" xmlns:w14="http://schemas.microsoft.com/office/word/2010/wordml" xmlns:w15="http://schemas.microsoft.com/office/word/2012/wordml" xmlns:w16cid="http://schemas.microsoft.com/office/word/2016/wordml/cid" xmlns:w16se="http://schemas.microsoft.com/office/word/2015/wordml/symex" mc:Ignorable="w14 w15 w16se w16cid">
+<w:styles xmlns:mc="http://schemas.openxmlformats.org/markup-compatibility/2006" xmlns:r="http://schemas.openxmlformats.org/officeDocument/2006/relationships" xmlns:w="http://schemas.openxmlformats.org/wordprocessingml/2006/main" xmlns:w14="http://schemas.microsoft.com/office/word/2010/wordml" xmlns:w15="http://schemas.microsoft.com/office/word/2012/wordml" xmlns:w16cex="http://schemas.microsoft.com/office/word/2018/wordml/cex" xmlns:w16cid="http://schemas.microsoft.com/office/word/2016/wordml/cid" xmlns:w16="http://schemas.microsoft.com/office/word/2018/wordml" xmlns:w16se="http://schemas.microsoft.com/office/word/2015/wordml/symex" mc:Ignorable="w14 w15 w16se w16cid w16 w16cex">
   <w:docDefaults>
     <w:rPrDefault>
       <w:rPr>
@@ -15309,7 +14856,7 @@
       </w:pPr>
     </w:pPrDefault>
   </w:docDefaults>
-  <w:latentStyles w:defLockedState="0" w:defUIPriority="99" w:defSemiHidden="0" w:defUnhideWhenUsed="0" w:defQFormat="0" w:count="377">
+  <w:latentStyles w:defLockedState="0" w:defUIPriority="99" w:defSemiHidden="0" w:defUnhideWhenUsed="0" w:defQFormat="0" w:count="376">
     <w:lsdException w:name="Normal" w:uiPriority="0" w:qFormat="1"/>
     <w:lsdException w:name="heading 1" w:uiPriority="9" w:qFormat="1"/>
     <w:lsdException w:name="heading 2" w:semiHidden="1" w:uiPriority="9" w:unhideWhenUsed="1" w:qFormat="1"/>
@@ -15686,7 +15233,6 @@
     <w:lsdException w:name="Hashtag" w:semiHidden="1" w:unhideWhenUsed="1"/>
     <w:lsdException w:name="Unresolved Mention" w:semiHidden="1" w:unhideWhenUsed="1"/>
     <w:lsdException w:name="Smart Link" w:semiHidden="1" w:unhideWhenUsed="1"/>
-    <w:lsdException w:name="Smart Link Error" w:semiHidden="1" w:unhideWhenUsed="1"/>
   </w:latentStyles>
   <w:style w:type="paragraph" w:default="1" w:styleId="Normal">
     <w:name w:val="Normal"/>
@@ -16135,6 +15681,21 @@
 </file>
 
 <file path=customXml/item1.xml><?xml version="1.0" encoding="utf-8"?>
+<p:properties xmlns:p="http://schemas.microsoft.com/office/2006/metadata/properties" xmlns:xsi="http://www.w3.org/2001/XMLSchema-instance" xmlns:pc="http://schemas.microsoft.com/office/infopath/2007/PartnerControls">
+  <documentManagement/>
+</p:properties>
+</file>
+
+<file path=customXml/item2.xml><?xml version="1.0" encoding="utf-8"?>
+<?mso-contentType ?>
+<FormTemplates xmlns="http://schemas.microsoft.com/sharepoint/v3/contenttype/forms">
+  <Display>DocumentLibraryForm</Display>
+  <Edit>DocumentLibraryForm</Edit>
+  <New>DocumentLibraryForm</New>
+</FormTemplates>
+</file>
+
+<file path=customXml/item3.xml><?xml version="1.0" encoding="utf-8"?>
 <ct:contentTypeSchema xmlns:ct="http://schemas.microsoft.com/office/2006/metadata/contentType" xmlns:ma="http://schemas.microsoft.com/office/2006/metadata/properties/metaAttributes" ct:_="" ma:_="" ma:contentTypeName="Document" ma:contentTypeID="0x01010084A1F732B907164FB0FA3791F02CF0F5" ma:contentTypeVersion="2" ma:contentTypeDescription="Create a new document." ma:contentTypeScope="" ma:versionID="30a8a100f49a0c24a077e6e01d984313">
   <xsd:schema xmlns:xsd="http://www.w3.org/2001/XMLSchema" xmlns:xs="http://www.w3.org/2001/XMLSchema" xmlns:p="http://schemas.microsoft.com/office/2006/metadata/properties" xmlns:ns3="d842d2ec-2d99-4727-b299-15d98a6aa5e3" targetNamespace="http://schemas.microsoft.com/office/2006/metadata/properties" ma:root="true" ma:fieldsID="548ff44d0cacfb853e68125acf23830a" ns3:_="">
     <xsd:import namespace="d842d2ec-2d99-4727-b299-15d98a6aa5e3"/>
@@ -16266,26 +15827,28 @@
 </ct:contentTypeSchema>
 </file>
 
-<file path=customXml/item2.xml><?xml version="1.0" encoding="utf-8"?>
-<?mso-contentType ?>
-<FormTemplates xmlns="http://schemas.microsoft.com/sharepoint/v3/contenttype/forms">
-  <Display>DocumentLibraryForm</Display>
-  <Edit>DocumentLibraryForm</Edit>
-  <New>DocumentLibraryForm</New>
-</FormTemplates>
-</file>
-
-<file path=customXml/item3.xml><?xml version="1.0" encoding="utf-8"?>
-<p:properties xmlns:p="http://schemas.microsoft.com/office/2006/metadata/properties" xmlns:xsi="http://www.w3.org/2001/XMLSchema-instance" xmlns:pc="http://schemas.microsoft.com/office/infopath/2007/PartnerControls">
-  <documentManagement/>
-</p:properties>
-</file>
-
 <file path=customXml/item4.xml><?xml version="1.0" encoding="utf-8"?>
 <b:Sources xmlns:b="http://schemas.openxmlformats.org/officeDocument/2006/bibliography" xmlns="http://schemas.openxmlformats.org/officeDocument/2006/bibliography" SelectedStyle="\APASixthEditionOfficeOnline.xsl" StyleName="APA" Version="6"/>
 </file>
 
 <file path=customXml/itemProps1.xml><?xml version="1.0" encoding="utf-8"?>
+<ds:datastoreItem xmlns:ds="http://schemas.openxmlformats.org/officeDocument/2006/customXml" ds:itemID="{ECF3877E-AD08-40B5-950A-9B175DA51A5B}">
+  <ds:schemaRefs>
+    <ds:schemaRef ds:uri="http://schemas.microsoft.com/office/2006/metadata/properties"/>
+    <ds:schemaRef ds:uri="http://schemas.microsoft.com/office/infopath/2007/PartnerControls"/>
+  </ds:schemaRefs>
+</ds:datastoreItem>
+</file>
+
+<file path=customXml/itemProps2.xml><?xml version="1.0" encoding="utf-8"?>
+<ds:datastoreItem xmlns:ds="http://schemas.openxmlformats.org/officeDocument/2006/customXml" ds:itemID="{DFA5D5D6-8ABC-4392-83B7-EFB6B68442F8}">
+  <ds:schemaRefs>
+    <ds:schemaRef ds:uri="http://schemas.microsoft.com/sharepoint/v3/contenttype/forms"/>
+  </ds:schemaRefs>
+</ds:datastoreItem>
+</file>
+
+<file path=customXml/itemProps3.xml><?xml version="1.0" encoding="utf-8"?>
 <ds:datastoreItem xmlns:ds="http://schemas.openxmlformats.org/officeDocument/2006/customXml" ds:itemID="{19E8AB1F-7670-4E37-92C2-D495B50C02E1}">
   <ds:schemaRefs>
     <ds:schemaRef ds:uri="http://schemas.microsoft.com/office/2006/metadata/contentType"/>
@@ -16303,23 +15866,6 @@
 </ds:datastoreItem>
 </file>
 
-<file path=customXml/itemProps2.xml><?xml version="1.0" encoding="utf-8"?>
-<ds:datastoreItem xmlns:ds="http://schemas.openxmlformats.org/officeDocument/2006/customXml" ds:itemID="{DFA5D5D6-8ABC-4392-83B7-EFB6B68442F8}">
-  <ds:schemaRefs>
-    <ds:schemaRef ds:uri="http://schemas.microsoft.com/sharepoint/v3/contenttype/forms"/>
-  </ds:schemaRefs>
-</ds:datastoreItem>
-</file>
-
-<file path=customXml/itemProps3.xml><?xml version="1.0" encoding="utf-8"?>
-<ds:datastoreItem xmlns:ds="http://schemas.openxmlformats.org/officeDocument/2006/customXml" ds:itemID="{ECF3877E-AD08-40B5-950A-9B175DA51A5B}">
-  <ds:schemaRefs>
-    <ds:schemaRef ds:uri="http://schemas.microsoft.com/office/2006/metadata/properties"/>
-    <ds:schemaRef ds:uri="http://schemas.microsoft.com/office/infopath/2007/PartnerControls"/>
-  </ds:schemaRefs>
-</ds:datastoreItem>
-</file>
-
 <file path=customXml/itemProps4.xml><?xml version="1.0" encoding="utf-8"?>
 <ds:datastoreItem xmlns:ds="http://schemas.openxmlformats.org/officeDocument/2006/customXml" ds:itemID="{45D82998-14AB-400A-BF2A-00A7DE7B25DA}">
   <ds:schemaRefs>

</xml_diff>